<commit_message>
"includes some preliminary figures, partially edited in a vector-editing program"
</commit_message>
<xml_diff>
--- a/manuscripts/Infection Dating Tool master draft.docx
+++ b/manuscripts/Infection Dating Tool master draft.docx
@@ -184,12 +184,7 @@
         <w:t xml:space="preserve">, </w:t>
       </w:r>
       <w:r>
-        <w:t>Gareth</w:t>
-      </w:r>
-      <w:bookmarkStart w:id="8" w:name="_GoBack"/>
-      <w:bookmarkEnd w:id="8"/>
-      <w:r>
-        <w:t xml:space="preserve"> Priede</w:t>
+        <w:t>Gareth Priede</w:t>
       </w:r>
       <w:r>
         <w:rPr>
@@ -218,12 +213,14 @@
         </w:rPr>
         <w:t>5</w:t>
       </w:r>
+      <w:proofErr w:type="gramStart"/>
       <w:r>
         <w:rPr>
           <w:vertAlign w:val="superscript"/>
         </w:rPr>
         <w:t>,7</w:t>
       </w:r>
+      <w:proofErr w:type="gramEnd"/>
       <w:r>
         <w:t>, Gary Murphy</w:t>
       </w:r>
@@ -482,7 +479,7 @@
       <w:r>
         <w:rPr>
           <w:highlight w:val="darkGreen"/>
-          <w:rPrChange w:id="9" w:author="Bingham, JL, Mr &lt;jeremyb@sun.ac.za&gt;" w:date="2018-03-26T10:20:00Z">
+          <w:rPrChange w:id="8" w:author="Bingham, JL, Mr &lt;jeremyb@sun.ac.za&gt;" w:date="2018-03-26T10:20:00Z">
             <w:rPr/>
           </w:rPrChange>
         </w:rPr>
@@ -513,6 +510,21 @@
       </w:r>
       <w:r>
         <w:t xml:space="preserve">of study subjects. </w:t>
+      </w:r>
+      <w:r>
+        <w:rPr>
+          <w:highlight w:val="darkGreen"/>
+          <w:rPrChange w:id="9" w:author="Bingham, JL, Mr &lt;jeremyb@sun.ac.za&gt;" w:date="2018-03-26T11:09:00Z">
+            <w:rPr/>
+          </w:rPrChange>
+        </w:rPr>
+        <w:t>Ideally</w:t>
+      </w:r>
+      <w:r>
+        <w:t>, a</w:t>
+      </w:r>
+      <w:r>
+        <w:t xml:space="preserve"> biomarker signature would provide reasonable </w:t>
       </w:r>
       <w:r>
         <w:rPr>
@@ -521,82 +533,288 @@
             <w:rPr/>
           </w:rPrChange>
         </w:rPr>
-        <w:t>Ideally</w:t>
-      </w:r>
-      <w:r>
-        <w:t>, a</w:t>
-      </w:r>
-      <w:r>
-        <w:t xml:space="preserve"> biomarker signature would provide reasonable </w:t>
+        <w:t>direct</w:t>
+      </w:r>
+      <w:r>
+        <w:t xml:space="preserve"> </w:t>
+      </w:r>
+      <w:r>
+        <w:t xml:space="preserve">estimates </w:t>
+      </w:r>
+      <w:r>
+        <w:t xml:space="preserve">of an individual’s time-since-infection, but </w:t>
       </w:r>
       <w:r>
         <w:rPr>
           <w:highlight w:val="darkGreen"/>
-          <w:rPrChange w:id="11" w:author="Bingham, JL, Mr &lt;jeremyb@sun.ac.za&gt;" w:date="2018-03-26T11:09:00Z">
+          <w:rPrChange w:id="11" w:author="Bingham, JL, Mr &lt;jeremyb@sun.ac.za&gt;" w:date="2018-03-26T11:10:00Z">
             <w:rPr/>
           </w:rPrChange>
         </w:rPr>
-        <w:t>direct</w:t>
+        <w:t>natural inter-subject variability</w:t>
+      </w:r>
+      <w:r>
+        <w:t xml:space="preserve"> of p</w:t>
+      </w:r>
+      <w:r>
+        <w:t xml:space="preserve">athogenesis </w:t>
+      </w:r>
+      <w:r>
+        <w:t xml:space="preserve">and disease progression </w:t>
+      </w:r>
+      <w:r>
+        <w:t>makes this</w:t>
+      </w:r>
+      <w:r>
+        <w:t xml:space="preserve"> difficult.</w:t>
       </w:r>
       <w:r>
         <w:t xml:space="preserve"> </w:t>
       </w:r>
       <w:r>
-        <w:t xml:space="preserve">estimates </w:t>
-      </w:r>
-      <w:r>
-        <w:t xml:space="preserve">of an individual’s time-since-infection, but </w:t>
-      </w:r>
-      <w:r>
-        <w:rPr>
-          <w:highlight w:val="darkGreen"/>
-          <w:rPrChange w:id="12" w:author="Bingham, JL, Mr &lt;jeremyb@sun.ac.za&gt;" w:date="2018-03-26T11:10:00Z">
+        <w:t>T</w:t>
+      </w:r>
+      <w:r>
+        <w:t xml:space="preserve">his work focuses on the use of </w:t>
+      </w:r>
+      <w:r>
+        <w:t xml:space="preserve">readily available, </w:t>
+      </w:r>
+      <w:r>
+        <w:t>qualitative (i.e. positive/negative) test results</w:t>
+      </w:r>
+      <w:r>
+        <w:t xml:space="preserve"> to estimate date</w:t>
+      </w:r>
+      <w:r>
+        <w:t>s</w:t>
+      </w:r>
+      <w:r>
+        <w:t xml:space="preserve"> of infection</w:t>
+      </w:r>
+      <w:r>
+        <w:t>.</w:t>
+      </w:r>
+    </w:p>
+    <w:p>
+      <w:pPr>
+        <w:pStyle w:val="Paragraph"/>
+      </w:pPr>
+      <w:r>
+        <w:t>Most simply, nuanced infection dating applies to subjects who produce a negative test and</w:t>
+      </w:r>
+      <w:r>
+        <w:t xml:space="preserve"> </w:t>
+      </w:r>
+      <w:r>
+        <w:t xml:space="preserve">also (usually at a </w:t>
+      </w:r>
+      <w:r>
+        <w:t>later</w:t>
+      </w:r>
+      <w:r>
+        <w:t xml:space="preserve"> time)</w:t>
+      </w:r>
+      <w:r>
+        <w:t xml:space="preserve"> a positive test result,</w:t>
+      </w:r>
+      <w:r>
+        <w:t xml:space="preserve"> </w:t>
+      </w:r>
+      <w:r>
+        <w:t xml:space="preserve">taking into account </w:t>
+      </w:r>
+      <w:r>
+        <w:t xml:space="preserve">that no test can detect infection immediately after exposure. Hence, infection can at best be estimated to have occurred </w:t>
+      </w:r>
+      <w:r>
+        <w:t>during</w:t>
+      </w:r>
+      <w:r>
+        <w:t xml:space="preserve"> an interval </w:t>
+      </w:r>
+      <w:r>
+        <w:t>in</w:t>
+      </w:r>
+      <w:r>
+        <w:t xml:space="preserve"> the past</w:t>
+      </w:r>
+      <w:r>
+        <w:t>,</w:t>
+      </w:r>
+      <w:r>
+        <w:t xml:space="preserve"> </w:t>
+      </w:r>
+      <w:r>
+        <w:t>relative to</w:t>
+      </w:r>
+      <w:r>
+        <w:t xml:space="preserve"> the </w:t>
+      </w:r>
+      <w:r>
+        <w:t xml:space="preserve">date(s) of the </w:t>
+      </w:r>
+      <w:r>
+        <w:t>test</w:t>
+      </w:r>
+      <w:r>
+        <w:t>(</w:t>
+      </w:r>
+      <w:r>
+        <w:t>s</w:t>
+      </w:r>
+      <w:r>
+        <w:t>)</w:t>
+      </w:r>
+      <w:r>
+        <w:t>.</w:t>
+      </w:r>
+    </w:p>
+    <w:p>
+      <w:pPr>
+        <w:pStyle w:val="Paragraph"/>
+      </w:pPr>
+      <w:r>
+        <w:t>W</w:t>
+      </w:r>
+      <w:r>
+        <w:t xml:space="preserve">hen a subject obtains ‘discordant results’ – i.e. a negative and a positive test </w:t>
+      </w:r>
+      <w:r>
+        <w:t xml:space="preserve">result </w:t>
+      </w:r>
+      <w:r>
+        <w:t xml:space="preserve">on </w:t>
+      </w:r>
+      <w:r>
+        <w:t>the same</w:t>
+      </w:r>
+      <w:r>
+        <w:t xml:space="preserve"> day</w:t>
+      </w:r>
+      <w:r>
+        <w:t xml:space="preserve">, </w:t>
+      </w:r>
+      <w:r>
+        <w:t>this</w:t>
+      </w:r>
+      <w:r>
+        <w:t xml:space="preserve"> typically </w:t>
+      </w:r>
+      <w:r>
+        <w:t xml:space="preserve">reflects </w:t>
+      </w:r>
+      <w:r>
+        <w:t xml:space="preserve">positive results arising on ‘more sensitive’ tests than those on which the negative results were obtained. </w:t>
+      </w:r>
+      <w:r>
+        <w:t>W</w:t>
+      </w:r>
+      <w:r>
+        <w:t xml:space="preserve">hat </w:t>
+      </w:r>
+      <w:r>
+        <w:t>we mean her</w:t>
+      </w:r>
+      <w:r>
+        <w:t xml:space="preserve">e </w:t>
+      </w:r>
+      <w:r>
+        <w:t>by higher sensitivity is a shorter</w:t>
+      </w:r>
+      <w:r>
+        <w:t xml:space="preserve"> </w:t>
+      </w:r>
+      <w:r>
+        <w:rPr>
+          <w:i/>
+        </w:rPr>
+        <w:t xml:space="preserve">‘typical delay between </w:t>
+      </w:r>
+      <w:r>
+        <w:rPr>
+          <w:i/>
+        </w:rPr>
+        <w:t>exposure/</w:t>
+      </w:r>
+      <w:r>
+        <w:rPr>
+          <w:i/>
+        </w:rPr>
+        <w:t>acquisition and detectability of infection</w:t>
+      </w:r>
+      <w:r>
+        <w:rPr>
+          <w:i/>
+        </w:rPr>
+        <w:t>.</w:t>
+      </w:r>
+      <w:r>
+        <w:t>’</w:t>
+      </w:r>
+      <w:r>
+        <w:t xml:space="preserve"> </w:t>
+      </w:r>
+      <w:r>
+        <w:t>F</w:t>
+      </w:r>
+      <w:r>
+        <w:t xml:space="preserve">or </w:t>
+      </w:r>
+      <w:r>
+        <w:rPr>
+          <w:highlight w:val="green"/>
+          <w:rPrChange w:id="12" w:author="Bingham, JL, Mr &lt;jeremyb@sun.ac.za&gt;" w:date="2018-03-26T11:12:00Z">
             <w:rPr/>
           </w:rPrChange>
         </w:rPr>
-        <w:t>natural inter-subject variability</w:t>
-      </w:r>
-      <w:r>
-        <w:t xml:space="preserve"> of p</w:t>
-      </w:r>
-      <w:r>
-        <w:t xml:space="preserve">athogenesis </w:t>
-      </w:r>
-      <w:r>
-        <w:t xml:space="preserve">and disease progression </w:t>
-      </w:r>
-      <w:r>
-        <w:t>makes this</w:t>
-      </w:r>
-      <w:r>
-        <w:t xml:space="preserve"> difficult.</w:t>
+        <w:t>high-performing</w:t>
+      </w:r>
+      <w:r>
+        <w:t xml:space="preserve"> diagnostic tests, such as are normal for HIV and other viral infections like hepatitis, test sensitivity is optimally understood as being a function of time-since-infection, rather than simply the conventional statistical meaning of sensitivity as the probability of correctly identifying a positive case. We further discuss this idea in some detail in a related analysis o</w:t>
+      </w:r>
+      <w:r>
+        <w:t>f</w:t>
       </w:r>
       <w:r>
         <w:t xml:space="preserve"> </w:t>
       </w:r>
       <w:r>
-        <w:t>T</w:t>
-      </w:r>
-      <w:r>
-        <w:t xml:space="preserve">his work focuses on the use of </w:t>
-      </w:r>
-      <w:r>
-        <w:t xml:space="preserve">readily available, </w:t>
-      </w:r>
-      <w:r>
-        <w:t>qualitative (i.e. positive/negative) test results</w:t>
-      </w:r>
-      <w:r>
-        <w:t xml:space="preserve"> to estimate date</w:t>
-      </w:r>
-      <w:r>
-        <w:t>s</w:t>
-      </w:r>
-      <w:r>
-        <w:t xml:space="preserve"> of infection</w:t>
-      </w:r>
-      <w:r>
-        <w:t>.</w:t>
+        <w:t xml:space="preserve">the </w:t>
+      </w:r>
+      <w:r>
+        <w:t xml:space="preserve">‘residual risk’ of infection </w:t>
+      </w:r>
+      <w:r>
+        <w:t xml:space="preserve">from blood </w:t>
+      </w:r>
+      <w:proofErr w:type="gramStart"/>
+      <w:r>
+        <w:t xml:space="preserve">products, </w:t>
+      </w:r>
+      <w:r>
+        <w:t>that</w:t>
+      </w:r>
+      <w:proofErr w:type="gramEnd"/>
+      <w:r>
+        <w:t xml:space="preserve"> remains despite </w:t>
+      </w:r>
+      <w:r>
+        <w:t xml:space="preserve">extensive </w:t>
+      </w:r>
+      <w:r>
+        <w:t xml:space="preserve">screening </w:t>
+      </w:r>
+      <w:r>
+        <w:t>(</w:t>
+      </w:r>
+      <w:proofErr w:type="spellStart"/>
+      <w:r>
+        <w:t>Welte</w:t>
+      </w:r>
+      <w:proofErr w:type="spellEnd"/>
+      <w:r>
+        <w:t xml:space="preserve"> et al., forthcoming).</w:t>
       </w:r>
     </w:p>
     <w:p>
@@ -604,226 +822,14 @@
         <w:pStyle w:val="Paragraph"/>
       </w:pPr>
       <w:r>
-        <w:t>Most simply, nuanced infection dating applies to subjects who produce a negative test and</w:t>
-      </w:r>
-      <w:r>
-        <w:t xml:space="preserve"> </w:t>
-      </w:r>
-      <w:r>
-        <w:t xml:space="preserve">also (usually at a </w:t>
-      </w:r>
-      <w:r>
-        <w:t>later</w:t>
-      </w:r>
-      <w:r>
-        <w:t xml:space="preserve"> time)</w:t>
-      </w:r>
-      <w:r>
-        <w:t xml:space="preserve"> a positive test result,</w:t>
-      </w:r>
-      <w:r>
-        <w:t xml:space="preserve"> </w:t>
-      </w:r>
-      <w:r>
-        <w:t xml:space="preserve">taking into account </w:t>
-      </w:r>
-      <w:r>
-        <w:t xml:space="preserve">that no test can detect infection immediately after exposure. Hence, infection can at best be estimated to have occurred </w:t>
-      </w:r>
-      <w:r>
-        <w:t>during</w:t>
-      </w:r>
-      <w:r>
-        <w:t xml:space="preserve"> an interval </w:t>
-      </w:r>
-      <w:r>
-        <w:t>in</w:t>
-      </w:r>
-      <w:r>
-        <w:t xml:space="preserve"> the past</w:t>
-      </w:r>
-      <w:r>
-        <w:t>,</w:t>
-      </w:r>
-      <w:r>
-        <w:t xml:space="preserve"> </w:t>
-      </w:r>
-      <w:r>
-        <w:t>relative to</w:t>
-      </w:r>
-      <w:r>
-        <w:t xml:space="preserve"> the </w:t>
-      </w:r>
-      <w:r>
-        <w:t xml:space="preserve">date(s) of the </w:t>
-      </w:r>
-      <w:r>
-        <w:t>test</w:t>
-      </w:r>
-      <w:r>
-        <w:t>(</w:t>
-      </w:r>
-      <w:r>
-        <w:t>s</w:t>
-      </w:r>
-      <w:r>
-        <w:t>)</w:t>
-      </w:r>
-      <w:r>
-        <w:t>.</w:t>
-      </w:r>
-    </w:p>
-    <w:p>
-      <w:pPr>
-        <w:pStyle w:val="Paragraph"/>
-      </w:pPr>
-      <w:r>
-        <w:t>W</w:t>
-      </w:r>
-      <w:r>
-        <w:t xml:space="preserve">hen a subject obtains ‘discordant results’ – i.e. a negative and a positive test </w:t>
-      </w:r>
-      <w:r>
-        <w:t xml:space="preserve">result </w:t>
-      </w:r>
-      <w:r>
-        <w:t xml:space="preserve">on </w:t>
-      </w:r>
-      <w:r>
-        <w:t>the same</w:t>
-      </w:r>
-      <w:r>
-        <w:t xml:space="preserve"> day</w:t>
-      </w:r>
-      <w:r>
-        <w:t xml:space="preserve">, </w:t>
-      </w:r>
-      <w:r>
-        <w:t>this</w:t>
-      </w:r>
-      <w:r>
-        <w:t xml:space="preserve"> typically </w:t>
-      </w:r>
-      <w:r>
-        <w:t xml:space="preserve">reflects </w:t>
-      </w:r>
-      <w:r>
-        <w:t xml:space="preserve">positive results arising on ‘more sensitive’ tests than those on which the negative results were obtained. </w:t>
-      </w:r>
-      <w:r>
-        <w:t>W</w:t>
-      </w:r>
-      <w:r>
-        <w:t xml:space="preserve">hat </w:t>
-      </w:r>
-      <w:r>
-        <w:t>we mean her</w:t>
-      </w:r>
-      <w:r>
-        <w:t xml:space="preserve">e </w:t>
-      </w:r>
-      <w:r>
-        <w:t>by higher sensitivity is a shorter</w:t>
-      </w:r>
-      <w:r>
-        <w:t xml:space="preserve"> </w:t>
-      </w:r>
-      <w:r>
-        <w:rPr>
-          <w:i/>
-        </w:rPr>
-        <w:t xml:space="preserve">‘typical delay between </w:t>
-      </w:r>
-      <w:r>
-        <w:rPr>
-          <w:i/>
-        </w:rPr>
-        <w:t>exposure/</w:t>
-      </w:r>
-      <w:r>
-        <w:rPr>
-          <w:i/>
-        </w:rPr>
-        <w:t>acquisition and detectability of infection</w:t>
-      </w:r>
-      <w:r>
-        <w:rPr>
-          <w:i/>
-        </w:rPr>
-        <w:t>.</w:t>
-      </w:r>
-      <w:r>
-        <w:t>’</w:t>
-      </w:r>
-      <w:r>
-        <w:t xml:space="preserve"> </w:t>
-      </w:r>
-      <w:r>
-        <w:t>F</w:t>
-      </w:r>
-      <w:r>
-        <w:t xml:space="preserve">or </w:t>
-      </w:r>
-      <w:r>
         <w:rPr>
           <w:highlight w:val="green"/>
-          <w:rPrChange w:id="13" w:author="Bingham, JL, Mr &lt;jeremyb@sun.ac.za&gt;" w:date="2018-03-26T11:12:00Z">
+          <w:rPrChange w:id="13" w:author="Bingham, JL, Mr &lt;jeremyb@sun.ac.za&gt;" w:date="2018-03-26T11:14:00Z">
             <w:rPr/>
           </w:rPrChange>
         </w:rPr>
-        <w:t>high-performing</w:t>
-      </w:r>
-      <w:r>
-        <w:t xml:space="preserve"> diagnostic tests, such as are normal for HIV and other viral infections like hepatitis, test sensitivity is optimally understood as being a function of time-since-infection, rather than simply the conventional statistical meaning of sensitivity as the probability of correctly identifying a positive case. We further discuss this idea in some detail in a related analysis o</w:t>
-      </w:r>
-      <w:r>
-        <w:t>f</w:t>
-      </w:r>
-      <w:r>
-        <w:t xml:space="preserve"> </w:t>
-      </w:r>
-      <w:r>
-        <w:t xml:space="preserve">the </w:t>
-      </w:r>
-      <w:r>
-        <w:t xml:space="preserve">‘residual risk’ of infection </w:t>
-      </w:r>
-      <w:r>
-        <w:t xml:space="preserve">from blood </w:t>
-      </w:r>
-      <w:proofErr w:type="gramStart"/>
-      <w:r>
-        <w:t xml:space="preserve">products, </w:t>
-      </w:r>
-      <w:r>
-        <w:t>that</w:t>
-      </w:r>
-      <w:proofErr w:type="gramEnd"/>
-      <w:r>
-        <w:t xml:space="preserve"> remains despite </w:t>
-      </w:r>
-      <w:r>
-        <w:t xml:space="preserve">extensive </w:t>
-      </w:r>
-      <w:r>
-        <w:t xml:space="preserve">screening </w:t>
-      </w:r>
-      <w:r>
-        <w:t>(</w:t>
-      </w:r>
-      <w:proofErr w:type="spellStart"/>
-      <w:r>
-        <w:t>Welte</w:t>
-      </w:r>
-      <w:proofErr w:type="spellEnd"/>
-      <w:r>
-        <w:t xml:space="preserve"> et al., forthcoming).</w:t>
-      </w:r>
-    </w:p>
-    <w:p>
-      <w:pPr>
-        <w:pStyle w:val="Paragraph"/>
-      </w:pPr>
+        <w:t xml:space="preserve">For more than 15 years, </w:t>
+      </w:r>
       <w:r>
         <w:rPr>
           <w:highlight w:val="green"/>
@@ -831,7 +837,7 @@
             <w:rPr/>
           </w:rPrChange>
         </w:rPr>
-        <w:t xml:space="preserve">For more than 15 years, </w:t>
+        <w:t>the only widely referenced explicit infection dating algorithm</w:t>
       </w:r>
       <w:r>
         <w:rPr>
@@ -840,7 +846,7 @@
             <w:rPr/>
           </w:rPrChange>
         </w:rPr>
-        <w:t>the only widely referenced explicit infection dating algorithm</w:t>
+        <w:t>, that uses</w:t>
       </w:r>
       <w:r>
         <w:rPr>
@@ -849,18 +855,46 @@
             <w:rPr/>
           </w:rPrChange>
         </w:rPr>
-        <w:t>, that uses</w:t>
-      </w:r>
+        <w:t xml:space="preserve"> test results to estimate </w:t>
+      </w:r>
+      <w:commentRangeStart w:id="17"/>
       <w:r>
         <w:rPr>
           <w:highlight w:val="green"/>
-          <w:rPrChange w:id="17" w:author="Bingham, JL, Mr &lt;jeremyb@sun.ac.za&gt;" w:date="2018-03-26T11:14:00Z">
+          <w:rPrChange w:id="18" w:author="Bingham, JL, Mr &lt;jeremyb@sun.ac.za&gt;" w:date="2018-03-26T11:14:00Z">
             <w:rPr/>
           </w:rPrChange>
         </w:rPr>
-        <w:t xml:space="preserve"> test results to estimate </w:t>
-      </w:r>
-      <w:commentRangeStart w:id="18"/>
+        <w:t>time</w:t>
+      </w:r>
+      <w:commentRangeEnd w:id="17"/>
+      <w:r>
+        <w:rPr>
+          <w:rStyle w:val="CommentReference"/>
+          <w:lang w:val="en-ZA"/>
+        </w:rPr>
+        <w:commentReference w:id="17"/>
+      </w:r>
+      <w:r>
+        <w:t xml:space="preserve">-since-infection </w:t>
+      </w:r>
+      <w:r>
+        <w:t>has been the ‘</w:t>
+      </w:r>
+      <w:proofErr w:type="spellStart"/>
+      <w:r>
+        <w:t>Fiebig</w:t>
+      </w:r>
+      <w:proofErr w:type="spellEnd"/>
+      <w:r>
+        <w:t xml:space="preserve"> stag</w:t>
+      </w:r>
+      <w:r>
+        <w:t>ing’ system</w:t>
+      </w:r>
+      <w:r>
+        <w:t xml:space="preserve"> </w:t>
+      </w:r>
       <w:r>
         <w:rPr>
           <w:highlight w:val="green"/>
@@ -868,35 +902,10 @@
             <w:rPr/>
           </w:rPrChange>
         </w:rPr>
-        <w:t>time</w:t>
-      </w:r>
-      <w:commentRangeEnd w:id="18"/>
-      <w:r>
-        <w:rPr>
-          <w:rStyle w:val="CommentReference"/>
-          <w:lang w:val="en-ZA"/>
-        </w:rPr>
-        <w:commentReference w:id="18"/>
-      </w:r>
-      <w:r>
-        <w:t xml:space="preserve">-since-infection </w:t>
-      </w:r>
-      <w:r>
-        <w:t>has been the ‘</w:t>
-      </w:r>
-      <w:proofErr w:type="spellStart"/>
-      <w:r>
-        <w:t>Fiebig</w:t>
-      </w:r>
-      <w:proofErr w:type="spellEnd"/>
-      <w:r>
-        <w:t xml:space="preserve"> stag</w:t>
-      </w:r>
-      <w:r>
-        <w:t>ing’ system</w:t>
-      </w:r>
-      <w:r>
-        <w:t xml:space="preserve"> </w:t>
+        <w:fldChar w:fldCharType="begin" w:fldLock="1"/>
+      </w:r>
+      <w:r>
+        <w:instrText>ADDIN CSL_CITATION { "citationItems" : [ { "id" : "ITEM-1", "itemData" : { "DOI" : "10.1097/01.aids.0000076308.76477.b8", "ISSN" : "0269-9370", "PMID" : "12960819", "abstract" : "OBJECTIVES The characterization of primary HIV infection by the analysis of serial plasma samples from newly infected persons using multiple standard viral assays. DESIGN A retrospective study involving two sets of archived samples from HIV-infected plasma donors. (A) 435 samples from 51 donors detected by anti-HIV enzyme immunoassays donated during 1984-1994; (B) 145 specimens from 44 donors detected by p24 antigen screening donated during 1996-1998. SETTING Two US plasma products companies. MAIN OUTCOME MEASURES The timepoints of appearance of HIV-1 markers and viral load concentrations during primary HIV infection. RESULTS The pattern of sequential emergence of viral markers in the 'A' panels was highly consistent, allowing the definition and estimation of the duration of six sequential stages. From the 'B' panels, the viral load at p24 antigen seroconversion was estimated by regression analysis at 10 000 copies/ml (95% CI 2000-93 000) and the HIV replication rate at 0.35 log copies/ml/day, corresponding to a doubling time in the preseroconversion phase of 20.5 h (95% CI 18.2-23.4 h). Consequently, an RNA test with 50 copies/ml sensitivity would detect HIV infection approximately 7 days before a p24 antigen test, and 12 days before a sensitive anti-HIV test. CONCLUSION The sequential emergence of assay reactivity allows the classification of primary HIV-1 infection into distinct laboratory stages, which may facilitate the diagnosis of recent infection and stratification of patients enrolled in clinical trials. Quantitative analysis of preseroconversion replication rates of HIV is useful for projecting the yield and predictive value of assays targeting primary HIV infection.", "author" : [ { "dropping-particle" : "", "family" : "Fiebig", "given" : "Eberhard W", "non-dropping-particle" : "", "parse-names" : false, "suffix" : "" }, { "dropping-particle" : "", "family" : "Wright", "given" : "David J", "non-dropping-particle" : "", "parse-names" : false, "suffix" : "" }, { "dropping-particle" : "", "family" : "Rawal", "given" : "Bhupat D", "non-dropping-particle" : "", "parse-names" : false, "suffix" : "" }, { "dropping-particle" : "", "family" : "Garrett", "given" : "Patricia E", "non-dropping-particle" : "", "parse-names" : false, "suffix" : "" }, { "dropping-particle" : "", "family" : "Schumacher", "given" : "Richard T", "non-dropping-particle" : "", "parse-names" : false, "suffix" : "" }, { "dropping-particle" : "", "family" : "Peddada", "given" : "Lorraine", "non-dropping-particle" : "", "parse-names" : false, "suffix" : "" }, { "dropping-particle" : "", "family" : "Heldebrant", "given" : "Charles", "non-dropping-particle" : "", "parse-names" : false, "suffix" : "" }, { "dropping-particle" : "", "family" : "Smith", "given" : "Richard", "non-dropping-particle" : "", "parse-names" : false, "suffix" : "" }, { "dropping-particle" : "", "family" : "Conrad", "given" : "Andrew", "non-dropping-particle" : "", "parse-names" : false, "suffix" : "" }, { "dropping-particle" : "", "family" : "Kleinman", "given" : "Steven H", "non-dropping-particle" : "", "parse-names" : false, "suffix" : "" }, { "dropping-particle" : "", "family" : "Busch", "given" : "Michael P.", "non-dropping-particle" : "", "parse-names" : false, "suffix" : "" } ], "container-title" : "AIDS", "id" : "ITEM-1", "issue" : "13", "issued" : { "date-parts" : [ [ "2003", "9", "5" ] ] }, "page" : "1871-9", "title" : "Dynamics of HIV viremia and antibody seroconversion in plasma donors: implications for diagnosis and staging of primary HIV infection", "type" : "article-journal", "volume" : "17" }, "uris" : [ "http://www.mendeley.com/documents/?uuid=7face1cd-e921-4432-a470-d33348717cb2" ] } ], "mendeley" : { "formattedCitation" : "[1]", "plainTextFormattedCitation" : "[1]", "previouslyFormattedCitation" : "[1]" }, "properties" : {  }, "schema" : "https://github.com/citation-style-language/schema/raw/master/csl-citation.json" }</w:instrText>
       </w:r>
       <w:r>
         <w:rPr>
@@ -905,10 +914,13 @@
             <w:rPr/>
           </w:rPrChange>
         </w:rPr>
-        <w:fldChar w:fldCharType="begin" w:fldLock="1"/>
-      </w:r>
-      <w:r>
-        <w:instrText>ADDIN CSL_CITATION { "citationItems" : [ { "id" : "ITEM-1", "itemData" : { "DOI" : "10.1097/01.aids.0000076308.76477.b8", "ISSN" : "0269-9370", "PMID" : "12960819", "abstract" : "OBJECTIVES The characterization of primary HIV infection by the analysis of serial plasma samples from newly infected persons using multiple standard viral assays. DESIGN A retrospective study involving two sets of archived samples from HIV-infected plasma donors. (A) 435 samples from 51 donors detected by anti-HIV enzyme immunoassays donated during 1984-1994; (B) 145 specimens from 44 donors detected by p24 antigen screening donated during 1996-1998. SETTING Two US plasma products companies. MAIN OUTCOME MEASURES The timepoints of appearance of HIV-1 markers and viral load concentrations during primary HIV infection. RESULTS The pattern of sequential emergence of viral markers in the 'A' panels was highly consistent, allowing the definition and estimation of the duration of six sequential stages. From the 'B' panels, the viral load at p24 antigen seroconversion was estimated by regression analysis at 10 000 copies/ml (95% CI 2000-93 000) and the HIV replication rate at 0.35 log copies/ml/day, corresponding to a doubling time in the preseroconversion phase of 20.5 h (95% CI 18.2-23.4 h). Consequently, an RNA test with 50 copies/ml sensitivity would detect HIV infection approximately 7 days before a p24 antigen test, and 12 days before a sensitive anti-HIV test. CONCLUSION The sequential emergence of assay reactivity allows the classification of primary HIV-1 infection into distinct laboratory stages, which may facilitate the diagnosis of recent infection and stratification of patients enrolled in clinical trials. Quantitative analysis of preseroconversion replication rates of HIV is useful for projecting the yield and predictive value of assays targeting primary HIV infection.", "author" : [ { "dropping-particle" : "", "family" : "Fiebig", "given" : "Eberhard W", "non-dropping-particle" : "", "parse-names" : false, "suffix" : "" }, { "dropping-particle" : "", "family" : "Wright", "given" : "David J", "non-dropping-particle" : "", "parse-names" : false, "suffix" : "" }, { "dropping-particle" : "", "family" : "Rawal", "given" : "Bhupat D", "non-dropping-particle" : "", "parse-names" : false, "suffix" : "" }, { "dropping-particle" : "", "family" : "Garrett", "given" : "Patricia E", "non-dropping-particle" : "", "parse-names" : false, "suffix" : "" }, { "dropping-particle" : "", "family" : "Schumacher", "given" : "Richard T", "non-dropping-particle" : "", "parse-names" : false, "suffix" : "" }, { "dropping-particle" : "", "family" : "Peddada", "given" : "Lorraine", "non-dropping-particle" : "", "parse-names" : false, "suffix" : "" }, { "dropping-particle" : "", "family" : "Heldebrant", "given" : "Charles", "non-dropping-particle" : "", "parse-names" : false, "suffix" : "" }, { "dropping-particle" : "", "family" : "Smith", "given" : "Richard", "non-dropping-particle" : "", "parse-names" : false, "suffix" : "" }, { "dropping-particle" : "", "family" : "Conrad", "given" : "Andrew", "non-dropping-particle" : "", "parse-names" : false, "suffix" : "" }, { "dropping-particle" : "", "family" : "Kleinman", "given" : "Steven H", "non-dropping-particle" : "", "parse-names" : false, "suffix" : "" }, { "dropping-particle" : "", "family" : "Busch", "given" : "Michael P.", "non-dropping-particle" : "", "parse-names" : false, "suffix" : "" } ], "container-title" : "AIDS", "id" : "ITEM-1", "issue" : "13", "issued" : { "date-parts" : [ [ "2003", "9", "5" ] ] }, "page" : "1871-9", "title" : "Dynamics of HIV viremia and antibody seroconversion in plasma donors: implications for diagnosis and staging of primary HIV infection", "type" : "article-journal", "volume" : "17" }, "uris" : [ "http://www.mendeley.com/documents/?uuid=7face1cd-e921-4432-a470-d33348717cb2" ] } ], "mendeley" : { "formattedCitation" : "[1]", "plainTextFormattedCitation" : "[1]", "previouslyFormattedCitation" : "[1]" }, "properties" : {  }, "schema" : "https://github.com/citation-style-language/schema/raw/master/csl-citation.json" }</w:instrText>
+        <w:fldChar w:fldCharType="separate"/>
+      </w:r>
+      <w:r>
+        <w:rPr>
+          <w:noProof/>
+        </w:rPr>
+        <w:t>[1]</w:t>
       </w:r>
       <w:r>
         <w:rPr>
@@ -917,21 +929,6 @@
             <w:rPr/>
           </w:rPrChange>
         </w:rPr>
-        <w:fldChar w:fldCharType="separate"/>
-      </w:r>
-      <w:r>
-        <w:rPr>
-          <w:noProof/>
-        </w:rPr>
-        <w:t>[1]</w:t>
-      </w:r>
-      <w:r>
-        <w:rPr>
-          <w:highlight w:val="green"/>
-          <w:rPrChange w:id="22" w:author="Bingham, JL, Mr &lt;jeremyb@sun.ac.za&gt;" w:date="2018-03-26T11:14:00Z">
-            <w:rPr/>
-          </w:rPrChange>
-        </w:rPr>
         <w:fldChar w:fldCharType="end"/>
       </w:r>
       <w:r>
@@ -1024,12 +1021,12 @@
       <w:r>
         <w:t xml:space="preserve">days </w:t>
       </w:r>
-      <w:del w:id="23" w:author="Bingham, JL, Mr &lt;jeremyb@sun.ac.za&gt;" w:date="2018-03-26T11:14:00Z">
+      <w:del w:id="22" w:author="Bingham, JL, Mr &lt;jeremyb@sun.ac.za&gt;" w:date="2018-03-26T11:14:00Z">
         <w:r>
           <w:delText xml:space="preserve">since </w:delText>
         </w:r>
       </w:del>
-      <w:ins w:id="24" w:author="Bingham, JL, Mr &lt;jeremyb@sun.ac.za&gt;" w:date="2018-03-26T11:14:00Z">
+      <w:ins w:id="23" w:author="Bingham, JL, Mr &lt;jeremyb@sun.ac.za&gt;" w:date="2018-03-26T11:14:00Z">
         <w:r>
           <w:t xml:space="preserve">after </w:t>
         </w:r>
@@ -1184,29 +1181,29 @@
       <w:r>
         <w:rPr>
           <w:highlight w:val="green"/>
-          <w:rPrChange w:id="25" w:author="Bingham, JL, Mr &lt;jeremyb@sun.ac.za&gt;" w:date="2018-03-26T11:15:00Z">
+          <w:rPrChange w:id="24" w:author="Bingham, JL, Mr &lt;jeremyb@sun.ac.za&gt;" w:date="2018-03-26T11:15:00Z">
             <w:rPr/>
           </w:rPrChange>
         </w:rPr>
         <w:t xml:space="preserve">more </w:t>
       </w:r>
-      <w:commentRangeStart w:id="26"/>
+      <w:commentRangeStart w:id="25"/>
       <w:r>
         <w:rPr>
           <w:highlight w:val="green"/>
-          <w:rPrChange w:id="27" w:author="Bingham, JL, Mr &lt;jeremyb@sun.ac.za&gt;" w:date="2018-03-26T11:15:00Z">
+          <w:rPrChange w:id="26" w:author="Bingham, JL, Mr &lt;jeremyb@sun.ac.za&gt;" w:date="2018-03-26T11:15:00Z">
             <w:rPr/>
           </w:rPrChange>
         </w:rPr>
         <w:t>and</w:t>
       </w:r>
-      <w:commentRangeEnd w:id="26"/>
+      <w:commentRangeEnd w:id="25"/>
       <w:r>
         <w:rPr>
           <w:rStyle w:val="CommentReference"/>
           <w:lang w:val="en-ZA"/>
         </w:rPr>
-        <w:commentReference w:id="26"/>
+        <w:commentReference w:id="25"/>
       </w:r>
       <w:r>
         <w:t xml:space="preserve"> more</w:t>
@@ -1296,6 +1293,15 @@
       </w:r>
       <w:r>
         <w:t xml:space="preserve"> </w:t>
+      </w:r>
+      <w:r>
+        <w:rPr>
+          <w:highlight w:val="green"/>
+          <w:rPrChange w:id="27" w:author="Bingham, JL, Mr &lt;jeremyb@sun.ac.za&gt;" w:date="2018-03-26T11:24:00Z">
+            <w:rPr/>
+          </w:rPrChange>
+        </w:rPr>
+        <w:t>The intervals can further</w:t>
       </w:r>
       <w:r>
         <w:rPr>
@@ -1304,7 +1310,7 @@
             <w:rPr/>
           </w:rPrChange>
         </w:rPr>
-        <w:t>The intervals can further</w:t>
+        <w:t xml:space="preserve"> </w:t>
       </w:r>
       <w:r>
         <w:rPr>
@@ -1313,7 +1319,7 @@
             <w:rPr/>
           </w:rPrChange>
         </w:rPr>
-        <w:t xml:space="preserve"> </w:t>
+        <w:t xml:space="preserve">serve as ‘priors’ in the analysis of additional quantitative markers obtained within </w:t>
       </w:r>
       <w:r>
         <w:rPr>
@@ -1322,7 +1328,7 @@
             <w:rPr/>
           </w:rPrChange>
         </w:rPr>
-        <w:t xml:space="preserve">serve as ‘priors’ in the analysis of additional quantitative markers obtained within </w:t>
+        <w:t>a</w:t>
       </w:r>
       <w:r>
         <w:rPr>
@@ -1331,7 +1337,7 @@
             <w:rPr/>
           </w:rPrChange>
         </w:rPr>
-        <w:t>a</w:t>
+        <w:t xml:space="preserve"> calibrated dynamic range</w:t>
       </w:r>
       <w:r>
         <w:rPr>
@@ -1340,58 +1346,49 @@
             <w:rPr/>
           </w:rPrChange>
         </w:rPr>
-        <w:t xml:space="preserve"> calibrated dynamic range</w:t>
-      </w:r>
-      <w:r>
-        <w:rPr>
-          <w:highlight w:val="green"/>
+        <w:t>.</w:t>
+      </w:r>
+    </w:p>
+    <w:p>
+      <w:pPr>
+        <w:pStyle w:val="Paragraph"/>
+      </w:pPr>
+      <w:r>
+        <w:rPr>
+          <w:highlight w:val="yellow"/>
           <w:rPrChange w:id="33" w:author="Bingham, JL, Mr &lt;jeremyb@sun.ac.za&gt;" w:date="2018-03-26T11:24:00Z">
             <w:rPr/>
           </w:rPrChange>
         </w:rPr>
-        <w:t>.</w:t>
-      </w:r>
-    </w:p>
-    <w:p>
-      <w:pPr>
-        <w:pStyle w:val="Paragraph"/>
-      </w:pPr>
+        <w:t>Building from</w:t>
+      </w:r>
+      <w:r>
+        <w:t xml:space="preserve"> the </w:t>
+      </w:r>
+      <w:proofErr w:type="spellStart"/>
+      <w:r>
+        <w:t>Fiebig</w:t>
+      </w:r>
+      <w:proofErr w:type="spellEnd"/>
+      <w:r>
+        <w:t xml:space="preserve"> staging concept, </w:t>
+      </w:r>
+      <w:r>
+        <w:t xml:space="preserve">we developed </w:t>
+      </w:r>
+      <w:r>
+        <w:t xml:space="preserve">a new, </w:t>
+      </w:r>
       <w:r>
         <w:rPr>
           <w:highlight w:val="yellow"/>
-          <w:rPrChange w:id="34" w:author="Bingham, JL, Mr &lt;jeremyb@sun.ac.za&gt;" w:date="2018-03-26T11:24:00Z">
+          <w:rPrChange w:id="34" w:author="Bingham, JL, Mr &lt;jeremyb@sun.ac.za&gt;" w:date="2018-03-26T11:25:00Z">
             <w:rPr/>
           </w:rPrChange>
         </w:rPr>
-        <w:t>Building from</w:t>
-      </w:r>
-      <w:r>
-        <w:t xml:space="preserve"> the </w:t>
-      </w:r>
-      <w:proofErr w:type="spellStart"/>
-      <w:r>
-        <w:t>Fiebig</w:t>
-      </w:r>
-      <w:proofErr w:type="spellEnd"/>
-      <w:r>
-        <w:t xml:space="preserve"> staging concept, </w:t>
-      </w:r>
-      <w:r>
-        <w:t xml:space="preserve">we developed </w:t>
-      </w:r>
-      <w:r>
-        <w:t xml:space="preserve">a new, </w:t>
-      </w:r>
-      <w:r>
-        <w:rPr>
-          <w:highlight w:val="yellow"/>
-          <w:rPrChange w:id="35" w:author="Bingham, JL, Mr &lt;jeremyb@sun.ac.za&gt;" w:date="2018-03-26T11:25:00Z">
-            <w:rPr/>
-          </w:rPrChange>
-        </w:rPr>
         <w:t>more nuanced</w:t>
       </w:r>
-      <w:del w:id="36" w:author="Bingham, JL, Mr &lt;jeremyb@sun.ac.za&gt;" w:date="2018-03-26T11:25:00Z">
+      <w:del w:id="35" w:author="Bingham, JL, Mr &lt;jeremyb@sun.ac.za&gt;" w:date="2018-03-26T11:25:00Z">
         <w:r>
           <w:delText>,</w:delText>
         </w:r>
@@ -1477,14 +1474,23 @@
       <w:r>
         <w:rPr>
           <w:highlight w:val="yellow"/>
+          <w:rPrChange w:id="36" w:author="Bingham, JL, Mr &lt;jeremyb@sun.ac.za&gt;" w:date="2018-03-26T11:25:00Z">
+            <w:rPr/>
+          </w:rPrChange>
+        </w:rPr>
+        <w:t>case definitions for ‘recent HIV infection’</w:t>
+      </w:r>
+      <w:r>
+        <w:t xml:space="preserve">, with intended applicability mainly to </w:t>
+      </w:r>
+      <w:r>
+        <w:rPr>
+          <w:highlight w:val="yellow"/>
           <w:rPrChange w:id="37" w:author="Bingham, JL, Mr &lt;jeremyb@sun.ac.za&gt;" w:date="2018-03-26T11:25:00Z">
             <w:rPr/>
           </w:rPrChange>
         </w:rPr>
-        <w:t>case definitions for ‘recent HIV infection’</w:t>
-      </w:r>
-      <w:r>
-        <w:t xml:space="preserve">, with intended applicability mainly to </w:t>
+        <w:t xml:space="preserve">HIV incidence </w:t>
       </w:r>
       <w:r>
         <w:rPr>
@@ -1493,7 +1499,7 @@
             <w:rPr/>
           </w:rPrChange>
         </w:rPr>
-        <w:t xml:space="preserve">HIV incidence </w:t>
+        <w:t>surve</w:t>
       </w:r>
       <w:r>
         <w:rPr>
@@ -1502,116 +1508,107 @@
             <w:rPr/>
           </w:rPrChange>
         </w:rPr>
-        <w:t>surve</w:t>
-      </w:r>
-      <w:r>
-        <w:rPr>
-          <w:highlight w:val="yellow"/>
-          <w:rPrChange w:id="40" w:author="Bingham, JL, Mr &lt;jeremyb@sun.ac.za&gt;" w:date="2018-03-26T11:25:00Z">
+        <w:t>illance</w:t>
+      </w:r>
+      <w:r>
+        <w:t>, rather than individual-</w:t>
+      </w:r>
+      <w:r>
+        <w:t>level staging</w:t>
+      </w:r>
+      <w:r>
+        <w:t xml:space="preserve"> </w:t>
+      </w:r>
+      <w:r>
+        <w:fldChar w:fldCharType="begin" w:fldLock="1"/>
+      </w:r>
+      <w:r>
+        <w:instrText>ADDIN CSL_CITATION { "citationItems" : [ { "id" : "ITEM-1", "itemData" : { "DOI" : "10.1097/QAD.0000000000000429", "ISBN" : "1473-5571 (Electronic) 0269-9370 (Linking)", "ISSN" : "0269-9370", "PMID" : "25144218", "abstract" : "OBJECTIVE: Cross-sectional HIV incidence surveillance, using assays that distinguish 'recent' from 'nonrecent' infections, has been hampered by inadequate performance and characterization of incidence assays. In this study, the Consortium for the Evaluation and Performance of HIV Incidence Assays presents results of the first independent evaluation of five incidence assays (BED, Limiting Antigen Avidity, Less-sensitive Vitros, Vitros Avidity and BioRad Avidity). DESIGN: A large repository of diverse specimens from HIV-positive patients was established, multiple assays were run on 2500 selected specimens, and data were analyzed to estimate assay characteristics relevant for incidence surveillance. METHODS: The mean duration of recent infection (MDRI, average time 'recent' while infected for less than some time cut-off T) was estimated from longitudinal data on seroconverters by regression. The false-recent rate (FRR, probability of testing 'recent' when infected for longer than T) was explored by measuring the proportions of 'recent' results in various subsets of patients. RESULTS: Assays continue to fail to attain the simultaneously large MDRI and small FRR demanded by existing performance guidelines. All assays produce high FRRs amongst virally suppressed patients (&gt;40%), including elite controllers and treated patients. CONCLUSIONS: Results from this first independent evaluation provide valuable information about the current performance of assays, and suggest the need for further optimization. Variation of 'recent'/'nonrecent' thresholds and the use of multiple antibody-maturation assays, as well as other biomarkers, can now be explored, using the rich data generated by the Consortium for the Evaluation and Performance of HIV Incidence Assays. Consistently high FRRs amongst those virally suppressed suggest that viral load will be a particularly valuable supplementary marker.", "author" : [ { "dropping-particle" : "", "family" : "Kassanjee", "given" : "Reshma", "non-dropping-particle" : "", "parse-names" : false, "suffix" : "" }, { "dropping-particle" : "", "family" : "Pilcher", "given" : "Christopher D", "non-dropping-particle" : "", "parse-names" : false, "suffix" : "" }, { "dropping-particle" : "", "family" : "Keating", "given" : "Sheila M", "non-dropping-particle" : "", "parse-names" : false, "suffix" : "" }, { "dropping-particle" : "", "family" : "Facente", "given" : "Shelley N", "non-dropping-particle" : "", "parse-names" : false, "suffix" : "" }, { "dropping-particle" : "", "family" : "McKinney", "given" : "Elaine", "non-dropping-particle" : "", "parse-names" : false, "suffix" : "" }, { "dropping-particle" : "", "family" : "Price", "given" : "Matthew A", "non-dropping-particle" : "", "parse-names" : false, "suffix" : "" }, { "dropping-particle" : "", "family" : "Martin", "given" : "Jeffrey N", "non-dropping-particle" : "", "parse-names" : false, "suffix" : "" }, { "dropping-particle" : "", "family" : "Little", "given" : "Susan", "non-dropping-particle" : "", "parse-names" : false, "suffix" : "" }, { "dropping-particle" : "", "family" : "Hecht", "given" : "Frederick M", "non-dropping-particle" : "", "parse-names" : false, "suffix" : "" }, { "dropping-particle" : "", "family" : "Kallas", "given" : "Esper G", "non-dropping-particle" : "", "parse-names" : false, "suffix" : "" }, { "dropping-particle" : "", "family" : "Welte", "given" : "Alex", "non-dropping-particle" : "", "parse-names" : false, "suffix" : "" }, { "dropping-particle" : "", "family" : "Busch", "given" : "Michael P", "non-dropping-particle" : "", "parse-names" : false, "suffix" : "" }, { "dropping-particle" : "", "family" : "Murphy", "given" : "Gary", "non-dropping-particle" : "", "parse-names" : false, "suffix" : "" } ], "container-title" : "AIDS", "id" : "ITEM-1", "issue" : "16", "issued" : { "date-parts" : [ [ "2014", "10" ] ] }, "note" : "Kassanjee, Reshma\nPilcher, Christopher D\nKeating, Sheila M\nFacente, Shelley N\nMcKinney, Elaine\nPrice, Matthew A\nMartin, Jeffrey N\nLittle, Susan\nHecht, Frederick M\nKallas, Esper G\nWelte, Alex\nBusch, Michael P\nMurphy, Gary\n(CEPHIA)\neng\nAI106039/AI/NIAID NIH HHS/\nAI43638/AI/NIAID NIH HHS/\nAI74621/AI/NIAID NIH HHS/\nP01 AI071713/AI/NIAID NIH HHS/\nP30 AI027763/AI/NIAID NIH HHS/\nR01 HD074511/HD/NICHD NIH HHS/\nR24 AI067039/AI/NIAID NIH HHS/\nR34 MH096606/MH/NIMH NIH HHS/\nResearch Support, N.I.H., Extramural\nResearch Support, Non-U.S. Gov't\nEngland\nLondon, England\n2014/08/22 06:00\nAIDS. 2014 Oct 23;28(16):2439-49. doi: 10.1097/QAD.0000000000000429.", "page" : "2439-2449", "title" : "Independent assessment of candidate HIV incidence assays on specimens in the CEPHIA repository", "type" : "article-journal", "volume" : "28" }, "uris" : [ "http://www.mendeley.com/documents/?uuid=a3ed0b7c-60ad-4284-b19b-b81688f8f834" ] }, { "id" : "ITEM-2", "itemData" : { "DOI" : "10.1097/QAD.0000000000001209", "ISSN" : "0269-9370", "abstract" : "Objective: Assays for classifying HIV infections as 'recent' or 'non-recent' for incidence surveillance fail to simultaneously achieve large mean durations of 'recent' infection (MDRIs) and low 'false-recent' rates (FRRs), particularly in virally suppressed persons. The potential for optimizing recent infection testing algorithms (RITAs), by introducing viral load criteria and tuning thresholds used to dichotomize quantitative measures, is explored. Design: The Consortium for the Evaluation and Performance of HIV Incidence Assays characterized over 2000 possible RITAs constructed from seven assays (LAg, BED, Less-sensitive Vitros, Vitros Avidity, BioRad Avidity, Architect Avidity and Geenius) applied to 2500 diverse specimens. Methods: MDRIs were estimated using regression, and FRRs as observed 'recent' proportions, in various specimen sets. Context-specific FRRs were estimated for hypothetical scenarios. FRRs were made directly comparable by constructing RITAs with the same MDRI through the tuning of thresholds. RITA utility was summarized by the precision of incidence estimation. Results: All assays produce high FRRs amongst treated subjects and elite controllers (10%-80%). Viral load testing reduces FRRs, but diminishes MDRIs. Context-specific FRRs vary substantially by scenario - BioRad Avidity and LAg provided the lowest FRRs and highest incidence precision in scenarios considered. Conclusions: The introduction of a low viral load threshold provides crucial improvements in RITAs. However, it does not eliminate non-zero FRRs, and MDRIs must be consistently estimated. The tuning of thresholds is essential for comparing and optimizing the use of assays. The translation of directly measured FRRs into context-specific FRRs critically affects their magnitudes and our understanding of the utility of assays. Copyright (C) 2016 Wolters Kluwer Health, Inc.", "author" : [ { "dropping-particle" : "", "family" : "Kassanjee", "given" : "Reshma", "non-dropping-particle" : "", "parse-names" : false, "suffix" : "" }, { "dropping-particle" : "", "family" : "Pilcher", "given" : "Christopher D", "non-dropping-particle" : "", "parse-names" : false, "suffix" : "" }, { "dropping-particle" : "", "family" : "Busch", "given" : "Michael P", "non-dropping-particle" : "", "parse-names" : false, "suffix" : "" }, { "dropping-particle" : "", "family" : "Murphy", "given" : "Gary", "non-dropping-particle" : "", "parse-names" : false, "suffix" : "" }, { "dropping-particle" : "", "family" : "Facente", "given" : "Shelley N", "non-dropping-particle" : "", "parse-names" : false, "suffix" : "" }, { "dropping-particle" : "", "family" : "Keating", "given" : "Sheila M", "non-dropping-particle" : "", "parse-names" : false, "suffix" : "" }, { "dropping-particle" : "", "family" : "Mckinney", "given" : "Elaine", "non-dropping-particle" : "", "parse-names" : false, "suffix" : "" }, { "dropping-particle" : "", "family" : "Marson", "given" : "Kara", "non-dropping-particle" : "", "parse-names" : false, "suffix" : "" }, { "dropping-particle" : "", "family" : "Price", "given" : "Matthew A", "non-dropping-particle" : "", "parse-names" : false, "suffix" : "" }, { "dropping-particle" : "", "family" : "Martin", "given" : "Jeffrey N", "non-dropping-particle" : "", "parse-names" : false, "suffix" : "" }, { "dropping-particle" : "", "family" : "Little", "given" : "Susan J", "non-dropping-particle" : "", "parse-names" : false, "suffix" : "" }, { "dropping-particle" : "", "family" : "Hecht", "given" : "Frederick M", "non-dropping-particle" : "", "parse-names" : false, "suffix" : "" }, { "dropping-particle" : "", "family" : "Kallas", "given" : "Esper G", "non-dropping-particle" : "", "parse-names" : false, "suffix" : "" }, { "dropping-particle" : "", "family" : "Welte", "given" : "Alex", "non-dropping-particle" : "", "parse-names" : false, "suffix" : "" } ], "container-title" : "AIDS", "id" : "ITEM-2", "issue" : "15", "issued" : { "date-parts" : [ [ "2016", "9" ] ] }, "page" : "2361-2371", "title" : "Viral load criteria and threshold optimization to improve HIV incidence assay characteristics", "type" : "article-journal", "volume" : "30" }, "uris" : [ "http://www.mendeley.com/documents/?uuid=08ba9733-1e9b-4c2c-8022-637b92d1a3b3" ] }, { "id" : "ITEM-3", "itemData" : { "DOI" : "10.1097/QAI.0000000000001537", "ISSN" : "1525-4135", "PMID" : "28914669", "abstract" : "BACKGROUND Custom HIV staging assays, including the Sedia\u2122 HIV-1 Limiting Antigen Avidity EIA (LAg) and avidity modifications of the Ortho VITROS\u00ae anti-HIV-1+2 and Abbott ARCHITECT HIV Ag/Ab Combo assays, are used to identify 'recent' infections in clinical settings and for cross-sectional HIV incidence estimation. However, the high dynamic range of chemiluminescent platforms allows differentiating recent and longstanding infection on signal intensity, and this raises the prospect of using unmodified diagnostic assays for infection timing and surveillance applications. METHODS We tested a panel of 2,500 well-characterised specimens with estimable duration of HIV infection with the three assays and the unmodified ARCHITECT. Regression models were used to estimate mean durations of recent infection (MDRI), context-specific false-recent rates (FRR) and correlation between diagnostic signal intensity and LAg measurements. Hypothetical epidemiological scenarios were constructed to evaluate utility in surveillance applications. RESULTS Over a range of MDRIs (reflecting recency discrimination thresholds), a diluted ARCHITECT-based RITA produced lower FRRs than the VITROS platform (FRR \u2248 0.5% and 1.5% respectively at MDRI \u2248 200 days) and the unmodified diagnostic ARCHITECT produces incidence estimates with comparable precision to LAg (RSE \u2248 17.5% and 15% respectively at MDRI \u2248 200 days). ARCHITECT S/CO measurements were highly correlated with LAg ODn measurements (r = 0.80) and values below 200 are strongly predictive of LAg recency and duration of infection less than one year. CONCLUSIONS Low quantitative measurements from the unmodified ARCHITECT obviate the need for additional recency testing and its use is feasible in clinical staging and incidence surveillance applications.This is an open-access article distributed under the terms of the Creative Commons Attribution-Non Commercial License 4.0 (CCBY-NC), where it is permissible to download, share, remix, transform, and buildup the work provided it is properly cited. The work cannot be used commercially without permission from the journal.", "author" : [ { "dropping-particle" : "", "family" : "Grebe", "given" : "Eduard", "non-dropping-particle" : "", "parse-names" : false, "suffix" : "" }, { "dropping-particle" : "", "family" : "Welte", "given" : "Alex", "non-dropping-particle" : "", "parse-names" : false, "suffix" : "" }, { "dropping-particle" : "", "family" : "Hall", "given" : "Jake", "non-dropping-particle" : "", "parse-names" : false, "suffix" : "" }, { "dropping-particle" : "", "family" : "Keating", "given" : "Sheila M", "non-dropping-particle" : "", "parse-names" : false, "suffix" : "" }, { "dropping-particle" : "", "family" : "Facente", "given" : "Shelley N", "non-dropping-particle" : "", "parse-names" : false, "suffix" : "" }, { "dropping-particle" : "", "family" : "Marson", "given" : "Kara", "non-dropping-particle" : "", "parse-names" : false, "suffix" : "" }, { "dropping-particle" : "", "family" : "Martin", "given" : "Jeffrey N", "non-dropping-particle" : "", "parse-names" : false, "suffix" : "" }, { "dropping-particle" : "", "family" : "Little", "given" : "Susan J", "non-dropping-particle" : "", "parse-names" : false, "suffix" : "" }, { "dropping-particle" : "", "family" : "Price", "given" : "Matthew A", "non-dropping-particle" : "", "parse-names" : false, "suffix" : "" }, { "dropping-particle" : "", "family" : "Kallas", "given" : "Esper G", "non-dropping-particle" : "", "parse-names" : false, "suffix" : "" }, { "dropping-particle" : "", "family" : "Busch", "given" : "Michael P", "non-dropping-particle" : "", "parse-names" : false, "suffix" : "" }, { "dropping-particle" : "", "family" : "Pilcher", "given" : "Christopher D", "non-dropping-particle" : "", "parse-names" : false, "suffix" : "" }, { "dropping-particle" : "", "family" : "Murphy", "given" : "Gary", "non-dropping-particle" : "", "parse-names" : false, "suffix" : "" } ], "container-title" : "JAIDS Journal of Acquired Immune Deficiency Syndromes", "id" : "ITEM-3", "issue" : "5", "issued" : { "date-parts" : [ [ "2017", "12" ] ] }, "page" : "547-555", "title" : "Infection Staging and Incidence Surveillance Applications of High Dynamic Range Diagnostic Immuno-Assay Platforms", "type" : "article-journal", "volume" : "76" }, "uris" : [ "http://www.mendeley.com/documents/?uuid=f473d57f-9ff5-42d6-8219-93fae08e9934" ] } ], "mendeley" : { "formattedCitation" : "[5,7,8]", "plainTextFormattedCitation" : "[5,7,8]", "previouslyFormattedCitation" : "[5,7,8]" }, "properties" : {  }, "schema" : "https://github.com/citation-style-language/schema/raw/master/csl-citation.json" }</w:instrText>
+      </w:r>
+      <w:r>
+        <w:fldChar w:fldCharType="separate"/>
+      </w:r>
+      <w:r>
+        <w:rPr>
+          <w:noProof/>
+        </w:rPr>
+        <w:t>[5,7,8]</w:t>
+      </w:r>
+      <w:r>
+        <w:fldChar w:fldCharType="end"/>
+      </w:r>
+      <w:r>
+        <w:t>, although the latter application was also explored</w:t>
+      </w:r>
+      <w:r>
+        <w:t xml:space="preserve"> </w:t>
+      </w:r>
+      <w:r>
+        <w:fldChar w:fldCharType="begin" w:fldLock="1"/>
+      </w:r>
+      <w:r>
+        <w:instrText>ADDIN CSL_CITATION { "citationItems" : [ { "id" : "ITEM-1", "itemData" : { "DOI" : "10.1097/QAI.0000000000001537", "ISSN" : "1525-4135", "PMID" : "28914669", "abstract" : "BACKGROUND Custom HIV staging assays, including the Sedia\u2122 HIV-1 Limiting Antigen Avidity EIA (LAg) and avidity modifications of the Ortho VITROS\u00ae anti-HIV-1+2 and Abbott ARCHITECT HIV Ag/Ab Combo assays, are used to identify 'recent' infections in clinical settings and for cross-sectional HIV incidence estimation. However, the high dynamic range of chemiluminescent platforms allows differentiating recent and longstanding infection on signal intensity, and this raises the prospect of using unmodified diagnostic assays for infection timing and surveillance applications. METHODS We tested a panel of 2,500 well-characterised specimens with estimable duration of HIV infection with the three assays and the unmodified ARCHITECT. Regression models were used to estimate mean durations of recent infection (MDRI), context-specific false-recent rates (FRR) and correlation between diagnostic signal intensity and LAg measurements. Hypothetical epidemiological scenarios were constructed to evaluate utility in surveillance applications. RESULTS Over a range of MDRIs (reflecting recency discrimination thresholds), a diluted ARCHITECT-based RITA produced lower FRRs than the VITROS platform (FRR \u2248 0.5% and 1.5% respectively at MDRI \u2248 200 days) and the unmodified diagnostic ARCHITECT produces incidence estimates with comparable precision to LAg (RSE \u2248 17.5% and 15% respectively at MDRI \u2248 200 days). ARCHITECT S/CO measurements were highly correlated with LAg ODn measurements (r = 0.80) and values below 200 are strongly predictive of LAg recency and duration of infection less than one year. CONCLUSIONS Low quantitative measurements from the unmodified ARCHITECT obviate the need for additional recency testing and its use is feasible in clinical staging and incidence surveillance applications.This is an open-access article distributed under the terms of the Creative Commons Attribution-Non Commercial License 4.0 (CCBY-NC), where it is permissible to download, share, remix, transform, and buildup the work provided it is properly cited. The work cannot be used commercially without permission from the journal.", "author" : [ { "dropping-particle" : "", "family" : "Grebe", "given" : "Eduard", "non-dropping-particle" : "", "parse-names" : false, "suffix" : "" }, { "dropping-particle" : "", "family" : "Welte", "given" : "Alex", "non-dropping-particle" : "", "parse-names" : false, "suffix" : "" }, { "dropping-particle" : "", "family" : "Hall", "given" : "Jake", "non-dropping-particle" : "", "parse-names" : false, "suffix" : "" }, { "dropping-particle" : "", "family" : "Keating", "given" : "Sheila M", "non-dropping-particle" : "", "parse-names" : false, "suffix" : "" }, { "dropping-particle" : "", "family" : "Facente", "given" : "Shelley N", "non-dropping-particle" : "", "parse-names" : false, "suffix" : "" }, { "dropping-particle" : "", "family" : "Marson", "given" : "Kara", "non-dropping-particle" : "", "parse-names" : false, "suffix" : "" }, { "dropping-particle" : "", "family" : "Martin", "given" : "Jeffrey N", "non-dropping-particle" : "", "parse-names" : false, "suffix" : "" }, { "dropping-particle" : "", "family" : "Little", "given" : "Susan J", "non-dropping-particle" : "", "parse-names" : false, "suffix" : "" }, { "dropping-particle" : "", "family" : "Price", "given" : "Matthew A", "non-dropping-particle" : "", "parse-names" : false, "suffix" : "" }, { "dropping-particle" : "", "family" : "Kallas", "given" : "Esper G", "non-dropping-particle" : "", "parse-names" : false, "suffix" : "" }, { "dropping-particle" : "", "family" : "Busch", "given" : "Michael P", "non-dropping-particle" : "", "parse-names" : false, "suffix" : "" }, { "dropping-particle" : "", "family" : "Pilcher", "given" : "Christopher D", "non-dropping-particle" : "", "parse-names" : false, "suffix" : "" }, { "dropping-particle" : "", "family" : "Murphy", "given" : "Gary", "non-dropping-particle" : "", "parse-names" : false, "suffix" : "" } ], "container-title" : "JAIDS Journal of Acquired Immune Deficiency Syndromes", "id" : "ITEM-1", "issue" : "5", "issued" : { "date-parts" : [ [ "2017", "12" ] ] }, "page" : "547-555", "title" : "Infection Staging and Incidence Surveillance Applications of High Dynamic Range Diagnostic Immuno-Assay Platforms", "type" : "article-journal", "volume" : "76" }, "uris" : [ "http://www.mendeley.com/documents/?uuid=f473d57f-9ff5-42d6-8219-93fae08e9934" ] } ], "mendeley" : { "formattedCitation" : "[8]", "plainTextFormattedCitation" : "[8]", "previouslyFormattedCitation" : "[8]" }, "properties" : {  }, "schema" : "https://github.com/citation-style-language/schema/raw/master/csl-citation.json" }</w:instrText>
+      </w:r>
+      <w:r>
+        <w:fldChar w:fldCharType="separate"/>
+      </w:r>
+      <w:r>
+        <w:rPr>
+          <w:noProof/>
+        </w:rPr>
+        <w:t>[8]</w:t>
+      </w:r>
+      <w:r>
+        <w:fldChar w:fldCharType="end"/>
+      </w:r>
+      <w:r>
+        <w:t xml:space="preserve">. A key challenge was that, though based on large runs of many specimens under consistent conditions at </w:t>
+      </w:r>
+      <w:r>
+        <w:t xml:space="preserve">the </w:t>
+      </w:r>
+      <w:r>
+        <w:t xml:space="preserve">Blood Systems Research Institute (BSRI) and Public Health England (PHE), the primary </w:t>
+      </w:r>
+      <w:proofErr w:type="spellStart"/>
+      <w:r>
+        <w:t>recency</w:t>
+      </w:r>
+      <w:proofErr w:type="spellEnd"/>
+      <w:r>
+        <w:t xml:space="preserve"> test results </w:t>
+      </w:r>
+      <w:r>
+        <w:t>bring</w:t>
+      </w:r>
+      <w:r>
+        <w:t xml:space="preserve"> together material from subjects in numerous studies, each of which used different diagnostic algorithms to capture information about the timing of HIV acquisition </w:t>
+      </w:r>
+      <w:r>
+        <w:rPr>
+          <w:color w:val="000000" w:themeColor="text1"/>
+          <w:rPrChange w:id="40" w:author="Bingham, JL, Mr &lt;jeremyb@sun.ac.za&gt;" w:date="2018-03-26T11:27:00Z">
             <w:rPr/>
           </w:rPrChange>
         </w:rPr>
-        <w:t>illance</w:t>
-      </w:r>
-      <w:r>
-        <w:t>, rather than individual-</w:t>
-      </w:r>
-      <w:r>
-        <w:t>level staging</w:t>
-      </w:r>
-      <w:r>
-        <w:t xml:space="preserve"> </w:t>
-      </w:r>
-      <w:r>
-        <w:fldChar w:fldCharType="begin" w:fldLock="1"/>
-      </w:r>
-      <w:r>
-        <w:instrText>ADDIN CSL_CITATION { "citationItems" : [ { "id" : "ITEM-1", "itemData" : { "DOI" : "10.1097/QAD.0000000000000429", "ISBN" : "1473-5571 (Electronic) 0269-9370 (Linking)", "ISSN" : "0269-9370", "PMID" : "25144218", "abstract" : "OBJECTIVE: Cross-sectional HIV incidence surveillance, using assays that distinguish 'recent' from 'nonrecent' infections, has been hampered by inadequate performance and characterization of incidence assays. In this study, the Consortium for the Evaluation and Performance of HIV Incidence Assays presents results of the first independent evaluation of five incidence assays (BED, Limiting Antigen Avidity, Less-sensitive Vitros, Vitros Avidity and BioRad Avidity). DESIGN: A large repository of diverse specimens from HIV-positive patients was established, multiple assays were run on 2500 selected specimens, and data were analyzed to estimate assay characteristics relevant for incidence surveillance. METHODS: The mean duration of recent infection (MDRI, average time 'recent' while infected for less than some time cut-off T) was estimated from longitudinal data on seroconverters by regression. The false-recent rate (FRR, probability of testing 'recent' when infected for longer than T) was explored by measuring the proportions of 'recent' results in various subsets of patients. RESULTS: Assays continue to fail to attain the simultaneously large MDRI and small FRR demanded by existing performance guidelines. All assays produce high FRRs amongst virally suppressed patients (&gt;40%), including elite controllers and treated patients. CONCLUSIONS: Results from this first independent evaluation provide valuable information about the current performance of assays, and suggest the need for further optimization. Variation of 'recent'/'nonrecent' thresholds and the use of multiple antibody-maturation assays, as well as other biomarkers, can now be explored, using the rich data generated by the Consortium for the Evaluation and Performance of HIV Incidence Assays. Consistently high FRRs amongst those virally suppressed suggest that viral load will be a particularly valuable supplementary marker.", "author" : [ { "dropping-particle" : "", "family" : "Kassanjee", "given" : "Reshma", "non-dropping-particle" : "", "parse-names" : false, "suffix" : "" }, { "dropping-particle" : "", "family" : "Pilcher", "given" : "Christopher D", "non-dropping-particle" : "", "parse-names" : false, "suffix" : "" }, { "dropping-particle" : "", "family" : "Keating", "given" : "Sheila M", "non-dropping-particle" : "", "parse-names" : false, "suffix" : "" }, { "dropping-particle" : "", "family" : "Facente", "given" : "Shelley N", "non-dropping-particle" : "", "parse-names" : false, "suffix" : "" }, { "dropping-particle" : "", "family" : "McKinney", "given" : "Elaine", "non-dropping-particle" : "", "parse-names" : false, "suffix" : "" }, { "dropping-particle" : "", "family" : "Price", "given" : "Matthew A", "non-dropping-particle" : "", "parse-names" : false, "suffix" : "" }, { "dropping-particle" : "", "family" : "Martin", "given" : "Jeffrey N", "non-dropping-particle" : "", "parse-names" : false, "suffix" : "" }, { "dropping-particle" : "", "family" : "Little", "given" : "Susan", "non-dropping-particle" : "", "parse-names" : false, "suffix" : "" }, { "dropping-particle" : "", "family" : "Hecht", "given" : "Frederick M", "non-dropping-particle" : "", "parse-names" : false, "suffix" : "" }, { "dropping-particle" : "", "family" : "Kallas", "given" : "Esper G", "non-dropping-particle" : "", "parse-names" : false, "suffix" : "" }, { "dropping-particle" : "", "family" : "Welte", "given" : "Alex", "non-dropping-particle" : "", "parse-names" : false, "suffix" : "" }, { "dropping-particle" : "", "family" : "Busch", "given" : "Michael P", "non-dropping-particle" : "", "parse-names" : false, "suffix" : "" }, { "dropping-particle" : "", "family" : "Murphy", "given" : "Gary", "non-dropping-particle" : "", "parse-names" : false, "suffix" : "" } ], "container-title" : "AIDS", "id" : "ITEM-1", "issue" : "16", "issued" : { "date-parts" : [ [ "2014", "10" ] ] }, "note" : "Kassanjee, Reshma\nPilcher, Christopher D\nKeating, Sheila M\nFacente, Shelley N\nMcKinney, Elaine\nPrice, Matthew A\nMartin, Jeffrey N\nLittle, Susan\nHecht, Frederick M\nKallas, Esper G\nWelte, Alex\nBusch, Michael P\nMurphy, Gary\n(CEPHIA)\neng\nAI106039/AI/NIAID NIH HHS/\nAI43638/AI/NIAID NIH HHS/\nAI74621/AI/NIAID NIH HHS/\nP01 AI071713/AI/NIAID NIH HHS/\nP30 AI027763/AI/NIAID NIH HHS/\nR01 HD074511/HD/NICHD NIH HHS/\nR24 AI067039/AI/NIAID NIH HHS/\nR34 MH096606/MH/NIMH NIH HHS/\nResearch Support, N.I.H., Extramural\nResearch Support, Non-U.S. Gov't\nEngland\nLondon, England\n2014/08/22 06:00\nAIDS. 2014 Oct 23;28(16):2439-49. doi: 10.1097/QAD.0000000000000429.", "page" : "2439-2449", "title" : "Independent assessment of candidate HIV incidence assays on specimens in the CEPHIA repository", "type" : "article-journal", "volume" : "28" }, "uris" : [ "http://www.mendeley.com/documents/?uuid=a3ed0b7c-60ad-4284-b19b-b81688f8f834" ] }, { "id" : "ITEM-2", "itemData" : { "DOI" : "10.1097/QAD.0000000000001209", "ISSN" : "0269-9370", "abstract" : "Objective: Assays for classifying HIV infections as 'recent' or 'non-recent' for incidence surveillance fail to simultaneously achieve large mean durations of 'recent' infection (MDRIs) and low 'false-recent' rates (FRRs), particularly in virally suppressed persons. The potential for optimizing recent infection testing algorithms (RITAs), by introducing viral load criteria and tuning thresholds used to dichotomize quantitative measures, is explored. Design: The Consortium for the Evaluation and Performance of HIV Incidence Assays characterized over 2000 possible RITAs constructed from seven assays (LAg, BED, Less-sensitive Vitros, Vitros Avidity, BioRad Avidity, Architect Avidity and Geenius) applied to 2500 diverse specimens. Methods: MDRIs were estimated using regression, and FRRs as observed 'recent' proportions, in various specimen sets. Context-specific FRRs were estimated for hypothetical scenarios. FRRs were made directly comparable by constructing RITAs with the same MDRI through the tuning of thresholds. RITA utility was summarized by the precision of incidence estimation. Results: All assays produce high FRRs amongst treated subjects and elite controllers (10%-80%). Viral load testing reduces FRRs, but diminishes MDRIs. Context-specific FRRs vary substantially by scenario - BioRad Avidity and LAg provided the lowest FRRs and highest incidence precision in scenarios considered. Conclusions: The introduction of a low viral load threshold provides crucial improvements in RITAs. However, it does not eliminate non-zero FRRs, and MDRIs must be consistently estimated. The tuning of thresholds is essential for comparing and optimizing the use of assays. The translation of directly measured FRRs into context-specific FRRs critically affects their magnitudes and our understanding of the utility of assays. Copyright (C) 2016 Wolters Kluwer Health, Inc.", "author" : [ { "dropping-particle" : "", "family" : "Kassanjee", "given" : "Reshma", "non-dropping-particle" : "", "parse-names" : false, "suffix" : "" }, { "dropping-particle" : "", "family" : "Pilcher", "given" : "Christopher D", "non-dropping-particle" : "", "parse-names" : false, "suffix" : "" }, { "dropping-particle" : "", "family" : "Busch", "given" : "Michael P", "non-dropping-particle" : "", "parse-names" : false, "suffix" : "" }, { "dropping-particle" : "", "family" : "Murphy", "given" : "Gary", "non-dropping-particle" : "", "parse-names" : false, "suffix" : "" }, { "dropping-particle" : "", "family" : "Facente", "given" : "Shelley N", "non-dropping-particle" : "", "parse-names" : false, "suffix" : "" }, { "dropping-particle" : "", "family" : "Keating", "given" : "Sheila M", "non-dropping-particle" : "", "parse-names" : false, "suffix" : "" }, { "dropping-particle" : "", "family" : "Mckinney", "given" : "Elaine", "non-dropping-particle" : "", "parse-names" : false, "suffix" : "" }, { "dropping-particle" : "", "family" : "Marson", "given" : "Kara", "non-dropping-particle" : "", "parse-names" : false, "suffix" : "" }, { "dropping-particle" : "", "family" : "Price", "given" : "Matthew A", "non-dropping-particle" : "", "parse-names" : false, "suffix" : "" }, { "dropping-particle" : "", "family" : "Martin", "given" : "Jeffrey N", "non-dropping-particle" : "", "parse-names" : false, "suffix" : "" }, { "dropping-particle" : "", "family" : "Little", "given" : "Susan J", "non-dropping-particle" : "", "parse-names" : false, "suffix" : "" }, { "dropping-particle" : "", "family" : "Hecht", "given" : "Frederick M", "non-dropping-particle" : "", "parse-names" : false, "suffix" : "" }, { "dropping-particle" : "", "family" : "Kallas", "given" : "Esper G", "non-dropping-particle" : "", "parse-names" : false, "suffix" : "" }, { "dropping-particle" : "", "family" : "Welte", "given" : "Alex", "non-dropping-particle" : "", "parse-names" : false, "suffix" : "" } ], "container-title" : "AIDS", "id" : "ITEM-2", "issue" : "15", "issued" : { "date-parts" : [ [ "2016", "9" ] ] }, "page" : "2361-2371", "title" : "Viral load criteria and threshold optimization to improve HIV incidence assay characteristics", "type" : "article-journal", "volume" : "30" }, "uris" : [ "http://www.mendeley.com/documents/?uuid=08ba9733-1e9b-4c2c-8022-637b92d1a3b3" ] }, { "id" : "ITEM-3", "itemData" : { "DOI" : "10.1097/QAI.0000000000001537", "ISSN" : "1525-4135", "PMID" : "28914669", "abstract" : "BACKGROUND Custom HIV staging assays, including the Sedia\u2122 HIV-1 Limiting Antigen Avidity EIA (LAg) and avidity modifications of the Ortho VITROS\u00ae anti-HIV-1+2 and Abbott ARCHITECT HIV Ag/Ab Combo assays, are used to identify 'recent' infections in clinical settings and for cross-sectional HIV incidence estimation. However, the high dynamic range of chemiluminescent platforms allows differentiating recent and longstanding infection on signal intensity, and this raises the prospect of using unmodified diagnostic assays for infection timing and surveillance applications. METHODS We tested a panel of 2,500 well-characterised specimens with estimable duration of HIV infection with the three assays and the unmodified ARCHITECT. Regression models were used to estimate mean durations of recent infection (MDRI), context-specific false-recent rates (FRR) and correlation between diagnostic signal intensity and LAg measurements. Hypothetical epidemiological scenarios were constructed to evaluate utility in surveillance applications. RESULTS Over a range of MDRIs (reflecting recency discrimination thresholds), a diluted ARCHITECT-based RITA produced lower FRRs than the VITROS platform (FRR \u2248 0.5% and 1.5% respectively at MDRI \u2248 200 days) and the unmodified diagnostic ARCHITECT produces incidence estimates with comparable precision to LAg (RSE \u2248 17.5% and 15% respectively at MDRI \u2248 200 days). ARCHITECT S/CO measurements were highly correlated with LAg ODn measurements (r = 0.80) and values below 200 are strongly predictive of LAg recency and duration of infection less than one year. CONCLUSIONS Low quantitative measurements from the unmodified ARCHITECT obviate the need for additional recency testing and its use is feasible in clinical staging and incidence surveillance applications.This is an open-access article distributed under the terms of the Creative Commons Attribution-Non Commercial License 4.0 (CCBY-NC), where it is permissible to download, share, remix, transform, and buildup the work provided it is properly cited. The work cannot be used commercially without permission from the journal.", "author" : [ { "dropping-particle" : "", "family" : "Grebe", "given" : "Eduard", "non-dropping-particle" : "", "parse-names" : false, "suffix" : "" }, { "dropping-particle" : "", "family" : "Welte", "given" : "Alex", "non-dropping-particle" : "", "parse-names" : false, "suffix" : "" }, { "dropping-particle" : "", "family" : "Hall", "given" : "Jake", "non-dropping-particle" : "", "parse-names" : false, "suffix" : "" }, { "dropping-particle" : "", "family" : "Keating", "given" : "Sheila M", "non-dropping-particle" : "", "parse-names" : false, "suffix" : "" }, { "dropping-particle" : "", "family" : "Facente", "given" : "Shelley N", "non-dropping-particle" : "", "parse-names" : false, "suffix" : "" }, { "dropping-particle" : "", "family" : "Marson", "given" : "Kara", "non-dropping-particle" : "", "parse-names" : false, "suffix" : "" }, { "dropping-particle" : "", "family" : "Martin", "given" : "Jeffrey N", "non-dropping-particle" : "", "parse-names" : false, "suffix" : "" }, { "dropping-particle" : "", "family" : "Little", "given" : "Susan J", "non-dropping-particle" : "", "parse-names" : false, "suffix" : "" }, { "dropping-particle" : "", "family" : "Price", "given" : "Matthew A", "non-dropping-particle" : "", "parse-names" : false, "suffix" : "" }, { "dropping-particle" : "", "family" : "Kallas", "given" : "Esper G", "non-dropping-particle" : "", "parse-names" : false, "suffix" : "" }, { "dropping-particle" : "", "family" : "Busch", "given" : "Michael P", "non-dropping-particle" : "", "parse-names" : false, "suffix" : "" }, { "dropping-particle" : "", "family" : "Pilcher", "given" : "Christopher D", "non-dropping-particle" : "", "parse-names" : false, "suffix" : "" }, { "dropping-particle" : "", "family" : "Murphy", "given" : "Gary", "non-dropping-particle" : "", "parse-names" : false, "suffix" : "" } ], "container-title" : "JAIDS Journal of Acquired Immune Deficiency Syndromes", "id" : "ITEM-3", "issue" : "5", "issued" : { "date-parts" : [ [ "2017", "12" ] ] }, "page" : "547-555", "title" : "Infection Staging and Incidence Surveillance Applications of High Dynamic Range Diagnostic Immuno-Assay Platforms", "type" : "article-journal", "volume" : "76" }, "uris" : [ "http://www.mendeley.com/documents/?uuid=f473d57f-9ff5-42d6-8219-93fae08e9934" ] } ], "mendeley" : { "formattedCitation" : "[5,7,8]", "plainTextFormattedCitation" : "[5,7,8]", "previouslyFormattedCitation" : "[5,7,8]" }, "properties" : {  }, "schema" : "https://github.com/citation-style-language/schema/raw/master/csl-citation.json" }</w:instrText>
-      </w:r>
-      <w:r>
-        <w:fldChar w:fldCharType="separate"/>
-      </w:r>
-      <w:r>
-        <w:rPr>
-          <w:noProof/>
-        </w:rPr>
-        <w:t>[5,7,8]</w:t>
-      </w:r>
-      <w:r>
-        <w:fldChar w:fldCharType="end"/>
-      </w:r>
-      <w:r>
-        <w:t>, although the latter application was also explored</w:t>
-      </w:r>
-      <w:r>
-        <w:t xml:space="preserve"> </w:t>
-      </w:r>
-      <w:r>
-        <w:fldChar w:fldCharType="begin" w:fldLock="1"/>
-      </w:r>
-      <w:r>
-        <w:instrText>ADDIN CSL_CITATION { "citationItems" : [ { "id" : "ITEM-1", "itemData" : { "DOI" : "10.1097/QAI.0000000000001537", "ISSN" : "1525-4135", "PMID" : "28914669", "abstract" : "BACKGROUND Custom HIV staging assays, including the Sedia\u2122 HIV-1 Limiting Antigen Avidity EIA (LAg) and avidity modifications of the Ortho VITROS\u00ae anti-HIV-1+2 and Abbott ARCHITECT HIV Ag/Ab Combo assays, are used to identify 'recent' infections in clinical settings and for cross-sectional HIV incidence estimation. However, the high dynamic range of chemiluminescent platforms allows differentiating recent and longstanding infection on signal intensity, and this raises the prospect of using unmodified diagnostic assays for infection timing and surveillance applications. METHODS We tested a panel of 2,500 well-characterised specimens with estimable duration of HIV infection with the three assays and the unmodified ARCHITECT. Regression models were used to estimate mean durations of recent infection (MDRI), context-specific false-recent rates (FRR) and correlation between diagnostic signal intensity and LAg measurements. Hypothetical epidemiological scenarios were constructed to evaluate utility in surveillance applications. RESULTS Over a range of MDRIs (reflecting recency discrimination thresholds), a diluted ARCHITECT-based RITA produced lower FRRs than the VITROS platform (FRR \u2248 0.5% and 1.5% respectively at MDRI \u2248 200 days) and the unmodified diagnostic ARCHITECT produces incidence estimates with comparable precision to LAg (RSE \u2248 17.5% and 15% respectively at MDRI \u2248 200 days). ARCHITECT S/CO measurements were highly correlated with LAg ODn measurements (r = 0.80) and values below 200 are strongly predictive of LAg recency and duration of infection less than one year. CONCLUSIONS Low quantitative measurements from the unmodified ARCHITECT obviate the need for additional recency testing and its use is feasible in clinical staging and incidence surveillance applications.This is an open-access article distributed under the terms of the Creative Commons Attribution-Non Commercial License 4.0 (CCBY-NC), where it is permissible to download, share, remix, transform, and buildup the work provided it is properly cited. The work cannot be used commercially without permission from the journal.", "author" : [ { "dropping-particle" : "", "family" : "Grebe", "given" : "Eduard", "non-dropping-particle" : "", "parse-names" : false, "suffix" : "" }, { "dropping-particle" : "", "family" : "Welte", "given" : "Alex", "non-dropping-particle" : "", "parse-names" : false, "suffix" : "" }, { "dropping-particle" : "", "family" : "Hall", "given" : "Jake", "non-dropping-particle" : "", "parse-names" : false, "suffix" : "" }, { "dropping-particle" : "", "family" : "Keating", "given" : "Sheila M", "non-dropping-particle" : "", "parse-names" : false, "suffix" : "" }, { "dropping-particle" : "", "family" : "Facente", "given" : "Shelley N", "non-dropping-particle" : "", "parse-names" : false, "suffix" : "" }, { "dropping-particle" : "", "family" : "Marson", "given" : "Kara", "non-dropping-particle" : "", "parse-names" : false, "suffix" : "" }, { "dropping-particle" : "", "family" : "Martin", "given" : "Jeffrey N", "non-dropping-particle" : "", "parse-names" : false, "suffix" : "" }, { "dropping-particle" : "", "family" : "Little", "given" : "Susan J", "non-dropping-particle" : "", "parse-names" : false, "suffix" : "" }, { "dropping-particle" : "", "family" : "Price", "given" : "Matthew A", "non-dropping-particle" : "", "parse-names" : false, "suffix" : "" }, { "dropping-particle" : "", "family" : "Kallas", "given" : "Esper G", "non-dropping-particle" : "", "parse-names" : false, "suffix" : "" }, { "dropping-particle" : "", "family" : "Busch", "given" : "Michael P", "non-dropping-particle" : "", "parse-names" : false, "suffix" : "" }, { "dropping-particle" : "", "family" : "Pilcher", "given" : "Christopher D", "non-dropping-particle" : "", "parse-names" : false, "suffix" : "" }, { "dropping-particle" : "", "family" : "Murphy", "given" : "Gary", "non-dropping-particle" : "", "parse-names" : false, "suffix" : "" } ], "container-title" : "JAIDS Journal of Acquired Immune Deficiency Syndromes", "id" : "ITEM-1", "issue" : "5", "issued" : { "date-parts" : [ [ "2017", "12" ] ] }, "page" : "547-555", "title" : "Infection Staging and Incidence Surveillance Applications of High Dynamic Range Diagnostic Immuno-Assay Platforms", "type" : "article-journal", "volume" : "76" }, "uris" : [ "http://www.mendeley.com/documents/?uuid=f473d57f-9ff5-42d6-8219-93fae08e9934" ] } ], "mendeley" : { "formattedCitation" : "[8]", "plainTextFormattedCitation" : "[8]", "previouslyFormattedCitation" : "[8]" }, "properties" : {  }, "schema" : "https://github.com/citation-style-language/schema/raw/master/csl-citation.json" }</w:instrText>
-      </w:r>
-      <w:r>
-        <w:fldChar w:fldCharType="separate"/>
-      </w:r>
-      <w:r>
-        <w:rPr>
-          <w:noProof/>
-        </w:rPr>
-        <w:t>[8]</w:t>
-      </w:r>
-      <w:r>
-        <w:fldChar w:fldCharType="end"/>
-      </w:r>
-      <w:r>
-        <w:t xml:space="preserve">. A key challenge was that, though based on large runs of many specimens under consistent conditions at </w:t>
-      </w:r>
-      <w:r>
-        <w:t xml:space="preserve">the </w:t>
-      </w:r>
-      <w:r>
-        <w:t xml:space="preserve">Blood Systems Research Institute (BSRI) and Public Health England (PHE), the primary </w:t>
-      </w:r>
-      <w:proofErr w:type="spellStart"/>
-      <w:r>
-        <w:t>recency</w:t>
-      </w:r>
-      <w:proofErr w:type="spellEnd"/>
-      <w:r>
-        <w:t xml:space="preserve"> test results </w:t>
-      </w:r>
-      <w:r>
-        <w:t>bring</w:t>
-      </w:r>
-      <w:r>
-        <w:t xml:space="preserve"> together material from subjects in numerous studies, each of which used different diagnostic algorithms to capture information about the timing of HIV acquisition </w:t>
-      </w:r>
-      <w:r>
-        <w:rPr>
-          <w:color w:val="000000" w:themeColor="text1"/>
-          <w:rPrChange w:id="41" w:author="Bingham, JL, Mr &lt;jeremyb@sun.ac.za&gt;" w:date="2018-03-26T11:27:00Z">
+        <w:t>or</w:t>
+      </w:r>
+      <w:r>
+        <w:t xml:space="preserve"> seroconversion.  </w:t>
+      </w:r>
+      <w:r>
+        <w:rPr>
+          <w:strike/>
+          <w:rPrChange w:id="41" w:author="Bingham, JL, Mr &lt;jeremyb@sun.ac.za&gt;" w:date="2018-03-26T11:28:00Z">
             <w:rPr/>
           </w:rPrChange>
         </w:rPr>
-        <w:t>or</w:t>
-      </w:r>
-      <w:r>
-        <w:t xml:space="preserve"> seroconversion.  </w:t>
-      </w:r>
-      <w:r>
-        <w:rPr>
-          <w:strike/>
-          <w:rPrChange w:id="42" w:author="Bingham, JL, Mr &lt;jeremyb@sun.ac.za&gt;" w:date="2018-03-26T11:28:00Z">
-            <w:rPr/>
-          </w:rPrChange>
-        </w:rPr>
         <w:t>Therefore</w:t>
       </w:r>
       <w:r>
         <w:t>,</w:t>
       </w:r>
-      <w:ins w:id="43" w:author="Bingham, JL, Mr &lt;jeremyb@sun.ac.za&gt;" w:date="2018-03-26T11:28:00Z">
+      <w:ins w:id="42" w:author="Bingham, JL, Mr &lt;jeremyb@sun.ac.za&gt;" w:date="2018-03-26T11:28:00Z">
         <w:r>
           <w:t xml:space="preserve"> To meet this challenge</w:t>
         </w:r>
@@ -1625,135 +1622,135 @@
       <w:r>
         <w:rPr>
           <w:strike/>
+          <w:rPrChange w:id="43" w:author="Bingham, JL, Mr &lt;jeremyb@sun.ac.za&gt;" w:date="2018-03-26T11:27:00Z">
+            <w:rPr/>
+          </w:rPrChange>
+        </w:rPr>
+        <w:t>(study ‘visits’)</w:t>
+      </w:r>
+      <w:r>
+        <w:t xml:space="preserve"> into a coherent and consistent infection dating scheme, in order to estimate the critical properties of recent </w:t>
+      </w:r>
+      <w:r>
+        <w:rPr>
+          <w:color w:val="000000" w:themeColor="text1"/>
           <w:rPrChange w:id="44" w:author="Bingham, JL, Mr &lt;jeremyb@sun.ac.za&gt;" w:date="2018-03-26T11:27:00Z">
             <w:rPr/>
           </w:rPrChange>
         </w:rPr>
-        <w:t>(study ‘visits’)</w:t>
-      </w:r>
-      <w:r>
-        <w:t xml:space="preserve"> into a coherent and consistent infection dating scheme, in order to estimate the critical properties of recent </w:t>
-      </w:r>
-      <w:r>
-        <w:rPr>
-          <w:color w:val="000000" w:themeColor="text1"/>
-          <w:rPrChange w:id="45" w:author="Bingham, JL, Mr &lt;jeremyb@sun.ac.za&gt;" w:date="2018-03-26T11:27:00Z">
+        <w:t>infection</w:t>
+      </w:r>
+      <w:r>
+        <w:t xml:space="preserve"> tests for surveillance applications, i.e. Mean Duration of Recent Infection (MDRI) and False Recent Rate (FRR) (as defined previously </w:t>
+      </w:r>
+      <w:r>
+        <w:rPr>
+          <w:highlight w:val="green"/>
+          <w:rPrChange w:id="45" w:author="Bingham, JL, Mr &lt;jeremyb@sun.ac.za&gt;" w:date="2018-03-26T11:30:00Z">
             <w:rPr/>
           </w:rPrChange>
         </w:rPr>
-        <w:t>infection</w:t>
-      </w:r>
-      <w:r>
-        <w:t xml:space="preserve"> tests for surveillance applications, i.e. Mean Duration of Recent Infection (MDRI) and False Recent Rate (FRR) (as defined previously </w:t>
-      </w:r>
+        <w:t xml:space="preserve">by our </w:t>
+      </w:r>
+      <w:commentRangeStart w:id="46"/>
       <w:r>
         <w:rPr>
           <w:highlight w:val="green"/>
-          <w:rPrChange w:id="46" w:author="Bingham, JL, Mr &lt;jeremyb@sun.ac.za&gt;" w:date="2018-03-26T11:30:00Z">
+          <w:rPrChange w:id="47" w:author="Bingham, JL, Mr &lt;jeremyb@sun.ac.za&gt;" w:date="2018-03-26T11:30:00Z">
             <w:rPr/>
           </w:rPrChange>
         </w:rPr>
-        <w:t xml:space="preserve">by our </w:t>
-      </w:r>
-      <w:commentRangeStart w:id="47"/>
-      <w:r>
-        <w:rPr>
-          <w:highlight w:val="green"/>
-          <w:rPrChange w:id="48" w:author="Bingham, JL, Mr &lt;jeremyb@sun.ac.za&gt;" w:date="2018-03-26T11:30:00Z">
+        <w:t>team</w:t>
+      </w:r>
+      <w:commentRangeEnd w:id="46"/>
+      <w:r>
+        <w:rPr>
+          <w:rStyle w:val="CommentReference"/>
+          <w:lang w:val="en-ZA"/>
+        </w:rPr>
+        <w:commentReference w:id="46"/>
+      </w:r>
+      <w:r>
+        <w:t>)</w:t>
+      </w:r>
+      <w:r>
+        <w:t xml:space="preserve"> </w:t>
+      </w:r>
+      <w:r>
+        <w:fldChar w:fldCharType="begin" w:fldLock="1"/>
+      </w:r>
+      <w:r>
+        <w:instrText>ADDIN CSL_CITATION { "citationItems" : [ { "id" : "ITEM-1", "itemData" : { "DOI" : "10.1097/EDE.0b013e3182576c07", "ISBN" : "1531-5487 (Electronic)\\r1044-3983 (Linking)", "ISSN" : "1044-3983", "PMID" : "22627902", "abstract" : "BACKGROUND: Estimating disease incidence from cross-sectional surveys, using biomarkers for \"recent\" infection, has attracted much interest. Despite widespread applications to HIV, there is currently no consensus on the correct handling of biomarker results classifying persons as \"recently\" infected long after the infections occurred.\\n\\nMETHODS: We derive a general expression for a weighted average of recent incidence that-unlike previous estimators-requires no particular assumption about recent infection biomarker dynamics or about the demographic and epidemiologic context. This is possible through the introduction of an explicit timescale T that truncates the period of averaging implied by the estimator.\\n\\nRESULTS: The recent infection test dynamics can be summarized into 2 parameters, similar to those appearing in previous estimators: a mean duration of recent infection and a false-recent rate. We identify a number of dimensionless parameters that capture the bias that arises from working with tractable forms of the resulting estimator and elucidate the utility of the incidence estimator in terms of the performance of the recency test and the population state. Estimation of test characteristics and incidence is demonstrated using simulated data. The observed confidence interval coverage of the test characteristics and incidence is within 1% of intended coverage.\\n\\nCONCLUSIONS: Biomarker-based incidence estimation can be consistently adapted to a general context without the strong assumptions of previous work about biomarker dynamics and epidemiologic and demographic history.", "author" : [ { "dropping-particle" : "", "family" : "Kassanjee", "given" : "Reshma", "non-dropping-particle" : "", "parse-names" : false, "suffix" : "" }, { "dropping-particle" : "", "family" : "McWalter", "given" : "Thomas A.", "non-dropping-particle" : "", "parse-names" : false, "suffix" : "" }, { "dropping-particle" : "", "family" : "B\u00e4rnighausen", "given" : "Till", "non-dropping-particle" : "", "parse-names" : false, "suffix" : "" }, { "dropping-particle" : "", "family" : "Welte", "given" : "Alex", "non-dropping-particle" : "", "parse-names" : false, "suffix" : "" } ], "container-title" : "Epidemiology", "id" : "ITEM-1", "issue" : "5", "issued" : { "date-parts" : [ [ "2012", "9" ] ] }, "page" : "721-728", "title" : "A New General Biomarker-based Incidence Estimator", "type" : "article-journal", "volume" : "23" }, "uris" : [ "http://www.mendeley.com/documents/?uuid=ae9a25ba-785c-4436-8236-485a3f3fd6f6" ] } ], "mendeley" : { "formattedCitation" : "[9]", "plainTextFormattedCitation" : "[9]", "previouslyFormattedCitation" : "[9]" }, "properties" : {  }, "schema" : "https://github.com/citation-style-language/schema/raw/master/csl-citation.json" }</w:instrText>
+      </w:r>
+      <w:r>
+        <w:fldChar w:fldCharType="separate"/>
+      </w:r>
+      <w:r>
+        <w:rPr>
+          <w:noProof/>
+        </w:rPr>
+        <w:t>[9]</w:t>
+      </w:r>
+      <w:r>
+        <w:fldChar w:fldCharType="end"/>
+      </w:r>
+      <w:r>
+        <w:t>.</w:t>
+      </w:r>
+    </w:p>
+    <w:p>
+      <w:pPr>
+        <w:pStyle w:val="Paragraph"/>
+      </w:pPr>
+      <w:r>
+        <w:t xml:space="preserve">In order to align diagnostic testing information across multiple sources, one needs a common reference event in a patient history – ideally, the time of infectious exposure. Alas, the timing of infectious exposure is seldom known, even in intensive studies, and studies of diagnostic tests essentially provide </w:t>
+      </w:r>
+      <w:r>
+        <w:rPr>
+          <w:i/>
+        </w:rPr>
+        <w:t>relative</w:t>
+      </w:r>
+      <w:r>
+        <w:t xml:space="preserve"> times of test conversion</w:t>
+      </w:r>
+      <w:r>
+        <w:t xml:space="preserve"> </w:t>
+      </w:r>
+      <w:r>
+        <w:fldChar w:fldCharType="begin" w:fldLock="1"/>
+      </w:r>
+      <w:r>
+        <w:instrText>ADDIN CSL_CITATION { "citationItems" : [ { "id" : "ITEM-1", "itemData" : { "DOI" : "10.1128/JCM.02196-07", "ISBN" : "1098-660X", "ISSN" : "00951137", "PMID" : "18322061", "abstract" : "Serodiagnosis of human immunodeficiency virus (HIV) infection in the United States has traditionally relied on a sequential two-test algorithm: an initial screen with an enzyme immunoassay (EIA) and reflex testing of EIA-reactive specimens with a more specific supplemental test such as Western blotting or immunofluorescence. The supplemental tests are tedious, subjective, and expensive. In addition, there have been major improvements in the performance and accuracy of the EIA tests as well as the introduction of rapid serologic tests (RT) and HIV nucleic acid amplification tests (NAAT). Related to these improvements is the possibility that alternative algorithms using combinations of currently approved HIV tests may function as well as if not better than the current algorithm, with more flexibility, improved accuracy, and lower cost. To this end, we evaluated the performance of 12 currently licensed tests and 1 in-house HIV test (6 EIA, 4 RT, and 3 NAAT) on panels of plasma samples from HIV-infected (n = 621 HIV type 1 [HIV-1] and 34 HIV-2) and uninfected (n = 513) people and of sequential specimens from people early in seroconversion (183 specimens from 15 patients). Test combinations were analyzed in two dual-test (sensitivity-optimized and specificity-optimized) algorithms and in a three-test (tie-breaking) algorithm, and performance was compared to the conventional algorithm. The results indicate that alternative algorithm strategies with currently licensed tests compare favorably with the conventional algorithm in detecting and confirming established HIV infection. Furthermore, there was a lower frequency of discordant or indeterminate results that require follow-up testing, and there was improved detection of early infection.", "author" : [ { "dropping-particle" : "", "family" : "Owen", "given" : "S. M.", "non-dropping-particle" : "", "parse-names" : false, "suffix" : "" }, { "dropping-particle" : "", "family" : "Yang", "given" : "C.", "non-dropping-particle" : "", "parse-names" : false, "suffix" : "" }, { "dropping-particle" : "", "family" : "Spira", "given" : "T.", "non-dropping-particle" : "", "parse-names" : false, "suffix" : "" }, { "dropping-particle" : "", "family" : "Ou", "given" : "C. Y.", "non-dropping-particle" : "", "parse-names" : false, "suffix" : "" }, { "dropping-particle" : "", "family" : "Pau", "given" : "C. P.", "non-dropping-particle" : "", "parse-names" : false, "suffix" : "" }, { "dropping-particle" : "", "family" : "Parekh", "given" : "B. S.", "non-dropping-particle" : "", "parse-names" : false, "suffix" : "" }, { "dropping-particle" : "", "family" : "Candal", "given" : "D.", "non-dropping-particle" : "", "parse-names" : false, "suffix" : "" }, { "dropping-particle" : "", "family" : "Kuehl", "given" : "D.", "non-dropping-particle" : "", "parse-names" : false, "suffix" : "" }, { "dropping-particle" : "", "family" : "Kennedy", "given" : "M. S.", "non-dropping-particle" : "", "parse-names" : false, "suffix" : "" }, { "dropping-particle" : "", "family" : "Rudolph", "given" : "D.", "non-dropping-particle" : "", "parse-names" : false, "suffix" : "" }, { "dropping-particle" : "", "family" : "Luo", "given" : "W.", "non-dropping-particle" : "", "parse-names" : false, "suffix" : "" }, { "dropping-particle" : "", "family" : "Delatorre", "given" : "N.", "non-dropping-particle" : "", "parse-names" : false, "suffix" : "" }, { "dropping-particle" : "", "family" : "Masciotra", "given" : "S.", "non-dropping-particle" : "", "parse-names" : false, "suffix" : "" }, { "dropping-particle" : "", "family" : "Kalish", "given" : "M. L.", "non-dropping-particle" : "", "parse-names" : false, "suffix" : "" }, { "dropping-particle" : "", "family" : "Cowart", "given" : "F.", "non-dropping-particle" : "", "parse-names" : false, "suffix" : "" }, { "dropping-particle" : "", "family" : "Barnett", "given" : "T.", "non-dropping-particle" : "", "parse-names" : false, "suffix" : "" }, { "dropping-particle" : "", "family" : "Lal", "given" : "R.", "non-dropping-particle" : "", "parse-names" : false, "suffix" : "" }, { "dropping-particle" : "", "family" : "McDougal", "given" : "J. S.", "non-dropping-particle" : "", "parse-names" : false, "suffix" : "" } ], "container-title" : "Journal of Clinical Microbiology", "id" : "ITEM-1", "issue" : "5", "issued" : { "date-parts" : [ [ "2008" ] ] }, "page" : "1588-1595", "title" : "Alternative algorithms for human immunodeficiency virus infection diagnosis using tests that are licensed in the United States", "type" : "article-journal", "volume" : "46" }, "uris" : [ "http://www.mendeley.com/documents/?uuid=026e1fc4-e7fc-45f1-94e5-293f620a6564" ] }, { "id" : "ITEM-2", "itemData" : { "DOI" : "10.1016/j.jcv.2011.09.011", "ISBN" : "1873-5967", "ISSN" : "1873-5967", "PMID" : "21981983", "abstract" : "BACKGROUND The current algorithm for HIV diagnosis in the US involves screening with an immunoassay (IA) and supplemental testing with Western blot (WB) or immunofluorescence assay. Because of existence of more sensitive and specific FDA-approved assays that would also reduce the cost and turn-around time of testing compared to WB, several alternative algorithms have been evaluated. Recently, an alternative algorithm using a sensitive 3rd or 4th generation IA followed by an HIV-1 and HIV-2 discriminatory supplemental test on the initial IA-positive specimens was proposed. Concordant positive results indicate HIV-positive specimens and discordant results are resolved by nucleic acid amplification testing (NAAT). OBJECTIVES To evaluate the sensitivity of assays during acute HIV infection and the performance of the current and an alternative algorithm using samples from HIV-1 seroconversion panels and persons with established HIV infections. STUDY DESIGN To evaluate the algorithms in early infections, 26 HIV-1 seroconverters from the US were tested with three 3rd generation and one 4th generation IA, six rapid tests (RTs), one NAAT, and WB. Sensitivity and specificity of the algorithms were calculated by testing an additional 416 HIV-positive and 414 uninfected control samples with one 3rd generation and one 4th generation IA, four RTs, one NAAT, and WB. RESULTS The individual assays evaluated became positive 5 (RT) to 26 days (NAAT) before WB was positive. Among seroconverters, the alternative algorithm detected significantly more infections than the current algorithm (103-134 versus 56, p&lt;0.0001). Furthermore, the use of a 4th generation IA instead of a 3rd generation assay as the screen resulted in significantly higher detection of acute infections (p&lt;0.0001). In contrast, the algorithms performed equally among specimens from established HIV-1 infections. CONCLUSIONS This study demonstrated improved sensitivity of the alternative algorithm for detecting acute HIV-1 infections, while maintaining the ability to accurately detect established HIV-1 infections. Early detection is important as individuals can be highly infectious during acute infection. In addition, the alternative algorithm should reduce turn-around time by using a RT as the supplemental test has the potential to increase the number of test results returned.", "author" : [ { "dropping-particle" : "", "family" : "Masciotra", "given" : "Silvina", "non-dropping-particle" : "", "parse-names" : false, "suffix" : "" }, { "dropping-particle" : "", "family" : "McDougal", "given" : "J. Steven", "non-dropping-particle" : "", "parse-names" : false, "suffix" : "" }, { "dropping-particle" : "", "family" : "Feldman", "given" : "Jane", "non-dropping-particle" : "", "parse-names" : false, "suffix" : "" }, { "dropping-particle" : "", "family" : "Sprinkle", "given" : "Patrick", "non-dropping-particle" : "", "parse-names" : false, "suffix" : "" }, { "dropping-particle" : "", "family" : "Wesolowski", "given" : "Laura", "non-dropping-particle" : "", "parse-names" : false, "suffix" : "" }, { "dropping-particle" : "", "family" : "Owen", "given" : "S. Michele", "non-dropping-particle" : "", "parse-names" : false, "suffix" : "" } ], "container-title" : "Journal of clinical virology : the official publication of the Pan American Society for Clinical Virology", "id" : "ITEM-2", "issue" : "SUPPL. 1", "issued" : { "date-parts" : [ [ "2011", "12" ] ] }, "page" : "S17-22", "publisher" : "Elsevier B.V.", "title" : "Evaluation of an alternative HIV diagnostic algorithm using specimens from seroconversion panels and persons with established HIV infections", "type" : "article-journal", "volume" : "52 Suppl 1" }, "uris" : [ "http://www.mendeley.com/documents/?uuid=04053de0-9690-4390-a4bf-89bd28f1e48d" ] }, { "id" : "ITEM-3", "itemData" : { "DOI" : "10.1093/cid/ciw666", "ISSN" : "1537-6591", "PMID" : "27737954", "abstract" : "BACKGROUND Understanding the period of time between an exposure resulting in infection with human immunodeficiency virus (HIV) and when a test can reliably detect the presence of that infection, that is, the test window period, may benefit testing programs and clinicians in counseling patients about when the clinician and the patient can be confident a suspected exposure did not result in HIV infection. METHODS We evaluated the intervals between reactivity of the Aptima HIV-1 RNA test (Aptima) and 20 US Food and Drug Administration-approved HIV immunoassays using 222 longitudinally collected plasma specimens from HIV-1 seroconverters from the United States. Using interval-censored survival and binomial regression approaches a multi-model framework was implemented to estimate the relative emergence of test reactivity, referred to here as an inter-test reactivity interval (ITRI). We then combined ITRI results with simulated data for the eclipse period, the time between exposure and detection of HIV virus by Aptima, to estimate the window period for each test. RESULTS The estimated ITRIs were shorter with each new class of HIV tests, ranging from 5.9 to 24.8 days. The 99(th) percentiles of the window period probability distribution ranged from 44 days for laboratory screening tests that detect both antigen and antibody to 65 days for the Western blot test. CONCLUSIONS Our directly comparable estimates of the emergence of reactivity for 20 immunoassays are valuable to testing providers for interpreting negative HIV test results obtained shortly after exposure, and for counseling individuals on when to retest after an exposure.", "author" : [ { "dropping-particle" : "", "family" : "Delaney", "given" : "Kevin P.", "non-dropping-particle" : "", "parse-names" : false, "suffix" : "" }, { "dropping-particle" : "", "family" : "Hanson", "given" : "Debra L.", "non-dropping-particle" : "", "parse-names" : false, "suffix" : "" }, { "dropping-particle" : "", "family" : "Masciotra", "given" : "Silvina", "non-dropping-particle" : "", "parse-names" : false, "suffix" : "" }, { "dropping-particle" : "", "family" : "Ethridge", "given" : "Steven F.", "non-dropping-particle" : "", "parse-names" : false, "suffix" : "" }, { "dropping-particle" : "", "family" : "Wesolowski", "given" : "Laura", "non-dropping-particle" : "", "parse-names" : false, "suffix" : "" }, { "dropping-particle" : "", "family" : "Owen", "given" : "Sherry Michele", "non-dropping-particle" : "", "parse-names" : false, "suffix" : "" } ], "container-title" : "Clinical Infectious Diseases", "id" : "ITEM-3", "issue" : "1", "issued" : { "date-parts" : [ [ "2017", "1", "1" ] ] }, "page" : "53-59", "title" : "Time Until Emergence of HIV Test Reactivity Following Infection With HIV-1: Implications for Interpreting Test Results and Retesting After Exposure", "type" : "article-journal", "volume" : "64" }, "uris" : [ "http://www.mendeley.com/documents/?uuid=2344a6a3-d4b9-4359-aabd-e85fdd768a9d" ] } ], "mendeley" : { "formattedCitation" : "[10\u201312]", "plainTextFormattedCitation" : "[10\u201312]", "previouslyFormattedCitation" : "[10\u201312]" }, "properties" : {  }, "schema" : "https://github.com/citation-style-language/schema/raw/master/csl-citation.json" }</w:instrText>
+      </w:r>
+      <w:r>
+        <w:fldChar w:fldCharType="separate"/>
+      </w:r>
+      <w:r>
+        <w:rPr>
+          <w:noProof/>
+        </w:rPr>
+        <w:t>[10–12]</w:t>
+      </w:r>
+      <w:r>
+        <w:fldChar w:fldCharType="end"/>
+      </w:r>
+      <w:r>
+        <w:t>. Our dating scheme uses as a reference event the first time that a highly</w:t>
+      </w:r>
+      <w:r>
+        <w:t>-</w:t>
+      </w:r>
+      <w:r>
+        <w:t xml:space="preserve">sensitive viral load assay – </w:t>
+      </w:r>
+      <w:r>
+        <w:rPr>
+          <w:strike/>
+          <w:rPrChange w:id="48" w:author="Bingham, JL, Mr &lt;jeremyb@sun.ac.za&gt;" w:date="2018-03-26T11:31:00Z">
             <w:rPr/>
           </w:rPrChange>
         </w:rPr>
-        <w:t>team</w:t>
-      </w:r>
-      <w:commentRangeEnd w:id="47"/>
-      <w:r>
-        <w:rPr>
-          <w:rStyle w:val="CommentReference"/>
-          <w:lang w:val="en-ZA"/>
-        </w:rPr>
-        <w:commentReference w:id="47"/>
-      </w:r>
-      <w:r>
-        <w:t>)</w:t>
-      </w:r>
-      <w:r>
-        <w:t xml:space="preserve"> </w:t>
-      </w:r>
-      <w:r>
-        <w:fldChar w:fldCharType="begin" w:fldLock="1"/>
-      </w:r>
-      <w:r>
-        <w:instrText>ADDIN CSL_CITATION { "citationItems" : [ { "id" : "ITEM-1", "itemData" : { "DOI" : "10.1097/EDE.0b013e3182576c07", "ISBN" : "1531-5487 (Electronic)\\r1044-3983 (Linking)", "ISSN" : "1044-3983", "PMID" : "22627902", "abstract" : "BACKGROUND: Estimating disease incidence from cross-sectional surveys, using biomarkers for \"recent\" infection, has attracted much interest. Despite widespread applications to HIV, there is currently no consensus on the correct handling of biomarker results classifying persons as \"recently\" infected long after the infections occurred.\\n\\nMETHODS: We derive a general expression for a weighted average of recent incidence that-unlike previous estimators-requires no particular assumption about recent infection biomarker dynamics or about the demographic and epidemiologic context. This is possible through the introduction of an explicit timescale T that truncates the period of averaging implied by the estimator.\\n\\nRESULTS: The recent infection test dynamics can be summarized into 2 parameters, similar to those appearing in previous estimators: a mean duration of recent infection and a false-recent rate. We identify a number of dimensionless parameters that capture the bias that arises from working with tractable forms of the resulting estimator and elucidate the utility of the incidence estimator in terms of the performance of the recency test and the population state. Estimation of test characteristics and incidence is demonstrated using simulated data. The observed confidence interval coverage of the test characteristics and incidence is within 1% of intended coverage.\\n\\nCONCLUSIONS: Biomarker-based incidence estimation can be consistently adapted to a general context without the strong assumptions of previous work about biomarker dynamics and epidemiologic and demographic history.", "author" : [ { "dropping-particle" : "", "family" : "Kassanjee", "given" : "Reshma", "non-dropping-particle" : "", "parse-names" : false, "suffix" : "" }, { "dropping-particle" : "", "family" : "McWalter", "given" : "Thomas A.", "non-dropping-particle" : "", "parse-names" : false, "suffix" : "" }, { "dropping-particle" : "", "family" : "B\u00e4rnighausen", "given" : "Till", "non-dropping-particle" : "", "parse-names" : false, "suffix" : "" }, { "dropping-particle" : "", "family" : "Welte", "given" : "Alex", "non-dropping-particle" : "", "parse-names" : false, "suffix" : "" } ], "container-title" : "Epidemiology", "id" : "ITEM-1", "issue" : "5", "issued" : { "date-parts" : [ [ "2012", "9" ] ] }, "page" : "721-728", "title" : "A New General Biomarker-based Incidence Estimator", "type" : "article-journal", "volume" : "23" }, "uris" : [ "http://www.mendeley.com/documents/?uuid=ae9a25ba-785c-4436-8236-485a3f3fd6f6" ] } ], "mendeley" : { "formattedCitation" : "[9]", "plainTextFormattedCitation" : "[9]", "previouslyFormattedCitation" : "[9]" }, "properties" : {  }, "schema" : "https://github.com/citation-style-language/schema/raw/master/csl-citation.json" }</w:instrText>
-      </w:r>
-      <w:r>
-        <w:fldChar w:fldCharType="separate"/>
-      </w:r>
-      <w:r>
-        <w:rPr>
-          <w:noProof/>
-        </w:rPr>
-        <w:t>[9]</w:t>
-      </w:r>
-      <w:r>
-        <w:fldChar w:fldCharType="end"/>
-      </w:r>
-      <w:r>
-        <w:t>.</w:t>
-      </w:r>
-    </w:p>
-    <w:p>
-      <w:pPr>
-        <w:pStyle w:val="Paragraph"/>
-      </w:pPr>
-      <w:r>
-        <w:t xml:space="preserve">In order to align diagnostic testing information across multiple sources, one needs a common reference event in a patient history – ideally, the time of infectious exposure. Alas, the timing of infectious exposure is seldom known, even in intensive studies, and studies of diagnostic tests essentially provide </w:t>
-      </w:r>
-      <w:r>
-        <w:rPr>
-          <w:i/>
-        </w:rPr>
-        <w:t>relative</w:t>
-      </w:r>
-      <w:r>
-        <w:t xml:space="preserve"> times of test conversion</w:t>
-      </w:r>
-      <w:r>
-        <w:t xml:space="preserve"> </w:t>
-      </w:r>
-      <w:r>
-        <w:fldChar w:fldCharType="begin" w:fldLock="1"/>
-      </w:r>
-      <w:r>
-        <w:instrText>ADDIN CSL_CITATION { "citationItems" : [ { "id" : "ITEM-1", "itemData" : { "DOI" : "10.1128/JCM.02196-07", "ISBN" : "1098-660X", "ISSN" : "00951137", "PMID" : "18322061", "abstract" : "Serodiagnosis of human immunodeficiency virus (HIV) infection in the United States has traditionally relied on a sequential two-test algorithm: an initial screen with an enzyme immunoassay (EIA) and reflex testing of EIA-reactive specimens with a more specific supplemental test such as Western blotting or immunofluorescence. The supplemental tests are tedious, subjective, and expensive. In addition, there have been major improvements in the performance and accuracy of the EIA tests as well as the introduction of rapid serologic tests (RT) and HIV nucleic acid amplification tests (NAAT). Related to these improvements is the possibility that alternative algorithms using combinations of currently approved HIV tests may function as well as if not better than the current algorithm, with more flexibility, improved accuracy, and lower cost. To this end, we evaluated the performance of 12 currently licensed tests and 1 in-house HIV test (6 EIA, 4 RT, and 3 NAAT) on panels of plasma samples from HIV-infected (n = 621 HIV type 1 [HIV-1] and 34 HIV-2) and uninfected (n = 513) people and of sequential specimens from people early in seroconversion (183 specimens from 15 patients). Test combinations were analyzed in two dual-test (sensitivity-optimized and specificity-optimized) algorithms and in a three-test (tie-breaking) algorithm, and performance was compared to the conventional algorithm. The results indicate that alternative algorithm strategies with currently licensed tests compare favorably with the conventional algorithm in detecting and confirming established HIV infection. Furthermore, there was a lower frequency of discordant or indeterminate results that require follow-up testing, and there was improved detection of early infection.", "author" : [ { "dropping-particle" : "", "family" : "Owen", "given" : "S. M.", "non-dropping-particle" : "", "parse-names" : false, "suffix" : "" }, { "dropping-particle" : "", "family" : "Yang", "given" : "C.", "non-dropping-particle" : "", "parse-names" : false, "suffix" : "" }, { "dropping-particle" : "", "family" : "Spira", "given" : "T.", "non-dropping-particle" : "", "parse-names" : false, "suffix" : "" }, { "dropping-particle" : "", "family" : "Ou", "given" : "C. Y.", "non-dropping-particle" : "", "parse-names" : false, "suffix" : "" }, { "dropping-particle" : "", "family" : "Pau", "given" : "C. P.", "non-dropping-particle" : "", "parse-names" : false, "suffix" : "" }, { "dropping-particle" : "", "family" : "Parekh", "given" : "B. S.", "non-dropping-particle" : "", "parse-names" : false, "suffix" : "" }, { "dropping-particle" : "", "family" : "Candal", "given" : "D.", "non-dropping-particle" : "", "parse-names" : false, "suffix" : "" }, { "dropping-particle" : "", "family" : "Kuehl", "given" : "D.", "non-dropping-particle" : "", "parse-names" : false, "suffix" : "" }, { "dropping-particle" : "", "family" : "Kennedy", "given" : "M. S.", "non-dropping-particle" : "", "parse-names" : false, "suffix" : "" }, { "dropping-particle" : "", "family" : "Rudolph", "given" : "D.", "non-dropping-particle" : "", "parse-names" : false, "suffix" : "" }, { "dropping-particle" : "", "family" : "Luo", "given" : "W.", "non-dropping-particle" : "", "parse-names" : false, "suffix" : "" }, { "dropping-particle" : "", "family" : "Delatorre", "given" : "N.", "non-dropping-particle" : "", "parse-names" : false, "suffix" : "" }, { "dropping-particle" : "", "family" : "Masciotra", "given" : "S.", "non-dropping-particle" : "", "parse-names" : false, "suffix" : "" }, { "dropping-particle" : "", "family" : "Kalish", "given" : "M. L.", "non-dropping-particle" : "", "parse-names" : false, "suffix" : "" }, { "dropping-particle" : "", "family" : "Cowart", "given" : "F.", "non-dropping-particle" : "", "parse-names" : false, "suffix" : "" }, { "dropping-particle" : "", "family" : "Barnett", "given" : "T.", "non-dropping-particle" : "", "parse-names" : false, "suffix" : "" }, { "dropping-particle" : "", "family" : "Lal", "given" : "R.", "non-dropping-particle" : "", "parse-names" : false, "suffix" : "" }, { "dropping-particle" : "", "family" : "McDougal", "given" : "J. S.", "non-dropping-particle" : "", "parse-names" : false, "suffix" : "" } ], "container-title" : "Journal of Clinical Microbiology", "id" : "ITEM-1", "issue" : "5", "issued" : { "date-parts" : [ [ "2008" ] ] }, "page" : "1588-1595", "title" : "Alternative algorithms for human immunodeficiency virus infection diagnosis using tests that are licensed in the United States", "type" : "article-journal", "volume" : "46" }, "uris" : [ "http://www.mendeley.com/documents/?uuid=026e1fc4-e7fc-45f1-94e5-293f620a6564" ] }, { "id" : "ITEM-2", "itemData" : { "DOI" : "10.1016/j.jcv.2011.09.011", "ISBN" : "1873-5967", "ISSN" : "1873-5967", "PMID" : "21981983", "abstract" : "BACKGROUND The current algorithm for HIV diagnosis in the US involves screening with an immunoassay (IA) and supplemental testing with Western blot (WB) or immunofluorescence assay. Because of existence of more sensitive and specific FDA-approved assays that would also reduce the cost and turn-around time of testing compared to WB, several alternative algorithms have been evaluated. Recently, an alternative algorithm using a sensitive 3rd or 4th generation IA followed by an HIV-1 and HIV-2 discriminatory supplemental test on the initial IA-positive specimens was proposed. Concordant positive results indicate HIV-positive specimens and discordant results are resolved by nucleic acid amplification testing (NAAT). OBJECTIVES To evaluate the sensitivity of assays during acute HIV infection and the performance of the current and an alternative algorithm using samples from HIV-1 seroconversion panels and persons with established HIV infections. STUDY DESIGN To evaluate the algorithms in early infections, 26 HIV-1 seroconverters from the US were tested with three 3rd generation and one 4th generation IA, six rapid tests (RTs), one NAAT, and WB. Sensitivity and specificity of the algorithms were calculated by testing an additional 416 HIV-positive and 414 uninfected control samples with one 3rd generation and one 4th generation IA, four RTs, one NAAT, and WB. RESULTS The individual assays evaluated became positive 5 (RT) to 26 days (NAAT) before WB was positive. Among seroconverters, the alternative algorithm detected significantly more infections than the current algorithm (103-134 versus 56, p&lt;0.0001). Furthermore, the use of a 4th generation IA instead of a 3rd generation assay as the screen resulted in significantly higher detection of acute infections (p&lt;0.0001). In contrast, the algorithms performed equally among specimens from established HIV-1 infections. CONCLUSIONS This study demonstrated improved sensitivity of the alternative algorithm for detecting acute HIV-1 infections, while maintaining the ability to accurately detect established HIV-1 infections. Early detection is important as individuals can be highly infectious during acute infection. In addition, the alternative algorithm should reduce turn-around time by using a RT as the supplemental test has the potential to increase the number of test results returned.", "author" : [ { "dropping-particle" : "", "family" : "Masciotra", "given" : "Silvina", "non-dropping-particle" : "", "parse-names" : false, "suffix" : "" }, { "dropping-particle" : "", "family" : "McDougal", "given" : "J. Steven", "non-dropping-particle" : "", "parse-names" : false, "suffix" : "" }, { "dropping-particle" : "", "family" : "Feldman", "given" : "Jane", "non-dropping-particle" : "", "parse-names" : false, "suffix" : "" }, { "dropping-particle" : "", "family" : "Sprinkle", "given" : "Patrick", "non-dropping-particle" : "", "parse-names" : false, "suffix" : "" }, { "dropping-particle" : "", "family" : "Wesolowski", "given" : "Laura", "non-dropping-particle" : "", "parse-names" : false, "suffix" : "" }, { "dropping-particle" : "", "family" : "Owen", "given" : "S. Michele", "non-dropping-particle" : "", "parse-names" : false, "suffix" : "" } ], "container-title" : "Journal of clinical virology : the official publication of the Pan American Society for Clinical Virology", "id" : "ITEM-2", "issue" : "SUPPL. 1", "issued" : { "date-parts" : [ [ "2011", "12" ] ] }, "page" : "S17-22", "publisher" : "Elsevier B.V.", "title" : "Evaluation of an alternative HIV diagnostic algorithm using specimens from seroconversion panels and persons with established HIV infections", "type" : "article-journal", "volume" : "52 Suppl 1" }, "uris" : [ "http://www.mendeley.com/documents/?uuid=04053de0-9690-4390-a4bf-89bd28f1e48d" ] }, { "id" : "ITEM-3", "itemData" : { "DOI" : "10.1093/cid/ciw666", "ISSN" : "1537-6591", "PMID" : "27737954", "abstract" : "BACKGROUND Understanding the period of time between an exposure resulting in infection with human immunodeficiency virus (HIV) and when a test can reliably detect the presence of that infection, that is, the test window period, may benefit testing programs and clinicians in counseling patients about when the clinician and the patient can be confident a suspected exposure did not result in HIV infection. METHODS We evaluated the intervals between reactivity of the Aptima HIV-1 RNA test (Aptima) and 20 US Food and Drug Administration-approved HIV immunoassays using 222 longitudinally collected plasma specimens from HIV-1 seroconverters from the United States. Using interval-censored survival and binomial regression approaches a multi-model framework was implemented to estimate the relative emergence of test reactivity, referred to here as an inter-test reactivity interval (ITRI). We then combined ITRI results with simulated data for the eclipse period, the time between exposure and detection of HIV virus by Aptima, to estimate the window period for each test. RESULTS The estimated ITRIs were shorter with each new class of HIV tests, ranging from 5.9 to 24.8 days. The 99(th) percentiles of the window period probability distribution ranged from 44 days for laboratory screening tests that detect both antigen and antibody to 65 days for the Western blot test. CONCLUSIONS Our directly comparable estimates of the emergence of reactivity for 20 immunoassays are valuable to testing providers for interpreting negative HIV test results obtained shortly after exposure, and for counseling individuals on when to retest after an exposure.", "author" : [ { "dropping-particle" : "", "family" : "Delaney", "given" : "Kevin P.", "non-dropping-particle" : "", "parse-names" : false, "suffix" : "" }, { "dropping-particle" : "", "family" : "Hanson", "given" : "Debra L.", "non-dropping-particle" : "", "parse-names" : false, "suffix" : "" }, { "dropping-particle" : "", "family" : "Masciotra", "given" : "Silvina", "non-dropping-particle" : "", "parse-names" : false, "suffix" : "" }, { "dropping-particle" : "", "family" : "Ethridge", "given" : "Steven F.", "non-dropping-particle" : "", "parse-names" : false, "suffix" : "" }, { "dropping-particle" : "", "family" : "Wesolowski", "given" : "Laura", "non-dropping-particle" : "", "parse-names" : false, "suffix" : "" }, { "dropping-particle" : "", "family" : "Owen", "given" : "Sherry Michele", "non-dropping-particle" : "", "parse-names" : false, "suffix" : "" } ], "container-title" : "Clinical Infectious Diseases", "id" : "ITEM-3", "issue" : "1", "issued" : { "date-parts" : [ [ "2017", "1", "1" ] ] }, "page" : "53-59", "title" : "Time Until Emergence of HIV Test Reactivity Following Infection With HIV-1: Implications for Interpreting Test Results and Retesting After Exposure", "type" : "article-journal", "volume" : "64" }, "uris" : [ "http://www.mendeley.com/documents/?uuid=2344a6a3-d4b9-4359-aabd-e85fdd768a9d" ] } ], "mendeley" : { "formattedCitation" : "[10\u201312]", "plainTextFormattedCitation" : "[10\u201312]", "previouslyFormattedCitation" : "[10\u201312]" }, "properties" : {  }, "schema" : "https://github.com/citation-style-language/schema/raw/master/csl-citation.json" }</w:instrText>
-      </w:r>
-      <w:r>
-        <w:fldChar w:fldCharType="separate"/>
-      </w:r>
-      <w:r>
-        <w:rPr>
-          <w:noProof/>
-        </w:rPr>
-        <w:t>[10–12]</w:t>
-      </w:r>
-      <w:r>
-        <w:fldChar w:fldCharType="end"/>
-      </w:r>
-      <w:r>
-        <w:t>. Our dating scheme uses as a reference event the first time that a highly</w:t>
-      </w:r>
-      <w:r>
-        <w:t>-</w:t>
-      </w:r>
-      <w:r>
-        <w:t xml:space="preserve">sensitive viral load assay – </w:t>
-      </w:r>
-      <w:r>
-        <w:rPr>
-          <w:strike/>
-          <w:rPrChange w:id="49" w:author="Bingham, JL, Mr &lt;jeremyb@sun.ac.za&gt;" w:date="2018-03-26T11:31:00Z">
-            <w:rPr/>
-          </w:rPrChange>
-        </w:rPr>
         <w:t>namely one</w:t>
       </w:r>
       <w:r>
@@ -1765,29 +1762,29 @@
       <w:r>
         <w:t>ml of plasma</w:t>
       </w:r>
-      <w:del w:id="50" w:author="Bingham, JL, Mr &lt;jeremyb@sun.ac.za&gt;" w:date="2018-03-26T11:31:00Z">
+      <w:del w:id="49" w:author="Bingham, JL, Mr &lt;jeremyb@sun.ac.za&gt;" w:date="2018-03-26T11:31:00Z">
         <w:r>
           <w:delText>,</w:delText>
         </w:r>
       </w:del>
-      <w:ins w:id="51" w:author="Bingham, JL, Mr &lt;jeremyb@sun.ac.za&gt;" w:date="2018-03-26T11:31:00Z">
+      <w:ins w:id="50" w:author="Bingham, JL, Mr &lt;jeremyb@sun.ac.za&gt;" w:date="2018-03-26T11:31:00Z">
         <w:r>
           <w:t xml:space="preserve"> </w:t>
         </w:r>
       </w:ins>
-      <w:ins w:id="52" w:author="Bingham, JL, Mr &lt;jeremyb@sun.ac.za&gt;" w:date="2018-03-26T11:32:00Z">
+      <w:ins w:id="51" w:author="Bingham, JL, Mr &lt;jeremyb@sun.ac.za&gt;" w:date="2018-03-26T11:32:00Z">
         <w:r>
           <w:t>–</w:t>
         </w:r>
       </w:ins>
-      <w:ins w:id="53" w:author="Bingham, JL, Mr &lt;jeremyb@sun.ac.za&gt;" w:date="2018-03-26T11:31:00Z">
+      <w:ins w:id="52" w:author="Bingham, JL, Mr &lt;jeremyb@sun.ac.za&gt;" w:date="2018-03-26T11:31:00Z">
         <w:r>
           <w:t xml:space="preserve"> </w:t>
         </w:r>
         <w:r>
           <w:rPr>
             <w:highlight w:val="green"/>
-            <w:rPrChange w:id="54" w:author="Bingham, JL, Mr &lt;jeremyb@sun.ac.za&gt;" w:date="2018-03-26T11:32:00Z">
+            <w:rPrChange w:id="53" w:author="Bingham, JL, Mr &lt;jeremyb@sun.ac.za&gt;" w:date="2018-03-26T11:32:00Z">
               <w:rPr/>
             </w:rPrChange>
           </w:rPr>
@@ -1797,12 +1794,12 @@
           <w:t xml:space="preserve"> detect an infection</w:t>
         </w:r>
       </w:ins>
-      <w:ins w:id="55" w:author="Bingham, JL, Mr &lt;jeremyb@sun.ac.za&gt;" w:date="2018-03-26T11:32:00Z">
+      <w:ins w:id="54" w:author="Bingham, JL, Mr &lt;jeremyb@sun.ac.za&gt;" w:date="2018-03-26T11:32:00Z">
         <w:r>
           <w:t xml:space="preserve">. </w:t>
         </w:r>
       </w:ins>
-      <w:del w:id="56" w:author="Bingham, JL, Mr &lt;jeremyb@sun.ac.za&gt;" w:date="2018-03-26T11:33:00Z">
+      <w:del w:id="55" w:author="Bingham, JL, Mr &lt;jeremyb@sun.ac.za&gt;" w:date="2018-03-26T11:33:00Z">
         <w:r>
           <w:delText xml:space="preserve"> </w:delText>
         </w:r>
@@ -1813,7 +1810,7 @@
           <w:delText xml:space="preserve"> call</w:delText>
         </w:r>
       </w:del>
-      <w:ins w:id="57" w:author="Bingham, JL, Mr &lt;jeremyb@sun.ac.za&gt;" w:date="2018-03-26T11:33:00Z">
+      <w:ins w:id="56" w:author="Bingham, JL, Mr &lt;jeremyb@sun.ac.za&gt;" w:date="2018-03-26T11:33:00Z">
         <w:r>
           <w:t>We call this</w:t>
         </w:r>
@@ -1863,7 +1860,7 @@
       <w:r>
         <w:t>Where possible</w:t>
       </w:r>
-      <w:del w:id="58" w:author="Bingham, JL, Mr &lt;jeremyb@sun.ac.za&gt;" w:date="2018-03-26T11:33:00Z">
+      <w:del w:id="57" w:author="Bingham, JL, Mr &lt;jeremyb@sun.ac.za&gt;" w:date="2018-03-26T11:33:00Z">
         <w:r>
           <w:delText>,</w:delText>
         </w:r>
@@ -1886,7 +1883,7 @@
       <w:r>
         <w:rPr>
           <w:strike/>
-          <w:rPrChange w:id="59" w:author="Bingham, JL, Mr &lt;jeremyb@sun.ac.za&gt;" w:date="2018-03-26T11:34:00Z">
+          <w:rPrChange w:id="58" w:author="Bingham, JL, Mr &lt;jeremyb@sun.ac.za&gt;" w:date="2018-03-26T11:34:00Z">
             <w:rPr/>
           </w:rPrChange>
         </w:rPr>
@@ -1898,17 +1895,17 @@
       <w:r>
         <w:t xml:space="preserve">, </w:t>
       </w:r>
-      <w:commentRangeStart w:id="60"/>
+      <w:commentRangeStart w:id="59"/>
       <w:r>
         <w:t>but would be on the</w:t>
       </w:r>
-      <w:commentRangeEnd w:id="60"/>
+      <w:commentRangeEnd w:id="59"/>
       <w:r>
         <w:rPr>
           <w:rStyle w:val="CommentReference"/>
           <w:lang w:val="en-ZA"/>
         </w:rPr>
-        <w:commentReference w:id="60"/>
+        <w:commentReference w:id="59"/>
       </w:r>
       <w:r>
         <w:t xml:space="preserve"> order of a few days</w:t>
@@ -1943,7 +1940,7 @@
       <w:r>
         <w:t xml:space="preserve">viral load increases exponentially during the initial ramp-up phase, with the growth rate having been estimated at </w:t>
       </w:r>
-      <w:commentRangeStart w:id="61"/>
+      <w:commentRangeStart w:id="60"/>
       <w:r>
         <w:t xml:space="preserve">0.35 </w:t>
       </w:r>
@@ -1958,6 +1955,15 @@
       </w:r>
       <w:r>
         <w:t>(</w:t>
+      </w:r>
+      <w:r>
+        <w:rPr>
+          <w:highlight w:val="green"/>
+          <w:rPrChange w:id="61" w:author="Bingham, JL, Mr &lt;jeremyb@sun.ac.za&gt;" w:date="2018-03-26T11:36:00Z">
+            <w:rPr/>
+          </w:rPrChange>
+        </w:rPr>
+        <w:t>RNA c</w:t>
       </w:r>
       <w:r>
         <w:rPr>
@@ -1966,7 +1972,7 @@
             <w:rPr/>
           </w:rPrChange>
         </w:rPr>
-        <w:t>RNA c</w:t>
+        <w:t>opies</w:t>
       </w:r>
       <w:r>
         <w:rPr>
@@ -1975,7 +1981,7 @@
             <w:rPr/>
           </w:rPrChange>
         </w:rPr>
-        <w:t>opies</w:t>
+        <w:t>/ml</w:t>
       </w:r>
       <w:r>
         <w:rPr>
@@ -1984,7 +1990,7 @@
             <w:rPr/>
           </w:rPrChange>
         </w:rPr>
-        <w:t>/ml</w:t>
+        <w:t>)</w:t>
       </w:r>
       <w:r>
         <w:rPr>
@@ -1993,7 +1999,7 @@
             <w:rPr/>
           </w:rPrChange>
         </w:rPr>
-        <w:t>)</w:t>
+        <w:t>/day</w:t>
       </w:r>
       <w:r>
         <w:rPr>
@@ -2002,31 +2008,22 @@
             <w:rPr/>
           </w:rPrChange>
         </w:rPr>
-        <w:t>/day</w:t>
-      </w:r>
-      <w:r>
-        <w:rPr>
-          <w:highlight w:val="green"/>
-          <w:rPrChange w:id="67" w:author="Bingham, JL, Mr &lt;jeremyb@sun.ac.za&gt;" w:date="2018-03-26T11:36:00Z">
-            <w:rPr/>
-          </w:rPrChange>
-        </w:rPr>
         <w:t xml:space="preserve"> </w:t>
       </w:r>
-      <w:commentRangeEnd w:id="61"/>
+      <w:commentRangeEnd w:id="60"/>
       <w:r>
         <w:rPr>
           <w:rStyle w:val="CommentReference"/>
           <w:highlight w:val="green"/>
           <w:lang w:val="en-ZA"/>
-          <w:rPrChange w:id="68" w:author="Bingham, JL, Mr &lt;jeremyb@sun.ac.za&gt;" w:date="2018-03-26T11:36:00Z">
+          <w:rPrChange w:id="67" w:author="Bingham, JL, Mr &lt;jeremyb@sun.ac.za&gt;" w:date="2018-03-26T11:36:00Z">
             <w:rPr>
               <w:rStyle w:val="CommentReference"/>
               <w:lang w:val="en-ZA"/>
             </w:rPr>
           </w:rPrChange>
         </w:rPr>
-        <w:commentReference w:id="61"/>
+        <w:commentReference w:id="60"/>
       </w:r>
       <w:r>
         <w:fldChar w:fldCharType="begin" w:fldLock="1"/>
@@ -2488,65 +2485,90 @@
       <w:r>
         <w:t>, a</w:t>
       </w:r>
-      <w:r>
-        <w:t xml:space="preserve">n </w:t>
-      </w:r>
-      <w:commentRangeStart w:id="69"/>
-      <w:r>
-        <w:rPr>
-          <w:highlight w:val="green"/>
-          <w:rPrChange w:id="70" w:author="Bingham, JL, Mr &lt;jeremyb@sun.ac.za&gt;" w:date="2018-03-26T11:39:00Z">
-            <w:rPr/>
-          </w:rPrChange>
-        </w:rPr>
-        <w:t>individual</w:t>
-      </w:r>
-      <w:commentRangeEnd w:id="69"/>
+      <w:ins w:id="68" w:author="Bingham, JL, Mr &lt;jeremyb@sun.ac.za&gt;" w:date="2018-04-06T05:57:00Z">
+        <w:r>
+          <w:t xml:space="preserve"> particular </w:t>
+        </w:r>
+      </w:ins>
+      <w:del w:id="69" w:author="Bingham, JL, Mr &lt;jeremyb@sun.ac.za&gt;" w:date="2018-04-06T05:57:00Z">
+        <w:r>
+          <w:delText xml:space="preserve">n </w:delText>
+        </w:r>
+        <w:commentRangeStart w:id="70"/>
+        <w:r>
+          <w:rPr>
+            <w:highlight w:val="green"/>
+            <w:rPrChange w:id="71" w:author="Bingham, JL, Mr &lt;jeremyb@sun.ac.za&gt;" w:date="2018-03-26T11:39:00Z">
+              <w:rPr/>
+            </w:rPrChange>
+          </w:rPr>
+          <w:delText>individual</w:delText>
+        </w:r>
+        <w:commentRangeEnd w:id="70"/>
+        <w:r>
+          <w:rPr>
+            <w:rStyle w:val="CommentReference"/>
+            <w:lang w:val="en-ZA"/>
+          </w:rPr>
+          <w:commentReference w:id="70"/>
+        </w:r>
+        <w:r>
+          <w:delText xml:space="preserve"> </w:delText>
+        </w:r>
+      </w:del>
+      <w:r>
+        <w:t>test</w:t>
+      </w:r>
+      <w:r>
+        <w:t>’s</w:t>
+      </w:r>
+      <w:r>
+        <w:t xml:space="preserve"> sensitivity curve </w:t>
+      </w:r>
+      <w:r>
+        <w:t>expresses</w:t>
+      </w:r>
+      <w:r>
+        <w:t xml:space="preserve"> the probability that a specimen from a </w:t>
+      </w:r>
+      <w:r>
+        <w:t>‘</w:t>
+      </w:r>
+      <w:r>
+        <w:t>completely randomly</w:t>
+      </w:r>
+      <w:r>
+        <w:t>’</w:t>
+      </w:r>
+      <w:r>
+        <w:t xml:space="preserve"> chosen subject</w:t>
+      </w:r>
+      <w:r>
+        <w:t xml:space="preserve"> </w:t>
+      </w:r>
+      <w:commentRangeStart w:id="72"/>
+      <w:r>
+        <w:t>(i.e</w:t>
+      </w:r>
+      <w:r>
+        <w:t>.</w:t>
+      </w:r>
+      <w:r>
+        <w:t xml:space="preserve"> all population members have the same probability of being selected)</w:t>
+      </w:r>
+      <w:r>
+        <w:t xml:space="preserve"> </w:t>
+      </w:r>
+      <w:commentRangeEnd w:id="72"/>
       <w:r>
         <w:rPr>
           <w:rStyle w:val="CommentReference"/>
           <w:lang w:val="en-ZA"/>
         </w:rPr>
-        <w:commentReference w:id="69"/>
-      </w:r>
-      <w:r>
-        <w:t xml:space="preserve"> test</w:t>
-      </w:r>
-      <w:r>
-        <w:t>’s</w:t>
-      </w:r>
-      <w:r>
-        <w:t xml:space="preserve"> sensitivity curve </w:t>
-      </w:r>
-      <w:r>
-        <w:t>expresses</w:t>
-      </w:r>
-      <w:r>
-        <w:t xml:space="preserve"> the probability that a specimen from a </w:t>
-      </w:r>
-      <w:r>
-        <w:t>‘</w:t>
-      </w:r>
-      <w:r>
-        <w:t>completely randomly</w:t>
-      </w:r>
-      <w:r>
-        <w:t>’</w:t>
-      </w:r>
-      <w:r>
-        <w:t xml:space="preserve"> chosen subject</w:t>
-      </w:r>
-      <w:r>
-        <w:t xml:space="preserve"> (i.e</w:t>
-      </w:r>
-      <w:r>
-        <w:t>.</w:t>
-      </w:r>
-      <w:r>
-        <w:t xml:space="preserve"> all population members have the same probability of being selected)</w:t>
-      </w:r>
-      <w:r>
-        <w:t xml:space="preserve"> will produce a positive result, given that the specimen was obtained at a time </w:t>
+        <w:commentReference w:id="72"/>
+      </w:r>
+      <w:r>
+        <w:t xml:space="preserve">will produce a positive result, given that the specimen was obtained at a time </w:t>
       </w:r>
       <m:oMath>
         <m:r>
@@ -2599,16 +2621,29 @@
         <w:t>diagnostic test</w:t>
       </w:r>
       <w:r>
-        <w:t>. This is expected to look something like the red curve in</w:t>
-      </w:r>
-      <w:r>
-        <w:t xml:space="preserve"> </w:t>
-      </w:r>
-      <w:r>
-        <w:t>Figure 1</w:t>
-      </w:r>
-      <w:r>
-        <w:t>, the key features of which are that:</w:t>
+        <w:t xml:space="preserve">. </w:t>
+      </w:r>
+      <w:ins w:id="73" w:author="Bingham, JL, Mr &lt;jeremyb@sun.ac.za&gt;" w:date="2018-04-06T05:58:00Z">
+        <w:r>
+          <w:t>The key features of a test’s sensitivity curve (represented by the red curve in figure 1)</w:t>
+        </w:r>
+      </w:ins>
+      <w:del w:id="74" w:author="Bingham, JL, Mr &lt;jeremyb@sun.ac.za&gt;" w:date="2018-04-06T05:59:00Z">
+        <w:r>
+          <w:delText>This is expected to look something like the red curve in</w:delText>
+        </w:r>
+        <w:r>
+          <w:delText xml:space="preserve"> </w:delText>
+        </w:r>
+        <w:r>
+          <w:delText>Figure 1</w:delText>
+        </w:r>
+        <w:r>
+          <w:delText>, the key features of which</w:delText>
+        </w:r>
+      </w:del>
+      <w:r>
+        <w:t xml:space="preserve"> are that:</w:t>
       </w:r>
     </w:p>
     <w:p>
@@ -2616,7 +2651,19 @@
         <w:pStyle w:val="ListParagraph"/>
       </w:pPr>
       <w:r>
-        <w:t>there is effectively no chance of detecting an infection immediately after exposure</w:t>
+        <w:t xml:space="preserve">there is effectively no chance of detecting an infection immediately after </w:t>
+      </w:r>
+      <w:commentRangeStart w:id="75"/>
+      <w:r>
+        <w:t>exposure</w:t>
+      </w:r>
+      <w:commentRangeEnd w:id="75"/>
+      <w:r>
+        <w:rPr>
+          <w:rStyle w:val="CommentReference"/>
+          <w:lang w:val="en-ZA"/>
+        </w:rPr>
+        <w:commentReference w:id="75"/>
       </w:r>
       <w:r>
         <w:t>;</w:t>
@@ -2627,7 +2674,41 @@
         <w:pStyle w:val="ListParagraph"/>
       </w:pPr>
       <w:r>
-        <w:t>after some time, it is almost certain that the test will detect infection</w:t>
+        <w:t xml:space="preserve">after some time, </w:t>
+      </w:r>
+      <w:del w:id="76" w:author="Bingham, JL, Mr &lt;jeremyb@sun.ac.za&gt;" w:date="2018-04-06T06:01:00Z">
+        <w:r>
+          <w:delText>it is almost certain that the</w:delText>
+        </w:r>
+      </w:del>
+      <w:ins w:id="77" w:author="Bingham, JL, Mr &lt;jeremyb@sun.ac.za&gt;" w:date="2018-04-06T06:01:00Z">
+        <w:r>
+          <w:t xml:space="preserve">the </w:t>
+        </w:r>
+      </w:ins>
+      <w:del w:id="78" w:author="Bingham, JL, Mr &lt;jeremyb@sun.ac.za&gt;" w:date="2018-04-06T06:01:00Z">
+        <w:r>
+          <w:delText xml:space="preserve"> </w:delText>
+        </w:r>
+      </w:del>
+      <w:r>
+        <w:t>test will</w:t>
+      </w:r>
+      <w:ins w:id="79" w:author="Bingham, JL, Mr &lt;jeremyb@sun.ac.za&gt;" w:date="2018-04-06T06:01:00Z">
+        <w:r>
+          <w:t xml:space="preserve"> almost certainly</w:t>
+        </w:r>
+      </w:ins>
+      <w:r>
+        <w:t xml:space="preserve"> detect</w:t>
+      </w:r>
+      <w:ins w:id="80" w:author="Bingham, JL, Mr &lt;jeremyb@sun.ac.za&gt;" w:date="2018-04-06T06:01:00Z">
+        <w:r>
+          <w:t xml:space="preserve"> an</w:t>
+        </w:r>
+      </w:ins>
+      <w:r>
+        <w:t xml:space="preserve"> infection</w:t>
       </w:r>
       <w:r>
         <w:t>;</w:t>
@@ -2652,18 +2733,48 @@
         <w:t xml:space="preserve"> over which this function </w:t>
       </w:r>
       <w:r>
-        <w:t xml:space="preserve">transitions from close to zero to close to one (and which can be summarised as something very much like a mean or </w:t>
-      </w:r>
-      <w:proofErr w:type="spellStart"/>
-      <w:r>
-        <w:t>meadian</w:t>
-      </w:r>
-      <w:proofErr w:type="spellEnd"/>
-      <w:r>
-        <w:t xml:space="preserve"> and a standard deviation)</w:t>
-      </w:r>
+        <w:t>transitions from close to zero to close to one</w:t>
+      </w:r>
+      <w:ins w:id="81" w:author="Bingham, JL, Mr &lt;jeremyb@sun.ac.za&gt;" w:date="2018-04-06T06:06:00Z">
+        <w:r>
+          <w:t xml:space="preserve">. </w:t>
+        </w:r>
+        <w:commentRangeStart w:id="82"/>
+        <w:r>
+          <w:t>This can</w:t>
+        </w:r>
+      </w:ins>
+      <w:del w:id="83" w:author="Bingham, JL, Mr &lt;jeremyb@sun.ac.za&gt;" w:date="2018-04-06T06:06:00Z">
+        <w:r>
+          <w:delText xml:space="preserve"> (and which can</w:delText>
+        </w:r>
+      </w:del>
+      <w:r>
+        <w:t xml:space="preserve"> be summarised as something very much like a mean or me</w:t>
+      </w:r>
+      <w:del w:id="84" w:author="Bingham, JL, Mr &lt;jeremyb@sun.ac.za&gt;" w:date="2018-04-06T05:59:00Z">
+        <w:r>
+          <w:delText>a</w:delText>
+        </w:r>
+      </w:del>
+      <w:r>
+        <w:t>dian and a standard deviation</w:t>
+      </w:r>
+      <w:del w:id="85" w:author="Bingham, JL, Mr &lt;jeremyb@sun.ac.za&gt;" w:date="2018-04-06T06:06:00Z">
+        <w:r>
+          <w:delText>)</w:delText>
+        </w:r>
+      </w:del>
       <w:r>
         <w:t>.</w:t>
+      </w:r>
+      <w:commentRangeEnd w:id="82"/>
+      <w:r>
+        <w:rPr>
+          <w:rStyle w:val="CommentReference"/>
+          <w:lang w:val="en-ZA"/>
+        </w:rPr>
+        <w:commentReference w:id="82"/>
       </w:r>
     </w:p>
     <w:p>
@@ -2728,7 +2839,12 @@
         <w:t>For individuals in the population, the test will perform with some variation from the red population curve. G</w:t>
       </w:r>
       <w:r>
-        <w:t>enotype and other attributes</w:t>
+        <w:t>enotype</w:t>
+      </w:r>
+      <w:bookmarkStart w:id="86" w:name="_GoBack"/>
+      <w:bookmarkEnd w:id="86"/>
+      <w:r>
+        <w:t xml:space="preserve"> and other attributes</w:t>
       </w:r>
       <w:r>
         <w:t>,</w:t>
@@ -9512,8 +9628,8 @@
       <w:pPr>
         <w:pStyle w:val="Paragraph"/>
       </w:pPr>
-      <w:commentRangeStart w:id="71"/>
-      <w:commentRangeStart w:id="72"/>
+      <w:commentRangeStart w:id="87"/>
+      <w:commentRangeStart w:id="88"/>
       <w:r>
         <w:t xml:space="preserve">The logic and diagnostic test performance data required for infection dating has significant overlap with that required to </w:t>
       </w:r>
@@ -9585,20 +9701,20 @@
       <w:r>
         <w:t>.</w:t>
       </w:r>
-      <w:commentRangeEnd w:id="71"/>
+      <w:commentRangeEnd w:id="87"/>
       <w:r>
         <w:rPr>
           <w:rStyle w:val="CommentReference"/>
         </w:rPr>
-        <w:commentReference w:id="71"/>
-      </w:r>
-      <w:commentRangeEnd w:id="72"/>
+        <w:commentReference w:id="87"/>
+      </w:r>
+      <w:commentRangeEnd w:id="88"/>
       <w:r>
         <w:rPr>
           <w:rStyle w:val="CommentReference"/>
           <w:lang w:val="en-ZA"/>
         </w:rPr>
-        <w:commentReference w:id="72"/>
+        <w:commentReference w:id="88"/>
       </w:r>
     </w:p>
     <w:p>
@@ -12961,7 +13077,7 @@
 
 <file path=word/comments.xml><?xml version="1.0" encoding="utf-8"?>
 <w:comments xmlns:wpc="http://schemas.microsoft.com/office/word/2010/wordprocessingCanvas" xmlns:cx="http://schemas.microsoft.com/office/drawing/2014/chartex" xmlns:cx1="http://schemas.microsoft.com/office/drawing/2015/9/8/chartex" xmlns:mc="http://schemas.openxmlformats.org/markup-compatibility/2006" xmlns:o="urn:schemas-microsoft-com:office:office" xmlns:r="http://schemas.openxmlformats.org/officeDocument/2006/relationships" xmlns:m="http://schemas.openxmlformats.org/officeDocument/2006/math" xmlns:v="urn:schemas-microsoft-com:vml" xmlns:wp14="http://schemas.microsoft.com/office/word/2010/wordprocessingDrawing" xmlns:wp="http://schemas.openxmlformats.org/drawingml/2006/wordprocessingDrawing" xmlns:w10="urn:schemas-microsoft-com:office:word" xmlns:w="http://schemas.openxmlformats.org/wordprocessingml/2006/main" xmlns:w14="http://schemas.microsoft.com/office/word/2010/wordml" xmlns:w15="http://schemas.microsoft.com/office/word/2012/wordml" xmlns:w16se="http://schemas.microsoft.com/office/word/2015/wordml/symex" xmlns:wpg="http://schemas.microsoft.com/office/word/2010/wordprocessingGroup" xmlns:wpi="http://schemas.microsoft.com/office/word/2010/wordprocessingInk" xmlns:wne="http://schemas.microsoft.com/office/word/2006/wordml" xmlns:wps="http://schemas.microsoft.com/office/word/2010/wordprocessingShape" mc:Ignorable="w14 w15 w16se wp14">
-  <w:comment w:id="18" w:author="Bingham, JL, Mr &lt;jeremyb@sun.ac.za&gt;" w:date="2018-03-26T11:14:00Z" w:initials="BJM&lt;">
+  <w:comment w:id="17" w:author="Bingham, JL, Mr &lt;jeremyb@sun.ac.za&gt;" w:date="2018-03-26T11:14:00Z" w:initials="BJM&lt;">
     <w:p>
       <w:pPr>
         <w:pStyle w:val="CommentText"/>
@@ -12977,7 +13093,7 @@
       </w:r>
     </w:p>
   </w:comment>
-  <w:comment w:id="26" w:author="Bingham, JL, Mr &lt;jeremyb@sun.ac.za&gt;" w:date="2018-03-26T11:15:00Z" w:initials="BJM&lt;">
+  <w:comment w:id="25" w:author="Bingham, JL, Mr &lt;jeremyb@sun.ac.za&gt;" w:date="2018-03-26T11:15:00Z" w:initials="BJM&lt;">
     <w:p>
       <w:pPr>
         <w:pStyle w:val="CommentText"/>
@@ -13010,7 +13126,7 @@
       </w:r>
     </w:p>
   </w:comment>
-  <w:comment w:id="47" w:author="Bingham, JL, Mr &lt;jeremyb@sun.ac.za&gt;" w:date="2018-03-26T11:30:00Z" w:initials="BJM&lt;">
+  <w:comment w:id="46" w:author="Bingham, JL, Mr &lt;jeremyb@sun.ac.za&gt;" w:date="2018-03-26T11:30:00Z" w:initials="BJM&lt;">
     <w:p>
       <w:pPr>
         <w:pStyle w:val="CommentText"/>
@@ -13034,7 +13150,7 @@
       </w:r>
     </w:p>
   </w:comment>
-  <w:comment w:id="60" w:author="Bingham, JL, Mr &lt;jeremyb@sun.ac.za&gt;" w:date="2018-03-26T11:34:00Z" w:initials="BJM&lt;">
+  <w:comment w:id="59" w:author="Bingham, JL, Mr &lt;jeremyb@sun.ac.za&gt;" w:date="2018-03-26T11:34:00Z" w:initials="BJM&lt;">
     <w:p>
       <w:pPr>
         <w:pStyle w:val="CommentText"/>
@@ -13055,7 +13171,7 @@
       </w:r>
     </w:p>
   </w:comment>
-  <w:comment w:id="61" w:author="Bingham, JL, Mr &lt;jeremyb@sun.ac.za&gt;" w:date="2018-03-26T11:35:00Z" w:initials="BJM&lt;">
+  <w:comment w:id="60" w:author="Bingham, JL, Mr &lt;jeremyb@sun.ac.za&gt;" w:date="2018-03-26T11:35:00Z" w:initials="BJM&lt;">
     <w:p>
       <w:pPr>
         <w:pStyle w:val="CommentText"/>
@@ -13076,7 +13192,7 @@
       </w:r>
     </w:p>
   </w:comment>
-  <w:comment w:id="69" w:author="Bingham, JL, Mr &lt;jeremyb@sun.ac.za&gt;" w:date="2018-03-26T11:39:00Z" w:initials="BJM&lt;">
+  <w:comment w:id="70" w:author="Bingham, JL, Mr &lt;jeremyb@sun.ac.za&gt;" w:date="2018-03-26T11:39:00Z" w:initials="BJM&lt;">
     <w:p>
       <w:pPr>
         <w:pStyle w:val="CommentText"/>
@@ -13092,7 +13208,7 @@
       </w:r>
     </w:p>
   </w:comment>
-  <w:comment w:id="71" w:author="Shelley Facente" w:date="2017-11-18T13:14:00Z" w:initials="SF">
+  <w:comment w:id="72" w:author="Bingham, JL, Mr &lt;jeremyb@sun.ac.za&gt;" w:date="2018-04-06T05:57:00Z" w:initials="BJM&lt;">
     <w:p>
       <w:pPr>
         <w:pStyle w:val="CommentText"/>
@@ -13104,11 +13220,76 @@
         <w:annotationRef/>
       </w:r>
       <w:r>
+        <w:t>Is this adding meaning?</w:t>
+      </w:r>
+    </w:p>
+  </w:comment>
+  <w:comment w:id="75" w:author="Bingham, JL, Mr &lt;jeremyb@sun.ac.za&gt;" w:date="2018-04-06T06:00:00Z" w:initials="BJM&lt;">
+    <w:p>
+      <w:pPr>
+        <w:pStyle w:val="CommentText"/>
+      </w:pPr>
+      <w:r>
+        <w:rPr>
+          <w:rStyle w:val="CommentReference"/>
+        </w:rPr>
+        <w:annotationRef/>
+      </w:r>
+      <w:r>
+        <w:t xml:space="preserve">After exposure or after DDI? Or doesn’t it matter so long as the DDI-benchmark is a much </w:t>
+      </w:r>
+      <w:r>
+        <w:rPr>
+          <w:i/>
+        </w:rPr>
+        <w:t>more</w:t>
+      </w:r>
+      <w:r>
+        <w:t xml:space="preserve"> sensitive test</w:t>
+      </w:r>
+      <w:proofErr w:type="gramStart"/>
+      <w:r>
+        <w:t>..</w:t>
+      </w:r>
+      <w:proofErr w:type="gramEnd"/>
+      <w:r>
+        <w:t xml:space="preserve"> </w:t>
+      </w:r>
+    </w:p>
+  </w:comment>
+  <w:comment w:id="82" w:author="Bingham, JL, Mr &lt;jeremyb@sun.ac.za&gt;" w:date="2018-04-06T06:06:00Z" w:initials="BJM&lt;">
+    <w:p>
+      <w:pPr>
+        <w:pStyle w:val="CommentText"/>
+      </w:pPr>
+      <w:r>
+        <w:rPr>
+          <w:rStyle w:val="CommentReference"/>
+        </w:rPr>
+        <w:annotationRef/>
+      </w:r>
+      <w:r>
+        <w:t>This makes more sense after reading a paragraph ahead where it’s mentioned that the timescale of the “individual” curves is much shorter than that of the mean curve.</w:t>
+      </w:r>
+    </w:p>
+  </w:comment>
+  <w:comment w:id="87" w:author="Shelley Facente" w:date="2017-11-18T13:14:00Z" w:initials="SF">
+    <w:p>
+      <w:pPr>
+        <w:pStyle w:val="CommentText"/>
+      </w:pPr>
+      <w:r>
+        <w:rPr>
+          <w:rStyle w:val="CommentReference"/>
+        </w:rPr>
+        <w:annotationRef/>
+      </w:r>
+      <w:r>
         <w:t>This paragraph should be removed if the residual risk calculator cannot reasonably be included by the time this paper is ready for release (which is hopefully quite soon).</w:t>
       </w:r>
     </w:p>
   </w:comment>
-  <w:comment w:id="72" w:author="Eduard Grebe" w:date="2018-01-23T11:31:00Z" w:initials="EG">
+  <w:comment w:id="88" w:author="Eduard Grebe" w:date="2018-01-23T11:31:00Z" w:initials="EG">
     <w:p>
       <w:pPr>
         <w:pStyle w:val="CommentText"/>
@@ -13135,6 +13316,9 @@
   <w15:commentEx w15:paraId="64F19521" w15:done="0"/>
   <w15:commentEx w15:paraId="7FDE407D" w15:done="0"/>
   <w15:commentEx w15:paraId="21F83333" w15:done="0"/>
+  <w15:commentEx w15:paraId="2A214A35" w15:done="0"/>
+  <w15:commentEx w15:paraId="7A7A2E65" w15:done="0"/>
+  <w15:commentEx w15:paraId="22B9759B" w15:done="0"/>
   <w15:commentEx w15:paraId="3660AEAA" w15:done="1"/>
   <w15:commentEx w15:paraId="2E70EE10" w15:paraIdParent="3660AEAA" w15:done="0"/>
 </w15:commentsEx>
@@ -17306,7 +17490,7 @@
 </file>
 
 <file path=customXml/itemProps1.xml><?xml version="1.0" encoding="utf-8"?>
-<ds:datastoreItem xmlns:ds="http://schemas.openxmlformats.org/officeDocument/2006/customXml" ds:itemID="{7121CD92-652E-451F-A322-D55F4BC68BAB}">
+<ds:datastoreItem xmlns:ds="http://schemas.openxmlformats.org/officeDocument/2006/customXml" ds:itemID="{0F4DD58B-63A5-4A3C-A752-B4DD9A6F9158}">
   <ds:schemaRefs>
     <ds:schemaRef ds:uri="http://schemas.openxmlformats.org/officeDocument/2006/bibliography"/>
   </ds:schemaRefs>
@@ -17314,7 +17498,7 @@
 </file>
 
 <file path=customXml/itemProps2.xml><?xml version="1.0" encoding="utf-8"?>
-<ds:datastoreItem xmlns:ds="http://schemas.openxmlformats.org/officeDocument/2006/customXml" ds:itemID="{9EF90D82-04AF-40BC-88F0-DD80FA22FB9A}">
+<ds:datastoreItem xmlns:ds="http://schemas.openxmlformats.org/officeDocument/2006/customXml" ds:itemID="{0220F0F9-8730-4540-8C37-3F64CB651C5D}">
   <ds:schemaRefs>
     <ds:schemaRef ds:uri="http://schemas.openxmlformats.org/officeDocument/2006/bibliography"/>
   </ds:schemaRefs>

</xml_diff>

<commit_message>
Cleaned up and prettified figures
</commit_message>
<xml_diff>
--- a/manuscripts/Infection Dating Tool master draft.docx
+++ b/manuscripts/Infection Dating Tool master draft.docx
@@ -1,6 +1,6 @@
 
 <file path=word/document.xml><?xml version="1.0" encoding="utf-8"?>
-<w:document xmlns:wpc="http://schemas.microsoft.com/office/word/2010/wordprocessingCanvas" xmlns:cx="http://schemas.microsoft.com/office/drawing/2014/chartex" xmlns:cx1="http://schemas.microsoft.com/office/drawing/2015/9/8/chartex" xmlns:mc="http://schemas.openxmlformats.org/markup-compatibility/2006" xmlns:o="urn:schemas-microsoft-com:office:office" xmlns:r="http://schemas.openxmlformats.org/officeDocument/2006/relationships" xmlns:m="http://schemas.openxmlformats.org/officeDocument/2006/math" xmlns:v="urn:schemas-microsoft-com:vml" xmlns:wp14="http://schemas.microsoft.com/office/word/2010/wordprocessingDrawing" xmlns:wp="http://schemas.openxmlformats.org/drawingml/2006/wordprocessingDrawing" xmlns:w10="urn:schemas-microsoft-com:office:word" xmlns:w="http://schemas.openxmlformats.org/wordprocessingml/2006/main" xmlns:w14="http://schemas.microsoft.com/office/word/2010/wordml" xmlns:w15="http://schemas.microsoft.com/office/word/2012/wordml" xmlns:w16se="http://schemas.microsoft.com/office/word/2015/wordml/symex" xmlns:wpg="http://schemas.microsoft.com/office/word/2010/wordprocessingGroup" xmlns:wpi="http://schemas.microsoft.com/office/word/2010/wordprocessingInk" xmlns:wne="http://schemas.microsoft.com/office/word/2006/wordml" xmlns:wps="http://schemas.microsoft.com/office/word/2010/wordprocessingShape" mc:Ignorable="w14 w15 w16se wp14">
+<w:document xmlns:wpc="http://schemas.microsoft.com/office/word/2010/wordprocessingCanvas" xmlns:cx="http://schemas.microsoft.com/office/drawing/2014/chartex" xmlns:cx1="http://schemas.microsoft.com/office/drawing/2015/9/8/chartex" xmlns:cx2="http://schemas.microsoft.com/office/drawing/2015/10/21/chartex" xmlns:cx3="http://schemas.microsoft.com/office/drawing/2016/5/9/chartex" xmlns:cx4="http://schemas.microsoft.com/office/drawing/2016/5/10/chartex" xmlns:cx5="http://schemas.microsoft.com/office/drawing/2016/5/11/chartex" xmlns:cx6="http://schemas.microsoft.com/office/drawing/2016/5/12/chartex" xmlns:cx7="http://schemas.microsoft.com/office/drawing/2016/5/13/chartex" xmlns:cx8="http://schemas.microsoft.com/office/drawing/2016/5/14/chartex" xmlns:mc="http://schemas.openxmlformats.org/markup-compatibility/2006" xmlns:aink="http://schemas.microsoft.com/office/drawing/2016/ink" xmlns:am3d="http://schemas.microsoft.com/office/drawing/2017/model3d" xmlns:o="urn:schemas-microsoft-com:office:office" xmlns:r="http://schemas.openxmlformats.org/officeDocument/2006/relationships" xmlns:m="http://schemas.openxmlformats.org/officeDocument/2006/math" xmlns:v="urn:schemas-microsoft-com:vml" xmlns:wp14="http://schemas.microsoft.com/office/word/2010/wordprocessingDrawing" xmlns:wp="http://schemas.openxmlformats.org/drawingml/2006/wordprocessingDrawing" xmlns:w10="urn:schemas-microsoft-com:office:word" xmlns:w="http://schemas.openxmlformats.org/wordprocessingml/2006/main" xmlns:w14="http://schemas.microsoft.com/office/word/2010/wordml" xmlns:w15="http://schemas.microsoft.com/office/word/2012/wordml" xmlns:w16cid="http://schemas.microsoft.com/office/word/2016/wordml/cid" xmlns:w16se="http://schemas.microsoft.com/office/word/2015/wordml/symex" xmlns:wpg="http://schemas.microsoft.com/office/word/2010/wordprocessingGroup" xmlns:wpi="http://schemas.microsoft.com/office/word/2010/wordprocessingInk" xmlns:wne="http://schemas.microsoft.com/office/word/2006/wordml" xmlns:wps="http://schemas.microsoft.com/office/word/2010/wordprocessingShape" mc:Ignorable="w14 w15 w16se w16cid wp14">
   <w:body>
     <w:p>
       <w:pPr>
@@ -25,16 +25,30 @@
         <w:t xml:space="preserve">into </w:t>
       </w:r>
       <w:r>
-        <w:t>Infection Dat</w:t>
-      </w:r>
-      <w:r>
-        <w:t>e Estimates</w:t>
-      </w:r>
-      <w:proofErr w:type="gramStart"/>
+        <w:t xml:space="preserve">Infection </w:t>
+      </w:r>
+      <w:del w:id="0" w:author="Eduard Grebe" w:date="2018-04-13T15:13:00Z">
+        <w:r>
+          <w:delText>Dat</w:delText>
+        </w:r>
+        <w:r>
+          <w:delText xml:space="preserve">e </w:delText>
+        </w:r>
+      </w:del>
+      <w:ins w:id="1" w:author="Eduard Grebe" w:date="2018-04-13T15:13:00Z">
+        <w:r>
+          <w:t>Time</w:t>
+        </w:r>
+        <w:r>
+          <w:t xml:space="preserve"> </w:t>
+        </w:r>
+      </w:ins>
+      <w:r>
+        <w:t>Estimates</w:t>
+      </w:r>
       <w:r>
         <w:t>:</w:t>
       </w:r>
-      <w:proofErr w:type="gramEnd"/>
       <w:r>
         <w:br/>
       </w:r>
@@ -88,41 +102,24 @@
         </w:rPr>
         <w:t>*</w:t>
       </w:r>
-      <w:del w:id="0" w:author="Bingham, JL, Mr &lt;jeremyb@sun.ac.za&gt;" w:date="2018-03-26T10:18:00Z">
+      <w:del w:id="2" w:author="Bingham, JL, Mr &lt;jeremyb@sun.ac.za&gt;" w:date="2018-03-26T10:18:00Z">
         <w:r>
           <w:delText>,</w:delText>
         </w:r>
       </w:del>
-      <w:del w:id="1" w:author="Bingham, JL, Mr &lt;jeremyb@sun.ac.za&gt;" w:date="2018-04-05T18:33:00Z">
+      <w:del w:id="3" w:author="Bingham, JL, Mr &lt;jeremyb@sun.ac.za&gt;" w:date="2018-04-05T18:33:00Z">
         <w:r>
           <w:delText xml:space="preserve"> </w:delText>
         </w:r>
       </w:del>
-      <w:ins w:id="2" w:author="Bingham, JL, Mr &lt;jeremyb@sun.ac.za&gt;" w:date="2018-04-05T18:33:00Z">
+      <w:ins w:id="4" w:author="Bingham, JL, Mr &lt;jeremyb@sun.ac.za&gt;" w:date="2018-04-05T18:33:00Z">
         <w:r>
           <w:t xml:space="preserve">, </w:t>
         </w:r>
       </w:ins>
-      <w:proofErr w:type="spellStart"/>
-      <w:r>
-        <w:t>Reshma</w:t>
-      </w:r>
-      <w:proofErr w:type="spellEnd"/>
-      <w:r>
-        <w:t xml:space="preserve"> Kassanjee</w:t>
-      </w:r>
-      <w:r>
-        <w:rPr>
-          <w:vertAlign w:val="superscript"/>
-        </w:rPr>
-        <w:t>3</w:t>
-      </w:r>
-      <w:ins w:id="3" w:author="Bingham, JL, Mr &lt;jeremyb@sun.ac.za&gt;" w:date="2018-04-05T18:34:00Z">
+      <w:ins w:id="5" w:author="Eduard Grebe" w:date="2018-04-13T15:04:00Z">
         <w:r>
-          <w:t>,</w:t>
-        </w:r>
-        <w:r>
-          <w:t xml:space="preserve"> Jeremy Bingham</w:t>
+          <w:t>Jeremy Bingham</w:t>
         </w:r>
         <w:r>
           <w:rPr>
@@ -130,13 +127,73 @@
           </w:rPr>
           <w:t>1</w:t>
         </w:r>
+        <w:r>
+          <w:t>,</w:t>
+        </w:r>
+        <w:r>
+          <w:t xml:space="preserve"> </w:t>
+        </w:r>
       </w:ins>
-      <w:del w:id="4" w:author="Bingham, JL, Mr &lt;jeremyb@sun.ac.za&gt;" w:date="2018-04-05T18:34:00Z">
+      <w:r>
+        <w:t>Reshma Kassanjee</w:t>
+      </w:r>
+      <w:r>
+        <w:rPr>
+          <w:vertAlign w:val="superscript"/>
+        </w:rPr>
+        <w:t>3</w:t>
+      </w:r>
+      <w:ins w:id="6" w:author="Bingham, JL, Mr &lt;jeremyb@sun.ac.za&gt;" w:date="2018-04-05T18:34:00Z">
+        <w:r>
+          <w:t>,</w:t>
+        </w:r>
+        <w:r>
+          <w:t xml:space="preserve"> </w:t>
+        </w:r>
+        <w:del w:id="7" w:author="Eduard Grebe" w:date="2018-04-13T15:04:00Z">
+          <w:r>
+            <w:delText>Jeremy Bingham</w:delText>
+          </w:r>
+          <w:r>
+            <w:rPr>
+              <w:vertAlign w:val="superscript"/>
+            </w:rPr>
+            <w:delText>1</w:delText>
+          </w:r>
+        </w:del>
+      </w:ins>
+      <w:del w:id="8" w:author="Eduard Grebe" w:date="2018-04-13T15:04:00Z">
         <w:r>
           <w:delText>,</w:delText>
         </w:r>
       </w:del>
-      <w:ins w:id="5" w:author="Bingham, JL, Mr &lt;jeremyb@sun.ac.za&gt;" w:date="2018-04-05T18:33:00Z">
+      <w:ins w:id="9" w:author="Bingham, JL, Mr &lt;jeremyb@sun.ac.za&gt;" w:date="2018-04-05T18:33:00Z">
+        <w:del w:id="10" w:author="Eduard Grebe" w:date="2018-04-13T15:04:00Z">
+          <w:r>
+            <w:delText>,</w:delText>
+          </w:r>
+        </w:del>
+      </w:ins>
+      <w:del w:id="11" w:author="Eduard Grebe" w:date="2018-04-13T15:04:00Z">
+        <w:r>
+          <w:delText xml:space="preserve"> </w:delText>
+        </w:r>
+      </w:del>
+      <w:r>
+        <w:t>Andrew Powrie</w:t>
+      </w:r>
+      <w:r>
+        <w:rPr>
+          <w:vertAlign w:val="superscript"/>
+        </w:rPr>
+        <w:t>4</w:t>
+      </w:r>
+      <w:del w:id="12" w:author="Bingham, JL, Mr &lt;jeremyb@sun.ac.za&gt;" w:date="2018-04-05T18:34:00Z">
+        <w:r>
+          <w:delText>,</w:delText>
+        </w:r>
+      </w:del>
+      <w:ins w:id="13" w:author="Bingham, JL, Mr &lt;jeremyb@sun.ac.za&gt;" w:date="2018-03-26T10:18:00Z">
         <w:r>
           <w:t>,</w:t>
         </w:r>
@@ -144,8 +201,13 @@
       <w:r>
         <w:t xml:space="preserve"> </w:t>
       </w:r>
-      <w:r>
-        <w:t>Andrew Powrie</w:t>
+      <w:proofErr w:type="spellStart"/>
+      <w:r>
+        <w:t>Jaryd</w:t>
+      </w:r>
+      <w:proofErr w:type="spellEnd"/>
+      <w:r>
+        <w:t xml:space="preserve"> Gerber</w:t>
       </w:r>
       <w:r>
         <w:rPr>
@@ -153,26 +215,11 @@
         </w:rPr>
         <w:t>4</w:t>
       </w:r>
-      <w:del w:id="6" w:author="Bingham, JL, Mr &lt;jeremyb@sun.ac.za&gt;" w:date="2018-04-05T18:34:00Z">
-        <w:r>
-          <w:delText>,</w:delText>
-        </w:r>
-      </w:del>
-      <w:ins w:id="7" w:author="Bingham, JL, Mr &lt;jeremyb@sun.ac.za&gt;" w:date="2018-03-26T10:18:00Z">
-        <w:r>
-          <w:t>,</w:t>
-        </w:r>
-      </w:ins>
-      <w:r>
-        <w:t xml:space="preserve"> </w:t>
-      </w:r>
-      <w:proofErr w:type="spellStart"/>
-      <w:r>
-        <w:t>Jaryd</w:t>
-      </w:r>
-      <w:proofErr w:type="spellEnd"/>
-      <w:r>
-        <w:t xml:space="preserve"> Gerber</w:t>
+      <w:r>
+        <w:t xml:space="preserve">, </w:t>
+      </w:r>
+      <w:r>
+        <w:t>Gareth Priede</w:t>
       </w:r>
       <w:r>
         <w:rPr>
@@ -181,46 +228,32 @@
         <w:t>4</w:t>
       </w:r>
       <w:r>
+        <w:t>, Trust Chibawara</w:t>
+      </w:r>
+      <w:r>
+        <w:rPr>
+          <w:vertAlign w:val="superscript"/>
+        </w:rPr>
+        <w:t>1</w:t>
+      </w:r>
+      <w:r>
         <w:t xml:space="preserve">, </w:t>
       </w:r>
       <w:r>
-        <w:t>Gareth Priede</w:t>
+        <w:t>Michael Busch</w:t>
       </w:r>
       <w:r>
         <w:rPr>
           <w:vertAlign w:val="superscript"/>
         </w:rPr>
-        <w:t>4</w:t>
-      </w:r>
-      <w:r>
-        <w:t>, Trust Chibawara</w:t>
+        <w:t>5</w:t>
       </w:r>
       <w:r>
         <w:rPr>
           <w:vertAlign w:val="superscript"/>
         </w:rPr>
-        <w:t>1</w:t>
-      </w:r>
-      <w:r>
-        <w:t xml:space="preserve">, </w:t>
-      </w:r>
-      <w:r>
-        <w:t>Michael Busch</w:t>
-      </w:r>
-      <w:r>
-        <w:rPr>
-          <w:vertAlign w:val="superscript"/>
-        </w:rPr>
-        <w:t>5</w:t>
-      </w:r>
-      <w:proofErr w:type="gramStart"/>
-      <w:r>
-        <w:rPr>
-          <w:vertAlign w:val="superscript"/>
-        </w:rPr>
         <w:t>,7</w:t>
       </w:r>
-      <w:proofErr w:type="gramEnd"/>
       <w:r>
         <w:t>, Gary Murphy</w:t>
       </w:r>
@@ -417,15 +450,7 @@
         </w:r>
       </w:hyperlink>
       <w:r>
-        <w:t xml:space="preserve">; Address: SACEMA, Stellenbosch University, </w:t>
-      </w:r>
-      <w:proofErr w:type="gramStart"/>
-      <w:r>
-        <w:t>Private Bag X1</w:t>
-      </w:r>
-      <w:proofErr w:type="gramEnd"/>
-      <w:r>
-        <w:t xml:space="preserve">, 7602 </w:t>
+        <w:t xml:space="preserve">; Address: SACEMA, Stellenbosch University, Private Bag X1, 7602 </w:t>
       </w:r>
       <w:proofErr w:type="spellStart"/>
       <w:r>
@@ -477,24 +502,10 @@
         <w:t xml:space="preserve">, and </w:t>
       </w:r>
       <w:r>
-        <w:rPr>
-          <w:highlight w:val="darkGreen"/>
-          <w:rPrChange w:id="8" w:author="Bingham, JL, Mr &lt;jeremyb@sun.ac.za&gt;" w:date="2018-03-26T10:20:00Z">
-            <w:rPr/>
-          </w:rPrChange>
-        </w:rPr>
         <w:t>surveillance</w:t>
       </w:r>
       <w:r>
-        <w:t xml:space="preserve"> purposes, it is frequently </w:t>
-      </w:r>
-      <w:proofErr w:type="gramStart"/>
-      <w:r>
-        <w:t>of</w:t>
-      </w:r>
-      <w:proofErr w:type="gramEnd"/>
-      <w:r>
-        <w:t xml:space="preserve"> interest </w:t>
+        <w:t xml:space="preserve"> purposes, it is frequently of interest </w:t>
       </w:r>
       <w:r>
         <w:t>to estimate the</w:t>
@@ -512,12 +523,6 @@
         <w:t xml:space="preserve">of study subjects. </w:t>
       </w:r>
       <w:r>
-        <w:rPr>
-          <w:highlight w:val="darkGreen"/>
-          <w:rPrChange w:id="9" w:author="Bingham, JL, Mr &lt;jeremyb@sun.ac.za&gt;" w:date="2018-03-26T11:09:00Z">
-            <w:rPr/>
-          </w:rPrChange>
-        </w:rPr>
         <w:t>Ideally</w:t>
       </w:r>
       <w:r>
@@ -527,12 +532,6 @@
         <w:t xml:space="preserve"> biomarker signature would provide reasonable </w:t>
       </w:r>
       <w:r>
-        <w:rPr>
-          <w:highlight w:val="darkGreen"/>
-          <w:rPrChange w:id="10" w:author="Bingham, JL, Mr &lt;jeremyb@sun.ac.za&gt;" w:date="2018-03-26T11:09:00Z">
-            <w:rPr/>
-          </w:rPrChange>
-        </w:rPr>
         <w:t>direct</w:t>
       </w:r>
       <w:r>
@@ -545,12 +544,6 @@
         <w:t xml:space="preserve">of an individual’s time-since-infection, but </w:t>
       </w:r>
       <w:r>
-        <w:rPr>
-          <w:highlight w:val="darkGreen"/>
-          <w:rPrChange w:id="11" w:author="Bingham, JL, Mr &lt;jeremyb@sun.ac.za&gt;" w:date="2018-03-26T11:10:00Z">
-            <w:rPr/>
-          </w:rPrChange>
-        </w:rPr>
         <w:t>natural inter-subject variability</w:t>
       </w:r>
       <w:r>
@@ -762,12 +755,6 @@
         <w:t xml:space="preserve">or </w:t>
       </w:r>
       <w:r>
-        <w:rPr>
-          <w:highlight w:val="green"/>
-          <w:rPrChange w:id="12" w:author="Bingham, JL, Mr &lt;jeremyb@sun.ac.za&gt;" w:date="2018-03-26T11:12:00Z">
-            <w:rPr/>
-          </w:rPrChange>
-        </w:rPr>
         <w:t>high-performing</w:t>
       </w:r>
       <w:r>
@@ -786,18 +773,10 @@
         <w:t xml:space="preserve">‘residual risk’ of infection </w:t>
       </w:r>
       <w:r>
-        <w:t xml:space="preserve">from blood </w:t>
-      </w:r>
-      <w:proofErr w:type="gramStart"/>
-      <w:r>
-        <w:t xml:space="preserve">products, </w:t>
-      </w:r>
-      <w:r>
-        <w:t>that</w:t>
-      </w:r>
-      <w:proofErr w:type="gramEnd"/>
-      <w:r>
-        <w:t xml:space="preserve"> remains despite </w:t>
+        <w:t xml:space="preserve">from blood products, </w:t>
+      </w:r>
+      <w:r>
+        <w:t xml:space="preserve">that remains despite </w:t>
       </w:r>
       <w:r>
         <w:t xml:space="preserve">extensive </w:t>
@@ -822,58 +801,28 @@
         <w:pStyle w:val="Paragraph"/>
       </w:pPr>
       <w:r>
-        <w:rPr>
-          <w:highlight w:val="green"/>
-          <w:rPrChange w:id="13" w:author="Bingham, JL, Mr &lt;jeremyb@sun.ac.za&gt;" w:date="2018-03-26T11:14:00Z">
-            <w:rPr/>
-          </w:rPrChange>
-        </w:rPr>
         <w:t xml:space="preserve">For more than 15 years, </w:t>
       </w:r>
       <w:r>
-        <w:rPr>
-          <w:highlight w:val="green"/>
-          <w:rPrChange w:id="14" w:author="Bingham, JL, Mr &lt;jeremyb@sun.ac.za&gt;" w:date="2018-03-26T11:14:00Z">
-            <w:rPr/>
-          </w:rPrChange>
-        </w:rPr>
         <w:t>the only widely referenced explicit infection dating algorithm</w:t>
       </w:r>
       <w:r>
-        <w:rPr>
-          <w:highlight w:val="green"/>
-          <w:rPrChange w:id="15" w:author="Bingham, JL, Mr &lt;jeremyb@sun.ac.za&gt;" w:date="2018-03-26T11:14:00Z">
-            <w:rPr/>
-          </w:rPrChange>
-        </w:rPr>
         <w:t>, that uses</w:t>
       </w:r>
       <w:r>
-        <w:rPr>
-          <w:highlight w:val="green"/>
-          <w:rPrChange w:id="16" w:author="Bingham, JL, Mr &lt;jeremyb@sun.ac.za&gt;" w:date="2018-03-26T11:14:00Z">
-            <w:rPr/>
-          </w:rPrChange>
-        </w:rPr>
         <w:t xml:space="preserve"> test results to estimate </w:t>
       </w:r>
-      <w:commentRangeStart w:id="17"/>
-      <w:r>
-        <w:rPr>
-          <w:highlight w:val="green"/>
-          <w:rPrChange w:id="18" w:author="Bingham, JL, Mr &lt;jeremyb@sun.ac.za&gt;" w:date="2018-03-26T11:14:00Z">
-            <w:rPr/>
-          </w:rPrChange>
-        </w:rPr>
+      <w:commentRangeStart w:id="14"/>
+      <w:r>
         <w:t>time</w:t>
       </w:r>
-      <w:commentRangeEnd w:id="17"/>
+      <w:commentRangeEnd w:id="14"/>
       <w:r>
         <w:rPr>
           <w:rStyle w:val="CommentReference"/>
           <w:lang w:val="en-ZA"/>
         </w:rPr>
-        <w:commentReference w:id="17"/>
+        <w:commentReference w:id="14"/>
       </w:r>
       <w:r>
         <w:t xml:space="preserve">-since-infection </w:t>
@@ -896,24 +845,12 @@
         <w:t xml:space="preserve"> </w:t>
       </w:r>
       <w:r>
-        <w:rPr>
-          <w:highlight w:val="green"/>
-          <w:rPrChange w:id="19" w:author="Bingham, JL, Mr &lt;jeremyb@sun.ac.za&gt;" w:date="2018-03-26T11:14:00Z">
-            <w:rPr/>
-          </w:rPrChange>
-        </w:rPr>
         <w:fldChar w:fldCharType="begin" w:fldLock="1"/>
       </w:r>
       <w:r>
-        <w:instrText>ADDIN CSL_CITATION { "citationItems" : [ { "id" : "ITEM-1", "itemData" : { "DOI" : "10.1097/01.aids.0000076308.76477.b8", "ISSN" : "0269-9370", "PMID" : "12960819", "abstract" : "OBJECTIVES The characterization of primary HIV infection by the analysis of serial plasma samples from newly infected persons using multiple standard viral assays. DESIGN A retrospective study involving two sets of archived samples from HIV-infected plasma donors. (A) 435 samples from 51 donors detected by anti-HIV enzyme immunoassays donated during 1984-1994; (B) 145 specimens from 44 donors detected by p24 antigen screening donated during 1996-1998. SETTING Two US plasma products companies. MAIN OUTCOME MEASURES The timepoints of appearance of HIV-1 markers and viral load concentrations during primary HIV infection. RESULTS The pattern of sequential emergence of viral markers in the 'A' panels was highly consistent, allowing the definition and estimation of the duration of six sequential stages. From the 'B' panels, the viral load at p24 antigen seroconversion was estimated by regression analysis at 10 000 copies/ml (95% CI 2000-93 000) and the HIV replication rate at 0.35 log copies/ml/day, corresponding to a doubling time in the preseroconversion phase of 20.5 h (95% CI 18.2-23.4 h). Consequently, an RNA test with 50 copies/ml sensitivity would detect HIV infection approximately 7 days before a p24 antigen test, and 12 days before a sensitive anti-HIV test. CONCLUSION The sequential emergence of assay reactivity allows the classification of primary HIV-1 infection into distinct laboratory stages, which may facilitate the diagnosis of recent infection and stratification of patients enrolled in clinical trials. Quantitative analysis of preseroconversion replication rates of HIV is useful for projecting the yield and predictive value of assays targeting primary HIV infection.", "author" : [ { "dropping-particle" : "", "family" : "Fiebig", "given" : "Eberhard W", "non-dropping-particle" : "", "parse-names" : false, "suffix" : "" }, { "dropping-particle" : "", "family" : "Wright", "given" : "David J", "non-dropping-particle" : "", "parse-names" : false, "suffix" : "" }, { "dropping-particle" : "", "family" : "Rawal", "given" : "Bhupat D", "non-dropping-particle" : "", "parse-names" : false, "suffix" : "" }, { "dropping-particle" : "", "family" : "Garrett", "given" : "Patricia E", "non-dropping-particle" : "", "parse-names" : false, "suffix" : "" }, { "dropping-particle" : "", "family" : "Schumacher", "given" : "Richard T", "non-dropping-particle" : "", "parse-names" : false, "suffix" : "" }, { "dropping-particle" : "", "family" : "Peddada", "given" : "Lorraine", "non-dropping-particle" : "", "parse-names" : false, "suffix" : "" }, { "dropping-particle" : "", "family" : "Heldebrant", "given" : "Charles", "non-dropping-particle" : "", "parse-names" : false, "suffix" : "" }, { "dropping-particle" : "", "family" : "Smith", "given" : "Richard", "non-dropping-particle" : "", "parse-names" : false, "suffix" : "" }, { "dropping-particle" : "", "family" : "Conrad", "given" : "Andrew", "non-dropping-particle" : "", "parse-names" : false, "suffix" : "" }, { "dropping-particle" : "", "family" : "Kleinman", "given" : "Steven H", "non-dropping-particle" : "", "parse-names" : false, "suffix" : "" }, { "dropping-particle" : "", "family" : "Busch", "given" : "Michael P.", "non-dropping-particle" : "", "parse-names" : false, "suffix" : "" } ], "container-title" : "AIDS", "id" : "ITEM-1", "issue" : "13", "issued" : { "date-parts" : [ [ "2003", "9", "5" ] ] }, "page" : "1871-9", "title" : "Dynamics of HIV viremia and antibody seroconversion in plasma donors: implications for diagnosis and staging of primary HIV infection", "type" : "article-journal", "volume" : "17" }, "uris" : [ "http://www.mendeley.com/documents/?uuid=7face1cd-e921-4432-a470-d33348717cb2" ] } ], "mendeley" : { "formattedCitation" : "[1]", "plainTextFormattedCitation" : "[1]", "previouslyFormattedCitation" : "[1]" }, "properties" : {  }, "schema" : "https://github.com/citation-style-language/schema/raw/master/csl-citation.json" }</w:instrText>
-      </w:r>
-      <w:r>
-        <w:rPr>
-          <w:highlight w:val="green"/>
-          <w:rPrChange w:id="20" w:author="Bingham, JL, Mr &lt;jeremyb@sun.ac.za&gt;" w:date="2018-03-26T11:14:00Z">
-            <w:rPr/>
-          </w:rPrChange>
-        </w:rPr>
+        <w:instrText>ADDIN CSL_CITATION { "citationItems" : [ { "id" : "ITEM-1", "itemData" : { "DOI" : "10.1097/01.aids.0000076308.76477.b8", "ISSN" : "0269-9370", "PMID" : "12960819", "abstract" : "OBJECTIVES The characterization of primary HIV infection by the analysis of serial plasma samples from newly infected persons using multiple standard viral assays. DESIGN A retrospective study involving two sets of archived samples from HIV-infected plasma donors. (A) 435 samples from 51 donors detected by anti-HIV enzyme immunoassays donated during 1984-1994; (B) 145 specimens from 44 donors detected by p24 antigen screening donated during 1996-1998. SETTING Two US plasma products companies. MAIN OUTCOME MEASURES The timepoints of appearance of HIV-1 markers and viral load concentrations during primary HIV infection. RESULTS The pattern of sequential emergence of viral markers in the 'A' panels was highly consistent, allowing the definition and estimation of the duration of six sequential stages. From the 'B' panels, the viral load at p24 antigen seroconversion was estimated by regression analysis at 10 000 copies/ml (95% CI 2000-93 000) and the HIV replication rate at 0.35 log copies/ml/day, corresponding to a doubling time in the preseroconversion phase of 20.5 h (95% CI 18.2-23.4 h). Consequently, an RNA test with 50 copies/ml sensitivity would detect HIV infection approximately 7 days before a p24 antigen test, and 12 days before a sensitive anti-HIV test. CONCLUSION The sequential emergence of assay reactivity allows the classification of primary HIV-1 infection into distinct laboratory stages, which may facilitate the diagnosis of recent infection and stratification of patients enrolled in clinical trials. Quantitative analysis of preseroconversion replication rates of HIV is useful for projecting the yield and predictive value of assays targeting primary HIV infection.", "author" : [ { "dropping-particle" : "", "family" : "Fiebig", "given" : "Eberhard W", "non-dropping-particle" : "", "parse-names" : false, "suffix" : "" }, { "dropping-particle" : "", "family" : "Wright", "given" : "David J", "non-dropping-particle" : "", "parse-names" : false, "suffix" : "" }, { "dropping-particle" : "", "family" : "Rawal", "given" : "Bhupat D", "non-dropping-particle" : "", "parse-names" : false, "suffix" : "" }, { "dropping-particle" : "", "family" : "Garrett", "given" : "Patricia E", "non-dropping-particle" : "", "parse-names" : false, "suffix" : "" }, { "dropping-particle" : "", "family" : "Schumacher", "given" : "Richard T", "non-dropping-particle" : "", "parse-names" : false, "suffix" : "" }, { "dropping-particle" : "", "family" : "Peddada", "given" : "Lorraine", "non-dropping-particle" : "", "parse-names" : false, "suffix" : "" }, { "dropping-particle" : "", "family" : "Heldebrant", "given" : "Charles", "non-dropping-particle" : "", "parse-names" : false, "suffix" : "" }, { "dropping-particle" : "", "family" : "Smith", "given" : "Richard", "non-dropping-particle" : "", "parse-names" : false, "suffix" : "" }, { "dropping-particle" : "", "family" : "Conrad", "given" : "Andrew", "non-dropping-particle" : "", "parse-names" : false, "suffix" : "" }, { "dropping-particle" : "", "family" : "Kleinman", "given" : "Steven H", "non-dropping-particle" : "", "parse-names" : false, "suffix" : "" }, { "dropping-particle" : "", "family" : "Busch", "given" : "Michael P.", "non-dropping-particle" : "", "parse-names" : false, "suffix" : "" } ], "container-title" : "AIDS", "id" : "ITEM-1", "issue" : "13", "issued" : { "date-parts" : [ [ "2003", "9", "5" ] ] }, "page" : "1871-9", "title" : "Dynamics of HIV viremia and antibody seroconversion in plasma donors: implications for diagnosis and staging of primary HIV infection", "type" : "article-journal", "volume" : "17" }, "uris" : [ "http://www.mendeley.com/documents/?uuid=7face1cd-e921-4432-a470-d33348717cb2" ] } ], "mendeley" : { "formattedCitation" : "[1]", "plainTextFormattedCitation" : "[1]", "previouslyFormattedCitation" : "[1]" }, "properties" : { "noteIndex" : 0 }, "schema" : "https://github.com/citation-style-language/schema/raw/master/csl-citation.json" }</w:instrText>
+      </w:r>
+      <w:r>
         <w:fldChar w:fldCharType="separate"/>
       </w:r>
       <w:r>
@@ -923,12 +860,6 @@
         <w:t>[1]</w:t>
       </w:r>
       <w:r>
-        <w:rPr>
-          <w:highlight w:val="green"/>
-          <w:rPrChange w:id="21" w:author="Bingham, JL, Mr &lt;jeremyb@sun.ac.za&gt;" w:date="2018-03-26T11:14:00Z">
-            <w:rPr/>
-          </w:rPrChange>
-        </w:rPr>
         <w:fldChar w:fldCharType="end"/>
       </w:r>
       <w:r>
@@ -1021,12 +952,12 @@
       <w:r>
         <w:t xml:space="preserve">days </w:t>
       </w:r>
-      <w:del w:id="22" w:author="Bingham, JL, Mr &lt;jeremyb@sun.ac.za&gt;" w:date="2018-03-26T11:14:00Z">
+      <w:del w:id="15" w:author="Bingham, JL, Mr &lt;jeremyb@sun.ac.za&gt;" w:date="2018-03-26T11:14:00Z">
         <w:r>
           <w:delText xml:space="preserve">since </w:delText>
         </w:r>
       </w:del>
-      <w:ins w:id="23" w:author="Bingham, JL, Mr &lt;jeremyb@sun.ac.za&gt;" w:date="2018-03-26T11:14:00Z">
+      <w:ins w:id="16" w:author="Bingham, JL, Mr &lt;jeremyb@sun.ac.za&gt;" w:date="2018-03-26T11:14:00Z">
         <w:r>
           <w:t xml:space="preserve">after </w:t>
         </w:r>
@@ -1053,7 +984,7 @@
         <w:fldChar w:fldCharType="begin" w:fldLock="1"/>
       </w:r>
       <w:r>
-        <w:instrText>ADDIN CSL_CITATION { "citationItems" : [ { "id" : "ITEM-1", "itemData" : { "DOI" : "10.1097/01.aids.0000076308.76477.b8", "ISSN" : "0269-9370", "PMID" : "12960819", "abstract" : "OBJECTIVES The characterization of primary HIV infection by the analysis of serial plasma samples from newly infected persons using multiple standard viral assays. DESIGN A retrospective study involving two sets of archived samples from HIV-infected plasma donors. (A) 435 samples from 51 donors detected by anti-HIV enzyme immunoassays donated during 1984-1994; (B) 145 specimens from 44 donors detected by p24 antigen screening donated during 1996-1998. SETTING Two US plasma products companies. MAIN OUTCOME MEASURES The timepoints of appearance of HIV-1 markers and viral load concentrations during primary HIV infection. RESULTS The pattern of sequential emergence of viral markers in the 'A' panels was highly consistent, allowing the definition and estimation of the duration of six sequential stages. From the 'B' panels, the viral load at p24 antigen seroconversion was estimated by regression analysis at 10 000 copies/ml (95% CI 2000-93 000) and the HIV replication rate at 0.35 log copies/ml/day, corresponding to a doubling time in the preseroconversion phase of 20.5 h (95% CI 18.2-23.4 h). Consequently, an RNA test with 50 copies/ml sensitivity would detect HIV infection approximately 7 days before a p24 antigen test, and 12 days before a sensitive anti-HIV test. CONCLUSION The sequential emergence of assay reactivity allows the classification of primary HIV-1 infection into distinct laboratory stages, which may facilitate the diagnosis of recent infection and stratification of patients enrolled in clinical trials. Quantitative analysis of preseroconversion replication rates of HIV is useful for projecting the yield and predictive value of assays targeting primary HIV infection.", "author" : [ { "dropping-particle" : "", "family" : "Fiebig", "given" : "Eberhard W", "non-dropping-particle" : "", "parse-names" : false, "suffix" : "" }, { "dropping-particle" : "", "family" : "Wright", "given" : "David J", "non-dropping-particle" : "", "parse-names" : false, "suffix" : "" }, { "dropping-particle" : "", "family" : "Rawal", "given" : "Bhupat D", "non-dropping-particle" : "", "parse-names" : false, "suffix" : "" }, { "dropping-particle" : "", "family" : "Garrett", "given" : "Patricia E", "non-dropping-particle" : "", "parse-names" : false, "suffix" : "" }, { "dropping-particle" : "", "family" : "Schumacher", "given" : "Richard T", "non-dropping-particle" : "", "parse-names" : false, "suffix" : "" }, { "dropping-particle" : "", "family" : "Peddada", "given" : "Lorraine", "non-dropping-particle" : "", "parse-names" : false, "suffix" : "" }, { "dropping-particle" : "", "family" : "Heldebrant", "given" : "Charles", "non-dropping-particle" : "", "parse-names" : false, "suffix" : "" }, { "dropping-particle" : "", "family" : "Smith", "given" : "Richard", "non-dropping-particle" : "", "parse-names" : false, "suffix" : "" }, { "dropping-particle" : "", "family" : "Conrad", "given" : "Andrew", "non-dropping-particle" : "", "parse-names" : false, "suffix" : "" }, { "dropping-particle" : "", "family" : "Kleinman", "given" : "Steven H", "non-dropping-particle" : "", "parse-names" : false, "suffix" : "" }, { "dropping-particle" : "", "family" : "Busch", "given" : "Michael P.", "non-dropping-particle" : "", "parse-names" : false, "suffix" : "" } ], "container-title" : "AIDS", "id" : "ITEM-1", "issue" : "13", "issued" : { "date-parts" : [ [ "2003", "9", "5" ] ] }, "page" : "1871-9", "title" : "Dynamics of HIV viremia and antibody seroconversion in plasma donors: implications for diagnosis and staging of primary HIV infection", "type" : "article-journal", "volume" : "17" }, "uris" : [ "http://www.mendeley.com/documents/?uuid=7face1cd-e921-4432-a470-d33348717cb2" ] } ], "mendeley" : { "formattedCitation" : "[1]", "plainTextFormattedCitation" : "[1]", "previouslyFormattedCitation" : "[1]" }, "properties" : {  }, "schema" : "https://github.com/citation-style-language/schema/raw/master/csl-citation.json" }</w:instrText>
+        <w:instrText>ADDIN CSL_CITATION { "citationItems" : [ { "id" : "ITEM-1", "itemData" : { "DOI" : "10.1097/01.aids.0000076308.76477.b8", "ISSN" : "0269-9370", "PMID" : "12960819", "abstract" : "OBJECTIVES The characterization of primary HIV infection by the analysis of serial plasma samples from newly infected persons using multiple standard viral assays. DESIGN A retrospective study involving two sets of archived samples from HIV-infected plasma donors. (A) 435 samples from 51 donors detected by anti-HIV enzyme immunoassays donated during 1984-1994; (B) 145 specimens from 44 donors detected by p24 antigen screening donated during 1996-1998. SETTING Two US plasma products companies. MAIN OUTCOME MEASURES The timepoints of appearance of HIV-1 markers and viral load concentrations during primary HIV infection. RESULTS The pattern of sequential emergence of viral markers in the 'A' panels was highly consistent, allowing the definition and estimation of the duration of six sequential stages. From the 'B' panels, the viral load at p24 antigen seroconversion was estimated by regression analysis at 10 000 copies/ml (95% CI 2000-93 000) and the HIV replication rate at 0.35 log copies/ml/day, corresponding to a doubling time in the preseroconversion phase of 20.5 h (95% CI 18.2-23.4 h). Consequently, an RNA test with 50 copies/ml sensitivity would detect HIV infection approximately 7 days before a p24 antigen test, and 12 days before a sensitive anti-HIV test. CONCLUSION The sequential emergence of assay reactivity allows the classification of primary HIV-1 infection into distinct laboratory stages, which may facilitate the diagnosis of recent infection and stratification of patients enrolled in clinical trials. Quantitative analysis of preseroconversion replication rates of HIV is useful for projecting the yield and predictive value of assays targeting primary HIV infection.", "author" : [ { "dropping-particle" : "", "family" : "Fiebig", "given" : "Eberhard W", "non-dropping-particle" : "", "parse-names" : false, "suffix" : "" }, { "dropping-particle" : "", "family" : "Wright", "given" : "David J", "non-dropping-particle" : "", "parse-names" : false, "suffix" : "" }, { "dropping-particle" : "", "family" : "Rawal", "given" : "Bhupat D", "non-dropping-particle" : "", "parse-names" : false, "suffix" : "" }, { "dropping-particle" : "", "family" : "Garrett", "given" : "Patricia E", "non-dropping-particle" : "", "parse-names" : false, "suffix" : "" }, { "dropping-particle" : "", "family" : "Schumacher", "given" : "Richard T", "non-dropping-particle" : "", "parse-names" : false, "suffix" : "" }, { "dropping-particle" : "", "family" : "Peddada", "given" : "Lorraine", "non-dropping-particle" : "", "parse-names" : false, "suffix" : "" }, { "dropping-particle" : "", "family" : "Heldebrant", "given" : "Charles", "non-dropping-particle" : "", "parse-names" : false, "suffix" : "" }, { "dropping-particle" : "", "family" : "Smith", "given" : "Richard", "non-dropping-particle" : "", "parse-names" : false, "suffix" : "" }, { "dropping-particle" : "", "family" : "Conrad", "given" : "Andrew", "non-dropping-particle" : "", "parse-names" : false, "suffix" : "" }, { "dropping-particle" : "", "family" : "Kleinman", "given" : "Steven H", "non-dropping-particle" : "", "parse-names" : false, "suffix" : "" }, { "dropping-particle" : "", "family" : "Busch", "given" : "Michael P.", "non-dropping-particle" : "", "parse-names" : false, "suffix" : "" } ], "container-title" : "AIDS", "id" : "ITEM-1", "issue" : "13", "issued" : { "date-parts" : [ [ "2003", "9", "5" ] ] }, "page" : "1871-9", "title" : "Dynamics of HIV viremia and antibody seroconversion in plasma donors: implications for diagnosis and staging of primary HIV infection", "type" : "article-journal", "volume" : "17" }, "uris" : [ "http://www.mendeley.com/documents/?uuid=7face1cd-e921-4432-a470-d33348717cb2" ] } ], "mendeley" : { "formattedCitation" : "[1]", "plainTextFormattedCitation" : "[1]", "previouslyFormattedCitation" : "[1]" }, "properties" : { "noteIndex" : 0 }, "schema" : "https://github.com/citation-style-language/schema/raw/master/csl-citation.json" }</w:instrText>
       </w:r>
       <w:r>
         <w:fldChar w:fldCharType="separate"/>
@@ -1146,7 +1077,7 @@
         <w:fldChar w:fldCharType="begin" w:fldLock="1"/>
       </w:r>
       <w:r>
-        <w:instrText>ADDIN CSL_CITATION { "citationItems" : [ { "id" : "ITEM-1", "itemData" : { "DOI" : "10.1016/j.jtbi.2009.07.038", "ISSN" : "00225193", "abstract" : "BACKGROUND The current algorithm for HIV diagnosis in the US involves screening with an immunoassay (IA) and supplemental testing with Western blot (WB) or immunofluorescence assay. Because of existence of more sensitive and specific FDA-approved assays that would also reduce the cost and turn-around time of testing compared to WB, several alternative algorithms have been evaluated. Recently, an alternative algorithm using a sensitive 3rd or 4th generation IA followed by an HIV-1 and HIV-2 discriminatory supplemental test on the initial IA-positive specimens was proposed. Concordant positive results indicate HIV-positive specimens and discordant results are resolved by nucleic acid amplification testing (NAAT). OBJECTIVES To evaluate the sensitivity of assays during acute HIV infection and the performance of the current and an alternative algorithm using samples from HIV-1 seroconversion panels and persons with established HIV infections. STUDY DESIGN To evaluate the algorithms in early infections, 26 HIV-1 seroconverters from the US were tested with three 3rd generation and one 4th generation IA, six rapid tests (RTs), one NAAT, and WB. Sensitivity and specificity of the algorithms were calculated by testing an additional 416 HIV-positive and 414 uninfected control samples with one 3rd generation and one 4th generation IA, four RTs, one NAAT, and WB. RESULTS The individual assays evaluated became positive 5 (RT) to 26 days (NAAT) before WB was positive. Among seroconverters, the alternative algorithm detected significantly more infections than the current algorithm (103-134 versus 56, p&lt;0.0001). Furthermore, the use of a 4th generation IA instead of a 3rd generation assay as the screen resulted in significantly higher detection of acute infections (p&lt;0.0001). In contrast, the algorithms performed equally among specimens from established HIV-1 infections. CONCLUSIONS This study demonstrated improved sensitivity of the alternative algorithm for detecting acute HIV-1 infections, while maintaining the ability to accurately detect established HIV-1 infections. Early detection is important as individuals can be highly infectious during acute infection. In addition, the alternative algorithm should reduce turn-around time by using a RT as the supplemental test has the potential to increase the number of test results returned.", "author" : [ { "dropping-particle" : "", "family" : "Lee", "given" : "Ha Youn", "non-dropping-particle" : "", "parse-names" : false, "suffix" : "" }, { "dropping-particle" : "", "family" : "Giorgi", "given" : "Elena E.", "non-dropping-particle" : "", "parse-names" : false, "suffix" : "" }, { "dropping-particle" : "", "family" : "Keele", "given" : "Brandon F.", "non-dropping-particle" : "", "parse-names" : false, "suffix" : "" }, { "dropping-particle" : "", "family" : "Gaschen", "given" : "Brian", "non-dropping-particle" : "", "parse-names" : false, "suffix" : "" }, { "dropping-particle" : "", "family" : "Athreya", "given" : "Gayathri S.", "non-dropping-particle" : "", "parse-names" : false, "suffix" : "" }, { "dropping-particle" : "", "family" : "Salazar-Gonzalez", "given" : "Jesus F.", "non-dropping-particle" : "", "parse-names" : false, "suffix" : "" }, { "dropping-particle" : "", "family" : "Pham", "given" : "Kimmy T.", "non-dropping-particle" : "", "parse-names" : false, "suffix" : "" }, { "dropping-particle" : "", "family" : "Goepfert", "given" : "Paul A.", "non-dropping-particle" : "", "parse-names" : false, "suffix" : "" }, { "dropping-particle" : "", "family" : "Michael Kilby", "given" : "J.", "non-dropping-particle" : "", "parse-names" : false, "suffix" : "" }, { "dropping-particle" : "", "family" : "Saag", "given" : "Michael S.", "non-dropping-particle" : "", "parse-names" : false, "suffix" : "" }, { "dropping-particle" : "", "family" : "Delwart", "given" : "Eric L.", "non-dropping-particle" : "", "parse-names" : false, "suffix" : "" }, { "dropping-particle" : "", "family" : "Busch", "given" : "Michael P.", "non-dropping-particle" : "", "parse-names" : false, "suffix" : "" }, { "dropping-particle" : "", "family" : "Hahn", "given" : "Beatrice H.", "non-dropping-particle" : "", "parse-names" : false, "suffix" : "" }, { "dropping-particle" : "", "family" : "Shaw", "given" : "George M.", "non-dropping-particle" : "", "parse-names" : false, "suffix" : "" }, { "dropping-particle" : "", "family" : "Korber", "given" : "Bette T.", "non-dropping-particle" : "", "parse-names" : false, "suffix" : "" }, { "dropping-particle" : "", "family" : "Bhattacharya", "given" : "Tanmoy", "non-dropping-particle" : "", "parse-names" : false, "suffix" : "" }, { "dropping-particle" : "", "family" : "Perelson", "given" : "Alan S.", "non-dropping-particle" : "", "parse-names" : false, "suffix" : "" } ], "container-title" : "Journal of Theoretical Biology", "id" : "ITEM-1", "issue" : "2", "issued" : { "date-parts" : [ [ "2009", "11" ] ] }, "page" : "341-360", "title" : "Modeling sequence evolution in acute HIV-1 infection", "type" : "article-journal", "volume" : "261" }, "uris" : [ "http://www.mendeley.com/documents/?uuid=7028f007-9c56-4b0e-a935-6bc5b2ba3eb1" ] }, { "id" : "ITEM-2", "itemData" : { "DOI" : "10.1186/1742-4690-10-56", "ISBN" : "1742-4690 (Electronic)\\r1742-4690 (Linking)", "ISSN" : "1742-4690", "PMID" : "23718762", "abstract" : "BACKGROUND Fourth generation (4thG) immunoassay (IA) is becoming the standard HIV screening method but was not available when the Fiebig acute HIV infection (AHI) staging system was proposed. Here we evaluated AHI staging based on a 4thG IA (4thG staging). FINDINGS Screening for AHI was performed in real-time by pooled nucleic acid testing (NAT, n=48,828 samples) and sequential enzyme immunoassay (EIA, n=3,939 samples) identifying 63 subjects with non-reactive 2nd generation EIA (Fiebig stages I (n=25), II (n=7), III (n=29), IV (n=2)). The majority of samples tested (n=53) were subtype CRF_01AE (77%). NAT+ subjects were re-staged into three 4thG stages: stage 1 (n=20; 4th gen EIA-, 3rd gen EIA-), stage 2 (n=12; 4th gen EIA+, 3rd gen EIA-), stage 3 (n=31; 4th gen EIA+, 3rd gen EIA+, Western blot-/indeterminate). 4thG staging distinguishes groups of AHI subjects by time since presumed HIV exposure, pattern of CD8+ T, B and natural killer cell absolute numbers, and HIV RNA and DNA levels. This staging system further stratified Fiebig I subjects: 18 subjects in 4thG stage 1 had lower HIV RNA and DNA levels than 7 subjects in 4thG stage 2. CONCLUSIONS Using 4th generation IA as part of AHI staging distinguishes groups of patients by time since exposure to HIV, lymphocyte numbers and HIV viral burden. It identifies two groups of Fiebig stage I subjects who display different levels of HIV RNA and DNA, which may have implication for HIV cure. 4th generation IA should be incorporated into AHI staging systems.", "author" : [ { "dropping-particle" : "", "family" : "Ananworanich", "given" : "Jintanat", "non-dropping-particle" : "", "parse-names" : false, "suffix" : "" }, { "dropping-particle" : "", "family" : "Fletcher", "given" : "James L K", "non-dropping-particle" : "", "parse-names" : false, "suffix" : "" }, { "dropping-particle" : "", "family" : "Pinyakorn", "given" : "Suteeraporn", "non-dropping-particle" : "", "parse-names" : false, "suffix" : "" }, { "dropping-particle" : "", "family" : "Griensven", "given" : "Frits", "non-dropping-particle" : "van", "parse-names" : false, "suffix" : "" }, { "dropping-particle" : "", "family" : "Vandergeeten", "given" : "Claire", "non-dropping-particle" : "", "parse-names" : false, "suffix" : "" }, { "dropping-particle" : "", "family" : "Schuetz", "given" : "Alexandra", "non-dropping-particle" : "", "parse-names" : false, "suffix" : "" }, { "dropping-particle" : "", "family" : "Pankam", "given" : "Tippawan", "non-dropping-particle" : "", "parse-names" : false, "suffix" : "" }, { "dropping-particle" : "", "family" : "Trichavaroj", "given" : "Rapee", "non-dropping-particle" : "", "parse-names" : false, "suffix" : "" }, { "dropping-particle" : "", "family" : "Akapirat", "given" : "Siriwat", "non-dropping-particle" : "", "parse-names" : false, "suffix" : "" }, { "dropping-particle" : "", "family" : "Chomchey", "given" : "Nitiya", "non-dropping-particle" : "", "parse-names" : false, "suffix" : "" }, { "dropping-particle" : "", "family" : "Phanuphak", "given" : "Praphan", "non-dropping-particle" : "", "parse-names" : false, "suffix" : "" }, { "dropping-particle" : "", "family" : "Chomont", "given" : "Nicolas", "non-dropping-particle" : "", "parse-names" : false, "suffix" : "" }, { "dropping-particle" : "", "family" : "Michael", "given" : "Nelson L", "non-dropping-particle" : "", "parse-names" : false, "suffix" : "" }, { "dropping-particle" : "", "family" : "Kim", "given" : "Jerome H", "non-dropping-particle" : "", "parse-names" : false, "suffix" : "" }, { "dropping-particle" : "", "family" : "Souza", "given" : "Mark", "non-dropping-particle" : "de", "parse-names" : false, "suffix" : "" }, { "dropping-particle" : "", "family" : "RV254/SEARCH 010 Study Group", "given" : "", "non-dropping-particle" : "", "parse-names" : false, "suffix" : "" } ], "container-title" : "Retrovirology", "id" : "ITEM-2", "issue" : "1", "issued" : { "date-parts" : [ [ "2013", "5", "29" ] ] }, "page" : "56", "publisher" : "Retrovirology", "title" : "A novel acute HIV infection staging system based on 4th generation immunoassay", "type" : "article-journal", "volume" : "10" }, "uris" : [ "http://www.mendeley.com/documents/?uuid=3cb403d4-1b80-425e-b62b-c12d6c309d16" ] } ], "mendeley" : { "formattedCitation" : "[2,3]", "plainTextFormattedCitation" : "[2,3]", "previouslyFormattedCitation" : "[2,3]" }, "properties" : {  }, "schema" : "https://github.com/citation-style-language/schema/raw/master/csl-citation.json" }</w:instrText>
+        <w:instrText>ADDIN CSL_CITATION { "citationItems" : [ { "id" : "ITEM-1", "itemData" : { "DOI" : "10.1016/j.jtbi.2009.07.038", "ISSN" : "00225193", "abstract" : "BACKGROUND The current algorithm for HIV diagnosis in the US involves screening with an immunoassay (IA) and supplemental testing with Western blot (WB) or immunofluorescence assay. Because of existence of more sensitive and specific FDA-approved assays that would also reduce the cost and turn-around time of testing compared to WB, several alternative algorithms have been evaluated. Recently, an alternative algorithm using a sensitive 3rd or 4th generation IA followed by an HIV-1 and HIV-2 discriminatory supplemental test on the initial IA-positive specimens was proposed. Concordant positive results indicate HIV-positive specimens and discordant results are resolved by nucleic acid amplification testing (NAAT). OBJECTIVES To evaluate the sensitivity of assays during acute HIV infection and the performance of the current and an alternative algorithm using samples from HIV-1 seroconversion panels and persons with established HIV infections. STUDY DESIGN To evaluate the algorithms in early infections, 26 HIV-1 seroconverters from the US were tested with three 3rd generation and one 4th generation IA, six rapid tests (RTs), one NAAT, and WB. Sensitivity and specificity of the algorithms were calculated by testing an additional 416 HIV-positive and 414 uninfected control samples with one 3rd generation and one 4th generation IA, four RTs, one NAAT, and WB. RESULTS The individual assays evaluated became positive 5 (RT) to 26 days (NAAT) before WB was positive. Among seroconverters, the alternative algorithm detected significantly more infections than the current algorithm (103-134 versus 56, p&lt;0.0001). Furthermore, the use of a 4th generation IA instead of a 3rd generation assay as the screen resulted in significantly higher detection of acute infections (p&lt;0.0001). In contrast, the algorithms performed equally among specimens from established HIV-1 infections. CONCLUSIONS This study demonstrated improved sensitivity of the alternative algorithm for detecting acute HIV-1 infections, while maintaining the ability to accurately detect established HIV-1 infections. Early detection is important as individuals can be highly infectious during acute infection. In addition, the alternative algorithm should reduce turn-around time by using a RT as the supplemental test has the potential to increase the number of test results returned.", "author" : [ { "dropping-particle" : "", "family" : "Lee", "given" : "Ha Youn", "non-dropping-particle" : "", "parse-names" : false, "suffix" : "" }, { "dropping-particle" : "", "family" : "Giorgi", "given" : "Elena E.", "non-dropping-particle" : "", "parse-names" : false, "suffix" : "" }, { "dropping-particle" : "", "family" : "Keele", "given" : "Brandon F.", "non-dropping-particle" : "", "parse-names" : false, "suffix" : "" }, { "dropping-particle" : "", "family" : "Gaschen", "given" : "Brian", "non-dropping-particle" : "", "parse-names" : false, "suffix" : "" }, { "dropping-particle" : "", "family" : "Athreya", "given" : "Gayathri S.", "non-dropping-particle" : "", "parse-names" : false, "suffix" : "" }, { "dropping-particle" : "", "family" : "Salazar-Gonzalez", "given" : "Jesus F.", "non-dropping-particle" : "", "parse-names" : false, "suffix" : "" }, { "dropping-particle" : "", "family" : "Pham", "given" : "Kimmy T.", "non-dropping-particle" : "", "parse-names" : false, "suffix" : "" }, { "dropping-particle" : "", "family" : "Goepfert", "given" : "Paul A.", "non-dropping-particle" : "", "parse-names" : false, "suffix" : "" }, { "dropping-particle" : "", "family" : "Michael Kilby", "given" : "J.", "non-dropping-particle" : "", "parse-names" : false, "suffix" : "" }, { "dropping-particle" : "", "family" : "Saag", "given" : "Michael S.", "non-dropping-particle" : "", "parse-names" : false, "suffix" : "" }, { "dropping-particle" : "", "family" : "Delwart", "given" : "Eric L.", "non-dropping-particle" : "", "parse-names" : false, "suffix" : "" }, { "dropping-particle" : "", "family" : "Busch", "given" : "Michael P.", "non-dropping-particle" : "", "parse-names" : false, "suffix" : "" }, { "dropping-particle" : "", "family" : "Hahn", "given" : "Beatrice H.", "non-dropping-particle" : "", "parse-names" : false, "suffix" : "" }, { "dropping-particle" : "", "family" : "Shaw", "given" : "George M.", "non-dropping-particle" : "", "parse-names" : false, "suffix" : "" }, { "dropping-particle" : "", "family" : "Korber", "given" : "Bette T.", "non-dropping-particle" : "", "parse-names" : false, "suffix" : "" }, { "dropping-particle" : "", "family" : "Bhattacharya", "given" : "Tanmoy", "non-dropping-particle" : "", "parse-names" : false, "suffix" : "" }, { "dropping-particle" : "", "family" : "Perelson", "given" : "Alan S.", "non-dropping-particle" : "", "parse-names" : false, "suffix" : "" } ], "container-title" : "Journal of Theoretical Biology", "id" : "ITEM-1", "issue" : "2", "issued" : { "date-parts" : [ [ "2009", "11" ] ] }, "page" : "341-360", "title" : "Modeling sequence evolution in acute HIV-1 infection", "type" : "article-journal", "volume" : "261" }, "uris" : [ "http://www.mendeley.com/documents/?uuid=7028f007-9c56-4b0e-a935-6bc5b2ba3eb1" ] }, { "id" : "ITEM-2", "itemData" : { "DOI" : "10.1186/1742-4690-10-56", "ISBN" : "1742-4690 (Electronic)\\r1742-4690 (Linking)", "ISSN" : "1742-4690", "PMID" : "23718762", "abstract" : "BACKGROUND Fourth generation (4thG) immunoassay (IA) is becoming the standard HIV screening method but was not available when the Fiebig acute HIV infection (AHI) staging system was proposed. Here we evaluated AHI staging based on a 4thG IA (4thG staging). FINDINGS Screening for AHI was performed in real-time by pooled nucleic acid testing (NAT, n=48,828 samples) and sequential enzyme immunoassay (EIA, n=3,939 samples) identifying 63 subjects with non-reactive 2nd generation EIA (Fiebig stages I (n=25), II (n=7), III (n=29), IV (n=2)). The majority of samples tested (n=53) were subtype CRF_01AE (77%). NAT+ subjects were re-staged into three 4thG stages: stage 1 (n=20; 4th gen EIA-, 3rd gen EIA-), stage 2 (n=12; 4th gen EIA+, 3rd gen EIA-), stage 3 (n=31; 4th gen EIA+, 3rd gen EIA+, Western blot-/indeterminate). 4thG staging distinguishes groups of AHI subjects by time since presumed HIV exposure, pattern of CD8+ T, B and natural killer cell absolute numbers, and HIV RNA and DNA levels. This staging system further stratified Fiebig I subjects: 18 subjects in 4thG stage 1 had lower HIV RNA and DNA levels than 7 subjects in 4thG stage 2. CONCLUSIONS Using 4th generation IA as part of AHI staging distinguishes groups of patients by time since exposure to HIV, lymphocyte numbers and HIV viral burden. It identifies two groups of Fiebig stage I subjects who display different levels of HIV RNA and DNA, which may have implication for HIV cure. 4th generation IA should be incorporated into AHI staging systems.", "author" : [ { "dropping-particle" : "", "family" : "Ananworanich", "given" : "Jintanat", "non-dropping-particle" : "", "parse-names" : false, "suffix" : "" }, { "dropping-particle" : "", "family" : "Fletcher", "given" : "James L K", "non-dropping-particle" : "", "parse-names" : false, "suffix" : "" }, { "dropping-particle" : "", "family" : "Pinyakorn", "given" : "Suteeraporn", "non-dropping-particle" : "", "parse-names" : false, "suffix" : "" }, { "dropping-particle" : "", "family" : "Griensven", "given" : "Frits", "non-dropping-particle" : "van", "parse-names" : false, "suffix" : "" }, { "dropping-particle" : "", "family" : "Vandergeeten", "given" : "Claire", "non-dropping-particle" : "", "parse-names" : false, "suffix" : "" }, { "dropping-particle" : "", "family" : "Schuetz", "given" : "Alexandra", "non-dropping-particle" : "", "parse-names" : false, "suffix" : "" }, { "dropping-particle" : "", "family" : "Pankam", "given" : "Tippawan", "non-dropping-particle" : "", "parse-names" : false, "suffix" : "" }, { "dropping-particle" : "", "family" : "Trichavaroj", "given" : "Rapee", "non-dropping-particle" : "", "parse-names" : false, "suffix" : "" }, { "dropping-particle" : "", "family" : "Akapirat", "given" : "Siriwat", "non-dropping-particle" : "", "parse-names" : false, "suffix" : "" }, { "dropping-particle" : "", "family" : "Chomchey", "given" : "Nitiya", "non-dropping-particle" : "", "parse-names" : false, "suffix" : "" }, { "dropping-particle" : "", "family" : "Phanuphak", "given" : "Praphan", "non-dropping-particle" : "", "parse-names" : false, "suffix" : "" }, { "dropping-particle" : "", "family" : "Chomont", "given" : "Nicolas", "non-dropping-particle" : "", "parse-names" : false, "suffix" : "" }, { "dropping-particle" : "", "family" : "Michael", "given" : "Nelson L", "non-dropping-particle" : "", "parse-names" : false, "suffix" : "" }, { "dropping-particle" : "", "family" : "Kim", "given" : "Jerome H", "non-dropping-particle" : "", "parse-names" : false, "suffix" : "" }, { "dropping-particle" : "", "family" : "Souza", "given" : "Mark", "non-dropping-particle" : "de", "parse-names" : false, "suffix" : "" }, { "dropping-particle" : "", "family" : "RV254/SEARCH 010 Study Group", "given" : "", "non-dropping-particle" : "", "parse-names" : false, "suffix" : "" } ], "container-title" : "Retrovirology", "id" : "ITEM-2", "issue" : "1", "issued" : { "date-parts" : [ [ "2013", "5", "29" ] ] }, "page" : "56", "publisher" : "Retrovirology", "title" : "A novel acute HIV infection staging system based on 4th generation immunoassay", "type" : "article-journal", "volume" : "10" }, "uris" : [ "http://www.mendeley.com/documents/?uuid=3cb403d4-1b80-425e-b62b-c12d6c309d16" ] } ], "mendeley" : { "formattedCitation" : "[2,3]", "plainTextFormattedCitation" : "[2,3]", "previouslyFormattedCitation" : "[2,3]" }, "properties" : { "noteIndex" : 0 }, "schema" : "https://github.com/citation-style-language/schema/raw/master/csl-citation.json" }</w:instrText>
       </w:r>
       <w:r>
         <w:fldChar w:fldCharType="separate"/>
@@ -1181,29 +1112,29 @@
       <w:r>
         <w:rPr>
           <w:highlight w:val="green"/>
-          <w:rPrChange w:id="24" w:author="Bingham, JL, Mr &lt;jeremyb@sun.ac.za&gt;" w:date="2018-03-26T11:15:00Z">
+          <w:rPrChange w:id="17" w:author="Bingham, JL, Mr &lt;jeremyb@sun.ac.za&gt;" w:date="2018-03-26T11:15:00Z">
             <w:rPr/>
           </w:rPrChange>
         </w:rPr>
         <w:t xml:space="preserve">more </w:t>
       </w:r>
-      <w:commentRangeStart w:id="25"/>
+      <w:commentRangeStart w:id="18"/>
       <w:r>
         <w:rPr>
           <w:highlight w:val="green"/>
-          <w:rPrChange w:id="26" w:author="Bingham, JL, Mr &lt;jeremyb@sun.ac.za&gt;" w:date="2018-03-26T11:15:00Z">
+          <w:rPrChange w:id="19" w:author="Bingham, JL, Mr &lt;jeremyb@sun.ac.za&gt;" w:date="2018-03-26T11:15:00Z">
             <w:rPr/>
           </w:rPrChange>
         </w:rPr>
         <w:t>and</w:t>
       </w:r>
-      <w:commentRangeEnd w:id="25"/>
+      <w:commentRangeEnd w:id="18"/>
       <w:r>
         <w:rPr>
           <w:rStyle w:val="CommentReference"/>
           <w:lang w:val="en-ZA"/>
         </w:rPr>
-        <w:commentReference w:id="25"/>
+        <w:commentReference w:id="18"/>
       </w:r>
       <w:r>
         <w:t xml:space="preserve"> more</w:t>
@@ -1256,7 +1187,11 @@
         <w:t>understood</w:t>
       </w:r>
       <w:r>
-        <w:t xml:space="preserve"> as (somewhat round shouldered) plateaus</w:t>
+        <w:t xml:space="preserve"> as (somewhat round shouldered) </w:t>
+      </w:r>
+      <w:proofErr w:type="gramStart"/>
+      <w:r>
+        <w:t>plateaus</w:t>
       </w:r>
       <w:r>
         <w:t xml:space="preserve">, </w:t>
@@ -1264,6 +1199,7 @@
       <w:r>
         <w:t>and</w:t>
       </w:r>
+      <w:proofErr w:type="gramEnd"/>
       <w:r>
         <w:t xml:space="preserve"> can</w:t>
       </w:r>
@@ -1297,7 +1233,7 @@
       <w:r>
         <w:rPr>
           <w:highlight w:val="green"/>
-          <w:rPrChange w:id="27" w:author="Bingham, JL, Mr &lt;jeremyb@sun.ac.za&gt;" w:date="2018-03-26T11:24:00Z">
+          <w:rPrChange w:id="20" w:author="Bingham, JL, Mr &lt;jeremyb@sun.ac.za&gt;" w:date="2018-03-26T11:24:00Z">
             <w:rPr/>
           </w:rPrChange>
         </w:rPr>
@@ -1306,7 +1242,7 @@
       <w:r>
         <w:rPr>
           <w:highlight w:val="green"/>
-          <w:rPrChange w:id="28" w:author="Bingham, JL, Mr &lt;jeremyb@sun.ac.za&gt;" w:date="2018-03-26T11:24:00Z">
+          <w:rPrChange w:id="21" w:author="Bingham, JL, Mr &lt;jeremyb@sun.ac.za&gt;" w:date="2018-03-26T11:24:00Z">
             <w:rPr/>
           </w:rPrChange>
         </w:rPr>
@@ -1315,7 +1251,7 @@
       <w:r>
         <w:rPr>
           <w:highlight w:val="green"/>
-          <w:rPrChange w:id="29" w:author="Bingham, JL, Mr &lt;jeremyb@sun.ac.za&gt;" w:date="2018-03-26T11:24:00Z">
+          <w:rPrChange w:id="22" w:author="Bingham, JL, Mr &lt;jeremyb@sun.ac.za&gt;" w:date="2018-03-26T11:24:00Z">
             <w:rPr/>
           </w:rPrChange>
         </w:rPr>
@@ -1324,7 +1260,7 @@
       <w:r>
         <w:rPr>
           <w:highlight w:val="green"/>
-          <w:rPrChange w:id="30" w:author="Bingham, JL, Mr &lt;jeremyb@sun.ac.za&gt;" w:date="2018-03-26T11:24:00Z">
+          <w:rPrChange w:id="23" w:author="Bingham, JL, Mr &lt;jeremyb@sun.ac.za&gt;" w:date="2018-03-26T11:24:00Z">
             <w:rPr/>
           </w:rPrChange>
         </w:rPr>
@@ -1333,7 +1269,7 @@
       <w:r>
         <w:rPr>
           <w:highlight w:val="green"/>
-          <w:rPrChange w:id="31" w:author="Bingham, JL, Mr &lt;jeremyb@sun.ac.za&gt;" w:date="2018-03-26T11:24:00Z">
+          <w:rPrChange w:id="24" w:author="Bingham, JL, Mr &lt;jeremyb@sun.ac.za&gt;" w:date="2018-03-26T11:24:00Z">
             <w:rPr/>
           </w:rPrChange>
         </w:rPr>
@@ -1342,7 +1278,7 @@
       <w:r>
         <w:rPr>
           <w:highlight w:val="green"/>
-          <w:rPrChange w:id="32" w:author="Bingham, JL, Mr &lt;jeremyb@sun.ac.za&gt;" w:date="2018-03-26T11:24:00Z">
+          <w:rPrChange w:id="25" w:author="Bingham, JL, Mr &lt;jeremyb@sun.ac.za&gt;" w:date="2018-03-26T11:24:00Z">
             <w:rPr/>
           </w:rPrChange>
         </w:rPr>
@@ -1356,7 +1292,7 @@
       <w:r>
         <w:rPr>
           <w:highlight w:val="yellow"/>
-          <w:rPrChange w:id="33" w:author="Bingham, JL, Mr &lt;jeremyb@sun.ac.za&gt;" w:date="2018-03-26T11:24:00Z">
+          <w:rPrChange w:id="26" w:author="Bingham, JL, Mr &lt;jeremyb@sun.ac.za&gt;" w:date="2018-03-26T11:24:00Z">
             <w:rPr/>
           </w:rPrChange>
         </w:rPr>
@@ -1382,13 +1318,13 @@
       <w:r>
         <w:rPr>
           <w:highlight w:val="yellow"/>
-          <w:rPrChange w:id="34" w:author="Bingham, JL, Mr &lt;jeremyb@sun.ac.za&gt;" w:date="2018-03-26T11:25:00Z">
+          <w:rPrChange w:id="27" w:author="Bingham, JL, Mr &lt;jeremyb@sun.ac.za&gt;" w:date="2018-03-26T11:25:00Z">
             <w:rPr/>
           </w:rPrChange>
         </w:rPr>
         <w:t>more nuanced</w:t>
       </w:r>
-      <w:del w:id="35" w:author="Bingham, JL, Mr &lt;jeremyb@sun.ac.za&gt;" w:date="2018-03-26T11:25:00Z">
+      <w:del w:id="28" w:author="Bingham, JL, Mr &lt;jeremyb@sun.ac.za&gt;" w:date="2018-03-26T11:25:00Z">
         <w:r>
           <w:delText>,</w:delText>
         </w:r>
@@ -1418,7 +1354,7 @@
         <w:fldChar w:fldCharType="begin" w:fldLock="1"/>
       </w:r>
       <w:r>
-        <w:instrText>ADDIN CSL_CITATION { "citationItems" : [ { "id" : "ITEM-1", "itemData" : { "URL" : "http://www.incidence-estimation.org/page/cephia", "author" : [ { "dropping-particle" : "", "family" : "CEPHIA", "given" : "", "non-dropping-particle" : "", "parse-names" : false, "suffix" : "" } ], "id" : "ITEM-1", "issued" : { "date-parts" : [ [ "0" ] ] }, "title" : "Consortium for the Performance and Evaluation of HIV Incidence Assays", "type" : "webpage" }, "uris" : [ "http://www.mendeley.com/documents/?uuid=49bf1615-1bd7-4927-b56c-2b10426f3f34" ] } ], "mendeley" : { "formattedCitation" : "[4]", "plainTextFormattedCitation" : "[4]", "previouslyFormattedCitation" : "[4]" }, "properties" : {  }, "schema" : "https://github.com/citation-style-language/schema/raw/master/csl-citation.json" }</w:instrText>
+        <w:instrText>ADDIN CSL_CITATION { "citationItems" : [ { "id" : "ITEM-1", "itemData" : { "URL" : "http://www.incidence-estimation.org/page/cephia", "author" : [ { "dropping-particle" : "", "family" : "CEPHIA", "given" : "", "non-dropping-particle" : "", "parse-names" : false, "suffix" : "" } ], "id" : "ITEM-1", "issued" : { "date-parts" : [ [ "0" ] ] }, "title" : "Consortium for the Performance and Evaluation of HIV Incidence Assays", "type" : "webpage" }, "uris" : [ "http://www.mendeley.com/documents/?uuid=49bf1615-1bd7-4927-b56c-2b10426f3f34" ] } ], "mendeley" : { "formattedCitation" : "[4]", "plainTextFormattedCitation" : "[4]", "previouslyFormattedCitation" : "[4]" }, "properties" : { "noteIndex" : 0 }, "schema" : "https://github.com/citation-style-language/schema/raw/master/csl-citation.json" }</w:instrText>
       </w:r>
       <w:r>
         <w:fldChar w:fldCharType="separate"/>
@@ -1448,7 +1384,7 @@
         <w:fldChar w:fldCharType="begin" w:fldLock="1"/>
       </w:r>
       <w:r>
-        <w:instrText>ADDIN CSL_CITATION { "citationItems" : [ { "id" : "ITEM-1", "itemData" : { "DOI" : "10.1097/QAD.0000000000000429", "ISBN" : "1473-5571 (Electronic) 0269-9370 (Linking)", "ISSN" : "0269-9370", "PMID" : "25144218", "abstract" : "OBJECTIVE: Cross-sectional HIV incidence surveillance, using assays that distinguish 'recent' from 'nonrecent' infections, has been hampered by inadequate performance and characterization of incidence assays. In this study, the Consortium for the Evaluation and Performance of HIV Incidence Assays presents results of the first independent evaluation of five incidence assays (BED, Limiting Antigen Avidity, Less-sensitive Vitros, Vitros Avidity and BioRad Avidity). DESIGN: A large repository of diverse specimens from HIV-positive patients was established, multiple assays were run on 2500 selected specimens, and data were analyzed to estimate assay characteristics relevant for incidence surveillance. METHODS: The mean duration of recent infection (MDRI, average time 'recent' while infected for less than some time cut-off T) was estimated from longitudinal data on seroconverters by regression. The false-recent rate (FRR, probability of testing 'recent' when infected for longer than T) was explored by measuring the proportions of 'recent' results in various subsets of patients. RESULTS: Assays continue to fail to attain the simultaneously large MDRI and small FRR demanded by existing performance guidelines. All assays produce high FRRs amongst virally suppressed patients (&gt;40%), including elite controllers and treated patients. CONCLUSIONS: Results from this first independent evaluation provide valuable information about the current performance of assays, and suggest the need for further optimization. Variation of 'recent'/'nonrecent' thresholds and the use of multiple antibody-maturation assays, as well as other biomarkers, can now be explored, using the rich data generated by the Consortium for the Evaluation and Performance of HIV Incidence Assays. Consistently high FRRs amongst those virally suppressed suggest that viral load will be a particularly valuable supplementary marker.", "author" : [ { "dropping-particle" : "", "family" : "Kassanjee", "given" : "Reshma", "non-dropping-particle" : "", "parse-names" : false, "suffix" : "" }, { "dropping-particle" : "", "family" : "Pilcher", "given" : "Christopher D", "non-dropping-particle" : "", "parse-names" : false, "suffix" : "" }, { "dropping-particle" : "", "family" : "Keating", "given" : "Sheila M", "non-dropping-particle" : "", "parse-names" : false, "suffix" : "" }, { "dropping-particle" : "", "family" : "Facente", "given" : "Shelley N", "non-dropping-particle" : "", "parse-names" : false, "suffix" : "" }, { "dropping-particle" : "", "family" : "McKinney", "given" : "Elaine", "non-dropping-particle" : "", "parse-names" : false, "suffix" : "" }, { "dropping-particle" : "", "family" : "Price", "given" : "Matthew A", "non-dropping-particle" : "", "parse-names" : false, "suffix" : "" }, { "dropping-particle" : "", "family" : "Martin", "given" : "Jeffrey N", "non-dropping-particle" : "", "parse-names" : false, "suffix" : "" }, { "dropping-particle" : "", "family" : "Little", "given" : "Susan", "non-dropping-particle" : "", "parse-names" : false, "suffix" : "" }, { "dropping-particle" : "", "family" : "Hecht", "given" : "Frederick M", "non-dropping-particle" : "", "parse-names" : false, "suffix" : "" }, { "dropping-particle" : "", "family" : "Kallas", "given" : "Esper G", "non-dropping-particle" : "", "parse-names" : false, "suffix" : "" }, { "dropping-particle" : "", "family" : "Welte", "given" : "Alex", "non-dropping-particle" : "", "parse-names" : false, "suffix" : "" }, { "dropping-particle" : "", "family" : "Busch", "given" : "Michael P", "non-dropping-particle" : "", "parse-names" : false, "suffix" : "" }, { "dropping-particle" : "", "family" : "Murphy", "given" : "Gary", "non-dropping-particle" : "", "parse-names" : false, "suffix" : "" } ], "container-title" : "AIDS", "id" : "ITEM-1", "issue" : "16", "issued" : { "date-parts" : [ [ "2014", "10" ] ] }, "note" : "Kassanjee, Reshma\nPilcher, Christopher D\nKeating, Sheila M\nFacente, Shelley N\nMcKinney, Elaine\nPrice, Matthew A\nMartin, Jeffrey N\nLittle, Susan\nHecht, Frederick M\nKallas, Esper G\nWelte, Alex\nBusch, Michael P\nMurphy, Gary\n(CEPHIA)\neng\nAI106039/AI/NIAID NIH HHS/\nAI43638/AI/NIAID NIH HHS/\nAI74621/AI/NIAID NIH HHS/\nP01 AI071713/AI/NIAID NIH HHS/\nP30 AI027763/AI/NIAID NIH HHS/\nR01 HD074511/HD/NICHD NIH HHS/\nR24 AI067039/AI/NIAID NIH HHS/\nR34 MH096606/MH/NIMH NIH HHS/\nResearch Support, N.I.H., Extramural\nResearch Support, Non-U.S. Gov't\nEngland\nLondon, England\n2014/08/22 06:00\nAIDS. 2014 Oct 23;28(16):2439-49. doi: 10.1097/QAD.0000000000000429.", "page" : "2439-2449", "title" : "Independent assessment of candidate HIV incidence assays on specimens in the CEPHIA repository", "type" : "article-journal", "volume" : "28" }, "uris" : [ "http://www.mendeley.com/documents/?uuid=a3ed0b7c-60ad-4284-b19b-b81688f8f834" ] }, { "id" : "ITEM-2", "itemData" : { "DOI" : "10.1017/S0950268816002910", "ISSN" : "1469-4409", "PMID" : "28004622", "abstract" : "In 2011 the Incidence Assay Critical Path Working Group reviewed the current state of HIV incidence assays and helped to determine a critical path to the introduction of an HIV incidence assay. At that time the Consortium for Evaluation and Performance of HIV Incidence Assays (CEPHIA) was formed to spur progress and raise standards among assay developers, scientists and laboratories involved in HIV incidence measurement and to structure and conduct a direct independent comparative evaluation of the performance of 10 existing HIV incidence assays, to be considered singly and in combinations as recent infection test algorithms. In this paper we report on a new framework for HIV incidence assay evaluation that has emerged from this effort over the past 5 years, which includes a preliminary target product profile for an incidence assay, a consensus around key performance metrics along with analytical tools and deployment of a standardized approach for incidence assay evaluation. The specimen panels for this evaluation have been collected in large volumes, characterized using a novel approach for infection dating rules and assembled into panels designed to assess the impact of important sources of measurement error with incidence assays such as viral subtype, elite host control of viraemia and antiretroviral treatment. We present the specific rationale for several of these innovations, and discuss important resources for assay developers and researchers that have recently become available. Finally, we summarize the key remaining steps on the path to development and implementation of reliable assays for monitoring HIV incidence at a population level.", "author" : [ { "dropping-particle" : "", "family" : "Murphy", "given" : "G", "non-dropping-particle" : "", "parse-names" : false, "suffix" : "" }, { "dropping-particle" : "", "family" : "Pilcher", "given" : "C D", "non-dropping-particle" : "", "parse-names" : false, "suffix" : "" }, { "dropping-particle" : "", "family" : "Keating", "given" : "S M", "non-dropping-particle" : "", "parse-names" : false, "suffix" : "" }, { "dropping-particle" : "", "family" : "Kassanjee", "given" : "R", "non-dropping-particle" : "", "parse-names" : false, "suffix" : "" }, { "dropping-particle" : "", "family" : "Facente", "given" : "S N", "non-dropping-particle" : "", "parse-names" : false, "suffix" : "" }, { "dropping-particle" : "", "family" : "Welte", "given" : "A", "non-dropping-particle" : "", "parse-names" : false, "suffix" : "" }, { "dropping-particle" : "", "family" : "Grebe", "given" : "E", "non-dropping-particle" : "", "parse-names" : false, "suffix" : "" }, { "dropping-particle" : "", "family" : "Marson", "given" : "K", "non-dropping-particle" : "", "parse-names" : false, "suffix" : "" }, { "dropping-particle" : "", "family" : "Busch", "given" : "M P", "non-dropping-particle" : "", "parse-names" : false, "suffix" : "" }, { "dropping-particle" : "", "family" : "Dailey", "given" : "P", "non-dropping-particle" : "", "parse-names" : false, "suffix" : "" }, { "dropping-particle" : "", "family" : "Parkin", "given" : "N", "non-dropping-particle" : "", "parse-names" : false, "suffix" : "" }, { "dropping-particle" : "", "family" : "Osborn", "given" : "J", "non-dropping-particle" : "", "parse-names" : false, "suffix" : "" }, { "dropping-particle" : "", "family" : "Ongarello", "given" : "S", "non-dropping-particle" : "", "parse-names" : false, "suffix" : "" }, { "dropping-particle" : "", "family" : "Marsh", "given" : "K", "non-dropping-particle" : "", "parse-names" : false, "suffix" : "" }, { "dropping-particle" : "", "family" : "Garcia-Calleja", "given" : "J M", "non-dropping-particle" : "", "parse-names" : false, "suffix" : "" }, { "dropping-particle" : "", "family" : "Consortium for the Evaluation and Performance of HIV Incidence Assays (CEPHIA)", "given" : "", "non-dropping-particle" : "", "parse-names" : false, "suffix" : "" } ], "container-title" : "Epidemiology and Infection", "id" : "ITEM-2", "issue" : "5", "issued" : { "date-parts" : [ [ "2017", "12", "22" ] ] }, "page" : "925-941", "title" : "Moving towards a reliable HIV incidence test - current status, resources available, future directions and challenges ahead", "type" : "article-journal", "volume" : "145" }, "uris" : [ "http://www.mendeley.com/documents/?uuid=4e3f5344-c4fb-4c2d-9f0d-517e6883dc32" ] } ], "mendeley" : { "formattedCitation" : "[5,6]", "plainTextFormattedCitation" : "[5,6]", "previouslyFormattedCitation" : "[5,6]" }, "properties" : {  }, "schema" : "https://github.com/citation-style-language/schema/raw/master/csl-citation.json" }</w:instrText>
+        <w:instrText>ADDIN CSL_CITATION { "citationItems" : [ { "id" : "ITEM-1", "itemData" : { "DOI" : "10.1097/QAD.0000000000000429", "ISBN" : "1473-5571 (Electronic) 0269-9370 (Linking)", "ISSN" : "0269-9370", "PMID" : "25144218", "abstract" : "OBJECTIVE: Cross-sectional HIV incidence surveillance, using assays that distinguish 'recent' from 'nonrecent' infections, has been hampered by inadequate performance and characterization of incidence assays. In this study, the Consortium for the Evaluation and Performance of HIV Incidence Assays presents results of the first independent evaluation of five incidence assays (BED, Limiting Antigen Avidity, Less-sensitive Vitros, Vitros Avidity and BioRad Avidity). DESIGN: A large repository of diverse specimens from HIV-positive patients was established, multiple assays were run on 2500 selected specimens, and data were analyzed to estimate assay characteristics relevant for incidence surveillance. METHODS: The mean duration of recent infection (MDRI, average time 'recent' while infected for less than some time cut-off T) was estimated from longitudinal data on seroconverters by regression. The false-recent rate (FRR, probability of testing 'recent' when infected for longer than T) was explored by measuring the proportions of 'recent' results in various subsets of patients. RESULTS: Assays continue to fail to attain the simultaneously large MDRI and small FRR demanded by existing performance guidelines. All assays produce high FRRs amongst virally suppressed patients (&gt;40%), including elite controllers and treated patients. CONCLUSIONS: Results from this first independent evaluation provide valuable information about the current performance of assays, and suggest the need for further optimization. Variation of 'recent'/'nonrecent' thresholds and the use of multiple antibody-maturation assays, as well as other biomarkers, can now be explored, using the rich data generated by the Consortium for the Evaluation and Performance of HIV Incidence Assays. Consistently high FRRs amongst those virally suppressed suggest that viral load will be a particularly valuable supplementary marker.", "author" : [ { "dropping-particle" : "", "family" : "Kassanjee", "given" : "Reshma", "non-dropping-particle" : "", "parse-names" : false, "suffix" : "" }, { "dropping-particle" : "", "family" : "Pilcher", "given" : "Christopher D", "non-dropping-particle" : "", "parse-names" : false, "suffix" : "" }, { "dropping-particle" : "", "family" : "Keating", "given" : "Sheila M", "non-dropping-particle" : "", "parse-names" : false, "suffix" : "" }, { "dropping-particle" : "", "family" : "Facente", "given" : "Shelley N", "non-dropping-particle" : "", "parse-names" : false, "suffix" : "" }, { "dropping-particle" : "", "family" : "McKinney", "given" : "Elaine", "non-dropping-particle" : "", "parse-names" : false, "suffix" : "" }, { "dropping-particle" : "", "family" : "Price", "given" : "Matthew A", "non-dropping-particle" : "", "parse-names" : false, "suffix" : "" }, { "dropping-particle" : "", "family" : "Martin", "given" : "Jeffrey N", "non-dropping-particle" : "", "parse-names" : false, "suffix" : "" }, { "dropping-particle" : "", "family" : "Little", "given" : "Susan", "non-dropping-particle" : "", "parse-names" : false, "suffix" : "" }, { "dropping-particle" : "", "family" : "Hecht", "given" : "Frederick M", "non-dropping-particle" : "", "parse-names" : false, "suffix" : "" }, { "dropping-particle" : "", "family" : "Kallas", "given" : "Esper G", "non-dropping-particle" : "", "parse-names" : false, "suffix" : "" }, { "dropping-particle" : "", "family" : "Welte", "given" : "Alex", "non-dropping-particle" : "", "parse-names" : false, "suffix" : "" }, { "dropping-particle" : "", "family" : "Busch", "given" : "Michael P", "non-dropping-particle" : "", "parse-names" : false, "suffix" : "" }, { "dropping-particle" : "", "family" : "Murphy", "given" : "Gary", "non-dropping-particle" : "", "parse-names" : false, "suffix" : "" } ], "container-title" : "AIDS", "id" : "ITEM-1", "issue" : "16", "issued" : { "date-parts" : [ [ "2014", "10" ] ] }, "note" : "Kassanjee, Reshma\nPilcher, Christopher D\nKeating, Sheila M\nFacente, Shelley N\nMcKinney, Elaine\nPrice, Matthew A\nMartin, Jeffrey N\nLittle, Susan\nHecht, Frederick M\nKallas, Esper G\nWelte, Alex\nBusch, Michael P\nMurphy, Gary\n(CEPHIA)\neng\nAI106039/AI/NIAID NIH HHS/\nAI43638/AI/NIAID NIH HHS/\nAI74621/AI/NIAID NIH HHS/\nP01 AI071713/AI/NIAID NIH HHS/\nP30 AI027763/AI/NIAID NIH HHS/\nR01 HD074511/HD/NICHD NIH HHS/\nR24 AI067039/AI/NIAID NIH HHS/\nR34 MH096606/MH/NIMH NIH HHS/\nResearch Support, N.I.H., Extramural\nResearch Support, Non-U.S. Gov't\nEngland\nLondon, England\n2014/08/22 06:00\nAIDS. 2014 Oct 23;28(16):2439-49. doi: 10.1097/QAD.0000000000000429.", "page" : "2439-2449", "title" : "Independent assessment of candidate HIV incidence assays on specimens in the CEPHIA repository", "type" : "article-journal", "volume" : "28" }, "uris" : [ "http://www.mendeley.com/documents/?uuid=a3ed0b7c-60ad-4284-b19b-b81688f8f834" ] }, { "id" : "ITEM-2", "itemData" : { "DOI" : "10.1017/S0950268816002910", "ISSN" : "1469-4409", "PMID" : "28004622", "abstract" : "In 2011 the Incidence Assay Critical Path Working Group reviewed the current state of HIV incidence assays and helped to determine a critical path to the introduction of an HIV incidence assay. At that time the Consortium for Evaluation and Performance of HIV Incidence Assays (CEPHIA) was formed to spur progress and raise standards among assay developers, scientists and laboratories involved in HIV incidence measurement and to structure and conduct a direct independent comparative evaluation of the performance of 10 existing HIV incidence assays, to be considered singly and in combinations as recent infection test algorithms. In this paper we report on a new framework for HIV incidence assay evaluation that has emerged from this effort over the past 5 years, which includes a preliminary target product profile for an incidence assay, a consensus around key performance metrics along with analytical tools and deployment of a standardized approach for incidence assay evaluation. The specimen panels for this evaluation have been collected in large volumes, characterized using a novel approach for infection dating rules and assembled into panels designed to assess the impact of important sources of measurement error with incidence assays such as viral subtype, elite host control of viraemia and antiretroviral treatment. We present the specific rationale for several of these innovations, and discuss important resources for assay developers and researchers that have recently become available. Finally, we summarize the key remaining steps on the path to development and implementation of reliable assays for monitoring HIV incidence at a population level.", "author" : [ { "dropping-particle" : "", "family" : "Murphy", "given" : "G", "non-dropping-particle" : "", "parse-names" : false, "suffix" : "" }, { "dropping-particle" : "", "family" : "Pilcher", "given" : "C D", "non-dropping-particle" : "", "parse-names" : false, "suffix" : "" }, { "dropping-particle" : "", "family" : "Keating", "given" : "S M", "non-dropping-particle" : "", "parse-names" : false, "suffix" : "" }, { "dropping-particle" : "", "family" : "Kassanjee", "given" : "R", "non-dropping-particle" : "", "parse-names" : false, "suffix" : "" }, { "dropping-particle" : "", "family" : "Facente", "given" : "S N", "non-dropping-particle" : "", "parse-names" : false, "suffix" : "" }, { "dropping-particle" : "", "family" : "Welte", "given" : "A", "non-dropping-particle" : "", "parse-names" : false, "suffix" : "" }, { "dropping-particle" : "", "family" : "Grebe", "given" : "E", "non-dropping-particle" : "", "parse-names" : false, "suffix" : "" }, { "dropping-particle" : "", "family" : "Marson", "given" : "K", "non-dropping-particle" : "", "parse-names" : false, "suffix" : "" }, { "dropping-particle" : "", "family" : "Busch", "given" : "M P", "non-dropping-particle" : "", "parse-names" : false, "suffix" : "" }, { "dropping-particle" : "", "family" : "Dailey", "given" : "P", "non-dropping-particle" : "", "parse-names" : false, "suffix" : "" }, { "dropping-particle" : "", "family" : "Parkin", "given" : "N", "non-dropping-particle" : "", "parse-names" : false, "suffix" : "" }, { "dropping-particle" : "", "family" : "Osborn", "given" : "J", "non-dropping-particle" : "", "parse-names" : false, "suffix" : "" }, { "dropping-particle" : "", "family" : "Ongarello", "given" : "S", "non-dropping-particle" : "", "parse-names" : false, "suffix" : "" }, { "dropping-particle" : "", "family" : "Marsh", "given" : "K", "non-dropping-particle" : "", "parse-names" : false, "suffix" : "" }, { "dropping-particle" : "", "family" : "Garcia-Calleja", "given" : "J M", "non-dropping-particle" : "", "parse-names" : false, "suffix" : "" }, { "dropping-particle" : "", "family" : "Consortium for the Evaluation and Performance of HIV Incidence Assays (CEPHIA)", "given" : "", "non-dropping-particle" : "", "parse-names" : false, "suffix" : "" } ], "container-title" : "Epidemiology and Infection", "id" : "ITEM-2", "issue" : "5", "issued" : { "date-parts" : [ [ "2017", "12", "22" ] ] }, "page" : "925-941", "title" : "Moving towards a reliable HIV incidence test - current status, resources available, future directions and challenges ahead", "type" : "article-journal", "volume" : "145" }, "uris" : [ "http://www.mendeley.com/documents/?uuid=4e3f5344-c4fb-4c2d-9f0d-517e6883dc32" ] } ], "mendeley" : { "formattedCitation" : "[5,6]", "plainTextFormattedCitation" : "[5,6]", "previouslyFormattedCitation" : "[5,6]" }, "properties" : { "noteIndex" : 0 }, "schema" : "https://github.com/citation-style-language/schema/raw/master/csl-citation.json" }</w:instrText>
       </w:r>
       <w:r>
         <w:fldChar w:fldCharType="separate"/>
@@ -1474,7 +1410,7 @@
       <w:r>
         <w:rPr>
           <w:highlight w:val="yellow"/>
-          <w:rPrChange w:id="36" w:author="Bingham, JL, Mr &lt;jeremyb@sun.ac.za&gt;" w:date="2018-03-26T11:25:00Z">
+          <w:rPrChange w:id="29" w:author="Bingham, JL, Mr &lt;jeremyb@sun.ac.za&gt;" w:date="2018-03-26T11:25:00Z">
             <w:rPr/>
           </w:rPrChange>
         </w:rPr>
@@ -1486,7 +1422,7 @@
       <w:r>
         <w:rPr>
           <w:highlight w:val="yellow"/>
-          <w:rPrChange w:id="37" w:author="Bingham, JL, Mr &lt;jeremyb@sun.ac.za&gt;" w:date="2018-03-26T11:25:00Z">
+          <w:rPrChange w:id="30" w:author="Bingham, JL, Mr &lt;jeremyb@sun.ac.za&gt;" w:date="2018-03-26T11:25:00Z">
             <w:rPr/>
           </w:rPrChange>
         </w:rPr>
@@ -1495,7 +1431,7 @@
       <w:r>
         <w:rPr>
           <w:highlight w:val="yellow"/>
-          <w:rPrChange w:id="38" w:author="Bingham, JL, Mr &lt;jeremyb@sun.ac.za&gt;" w:date="2018-03-26T11:25:00Z">
+          <w:rPrChange w:id="31" w:author="Bingham, JL, Mr &lt;jeremyb@sun.ac.za&gt;" w:date="2018-03-26T11:25:00Z">
             <w:rPr/>
           </w:rPrChange>
         </w:rPr>
@@ -1504,7 +1440,7 @@
       <w:r>
         <w:rPr>
           <w:highlight w:val="yellow"/>
-          <w:rPrChange w:id="39" w:author="Bingham, JL, Mr &lt;jeremyb@sun.ac.za&gt;" w:date="2018-03-26T11:25:00Z">
+          <w:rPrChange w:id="32" w:author="Bingham, JL, Mr &lt;jeremyb@sun.ac.za&gt;" w:date="2018-03-26T11:25:00Z">
             <w:rPr/>
           </w:rPrChange>
         </w:rPr>
@@ -1523,7 +1459,7 @@
         <w:fldChar w:fldCharType="begin" w:fldLock="1"/>
       </w:r>
       <w:r>
-        <w:instrText>ADDIN CSL_CITATION { "citationItems" : [ { "id" : "ITEM-1", "itemData" : { "DOI" : "10.1097/QAD.0000000000000429", "ISBN" : "1473-5571 (Electronic) 0269-9370 (Linking)", "ISSN" : "0269-9370", "PMID" : "25144218", "abstract" : "OBJECTIVE: Cross-sectional HIV incidence surveillance, using assays that distinguish 'recent' from 'nonrecent' infections, has been hampered by inadequate performance and characterization of incidence assays. In this study, the Consortium for the Evaluation and Performance of HIV Incidence Assays presents results of the first independent evaluation of five incidence assays (BED, Limiting Antigen Avidity, Less-sensitive Vitros, Vitros Avidity and BioRad Avidity). DESIGN: A large repository of diverse specimens from HIV-positive patients was established, multiple assays were run on 2500 selected specimens, and data were analyzed to estimate assay characteristics relevant for incidence surveillance. METHODS: The mean duration of recent infection (MDRI, average time 'recent' while infected for less than some time cut-off T) was estimated from longitudinal data on seroconverters by regression. The false-recent rate (FRR, probability of testing 'recent' when infected for longer than T) was explored by measuring the proportions of 'recent' results in various subsets of patients. RESULTS: Assays continue to fail to attain the simultaneously large MDRI and small FRR demanded by existing performance guidelines. All assays produce high FRRs amongst virally suppressed patients (&gt;40%), including elite controllers and treated patients. CONCLUSIONS: Results from this first independent evaluation provide valuable information about the current performance of assays, and suggest the need for further optimization. Variation of 'recent'/'nonrecent' thresholds and the use of multiple antibody-maturation assays, as well as other biomarkers, can now be explored, using the rich data generated by the Consortium for the Evaluation and Performance of HIV Incidence Assays. Consistently high FRRs amongst those virally suppressed suggest that viral load will be a particularly valuable supplementary marker.", "author" : [ { "dropping-particle" : "", "family" : "Kassanjee", "given" : "Reshma", "non-dropping-particle" : "", "parse-names" : false, "suffix" : "" }, { "dropping-particle" : "", "family" : "Pilcher", "given" : "Christopher D", "non-dropping-particle" : "", "parse-names" : false, "suffix" : "" }, { "dropping-particle" : "", "family" : "Keating", "given" : "Sheila M", "non-dropping-particle" : "", "parse-names" : false, "suffix" : "" }, { "dropping-particle" : "", "family" : "Facente", "given" : "Shelley N", "non-dropping-particle" : "", "parse-names" : false, "suffix" : "" }, { "dropping-particle" : "", "family" : "McKinney", "given" : "Elaine", "non-dropping-particle" : "", "parse-names" : false, "suffix" : "" }, { "dropping-particle" : "", "family" : "Price", "given" : "Matthew A", "non-dropping-particle" : "", "parse-names" : false, "suffix" : "" }, { "dropping-particle" : "", "family" : "Martin", "given" : "Jeffrey N", "non-dropping-particle" : "", "parse-names" : false, "suffix" : "" }, { "dropping-particle" : "", "family" : "Little", "given" : "Susan", "non-dropping-particle" : "", "parse-names" : false, "suffix" : "" }, { "dropping-particle" : "", "family" : "Hecht", "given" : "Frederick M", "non-dropping-particle" : "", "parse-names" : false, "suffix" : "" }, { "dropping-particle" : "", "family" : "Kallas", "given" : "Esper G", "non-dropping-particle" : "", "parse-names" : false, "suffix" : "" }, { "dropping-particle" : "", "family" : "Welte", "given" : "Alex", "non-dropping-particle" : "", "parse-names" : false, "suffix" : "" }, { "dropping-particle" : "", "family" : "Busch", "given" : "Michael P", "non-dropping-particle" : "", "parse-names" : false, "suffix" : "" }, { "dropping-particle" : "", "family" : "Murphy", "given" : "Gary", "non-dropping-particle" : "", "parse-names" : false, "suffix" : "" } ], "container-title" : "AIDS", "id" : "ITEM-1", "issue" : "16", "issued" : { "date-parts" : [ [ "2014", "10" ] ] }, "note" : "Kassanjee, Reshma\nPilcher, Christopher D\nKeating, Sheila M\nFacente, Shelley N\nMcKinney, Elaine\nPrice, Matthew A\nMartin, Jeffrey N\nLittle, Susan\nHecht, Frederick M\nKallas, Esper G\nWelte, Alex\nBusch, Michael P\nMurphy, Gary\n(CEPHIA)\neng\nAI106039/AI/NIAID NIH HHS/\nAI43638/AI/NIAID NIH HHS/\nAI74621/AI/NIAID NIH HHS/\nP01 AI071713/AI/NIAID NIH HHS/\nP30 AI027763/AI/NIAID NIH HHS/\nR01 HD074511/HD/NICHD NIH HHS/\nR24 AI067039/AI/NIAID NIH HHS/\nR34 MH096606/MH/NIMH NIH HHS/\nResearch Support, N.I.H., Extramural\nResearch Support, Non-U.S. Gov't\nEngland\nLondon, England\n2014/08/22 06:00\nAIDS. 2014 Oct 23;28(16):2439-49. doi: 10.1097/QAD.0000000000000429.", "page" : "2439-2449", "title" : "Independent assessment of candidate HIV incidence assays on specimens in the CEPHIA repository", "type" : "article-journal", "volume" : "28" }, "uris" : [ "http://www.mendeley.com/documents/?uuid=a3ed0b7c-60ad-4284-b19b-b81688f8f834" ] }, { "id" : "ITEM-2", "itemData" : { "DOI" : "10.1097/QAD.0000000000001209", "ISSN" : "0269-9370", "abstract" : "Objective: Assays for classifying HIV infections as 'recent' or 'non-recent' for incidence surveillance fail to simultaneously achieve large mean durations of 'recent' infection (MDRIs) and low 'false-recent' rates (FRRs), particularly in virally suppressed persons. The potential for optimizing recent infection testing algorithms (RITAs), by introducing viral load criteria and tuning thresholds used to dichotomize quantitative measures, is explored. Design: The Consortium for the Evaluation and Performance of HIV Incidence Assays characterized over 2000 possible RITAs constructed from seven assays (LAg, BED, Less-sensitive Vitros, Vitros Avidity, BioRad Avidity, Architect Avidity and Geenius) applied to 2500 diverse specimens. Methods: MDRIs were estimated using regression, and FRRs as observed 'recent' proportions, in various specimen sets. Context-specific FRRs were estimated for hypothetical scenarios. FRRs were made directly comparable by constructing RITAs with the same MDRI through the tuning of thresholds. RITA utility was summarized by the precision of incidence estimation. Results: All assays produce high FRRs amongst treated subjects and elite controllers (10%-80%). Viral load testing reduces FRRs, but diminishes MDRIs. Context-specific FRRs vary substantially by scenario - BioRad Avidity and LAg provided the lowest FRRs and highest incidence precision in scenarios considered. Conclusions: The introduction of a low viral load threshold provides crucial improvements in RITAs. However, it does not eliminate non-zero FRRs, and MDRIs must be consistently estimated. The tuning of thresholds is essential for comparing and optimizing the use of assays. The translation of directly measured FRRs into context-specific FRRs critically affects their magnitudes and our understanding of the utility of assays. Copyright (C) 2016 Wolters Kluwer Health, Inc.", "author" : [ { "dropping-particle" : "", "family" : "Kassanjee", "given" : "Reshma", "non-dropping-particle" : "", "parse-names" : false, "suffix" : "" }, { "dropping-particle" : "", "family" : "Pilcher", "given" : "Christopher D", "non-dropping-particle" : "", "parse-names" : false, "suffix" : "" }, { "dropping-particle" : "", "family" : "Busch", "given" : "Michael P", "non-dropping-particle" : "", "parse-names" : false, "suffix" : "" }, { "dropping-particle" : "", "family" : "Murphy", "given" : "Gary", "non-dropping-particle" : "", "parse-names" : false, "suffix" : "" }, { "dropping-particle" : "", "family" : "Facente", "given" : "Shelley N", "non-dropping-particle" : "", "parse-names" : false, "suffix" : "" }, { "dropping-particle" : "", "family" : "Keating", "given" : "Sheila M", "non-dropping-particle" : "", "parse-names" : false, "suffix" : "" }, { "dropping-particle" : "", "family" : "Mckinney", "given" : "Elaine", "non-dropping-particle" : "", "parse-names" : false, "suffix" : "" }, { "dropping-particle" : "", "family" : "Marson", "given" : "Kara", "non-dropping-particle" : "", "parse-names" : false, "suffix" : "" }, { "dropping-particle" : "", "family" : "Price", "given" : "Matthew A", "non-dropping-particle" : "", "parse-names" : false, "suffix" : "" }, { "dropping-particle" : "", "family" : "Martin", "given" : "Jeffrey N", "non-dropping-particle" : "", "parse-names" : false, "suffix" : "" }, { "dropping-particle" : "", "family" : "Little", "given" : "Susan J", "non-dropping-particle" : "", "parse-names" : false, "suffix" : "" }, { "dropping-particle" : "", "family" : "Hecht", "given" : "Frederick M", "non-dropping-particle" : "", "parse-names" : false, "suffix" : "" }, { "dropping-particle" : "", "family" : "Kallas", "given" : "Esper G", "non-dropping-particle" : "", "parse-names" : false, "suffix" : "" }, { "dropping-particle" : "", "family" : "Welte", "given" : "Alex", "non-dropping-particle" : "", "parse-names" : false, "suffix" : "" } ], "container-title" : "AIDS", "id" : "ITEM-2", "issue" : "15", "issued" : { "date-parts" : [ [ "2016", "9" ] ] }, "page" : "2361-2371", "title" : "Viral load criteria and threshold optimization to improve HIV incidence assay characteristics", "type" : "article-journal", "volume" : "30" }, "uris" : [ "http://www.mendeley.com/documents/?uuid=08ba9733-1e9b-4c2c-8022-637b92d1a3b3" ] }, { "id" : "ITEM-3", "itemData" : { "DOI" : "10.1097/QAI.0000000000001537", "ISSN" : "1525-4135", "PMID" : "28914669", "abstract" : "BACKGROUND Custom HIV staging assays, including the Sedia\u2122 HIV-1 Limiting Antigen Avidity EIA (LAg) and avidity modifications of the Ortho VITROS\u00ae anti-HIV-1+2 and Abbott ARCHITECT HIV Ag/Ab Combo assays, are used to identify 'recent' infections in clinical settings and for cross-sectional HIV incidence estimation. However, the high dynamic range of chemiluminescent platforms allows differentiating recent and longstanding infection on signal intensity, and this raises the prospect of using unmodified diagnostic assays for infection timing and surveillance applications. METHODS We tested a panel of 2,500 well-characterised specimens with estimable duration of HIV infection with the three assays and the unmodified ARCHITECT. Regression models were used to estimate mean durations of recent infection (MDRI), context-specific false-recent rates (FRR) and correlation between diagnostic signal intensity and LAg measurements. Hypothetical epidemiological scenarios were constructed to evaluate utility in surveillance applications. RESULTS Over a range of MDRIs (reflecting recency discrimination thresholds), a diluted ARCHITECT-based RITA produced lower FRRs than the VITROS platform (FRR \u2248 0.5% and 1.5% respectively at MDRI \u2248 200 days) and the unmodified diagnostic ARCHITECT produces incidence estimates with comparable precision to LAg (RSE \u2248 17.5% and 15% respectively at MDRI \u2248 200 days). ARCHITECT S/CO measurements were highly correlated with LAg ODn measurements (r = 0.80) and values below 200 are strongly predictive of LAg recency and duration of infection less than one year. CONCLUSIONS Low quantitative measurements from the unmodified ARCHITECT obviate the need for additional recency testing and its use is feasible in clinical staging and incidence surveillance applications.This is an open-access article distributed under the terms of the Creative Commons Attribution-Non Commercial License 4.0 (CCBY-NC), where it is permissible to download, share, remix, transform, and buildup the work provided it is properly cited. The work cannot be used commercially without permission from the journal.", "author" : [ { "dropping-particle" : "", "family" : "Grebe", "given" : "Eduard", "non-dropping-particle" : "", "parse-names" : false, "suffix" : "" }, { "dropping-particle" : "", "family" : "Welte", "given" : "Alex", "non-dropping-particle" : "", "parse-names" : false, "suffix" : "" }, { "dropping-particle" : "", "family" : "Hall", "given" : "Jake", "non-dropping-particle" : "", "parse-names" : false, "suffix" : "" }, { "dropping-particle" : "", "family" : "Keating", "given" : "Sheila M", "non-dropping-particle" : "", "parse-names" : false, "suffix" : "" }, { "dropping-particle" : "", "family" : "Facente", "given" : "Shelley N", "non-dropping-particle" : "", "parse-names" : false, "suffix" : "" }, { "dropping-particle" : "", "family" : "Marson", "given" : "Kara", "non-dropping-particle" : "", "parse-names" : false, "suffix" : "" }, { "dropping-particle" : "", "family" : "Martin", "given" : "Jeffrey N", "non-dropping-particle" : "", "parse-names" : false, "suffix" : "" }, { "dropping-particle" : "", "family" : "Little", "given" : "Susan J", "non-dropping-particle" : "", "parse-names" : false, "suffix" : "" }, { "dropping-particle" : "", "family" : "Price", "given" : "Matthew A", "non-dropping-particle" : "", "parse-names" : false, "suffix" : "" }, { "dropping-particle" : "", "family" : "Kallas", "given" : "Esper G", "non-dropping-particle" : "", "parse-names" : false, "suffix" : "" }, { "dropping-particle" : "", "family" : "Busch", "given" : "Michael P", "non-dropping-particle" : "", "parse-names" : false, "suffix" : "" }, { "dropping-particle" : "", "family" : "Pilcher", "given" : "Christopher D", "non-dropping-particle" : "", "parse-names" : false, "suffix" : "" }, { "dropping-particle" : "", "family" : "Murphy", "given" : "Gary", "non-dropping-particle" : "", "parse-names" : false, "suffix" : "" } ], "container-title" : "JAIDS Journal of Acquired Immune Deficiency Syndromes", "id" : "ITEM-3", "issue" : "5", "issued" : { "date-parts" : [ [ "2017", "12" ] ] }, "page" : "547-555", "title" : "Infection Staging and Incidence Surveillance Applications of High Dynamic Range Diagnostic Immuno-Assay Platforms", "type" : "article-journal", "volume" : "76" }, "uris" : [ "http://www.mendeley.com/documents/?uuid=f473d57f-9ff5-42d6-8219-93fae08e9934" ] } ], "mendeley" : { "formattedCitation" : "[5,7,8]", "plainTextFormattedCitation" : "[5,7,8]", "previouslyFormattedCitation" : "[5,7,8]" }, "properties" : {  }, "schema" : "https://github.com/citation-style-language/schema/raw/master/csl-citation.json" }</w:instrText>
+        <w:instrText>ADDIN CSL_CITATION { "citationItems" : [ { "id" : "ITEM-1", "itemData" : { "DOI" : "10.1097/QAD.0000000000000429", "ISBN" : "1473-5571 (Electronic) 0269-9370 (Linking)", "ISSN" : "0269-9370", "PMID" : "25144218", "abstract" : "OBJECTIVE: Cross-sectional HIV incidence surveillance, using assays that distinguish 'recent' from 'nonrecent' infections, has been hampered by inadequate performance and characterization of incidence assays. In this study, the Consortium for the Evaluation and Performance of HIV Incidence Assays presents results of the first independent evaluation of five incidence assays (BED, Limiting Antigen Avidity, Less-sensitive Vitros, Vitros Avidity and BioRad Avidity). DESIGN: A large repository of diverse specimens from HIV-positive patients was established, multiple assays were run on 2500 selected specimens, and data were analyzed to estimate assay characteristics relevant for incidence surveillance. METHODS: The mean duration of recent infection (MDRI, average time 'recent' while infected for less than some time cut-off T) was estimated from longitudinal data on seroconverters by regression. The false-recent rate (FRR, probability of testing 'recent' when infected for longer than T) was explored by measuring the proportions of 'recent' results in various subsets of patients. RESULTS: Assays continue to fail to attain the simultaneously large MDRI and small FRR demanded by existing performance guidelines. All assays produce high FRRs amongst virally suppressed patients (&gt;40%), including elite controllers and treated patients. CONCLUSIONS: Results from this first independent evaluation provide valuable information about the current performance of assays, and suggest the need for further optimization. Variation of 'recent'/'nonrecent' thresholds and the use of multiple antibody-maturation assays, as well as other biomarkers, can now be explored, using the rich data generated by the Consortium for the Evaluation and Performance of HIV Incidence Assays. Consistently high FRRs amongst those virally suppressed suggest that viral load will be a particularly valuable supplementary marker.", "author" : [ { "dropping-particle" : "", "family" : "Kassanjee", "given" : "Reshma", "non-dropping-particle" : "", "parse-names" : false, "suffix" : "" }, { "dropping-particle" : "", "family" : "Pilcher", "given" : "Christopher D", "non-dropping-particle" : "", "parse-names" : false, "suffix" : "" }, { "dropping-particle" : "", "family" : "Keating", "given" : "Sheila M", "non-dropping-particle" : "", "parse-names" : false, "suffix" : "" }, { "dropping-particle" : "", "family" : "Facente", "given" : "Shelley N", "non-dropping-particle" : "", "parse-names" : false, "suffix" : "" }, { "dropping-particle" : "", "family" : "McKinney", "given" : "Elaine", "non-dropping-particle" : "", "parse-names" : false, "suffix" : "" }, { "dropping-particle" : "", "family" : "Price", "given" : "Matthew A", "non-dropping-particle" : "", "parse-names" : false, "suffix" : "" }, { "dropping-particle" : "", "family" : "Martin", "given" : "Jeffrey N", "non-dropping-particle" : "", "parse-names" : false, "suffix" : "" }, { "dropping-particle" : "", "family" : "Little", "given" : "Susan", "non-dropping-particle" : "", "parse-names" : false, "suffix" : "" }, { "dropping-particle" : "", "family" : "Hecht", "given" : "Frederick M", "non-dropping-particle" : "", "parse-names" : false, "suffix" : "" }, { "dropping-particle" : "", "family" : "Kallas", "given" : "Esper G", "non-dropping-particle" : "", "parse-names" : false, "suffix" : "" }, { "dropping-particle" : "", "family" : "Welte", "given" : "Alex", "non-dropping-particle" : "", "parse-names" : false, "suffix" : "" }, { "dropping-particle" : "", "family" : "Busch", "given" : "Michael P", "non-dropping-particle" : "", "parse-names" : false, "suffix" : "" }, { "dropping-particle" : "", "family" : "Murphy", "given" : "Gary", "non-dropping-particle" : "", "parse-names" : false, "suffix" : "" } ], "container-title" : "AIDS", "id" : "ITEM-1", "issue" : "16", "issued" : { "date-parts" : [ [ "2014", "10" ] ] }, "note" : "Kassanjee, Reshma\nPilcher, Christopher D\nKeating, Sheila M\nFacente, Shelley N\nMcKinney, Elaine\nPrice, Matthew A\nMartin, Jeffrey N\nLittle, Susan\nHecht, Frederick M\nKallas, Esper G\nWelte, Alex\nBusch, Michael P\nMurphy, Gary\n(CEPHIA)\neng\nAI106039/AI/NIAID NIH HHS/\nAI43638/AI/NIAID NIH HHS/\nAI74621/AI/NIAID NIH HHS/\nP01 AI071713/AI/NIAID NIH HHS/\nP30 AI027763/AI/NIAID NIH HHS/\nR01 HD074511/HD/NICHD NIH HHS/\nR24 AI067039/AI/NIAID NIH HHS/\nR34 MH096606/MH/NIMH NIH HHS/\nResearch Support, N.I.H., Extramural\nResearch Support, Non-U.S. Gov't\nEngland\nLondon, England\n2014/08/22 06:00\nAIDS. 2014 Oct 23;28(16):2439-49. doi: 10.1097/QAD.0000000000000429.", "page" : "2439-2449", "title" : "Independent assessment of candidate HIV incidence assays on specimens in the CEPHIA repository", "type" : "article-journal", "volume" : "28" }, "uris" : [ "http://www.mendeley.com/documents/?uuid=a3ed0b7c-60ad-4284-b19b-b81688f8f834" ] }, { "id" : "ITEM-2", "itemData" : { "DOI" : "10.1097/QAD.0000000000001209", "ISSN" : "0269-9370", "abstract" : "Objective: Assays for classifying HIV infections as 'recent' or 'non-recent' for incidence surveillance fail to simultaneously achieve large mean durations of 'recent' infection (MDRIs) and low 'false-recent' rates (FRRs), particularly in virally suppressed persons. The potential for optimizing recent infection testing algorithms (RITAs), by introducing viral load criteria and tuning thresholds used to dichotomize quantitative measures, is explored. Design: The Consortium for the Evaluation and Performance of HIV Incidence Assays characterized over 2000 possible RITAs constructed from seven assays (LAg, BED, Less-sensitive Vitros, Vitros Avidity, BioRad Avidity, Architect Avidity and Geenius) applied to 2500 diverse specimens. Methods: MDRIs were estimated using regression, and FRRs as observed 'recent' proportions, in various specimen sets. Context-specific FRRs were estimated for hypothetical scenarios. FRRs were made directly comparable by constructing RITAs with the same MDRI through the tuning of thresholds. RITA utility was summarized by the precision of incidence estimation. Results: All assays produce high FRRs amongst treated subjects and elite controllers (10%-80%). Viral load testing reduces FRRs, but diminishes MDRIs. Context-specific FRRs vary substantially by scenario - BioRad Avidity and LAg provided the lowest FRRs and highest incidence precision in scenarios considered. Conclusions: The introduction of a low viral load threshold provides crucial improvements in RITAs. However, it does not eliminate non-zero FRRs, and MDRIs must be consistently estimated. The tuning of thresholds is essential for comparing and optimizing the use of assays. The translation of directly measured FRRs into context-specific FRRs critically affects their magnitudes and our understanding of the utility of assays. Copyright (C) 2016 Wolters Kluwer Health, Inc.", "author" : [ { "dropping-particle" : "", "family" : "Kassanjee", "given" : "Reshma", "non-dropping-particle" : "", "parse-names" : false, "suffix" : "" }, { "dropping-particle" : "", "family" : "Pilcher", "given" : "Christopher D", "non-dropping-particle" : "", "parse-names" : false, "suffix" : "" }, { "dropping-particle" : "", "family" : "Busch", "given" : "Michael P", "non-dropping-particle" : "", "parse-names" : false, "suffix" : "" }, { "dropping-particle" : "", "family" : "Murphy", "given" : "Gary", "non-dropping-particle" : "", "parse-names" : false, "suffix" : "" }, { "dropping-particle" : "", "family" : "Facente", "given" : "Shelley N", "non-dropping-particle" : "", "parse-names" : false, "suffix" : "" }, { "dropping-particle" : "", "family" : "Keating", "given" : "Sheila M", "non-dropping-particle" : "", "parse-names" : false, "suffix" : "" }, { "dropping-particle" : "", "family" : "Mckinney", "given" : "Elaine", "non-dropping-particle" : "", "parse-names" : false, "suffix" : "" }, { "dropping-particle" : "", "family" : "Marson", "given" : "Kara", "non-dropping-particle" : "", "parse-names" : false, "suffix" : "" }, { "dropping-particle" : "", "family" : "Price", "given" : "Matthew A", "non-dropping-particle" : "", "parse-names" : false, "suffix" : "" }, { "dropping-particle" : "", "family" : "Martin", "given" : "Jeffrey N", "non-dropping-particle" : "", "parse-names" : false, "suffix" : "" }, { "dropping-particle" : "", "family" : "Little", "given" : "Susan J", "non-dropping-particle" : "", "parse-names" : false, "suffix" : "" }, { "dropping-particle" : "", "family" : "Hecht", "given" : "Frederick M", "non-dropping-particle" : "", "parse-names" : false, "suffix" : "" }, { "dropping-particle" : "", "family" : "Kallas", "given" : "Esper G", "non-dropping-particle" : "", "parse-names" : false, "suffix" : "" }, { "dropping-particle" : "", "family" : "Welte", "given" : "Alex", "non-dropping-particle" : "", "parse-names" : false, "suffix" : "" } ], "container-title" : "AIDS", "id" : "ITEM-2", "issue" : "15", "issued" : { "date-parts" : [ [ "2016", "9" ] ] }, "page" : "2361-2371", "title" : "Viral load criteria and threshold optimization to improve HIV incidence assay characteristics", "type" : "article-journal", "volume" : "30" }, "uris" : [ "http://www.mendeley.com/documents/?uuid=08ba9733-1e9b-4c2c-8022-637b92d1a3b3" ] }, { "id" : "ITEM-3", "itemData" : { "DOI" : "10.1097/QAI.0000000000001537", "ISSN" : "1525-4135", "PMID" : "28914669", "abstract" : "BACKGROUND Custom HIV staging assays, including the Sedia\u2122 HIV-1 Limiting Antigen Avidity EIA (LAg) and avidity modifications of the Ortho VITROS\u00ae anti-HIV-1+2 and Abbott ARCHITECT HIV Ag/Ab Combo assays, are used to identify 'recent' infections in clinical settings and for cross-sectional HIV incidence estimation. However, the high dynamic range of chemiluminescent platforms allows differentiating recent and longstanding infection on signal intensity, and this raises the prospect of using unmodified diagnostic assays for infection timing and surveillance applications. METHODS We tested a panel of 2,500 well-characterised specimens with estimable duration of HIV infection with the three assays and the unmodified ARCHITECT. Regression models were used to estimate mean durations of recent infection (MDRI), context-specific false-recent rates (FRR) and correlation between diagnostic signal intensity and LAg measurements. Hypothetical epidemiological scenarios were constructed to evaluate utility in surveillance applications. RESULTS Over a range of MDRIs (reflecting recency discrimination thresholds), a diluted ARCHITECT-based RITA produced lower FRRs than the VITROS platform (FRR \u2248 0.5% and 1.5% respectively at MDRI \u2248 200 days) and the unmodified diagnostic ARCHITECT produces incidence estimates with comparable precision to LAg (RSE \u2248 17.5% and 15% respectively at MDRI \u2248 200 days). ARCHITECT S/CO measurements were highly correlated with LAg ODn measurements (r = 0.80) and values below 200 are strongly predictive of LAg recency and duration of infection less than one year. CONCLUSIONS Low quantitative measurements from the unmodified ARCHITECT obviate the need for additional recency testing and its use is feasible in clinical staging and incidence surveillance applications.This is an open-access article distributed under the terms of the Creative Commons Attribution-Non Commercial License 4.0 (CCBY-NC), where it is permissible to download, share, remix, transform, and buildup the work provided it is properly cited. The work cannot be used commercially without permission from the journal.", "author" : [ { "dropping-particle" : "", "family" : "Grebe", "given" : "Eduard", "non-dropping-particle" : "", "parse-names" : false, "suffix" : "" }, { "dropping-particle" : "", "family" : "Welte", "given" : "Alex", "non-dropping-particle" : "", "parse-names" : false, "suffix" : "" }, { "dropping-particle" : "", "family" : "Hall", "given" : "Jake", "non-dropping-particle" : "", "parse-names" : false, "suffix" : "" }, { "dropping-particle" : "", "family" : "Keating", "given" : "Sheila M", "non-dropping-particle" : "", "parse-names" : false, "suffix" : "" }, { "dropping-particle" : "", "family" : "Facente", "given" : "Shelley N", "non-dropping-particle" : "", "parse-names" : false, "suffix" : "" }, { "dropping-particle" : "", "family" : "Marson", "given" : "Kara", "non-dropping-particle" : "", "parse-names" : false, "suffix" : "" }, { "dropping-particle" : "", "family" : "Martin", "given" : "Jeffrey N", "non-dropping-particle" : "", "parse-names" : false, "suffix" : "" }, { "dropping-particle" : "", "family" : "Little", "given" : "Susan J", "non-dropping-particle" : "", "parse-names" : false, "suffix" : "" }, { "dropping-particle" : "", "family" : "Price", "given" : "Matthew A", "non-dropping-particle" : "", "parse-names" : false, "suffix" : "" }, { "dropping-particle" : "", "family" : "Kallas", "given" : "Esper G", "non-dropping-particle" : "", "parse-names" : false, "suffix" : "" }, { "dropping-particle" : "", "family" : "Busch", "given" : "Michael P", "non-dropping-particle" : "", "parse-names" : false, "suffix" : "" }, { "dropping-particle" : "", "family" : "Pilcher", "given" : "Christopher D", "non-dropping-particle" : "", "parse-names" : false, "suffix" : "" }, { "dropping-particle" : "", "family" : "Murphy", "given" : "Gary", "non-dropping-particle" : "", "parse-names" : false, "suffix" : "" } ], "container-title" : "JAIDS Journal of Acquired Immune Deficiency Syndromes", "id" : "ITEM-3", "issue" : "5", "issued" : { "date-parts" : [ [ "2017", "12" ] ] }, "page" : "547-555", "title" : "Infection Staging and Incidence Surveillance Applications of High Dynamic Range Diagnostic Immuno-Assay Platforms", "type" : "article-journal", "volume" : "76" }, "uris" : [ "http://www.mendeley.com/documents/?uuid=f473d57f-9ff5-42d6-8219-93fae08e9934" ] } ], "mendeley" : { "formattedCitation" : "[5,7,8]", "plainTextFormattedCitation" : "[5,7,8]", "previouslyFormattedCitation" : "[5,7,8]" }, "properties" : { "noteIndex" : 0 }, "schema" : "https://github.com/citation-style-language/schema/raw/master/csl-citation.json" }</w:instrText>
       </w:r>
       <w:r>
         <w:fldChar w:fldCharType="separate"/>
@@ -1547,7 +1483,7 @@
         <w:fldChar w:fldCharType="begin" w:fldLock="1"/>
       </w:r>
       <w:r>
-        <w:instrText>ADDIN CSL_CITATION { "citationItems" : [ { "id" : "ITEM-1", "itemData" : { "DOI" : "10.1097/QAI.0000000000001537", "ISSN" : "1525-4135", "PMID" : "28914669", "abstract" : "BACKGROUND Custom HIV staging assays, including the Sedia\u2122 HIV-1 Limiting Antigen Avidity EIA (LAg) and avidity modifications of the Ortho VITROS\u00ae anti-HIV-1+2 and Abbott ARCHITECT HIV Ag/Ab Combo assays, are used to identify 'recent' infections in clinical settings and for cross-sectional HIV incidence estimation. However, the high dynamic range of chemiluminescent platforms allows differentiating recent and longstanding infection on signal intensity, and this raises the prospect of using unmodified diagnostic assays for infection timing and surveillance applications. METHODS We tested a panel of 2,500 well-characterised specimens with estimable duration of HIV infection with the three assays and the unmodified ARCHITECT. Regression models were used to estimate mean durations of recent infection (MDRI), context-specific false-recent rates (FRR) and correlation between diagnostic signal intensity and LAg measurements. Hypothetical epidemiological scenarios were constructed to evaluate utility in surveillance applications. RESULTS Over a range of MDRIs (reflecting recency discrimination thresholds), a diluted ARCHITECT-based RITA produced lower FRRs than the VITROS platform (FRR \u2248 0.5% and 1.5% respectively at MDRI \u2248 200 days) and the unmodified diagnostic ARCHITECT produces incidence estimates with comparable precision to LAg (RSE \u2248 17.5% and 15% respectively at MDRI \u2248 200 days). ARCHITECT S/CO measurements were highly correlated with LAg ODn measurements (r = 0.80) and values below 200 are strongly predictive of LAg recency and duration of infection less than one year. CONCLUSIONS Low quantitative measurements from the unmodified ARCHITECT obviate the need for additional recency testing and its use is feasible in clinical staging and incidence surveillance applications.This is an open-access article distributed under the terms of the Creative Commons Attribution-Non Commercial License 4.0 (CCBY-NC), where it is permissible to download, share, remix, transform, and buildup the work provided it is properly cited. The work cannot be used commercially without permission from the journal.", "author" : [ { "dropping-particle" : "", "family" : "Grebe", "given" : "Eduard", "non-dropping-particle" : "", "parse-names" : false, "suffix" : "" }, { "dropping-particle" : "", "family" : "Welte", "given" : "Alex", "non-dropping-particle" : "", "parse-names" : false, "suffix" : "" }, { "dropping-particle" : "", "family" : "Hall", "given" : "Jake", "non-dropping-particle" : "", "parse-names" : false, "suffix" : "" }, { "dropping-particle" : "", "family" : "Keating", "given" : "Sheila M", "non-dropping-particle" : "", "parse-names" : false, "suffix" : "" }, { "dropping-particle" : "", "family" : "Facente", "given" : "Shelley N", "non-dropping-particle" : "", "parse-names" : false, "suffix" : "" }, { "dropping-particle" : "", "family" : "Marson", "given" : "Kara", "non-dropping-particle" : "", "parse-names" : false, "suffix" : "" }, { "dropping-particle" : "", "family" : "Martin", "given" : "Jeffrey N", "non-dropping-particle" : "", "parse-names" : false, "suffix" : "" }, { "dropping-particle" : "", "family" : "Little", "given" : "Susan J", "non-dropping-particle" : "", "parse-names" : false, "suffix" : "" }, { "dropping-particle" : "", "family" : "Price", "given" : "Matthew A", "non-dropping-particle" : "", "parse-names" : false, "suffix" : "" }, { "dropping-particle" : "", "family" : "Kallas", "given" : "Esper G", "non-dropping-particle" : "", "parse-names" : false, "suffix" : "" }, { "dropping-particle" : "", "family" : "Busch", "given" : "Michael P", "non-dropping-particle" : "", "parse-names" : false, "suffix" : "" }, { "dropping-particle" : "", "family" : "Pilcher", "given" : "Christopher D", "non-dropping-particle" : "", "parse-names" : false, "suffix" : "" }, { "dropping-particle" : "", "family" : "Murphy", "given" : "Gary", "non-dropping-particle" : "", "parse-names" : false, "suffix" : "" } ], "container-title" : "JAIDS Journal of Acquired Immune Deficiency Syndromes", "id" : "ITEM-1", "issue" : "5", "issued" : { "date-parts" : [ [ "2017", "12" ] ] }, "page" : "547-555", "title" : "Infection Staging and Incidence Surveillance Applications of High Dynamic Range Diagnostic Immuno-Assay Platforms", "type" : "article-journal", "volume" : "76" }, "uris" : [ "http://www.mendeley.com/documents/?uuid=f473d57f-9ff5-42d6-8219-93fae08e9934" ] } ], "mendeley" : { "formattedCitation" : "[8]", "plainTextFormattedCitation" : "[8]", "previouslyFormattedCitation" : "[8]" }, "properties" : {  }, "schema" : "https://github.com/citation-style-language/schema/raw/master/csl-citation.json" }</w:instrText>
+        <w:instrText>ADDIN CSL_CITATION { "citationItems" : [ { "id" : "ITEM-1", "itemData" : { "DOI" : "10.1097/QAI.0000000000001537", "ISSN" : "1525-4135", "PMID" : "28914669", "abstract" : "BACKGROUND Custom HIV staging assays, including the Sedia\u2122 HIV-1 Limiting Antigen Avidity EIA (LAg) and avidity modifications of the Ortho VITROS\u00ae anti-HIV-1+2 and Abbott ARCHITECT HIV Ag/Ab Combo assays, are used to identify 'recent' infections in clinical settings and for cross-sectional HIV incidence estimation. However, the high dynamic range of chemiluminescent platforms allows differentiating recent and longstanding infection on signal intensity, and this raises the prospect of using unmodified diagnostic assays for infection timing and surveillance applications. METHODS We tested a panel of 2,500 well-characterised specimens with estimable duration of HIV infection with the three assays and the unmodified ARCHITECT. Regression models were used to estimate mean durations of recent infection (MDRI), context-specific false-recent rates (FRR) and correlation between diagnostic signal intensity and LAg measurements. Hypothetical epidemiological scenarios were constructed to evaluate utility in surveillance applications. RESULTS Over a range of MDRIs (reflecting recency discrimination thresholds), a diluted ARCHITECT-based RITA produced lower FRRs than the VITROS platform (FRR \u2248 0.5% and 1.5% respectively at MDRI \u2248 200 days) and the unmodified diagnostic ARCHITECT produces incidence estimates with comparable precision to LAg (RSE \u2248 17.5% and 15% respectively at MDRI \u2248 200 days). ARCHITECT S/CO measurements were highly correlated with LAg ODn measurements (r = 0.80) and values below 200 are strongly predictive of LAg recency and duration of infection less than one year. CONCLUSIONS Low quantitative measurements from the unmodified ARCHITECT obviate the need for additional recency testing and its use is feasible in clinical staging and incidence surveillance applications.This is an open-access article distributed under the terms of the Creative Commons Attribution-Non Commercial License 4.0 (CCBY-NC), where it is permissible to download, share, remix, transform, and buildup the work provided it is properly cited. The work cannot be used commercially without permission from the journal.", "author" : [ { "dropping-particle" : "", "family" : "Grebe", "given" : "Eduard", "non-dropping-particle" : "", "parse-names" : false, "suffix" : "" }, { "dropping-particle" : "", "family" : "Welte", "given" : "Alex", "non-dropping-particle" : "", "parse-names" : false, "suffix" : "" }, { "dropping-particle" : "", "family" : "Hall", "given" : "Jake", "non-dropping-particle" : "", "parse-names" : false, "suffix" : "" }, { "dropping-particle" : "", "family" : "Keating", "given" : "Sheila M", "non-dropping-particle" : "", "parse-names" : false, "suffix" : "" }, { "dropping-particle" : "", "family" : "Facente", "given" : "Shelley N", "non-dropping-particle" : "", "parse-names" : false, "suffix" : "" }, { "dropping-particle" : "", "family" : "Marson", "given" : "Kara", "non-dropping-particle" : "", "parse-names" : false, "suffix" : "" }, { "dropping-particle" : "", "family" : "Martin", "given" : "Jeffrey N", "non-dropping-particle" : "", "parse-names" : false, "suffix" : "" }, { "dropping-particle" : "", "family" : "Little", "given" : "Susan J", "non-dropping-particle" : "", "parse-names" : false, "suffix" : "" }, { "dropping-particle" : "", "family" : "Price", "given" : "Matthew A", "non-dropping-particle" : "", "parse-names" : false, "suffix" : "" }, { "dropping-particle" : "", "family" : "Kallas", "given" : "Esper G", "non-dropping-particle" : "", "parse-names" : false, "suffix" : "" }, { "dropping-particle" : "", "family" : "Busch", "given" : "Michael P", "non-dropping-particle" : "", "parse-names" : false, "suffix" : "" }, { "dropping-particle" : "", "family" : "Pilcher", "given" : "Christopher D", "non-dropping-particle" : "", "parse-names" : false, "suffix" : "" }, { "dropping-particle" : "", "family" : "Murphy", "given" : "Gary", "non-dropping-particle" : "", "parse-names" : false, "suffix" : "" } ], "container-title" : "JAIDS Journal of Acquired Immune Deficiency Syndromes", "id" : "ITEM-1", "issue" : "5", "issued" : { "date-parts" : [ [ "2017", "12" ] ] }, "page" : "547-555", "title" : "Infection Staging and Incidence Surveillance Applications of High Dynamic Range Diagnostic Immuno-Assay Platforms", "type" : "article-journal", "volume" : "76" }, "uris" : [ "http://www.mendeley.com/documents/?uuid=f473d57f-9ff5-42d6-8219-93fae08e9934" ] } ], "mendeley" : { "formattedCitation" : "[8]", "plainTextFormattedCitation" : "[8]", "previouslyFormattedCitation" : "[8]" }, "properties" : { "noteIndex" : 0 }, "schema" : "https://github.com/citation-style-language/schema/raw/master/csl-citation.json" }</w:instrText>
       </w:r>
       <w:r>
         <w:fldChar w:fldCharType="separate"/>
@@ -1568,15 +1504,7 @@
         <w:t xml:space="preserve">the </w:t>
       </w:r>
       <w:r>
-        <w:t xml:space="preserve">Blood Systems Research Institute (BSRI) and Public Health England (PHE), the primary </w:t>
-      </w:r>
-      <w:proofErr w:type="spellStart"/>
-      <w:r>
-        <w:t>recency</w:t>
-      </w:r>
-      <w:proofErr w:type="spellEnd"/>
-      <w:r>
-        <w:t xml:space="preserve"> test results </w:t>
+        <w:t xml:space="preserve">Blood Systems Research Institute (BSRI) and Public Health England (PHE), the primary recency test results </w:t>
       </w:r>
       <w:r>
         <w:t>bring</w:t>
@@ -1587,7 +1515,7 @@
       <w:r>
         <w:rPr>
           <w:color w:val="000000" w:themeColor="text1"/>
-          <w:rPrChange w:id="40" w:author="Bingham, JL, Mr &lt;jeremyb@sun.ac.za&gt;" w:date="2018-03-26T11:27:00Z">
+          <w:rPrChange w:id="33" w:author="Bingham, JL, Mr &lt;jeremyb@sun.ac.za&gt;" w:date="2018-03-26T11:27:00Z">
             <w:rPr/>
           </w:rPrChange>
         </w:rPr>
@@ -1599,7 +1527,7 @@
       <w:r>
         <w:rPr>
           <w:strike/>
-          <w:rPrChange w:id="41" w:author="Bingham, JL, Mr &lt;jeremyb@sun.ac.za&gt;" w:date="2018-03-26T11:28:00Z">
+          <w:rPrChange w:id="34" w:author="Bingham, JL, Mr &lt;jeremyb@sun.ac.za&gt;" w:date="2018-03-26T11:28:00Z">
             <w:rPr/>
           </w:rPrChange>
         </w:rPr>
@@ -1608,7 +1536,7 @@
       <w:r>
         <w:t>,</w:t>
       </w:r>
-      <w:ins w:id="42" w:author="Bingham, JL, Mr &lt;jeremyb@sun.ac.za&gt;" w:date="2018-03-26T11:28:00Z">
+      <w:ins w:id="35" w:author="Bingham, JL, Mr &lt;jeremyb@sun.ac.za&gt;" w:date="2018-03-26T11:28:00Z">
         <w:r>
           <w:t xml:space="preserve"> To meet this challenge</w:t>
         </w:r>
@@ -1622,7 +1550,7 @@
       <w:r>
         <w:rPr>
           <w:strike/>
-          <w:rPrChange w:id="43" w:author="Bingham, JL, Mr &lt;jeremyb@sun.ac.za&gt;" w:date="2018-03-26T11:27:00Z">
+          <w:rPrChange w:id="36" w:author="Bingham, JL, Mr &lt;jeremyb@sun.ac.za&gt;" w:date="2018-03-26T11:27:00Z">
             <w:rPr/>
           </w:rPrChange>
         </w:rPr>
@@ -1634,7 +1562,7 @@
       <w:r>
         <w:rPr>
           <w:color w:val="000000" w:themeColor="text1"/>
-          <w:rPrChange w:id="44" w:author="Bingham, JL, Mr &lt;jeremyb@sun.ac.za&gt;" w:date="2018-03-26T11:27:00Z">
+          <w:rPrChange w:id="37" w:author="Bingham, JL, Mr &lt;jeremyb@sun.ac.za&gt;" w:date="2018-03-26T11:27:00Z">
             <w:rPr/>
           </w:rPrChange>
         </w:rPr>
@@ -1646,29 +1574,29 @@
       <w:r>
         <w:rPr>
           <w:highlight w:val="green"/>
-          <w:rPrChange w:id="45" w:author="Bingham, JL, Mr &lt;jeremyb@sun.ac.za&gt;" w:date="2018-03-26T11:30:00Z">
+          <w:rPrChange w:id="38" w:author="Bingham, JL, Mr &lt;jeremyb@sun.ac.za&gt;" w:date="2018-03-26T11:30:00Z">
             <w:rPr/>
           </w:rPrChange>
         </w:rPr>
         <w:t xml:space="preserve">by our </w:t>
       </w:r>
-      <w:commentRangeStart w:id="46"/>
+      <w:commentRangeStart w:id="39"/>
       <w:r>
         <w:rPr>
           <w:highlight w:val="green"/>
-          <w:rPrChange w:id="47" w:author="Bingham, JL, Mr &lt;jeremyb@sun.ac.za&gt;" w:date="2018-03-26T11:30:00Z">
+          <w:rPrChange w:id="40" w:author="Bingham, JL, Mr &lt;jeremyb@sun.ac.za&gt;" w:date="2018-03-26T11:30:00Z">
             <w:rPr/>
           </w:rPrChange>
         </w:rPr>
         <w:t>team</w:t>
       </w:r>
-      <w:commentRangeEnd w:id="46"/>
+      <w:commentRangeEnd w:id="39"/>
       <w:r>
         <w:rPr>
           <w:rStyle w:val="CommentReference"/>
           <w:lang w:val="en-ZA"/>
         </w:rPr>
-        <w:commentReference w:id="46"/>
+        <w:commentReference w:id="39"/>
       </w:r>
       <w:r>
         <w:t>)</w:t>
@@ -1680,7 +1608,7 @@
         <w:fldChar w:fldCharType="begin" w:fldLock="1"/>
       </w:r>
       <w:r>
-        <w:instrText>ADDIN CSL_CITATION { "citationItems" : [ { "id" : "ITEM-1", "itemData" : { "DOI" : "10.1097/EDE.0b013e3182576c07", "ISBN" : "1531-5487 (Electronic)\\r1044-3983 (Linking)", "ISSN" : "1044-3983", "PMID" : "22627902", "abstract" : "BACKGROUND: Estimating disease incidence from cross-sectional surveys, using biomarkers for \"recent\" infection, has attracted much interest. Despite widespread applications to HIV, there is currently no consensus on the correct handling of biomarker results classifying persons as \"recently\" infected long after the infections occurred.\\n\\nMETHODS: We derive a general expression for a weighted average of recent incidence that-unlike previous estimators-requires no particular assumption about recent infection biomarker dynamics or about the demographic and epidemiologic context. This is possible through the introduction of an explicit timescale T that truncates the period of averaging implied by the estimator.\\n\\nRESULTS: The recent infection test dynamics can be summarized into 2 parameters, similar to those appearing in previous estimators: a mean duration of recent infection and a false-recent rate. We identify a number of dimensionless parameters that capture the bias that arises from working with tractable forms of the resulting estimator and elucidate the utility of the incidence estimator in terms of the performance of the recency test and the population state. Estimation of test characteristics and incidence is demonstrated using simulated data. The observed confidence interval coverage of the test characteristics and incidence is within 1% of intended coverage.\\n\\nCONCLUSIONS: Biomarker-based incidence estimation can be consistently adapted to a general context without the strong assumptions of previous work about biomarker dynamics and epidemiologic and demographic history.", "author" : [ { "dropping-particle" : "", "family" : "Kassanjee", "given" : "Reshma", "non-dropping-particle" : "", "parse-names" : false, "suffix" : "" }, { "dropping-particle" : "", "family" : "McWalter", "given" : "Thomas A.", "non-dropping-particle" : "", "parse-names" : false, "suffix" : "" }, { "dropping-particle" : "", "family" : "B\u00e4rnighausen", "given" : "Till", "non-dropping-particle" : "", "parse-names" : false, "suffix" : "" }, { "dropping-particle" : "", "family" : "Welte", "given" : "Alex", "non-dropping-particle" : "", "parse-names" : false, "suffix" : "" } ], "container-title" : "Epidemiology", "id" : "ITEM-1", "issue" : "5", "issued" : { "date-parts" : [ [ "2012", "9" ] ] }, "page" : "721-728", "title" : "A New General Biomarker-based Incidence Estimator", "type" : "article-journal", "volume" : "23" }, "uris" : [ "http://www.mendeley.com/documents/?uuid=ae9a25ba-785c-4436-8236-485a3f3fd6f6" ] } ], "mendeley" : { "formattedCitation" : "[9]", "plainTextFormattedCitation" : "[9]", "previouslyFormattedCitation" : "[9]" }, "properties" : {  }, "schema" : "https://github.com/citation-style-language/schema/raw/master/csl-citation.json" }</w:instrText>
+        <w:instrText>ADDIN CSL_CITATION { "citationItems" : [ { "id" : "ITEM-1", "itemData" : { "DOI" : "10.1097/EDE.0b013e3182576c07", "ISBN" : "1531-5487 (Electronic)\\r1044-3983 (Linking)", "ISSN" : "1044-3983", "PMID" : "22627902", "abstract" : "BACKGROUND: Estimating disease incidence from cross-sectional surveys, using biomarkers for \"recent\" infection, has attracted much interest. Despite widespread applications to HIV, there is currently no consensus on the correct handling of biomarker results classifying persons as \"recently\" infected long after the infections occurred.\\n\\nMETHODS: We derive a general expression for a weighted average of recent incidence that-unlike previous estimators-requires no particular assumption about recent infection biomarker dynamics or about the demographic and epidemiologic context. This is possible through the introduction of an explicit timescale T that truncates the period of averaging implied by the estimator.\\n\\nRESULTS: The recent infection test dynamics can be summarized into 2 parameters, similar to those appearing in previous estimators: a mean duration of recent infection and a false-recent rate. We identify a number of dimensionless parameters that capture the bias that arises from working with tractable forms of the resulting estimator and elucidate the utility of the incidence estimator in terms of the performance of the recency test and the population state. Estimation of test characteristics and incidence is demonstrated using simulated data. The observed confidence interval coverage of the test characteristics and incidence is within 1% of intended coverage.\\n\\nCONCLUSIONS: Biomarker-based incidence estimation can be consistently adapted to a general context without the strong assumptions of previous work about biomarker dynamics and epidemiologic and demographic history.", "author" : [ { "dropping-particle" : "", "family" : "Kassanjee", "given" : "Reshma", "non-dropping-particle" : "", "parse-names" : false, "suffix" : "" }, { "dropping-particle" : "", "family" : "McWalter", "given" : "Thomas A.", "non-dropping-particle" : "", "parse-names" : false, "suffix" : "" }, { "dropping-particle" : "", "family" : "B\u00e4rnighausen", "given" : "Till", "non-dropping-particle" : "", "parse-names" : false, "suffix" : "" }, { "dropping-particle" : "", "family" : "Welte", "given" : "Alex", "non-dropping-particle" : "", "parse-names" : false, "suffix" : "" } ], "container-title" : "Epidemiology", "id" : "ITEM-1", "issue" : "5", "issued" : { "date-parts" : [ [ "2012", "9" ] ] }, "page" : "721-728", "title" : "A New General Biomarker-based Incidence Estimator", "type" : "article-journal", "volume" : "23" }, "uris" : [ "http://www.mendeley.com/documents/?uuid=ae9a25ba-785c-4436-8236-485a3f3fd6f6" ] } ], "mendeley" : { "formattedCitation" : "[9]", "plainTextFormattedCitation" : "[9]", "previouslyFormattedCitation" : "[9]" }, "properties" : { "noteIndex" : 0 }, "schema" : "https://github.com/citation-style-language/schema/raw/master/csl-citation.json" }</w:instrText>
       </w:r>
       <w:r>
         <w:fldChar w:fldCharType="separate"/>
@@ -1721,7 +1649,7 @@
         <w:fldChar w:fldCharType="begin" w:fldLock="1"/>
       </w:r>
       <w:r>
-        <w:instrText>ADDIN CSL_CITATION { "citationItems" : [ { "id" : "ITEM-1", "itemData" : { "DOI" : "10.1128/JCM.02196-07", "ISBN" : "1098-660X", "ISSN" : "00951137", "PMID" : "18322061", "abstract" : "Serodiagnosis of human immunodeficiency virus (HIV) infection in the United States has traditionally relied on a sequential two-test algorithm: an initial screen with an enzyme immunoassay (EIA) and reflex testing of EIA-reactive specimens with a more specific supplemental test such as Western blotting or immunofluorescence. The supplemental tests are tedious, subjective, and expensive. In addition, there have been major improvements in the performance and accuracy of the EIA tests as well as the introduction of rapid serologic tests (RT) and HIV nucleic acid amplification tests (NAAT). Related to these improvements is the possibility that alternative algorithms using combinations of currently approved HIV tests may function as well as if not better than the current algorithm, with more flexibility, improved accuracy, and lower cost. To this end, we evaluated the performance of 12 currently licensed tests and 1 in-house HIV test (6 EIA, 4 RT, and 3 NAAT) on panels of plasma samples from HIV-infected (n = 621 HIV type 1 [HIV-1] and 34 HIV-2) and uninfected (n = 513) people and of sequential specimens from people early in seroconversion (183 specimens from 15 patients). Test combinations were analyzed in two dual-test (sensitivity-optimized and specificity-optimized) algorithms and in a three-test (tie-breaking) algorithm, and performance was compared to the conventional algorithm. The results indicate that alternative algorithm strategies with currently licensed tests compare favorably with the conventional algorithm in detecting and confirming established HIV infection. Furthermore, there was a lower frequency of discordant or indeterminate results that require follow-up testing, and there was improved detection of early infection.", "author" : [ { "dropping-particle" : "", "family" : "Owen", "given" : "S. M.", "non-dropping-particle" : "", "parse-names" : false, "suffix" : "" }, { "dropping-particle" : "", "family" : "Yang", "given" : "C.", "non-dropping-particle" : "", "parse-names" : false, "suffix" : "" }, { "dropping-particle" : "", "family" : "Spira", "given" : "T.", "non-dropping-particle" : "", "parse-names" : false, "suffix" : "" }, { "dropping-particle" : "", "family" : "Ou", "given" : "C. Y.", "non-dropping-particle" : "", "parse-names" : false, "suffix" : "" }, { "dropping-particle" : "", "family" : "Pau", "given" : "C. P.", "non-dropping-particle" : "", "parse-names" : false, "suffix" : "" }, { "dropping-particle" : "", "family" : "Parekh", "given" : "B. S.", "non-dropping-particle" : "", "parse-names" : false, "suffix" : "" }, { "dropping-particle" : "", "family" : "Candal", "given" : "D.", "non-dropping-particle" : "", "parse-names" : false, "suffix" : "" }, { "dropping-particle" : "", "family" : "Kuehl", "given" : "D.", "non-dropping-particle" : "", "parse-names" : false, "suffix" : "" }, { "dropping-particle" : "", "family" : "Kennedy", "given" : "M. S.", "non-dropping-particle" : "", "parse-names" : false, "suffix" : "" }, { "dropping-particle" : "", "family" : "Rudolph", "given" : "D.", "non-dropping-particle" : "", "parse-names" : false, "suffix" : "" }, { "dropping-particle" : "", "family" : "Luo", "given" : "W.", "non-dropping-particle" : "", "parse-names" : false, "suffix" : "" }, { "dropping-particle" : "", "family" : "Delatorre", "given" : "N.", "non-dropping-particle" : "", "parse-names" : false, "suffix" : "" }, { "dropping-particle" : "", "family" : "Masciotra", "given" : "S.", "non-dropping-particle" : "", "parse-names" : false, "suffix" : "" }, { "dropping-particle" : "", "family" : "Kalish", "given" : "M. L.", "non-dropping-particle" : "", "parse-names" : false, "suffix" : "" }, { "dropping-particle" : "", "family" : "Cowart", "given" : "F.", "non-dropping-particle" : "", "parse-names" : false, "suffix" : "" }, { "dropping-particle" : "", "family" : "Barnett", "given" : "T.", "non-dropping-particle" : "", "parse-names" : false, "suffix" : "" }, { "dropping-particle" : "", "family" : "Lal", "given" : "R.", "non-dropping-particle" : "", "parse-names" : false, "suffix" : "" }, { "dropping-particle" : "", "family" : "McDougal", "given" : "J. S.", "non-dropping-particle" : "", "parse-names" : false, "suffix" : "" } ], "container-title" : "Journal of Clinical Microbiology", "id" : "ITEM-1", "issue" : "5", "issued" : { "date-parts" : [ [ "2008" ] ] }, "page" : "1588-1595", "title" : "Alternative algorithms for human immunodeficiency virus infection diagnosis using tests that are licensed in the United States", "type" : "article-journal", "volume" : "46" }, "uris" : [ "http://www.mendeley.com/documents/?uuid=026e1fc4-e7fc-45f1-94e5-293f620a6564" ] }, { "id" : "ITEM-2", "itemData" : { "DOI" : "10.1016/j.jcv.2011.09.011", "ISBN" : "1873-5967", "ISSN" : "1873-5967", "PMID" : "21981983", "abstract" : "BACKGROUND The current algorithm for HIV diagnosis in the US involves screening with an immunoassay (IA) and supplemental testing with Western blot (WB) or immunofluorescence assay. Because of existence of more sensitive and specific FDA-approved assays that would also reduce the cost and turn-around time of testing compared to WB, several alternative algorithms have been evaluated. Recently, an alternative algorithm using a sensitive 3rd or 4th generation IA followed by an HIV-1 and HIV-2 discriminatory supplemental test on the initial IA-positive specimens was proposed. Concordant positive results indicate HIV-positive specimens and discordant results are resolved by nucleic acid amplification testing (NAAT). OBJECTIVES To evaluate the sensitivity of assays during acute HIV infection and the performance of the current and an alternative algorithm using samples from HIV-1 seroconversion panels and persons with established HIV infections. STUDY DESIGN To evaluate the algorithms in early infections, 26 HIV-1 seroconverters from the US were tested with three 3rd generation and one 4th generation IA, six rapid tests (RTs), one NAAT, and WB. Sensitivity and specificity of the algorithms were calculated by testing an additional 416 HIV-positive and 414 uninfected control samples with one 3rd generation and one 4th generation IA, four RTs, one NAAT, and WB. RESULTS The individual assays evaluated became positive 5 (RT) to 26 days (NAAT) before WB was positive. Among seroconverters, the alternative algorithm detected significantly more infections than the current algorithm (103-134 versus 56, p&lt;0.0001). Furthermore, the use of a 4th generation IA instead of a 3rd generation assay as the screen resulted in significantly higher detection of acute infections (p&lt;0.0001). In contrast, the algorithms performed equally among specimens from established HIV-1 infections. CONCLUSIONS This study demonstrated improved sensitivity of the alternative algorithm for detecting acute HIV-1 infections, while maintaining the ability to accurately detect established HIV-1 infections. Early detection is important as individuals can be highly infectious during acute infection. In addition, the alternative algorithm should reduce turn-around time by using a RT as the supplemental test has the potential to increase the number of test results returned.", "author" : [ { "dropping-particle" : "", "family" : "Masciotra", "given" : "Silvina", "non-dropping-particle" : "", "parse-names" : false, "suffix" : "" }, { "dropping-particle" : "", "family" : "McDougal", "given" : "J. Steven", "non-dropping-particle" : "", "parse-names" : false, "suffix" : "" }, { "dropping-particle" : "", "family" : "Feldman", "given" : "Jane", "non-dropping-particle" : "", "parse-names" : false, "suffix" : "" }, { "dropping-particle" : "", "family" : "Sprinkle", "given" : "Patrick", "non-dropping-particle" : "", "parse-names" : false, "suffix" : "" }, { "dropping-particle" : "", "family" : "Wesolowski", "given" : "Laura", "non-dropping-particle" : "", "parse-names" : false, "suffix" : "" }, { "dropping-particle" : "", "family" : "Owen", "given" : "S. Michele", "non-dropping-particle" : "", "parse-names" : false, "suffix" : "" } ], "container-title" : "Journal of clinical virology : the official publication of the Pan American Society for Clinical Virology", "id" : "ITEM-2", "issue" : "SUPPL. 1", "issued" : { "date-parts" : [ [ "2011", "12" ] ] }, "page" : "S17-22", "publisher" : "Elsevier B.V.", "title" : "Evaluation of an alternative HIV diagnostic algorithm using specimens from seroconversion panels and persons with established HIV infections", "type" : "article-journal", "volume" : "52 Suppl 1" }, "uris" : [ "http://www.mendeley.com/documents/?uuid=04053de0-9690-4390-a4bf-89bd28f1e48d" ] }, { "id" : "ITEM-3", "itemData" : { "DOI" : "10.1093/cid/ciw666", "ISSN" : "1537-6591", "PMID" : "27737954", "abstract" : "BACKGROUND Understanding the period of time between an exposure resulting in infection with human immunodeficiency virus (HIV) and when a test can reliably detect the presence of that infection, that is, the test window period, may benefit testing programs and clinicians in counseling patients about when the clinician and the patient can be confident a suspected exposure did not result in HIV infection. METHODS We evaluated the intervals between reactivity of the Aptima HIV-1 RNA test (Aptima) and 20 US Food and Drug Administration-approved HIV immunoassays using 222 longitudinally collected plasma specimens from HIV-1 seroconverters from the United States. Using interval-censored survival and binomial regression approaches a multi-model framework was implemented to estimate the relative emergence of test reactivity, referred to here as an inter-test reactivity interval (ITRI). We then combined ITRI results with simulated data for the eclipse period, the time between exposure and detection of HIV virus by Aptima, to estimate the window period for each test. RESULTS The estimated ITRIs were shorter with each new class of HIV tests, ranging from 5.9 to 24.8 days. The 99(th) percentiles of the window period probability distribution ranged from 44 days for laboratory screening tests that detect both antigen and antibody to 65 days for the Western blot test. CONCLUSIONS Our directly comparable estimates of the emergence of reactivity for 20 immunoassays are valuable to testing providers for interpreting negative HIV test results obtained shortly after exposure, and for counseling individuals on when to retest after an exposure.", "author" : [ { "dropping-particle" : "", "family" : "Delaney", "given" : "Kevin P.", "non-dropping-particle" : "", "parse-names" : false, "suffix" : "" }, { "dropping-particle" : "", "family" : "Hanson", "given" : "Debra L.", "non-dropping-particle" : "", "parse-names" : false, "suffix" : "" }, { "dropping-particle" : "", "family" : "Masciotra", "given" : "Silvina", "non-dropping-particle" : "", "parse-names" : false, "suffix" : "" }, { "dropping-particle" : "", "family" : "Ethridge", "given" : "Steven F.", "non-dropping-particle" : "", "parse-names" : false, "suffix" : "" }, { "dropping-particle" : "", "family" : "Wesolowski", "given" : "Laura", "non-dropping-particle" : "", "parse-names" : false, "suffix" : "" }, { "dropping-particle" : "", "family" : "Owen", "given" : "Sherry Michele", "non-dropping-particle" : "", "parse-names" : false, "suffix" : "" } ], "container-title" : "Clinical Infectious Diseases", "id" : "ITEM-3", "issue" : "1", "issued" : { "date-parts" : [ [ "2017", "1", "1" ] ] }, "page" : "53-59", "title" : "Time Until Emergence of HIV Test Reactivity Following Infection With HIV-1: Implications for Interpreting Test Results and Retesting After Exposure", "type" : "article-journal", "volume" : "64" }, "uris" : [ "http://www.mendeley.com/documents/?uuid=2344a6a3-d4b9-4359-aabd-e85fdd768a9d" ] } ], "mendeley" : { "formattedCitation" : "[10\u201312]", "plainTextFormattedCitation" : "[10\u201312]", "previouslyFormattedCitation" : "[10\u201312]" }, "properties" : {  }, "schema" : "https://github.com/citation-style-language/schema/raw/master/csl-citation.json" }</w:instrText>
+        <w:instrText>ADDIN CSL_CITATION { "citationItems" : [ { "id" : "ITEM-1", "itemData" : { "DOI" : "10.1128/JCM.02196-07", "ISBN" : "1098-660X", "ISSN" : "00951137", "PMID" : "18322061", "abstract" : "Serodiagnosis of human immunodeficiency virus (HIV) infection in the United States has traditionally relied on a sequential two-test algorithm: an initial screen with an enzyme immunoassay (EIA) and reflex testing of EIA-reactive specimens with a more specific supplemental test such as Western blotting or immunofluorescence. The supplemental tests are tedious, subjective, and expensive. In addition, there have been major improvements in the performance and accuracy of the EIA tests as well as the introduction of rapid serologic tests (RT) and HIV nucleic acid amplification tests (NAAT). Related to these improvements is the possibility that alternative algorithms using combinations of currently approved HIV tests may function as well as if not better than the current algorithm, with more flexibility, improved accuracy, and lower cost. To this end, we evaluated the performance of 12 currently licensed tests and 1 in-house HIV test (6 EIA, 4 RT, and 3 NAAT) on panels of plasma samples from HIV-infected (n = 621 HIV type 1 [HIV-1] and 34 HIV-2) and uninfected (n = 513) people and of sequential specimens from people early in seroconversion (183 specimens from 15 patients). Test combinations were analyzed in two dual-test (sensitivity-optimized and specificity-optimized) algorithms and in a three-test (tie-breaking) algorithm, and performance was compared to the conventional algorithm. The results indicate that alternative algorithm strategies with currently licensed tests compare favorably with the conventional algorithm in detecting and confirming established HIV infection. Furthermore, there was a lower frequency of discordant or indeterminate results that require follow-up testing, and there was improved detection of early infection.", "author" : [ { "dropping-particle" : "", "family" : "Owen", "given" : "S. M.", "non-dropping-particle" : "", "parse-names" : false, "suffix" : "" }, { "dropping-particle" : "", "family" : "Yang", "given" : "C.", "non-dropping-particle" : "", "parse-names" : false, "suffix" : "" }, { "dropping-particle" : "", "family" : "Spira", "given" : "T.", "non-dropping-particle" : "", "parse-names" : false, "suffix" : "" }, { "dropping-particle" : "", "family" : "Ou", "given" : "C. Y.", "non-dropping-particle" : "", "parse-names" : false, "suffix" : "" }, { "dropping-particle" : "", "family" : "Pau", "given" : "C. P.", "non-dropping-particle" : "", "parse-names" : false, "suffix" : "" }, { "dropping-particle" : "", "family" : "Parekh", "given" : "B. S.", "non-dropping-particle" : "", "parse-names" : false, "suffix" : "" }, { "dropping-particle" : "", "family" : "Candal", "given" : "D.", "non-dropping-particle" : "", "parse-names" : false, "suffix" : "" }, { "dropping-particle" : "", "family" : "Kuehl", "given" : "D.", "non-dropping-particle" : "", "parse-names" : false, "suffix" : "" }, { "dropping-particle" : "", "family" : "Kennedy", "given" : "M. S.", "non-dropping-particle" : "", "parse-names" : false, "suffix" : "" }, { "dropping-particle" : "", "family" : "Rudolph", "given" : "D.", "non-dropping-particle" : "", "parse-names" : false, "suffix" : "" }, { "dropping-particle" : "", "family" : "Luo", "given" : "W.", "non-dropping-particle" : "", "parse-names" : false, "suffix" : "" }, { "dropping-particle" : "", "family" : "Delatorre", "given" : "N.", "non-dropping-particle" : "", "parse-names" : false, "suffix" : "" }, { "dropping-particle" : "", "family" : "Masciotra", "given" : "S.", "non-dropping-particle" : "", "parse-names" : false, "suffix" : "" }, { "dropping-particle" : "", "family" : "Kalish", "given" : "M. L.", "non-dropping-particle" : "", "parse-names" : false, "suffix" : "" }, { "dropping-particle" : "", "family" : "Cowart", "given" : "F.", "non-dropping-particle" : "", "parse-names" : false, "suffix" : "" }, { "dropping-particle" : "", "family" : "Barnett", "given" : "T.", "non-dropping-particle" : "", "parse-names" : false, "suffix" : "" }, { "dropping-particle" : "", "family" : "Lal", "given" : "R.", "non-dropping-particle" : "", "parse-names" : false, "suffix" : "" }, { "dropping-particle" : "", "family" : "McDougal", "given" : "J. S.", "non-dropping-particle" : "", "parse-names" : false, "suffix" : "" } ], "container-title" : "Journal of Clinical Microbiology", "id" : "ITEM-1", "issue" : "5", "issued" : { "date-parts" : [ [ "2008" ] ] }, "page" : "1588-1595", "title" : "Alternative algorithms for human immunodeficiency virus infection diagnosis using tests that are licensed in the United States", "type" : "article-journal", "volume" : "46" }, "uris" : [ "http://www.mendeley.com/documents/?uuid=026e1fc4-e7fc-45f1-94e5-293f620a6564" ] }, { "id" : "ITEM-2", "itemData" : { "DOI" : "10.1016/j.jcv.2011.09.011", "ISBN" : "1873-5967", "ISSN" : "1873-5967", "PMID" : "21981983", "abstract" : "BACKGROUND The current algorithm for HIV diagnosis in the US involves screening with an immunoassay (IA) and supplemental testing with Western blot (WB) or immunofluorescence assay. Because of existence of more sensitive and specific FDA-approved assays that would also reduce the cost and turn-around time of testing compared to WB, several alternative algorithms have been evaluated. Recently, an alternative algorithm using a sensitive 3rd or 4th generation IA followed by an HIV-1 and HIV-2 discriminatory supplemental test on the initial IA-positive specimens was proposed. Concordant positive results indicate HIV-positive specimens and discordant results are resolved by nucleic acid amplification testing (NAAT). OBJECTIVES To evaluate the sensitivity of assays during acute HIV infection and the performance of the current and an alternative algorithm using samples from HIV-1 seroconversion panels and persons with established HIV infections. STUDY DESIGN To evaluate the algorithms in early infections, 26 HIV-1 seroconverters from the US were tested with three 3rd generation and one 4th generation IA, six rapid tests (RTs), one NAAT, and WB. Sensitivity and specificity of the algorithms were calculated by testing an additional 416 HIV-positive and 414 uninfected control samples with one 3rd generation and one 4th generation IA, four RTs, one NAAT, and WB. RESULTS The individual assays evaluated became positive 5 (RT) to 26 days (NAAT) before WB was positive. Among seroconverters, the alternative algorithm detected significantly more infections than the current algorithm (103-134 versus 56, p&lt;0.0001). Furthermore, the use of a 4th generation IA instead of a 3rd generation assay as the screen resulted in significantly higher detection of acute infections (p&lt;0.0001). In contrast, the algorithms performed equally among specimens from established HIV-1 infections. CONCLUSIONS This study demonstrated improved sensitivity of the alternative algorithm for detecting acute HIV-1 infections, while maintaining the ability to accurately detect established HIV-1 infections. Early detection is important as individuals can be highly infectious during acute infection. In addition, the alternative algorithm should reduce turn-around time by using a RT as the supplemental test has the potential to increase the number of test results returned.", "author" : [ { "dropping-particle" : "", "family" : "Masciotra", "given" : "Silvina", "non-dropping-particle" : "", "parse-names" : false, "suffix" : "" }, { "dropping-particle" : "", "family" : "McDougal", "given" : "J. Steven", "non-dropping-particle" : "", "parse-names" : false, "suffix" : "" }, { "dropping-particle" : "", "family" : "Feldman", "given" : "Jane", "non-dropping-particle" : "", "parse-names" : false, "suffix" : "" }, { "dropping-particle" : "", "family" : "Sprinkle", "given" : "Patrick", "non-dropping-particle" : "", "parse-names" : false, "suffix" : "" }, { "dropping-particle" : "", "family" : "Wesolowski", "given" : "Laura", "non-dropping-particle" : "", "parse-names" : false, "suffix" : "" }, { "dropping-particle" : "", "family" : "Owen", "given" : "S. Michele", "non-dropping-particle" : "", "parse-names" : false, "suffix" : "" } ], "container-title" : "Journal of clinical virology : the official publication of the Pan American Society for Clinical Virology", "id" : "ITEM-2", "issue" : "SUPPL. 1", "issued" : { "date-parts" : [ [ "2011", "12" ] ] }, "page" : "S17-22", "publisher" : "Elsevier B.V.", "title" : "Evaluation of an alternative HIV diagnostic algorithm using specimens from seroconversion panels and persons with established HIV infections", "type" : "article-journal", "volume" : "52 Suppl 1" }, "uris" : [ "http://www.mendeley.com/documents/?uuid=04053de0-9690-4390-a4bf-89bd28f1e48d" ] }, { "id" : "ITEM-3", "itemData" : { "DOI" : "10.1093/cid/ciw666", "ISSN" : "1537-6591", "PMID" : "27737954", "abstract" : "BACKGROUND Understanding the period of time between an exposure resulting in infection with human immunodeficiency virus (HIV) and when a test can reliably detect the presence of that infection, that is, the test window period, may benefit testing programs and clinicians in counseling patients about when the clinician and the patient can be confident a suspected exposure did not result in HIV infection. METHODS We evaluated the intervals between reactivity of the Aptima HIV-1 RNA test (Aptima) and 20 US Food and Drug Administration-approved HIV immunoassays using 222 longitudinally collected plasma specimens from HIV-1 seroconverters from the United States. Using interval-censored survival and binomial regression approaches a multi-model framework was implemented to estimate the relative emergence of test reactivity, referred to here as an inter-test reactivity interval (ITRI). We then combined ITRI results with simulated data for the eclipse period, the time between exposure and detection of HIV virus by Aptima, to estimate the window period for each test. RESULTS The estimated ITRIs were shorter with each new class of HIV tests, ranging from 5.9 to 24.8 days. The 99(th) percentiles of the window period probability distribution ranged from 44 days for laboratory screening tests that detect both antigen and antibody to 65 days for the Western blot test. CONCLUSIONS Our directly comparable estimates of the emergence of reactivity for 20 immunoassays are valuable to testing providers for interpreting negative HIV test results obtained shortly after exposure, and for counseling individuals on when to retest after an exposure.", "author" : [ { "dropping-particle" : "", "family" : "Delaney", "given" : "Kevin P.", "non-dropping-particle" : "", "parse-names" : false, "suffix" : "" }, { "dropping-particle" : "", "family" : "Hanson", "given" : "Debra L.", "non-dropping-particle" : "", "parse-names" : false, "suffix" : "" }, { "dropping-particle" : "", "family" : "Masciotra", "given" : "Silvina", "non-dropping-particle" : "", "parse-names" : false, "suffix" : "" }, { "dropping-particle" : "", "family" : "Ethridge", "given" : "Steven F.", "non-dropping-particle" : "", "parse-names" : false, "suffix" : "" }, { "dropping-particle" : "", "family" : "Wesolowski", "given" : "Laura", "non-dropping-particle" : "", "parse-names" : false, "suffix" : "" }, { "dropping-particle" : "", "family" : "Owen", "given" : "Sherry Michele", "non-dropping-particle" : "", "parse-names" : false, "suffix" : "" } ], "container-title" : "Clinical Infectious Diseases", "id" : "ITEM-3", "issue" : "1", "issued" : { "date-parts" : [ [ "2017", "1", "1" ] ] }, "page" : "53-59", "title" : "Time Until Emergence of HIV Test Reactivity Following Infection With HIV-1: Implications for Interpreting Test Results and Retesting After Exposure", "type" : "article-journal", "volume" : "64" }, "uris" : [ "http://www.mendeley.com/documents/?uuid=2344a6a3-d4b9-4359-aabd-e85fdd768a9d" ] } ], "mendeley" : { "formattedCitation" : "[10\u201312]", "plainTextFormattedCitation" : "[10\u201312]", "previouslyFormattedCitation" : "[10\u201312]" }, "properties" : { "noteIndex" : 0 }, "schema" : "https://github.com/citation-style-language/schema/raw/master/csl-citation.json" }</w:instrText>
       </w:r>
       <w:r>
         <w:fldChar w:fldCharType="separate"/>
@@ -1747,7 +1675,7 @@
       <w:r>
         <w:rPr>
           <w:strike/>
-          <w:rPrChange w:id="48" w:author="Bingham, JL, Mr &lt;jeremyb@sun.ac.za&gt;" w:date="2018-03-26T11:31:00Z">
+          <w:rPrChange w:id="41" w:author="Bingham, JL, Mr &lt;jeremyb@sun.ac.za&gt;" w:date="2018-03-26T11:31:00Z">
             <w:rPr/>
           </w:rPrChange>
         </w:rPr>
@@ -1762,29 +1690,29 @@
       <w:r>
         <w:t>ml of plasma</w:t>
       </w:r>
-      <w:del w:id="49" w:author="Bingham, JL, Mr &lt;jeremyb@sun.ac.za&gt;" w:date="2018-03-26T11:31:00Z">
+      <w:del w:id="42" w:author="Bingham, JL, Mr &lt;jeremyb@sun.ac.za&gt;" w:date="2018-03-26T11:31:00Z">
         <w:r>
           <w:delText>,</w:delText>
         </w:r>
       </w:del>
-      <w:ins w:id="50" w:author="Bingham, JL, Mr &lt;jeremyb@sun.ac.za&gt;" w:date="2018-03-26T11:31:00Z">
+      <w:ins w:id="43" w:author="Bingham, JL, Mr &lt;jeremyb@sun.ac.za&gt;" w:date="2018-03-26T11:31:00Z">
         <w:r>
           <w:t xml:space="preserve"> </w:t>
         </w:r>
       </w:ins>
-      <w:ins w:id="51" w:author="Bingham, JL, Mr &lt;jeremyb@sun.ac.za&gt;" w:date="2018-03-26T11:32:00Z">
+      <w:ins w:id="44" w:author="Bingham, JL, Mr &lt;jeremyb@sun.ac.za&gt;" w:date="2018-03-26T11:32:00Z">
         <w:r>
           <w:t>–</w:t>
         </w:r>
       </w:ins>
-      <w:ins w:id="52" w:author="Bingham, JL, Mr &lt;jeremyb@sun.ac.za&gt;" w:date="2018-03-26T11:31:00Z">
+      <w:ins w:id="45" w:author="Bingham, JL, Mr &lt;jeremyb@sun.ac.za&gt;" w:date="2018-03-26T11:31:00Z">
         <w:r>
           <w:t xml:space="preserve"> </w:t>
         </w:r>
         <w:r>
           <w:rPr>
             <w:highlight w:val="green"/>
-            <w:rPrChange w:id="53" w:author="Bingham, JL, Mr &lt;jeremyb@sun.ac.za&gt;" w:date="2018-03-26T11:32:00Z">
+            <w:rPrChange w:id="46" w:author="Bingham, JL, Mr &lt;jeremyb@sun.ac.za&gt;" w:date="2018-03-26T11:32:00Z">
               <w:rPr/>
             </w:rPrChange>
           </w:rPr>
@@ -1794,12 +1722,12 @@
           <w:t xml:space="preserve"> detect an infection</w:t>
         </w:r>
       </w:ins>
-      <w:ins w:id="54" w:author="Bingham, JL, Mr &lt;jeremyb@sun.ac.za&gt;" w:date="2018-03-26T11:32:00Z">
+      <w:ins w:id="47" w:author="Bingham, JL, Mr &lt;jeremyb@sun.ac.za&gt;" w:date="2018-03-26T11:32:00Z">
         <w:r>
           <w:t xml:space="preserve">. </w:t>
         </w:r>
       </w:ins>
-      <w:del w:id="55" w:author="Bingham, JL, Mr &lt;jeremyb@sun.ac.za&gt;" w:date="2018-03-26T11:33:00Z">
+      <w:del w:id="48" w:author="Bingham, JL, Mr &lt;jeremyb@sun.ac.za&gt;" w:date="2018-03-26T11:33:00Z">
         <w:r>
           <w:delText xml:space="preserve"> </w:delText>
         </w:r>
@@ -1810,7 +1738,7 @@
           <w:delText xml:space="preserve"> call</w:delText>
         </w:r>
       </w:del>
-      <w:ins w:id="56" w:author="Bingham, JL, Mr &lt;jeremyb@sun.ac.za&gt;" w:date="2018-03-26T11:33:00Z">
+      <w:ins w:id="49" w:author="Bingham, JL, Mr &lt;jeremyb@sun.ac.za&gt;" w:date="2018-03-26T11:33:00Z">
         <w:r>
           <w:t>We call this</w:t>
         </w:r>
@@ -1860,7 +1788,7 @@
       <w:r>
         <w:t>Where possible</w:t>
       </w:r>
-      <w:del w:id="57" w:author="Bingham, JL, Mr &lt;jeremyb@sun.ac.za&gt;" w:date="2018-03-26T11:33:00Z">
+      <w:del w:id="50" w:author="Bingham, JL, Mr &lt;jeremyb@sun.ac.za&gt;" w:date="2018-03-26T11:33:00Z">
         <w:r>
           <w:delText>,</w:delText>
         </w:r>
@@ -1883,7 +1811,7 @@
       <w:r>
         <w:rPr>
           <w:strike/>
-          <w:rPrChange w:id="58" w:author="Bingham, JL, Mr &lt;jeremyb@sun.ac.za&gt;" w:date="2018-03-26T11:34:00Z">
+          <w:rPrChange w:id="51" w:author="Bingham, JL, Mr &lt;jeremyb@sun.ac.za&gt;" w:date="2018-03-26T11:34:00Z">
             <w:rPr/>
           </w:rPrChange>
         </w:rPr>
@@ -1895,17 +1823,17 @@
       <w:r>
         <w:t xml:space="preserve">, </w:t>
       </w:r>
-      <w:commentRangeStart w:id="59"/>
+      <w:commentRangeStart w:id="52"/>
       <w:r>
         <w:t>but would be on the</w:t>
       </w:r>
-      <w:commentRangeEnd w:id="59"/>
+      <w:commentRangeEnd w:id="52"/>
       <w:r>
         <w:rPr>
           <w:rStyle w:val="CommentReference"/>
           <w:lang w:val="en-ZA"/>
         </w:rPr>
-        <w:commentReference w:id="59"/>
+        <w:commentReference w:id="52"/>
       </w:r>
       <w:r>
         <w:t xml:space="preserve"> order of a few days</w:t>
@@ -1917,7 +1845,7 @@
         <w:fldChar w:fldCharType="begin" w:fldLock="1"/>
       </w:r>
       <w:r>
-        <w:instrText>ADDIN CSL_CITATION { "citationItems" : [ { "id" : "ITEM-1", "itemData" : { "DOI" : "10.1016/j.epidem.2017.03.002", "ISSN" : "17554365", "PMID" : "28365331", "abstract" : "HIV infection cannot be detected immediately after exposure because plasma viral loads are too small initially. The duration of this phase of infection (the \"eclipse period\") is difficult to estimate because precise dates of exposure are rarely known. Therefore, the reliability of clinical HIV testing during the first few weeks of infection is unknown, creating anxiety among HIV-exposed individuals and their physicians. We address this by fitting stochastic models of early HIV infection to detailed viral load records for 78 plasma donors, taken during the period of exposure and infection. We first show that the classic stochastic birth-death model does not satisfactorily describe early infection. We therefore apply a different stochastic model that includes infected cells and virions separately. Since every plasma donor in our data eventually becomes infected, we must condition the model to reflect this bias, before fitting to the data. Applying our best estimates of unknown parameter values, we estimate the mean eclipse period to be 8-10 days. We further estimate the reliability of a negative test t days after potential exposure.", "author" : [ { "dropping-particle" : "", "family" : "Konrad", "given" : "Bernhard P.", "non-dropping-particle" : "", "parse-names" : false, "suffix" : "" }, { "dropping-particle" : "", "family" : "Taylor", "given" : "Darlene", "non-dropping-particle" : "", "parse-names" : false, "suffix" : "" }, { "dropping-particle" : "", "family" : "Conway", "given" : "Jessica M.", "non-dropping-particle" : "", "parse-names" : false, "suffix" : "" }, { "dropping-particle" : "", "family" : "Ogilvie", "given" : "Gina S.", "non-dropping-particle" : "", "parse-names" : false, "suffix" : "" }, { "dropping-particle" : "", "family" : "Coombs", "given" : "Daniel", "non-dropping-particle" : "", "parse-names" : false, "suffix" : "" } ], "container-title" : "Epidemics", "id" : "ITEM-1", "issued" : { "date-parts" : [ [ "2017", "9" ] ] }, "page" : "73-83", "publisher" : "Elsevier B.V.", "title" : "On the duration of the period between exposure to HIV and detectable infection", "type" : "article-journal", "volume" : "20" }, "uris" : [ "http://www.mendeley.com/documents/?uuid=f06a045a-2f03-4f55-ada8-e34963ea831e" ] } ], "mendeley" : { "formattedCitation" : "[13]", "plainTextFormattedCitation" : "[13]", "previouslyFormattedCitation" : "[13]" }, "properties" : {  }, "schema" : "https://github.com/citation-style-language/schema/raw/master/csl-citation.json" }</w:instrText>
+        <w:instrText>ADDIN CSL_CITATION { "citationItems" : [ { "id" : "ITEM-1", "itemData" : { "DOI" : "10.1016/j.epidem.2017.03.002", "ISSN" : "17554365", "PMID" : "28365331", "abstract" : "HIV infection cannot be detected immediately after exposure because plasma viral loads are too small initially. The duration of this phase of infection (the \"eclipse period\") is difficult to estimate because precise dates of exposure are rarely known. Therefore, the reliability of clinical HIV testing during the first few weeks of infection is unknown, creating anxiety among HIV-exposed individuals and their physicians. We address this by fitting stochastic models of early HIV infection to detailed viral load records for 78 plasma donors, taken during the period of exposure and infection. We first show that the classic stochastic birth-death model does not satisfactorily describe early infection. We therefore apply a different stochastic model that includes infected cells and virions separately. Since every plasma donor in our data eventually becomes infected, we must condition the model to reflect this bias, before fitting to the data. Applying our best estimates of unknown parameter values, we estimate the mean eclipse period to be 8-10 days. We further estimate the reliability of a negative test t days after potential exposure.", "author" : [ { "dropping-particle" : "", "family" : "Konrad", "given" : "Bernhard P.", "non-dropping-particle" : "", "parse-names" : false, "suffix" : "" }, { "dropping-particle" : "", "family" : "Taylor", "given" : "Darlene", "non-dropping-particle" : "", "parse-names" : false, "suffix" : "" }, { "dropping-particle" : "", "family" : "Conway", "given" : "Jessica M.", "non-dropping-particle" : "", "parse-names" : false, "suffix" : "" }, { "dropping-particle" : "", "family" : "Ogilvie", "given" : "Gina S.", "non-dropping-particle" : "", "parse-names" : false, "suffix" : "" }, { "dropping-particle" : "", "family" : "Coombs", "given" : "Daniel", "non-dropping-particle" : "", "parse-names" : false, "suffix" : "" } ], "container-title" : "Epidemics", "id" : "ITEM-1", "issued" : { "date-parts" : [ [ "2017", "9" ] ] }, "page" : "73-83", "publisher" : "Elsevier B.V.", "title" : "On the duration of the period between exposure to HIV and detectable infection", "type" : "article-journal", "volume" : "20" }, "uris" : [ "http://www.mendeley.com/documents/?uuid=f06a045a-2f03-4f55-ada8-e34963ea831e" ] } ], "mendeley" : { "formattedCitation" : "[13]", "plainTextFormattedCitation" : "[13]", "previouslyFormattedCitation" : "[13]" }, "properties" : { "noteIndex" : 0 }, "schema" : "https://github.com/citation-style-language/schema/raw/master/csl-citation.json" }</w:instrText>
       </w:r>
       <w:r>
         <w:fldChar w:fldCharType="separate"/>
@@ -1940,7 +1868,7 @@
       <w:r>
         <w:t xml:space="preserve">viral load increases exponentially during the initial ramp-up phase, with the growth rate having been estimated at </w:t>
       </w:r>
-      <w:commentRangeStart w:id="60"/>
+      <w:commentRangeStart w:id="53"/>
       <w:r>
         <w:t xml:space="preserve">0.35 </w:t>
       </w:r>
@@ -1959,7 +1887,7 @@
       <w:r>
         <w:rPr>
           <w:highlight w:val="green"/>
-          <w:rPrChange w:id="61" w:author="Bingham, JL, Mr &lt;jeremyb@sun.ac.za&gt;" w:date="2018-03-26T11:36:00Z">
+          <w:rPrChange w:id="54" w:author="Bingham, JL, Mr &lt;jeremyb@sun.ac.za&gt;" w:date="2018-03-26T11:36:00Z">
             <w:rPr/>
           </w:rPrChange>
         </w:rPr>
@@ -1968,7 +1896,7 @@
       <w:r>
         <w:rPr>
           <w:highlight w:val="green"/>
-          <w:rPrChange w:id="62" w:author="Bingham, JL, Mr &lt;jeremyb@sun.ac.za&gt;" w:date="2018-03-26T11:36:00Z">
+          <w:rPrChange w:id="55" w:author="Bingham, JL, Mr &lt;jeremyb@sun.ac.za&gt;" w:date="2018-03-26T11:36:00Z">
             <w:rPr/>
           </w:rPrChange>
         </w:rPr>
@@ -1977,7 +1905,7 @@
       <w:r>
         <w:rPr>
           <w:highlight w:val="green"/>
-          <w:rPrChange w:id="63" w:author="Bingham, JL, Mr &lt;jeremyb@sun.ac.za&gt;" w:date="2018-03-26T11:36:00Z">
+          <w:rPrChange w:id="56" w:author="Bingham, JL, Mr &lt;jeremyb@sun.ac.za&gt;" w:date="2018-03-26T11:36:00Z">
             <w:rPr/>
           </w:rPrChange>
         </w:rPr>
@@ -1986,7 +1914,7 @@
       <w:r>
         <w:rPr>
           <w:highlight w:val="green"/>
-          <w:rPrChange w:id="64" w:author="Bingham, JL, Mr &lt;jeremyb@sun.ac.za&gt;" w:date="2018-03-26T11:36:00Z">
+          <w:rPrChange w:id="57" w:author="Bingham, JL, Mr &lt;jeremyb@sun.ac.za&gt;" w:date="2018-03-26T11:36:00Z">
             <w:rPr/>
           </w:rPrChange>
         </w:rPr>
@@ -1995,7 +1923,7 @@
       <w:r>
         <w:rPr>
           <w:highlight w:val="green"/>
-          <w:rPrChange w:id="65" w:author="Bingham, JL, Mr &lt;jeremyb@sun.ac.za&gt;" w:date="2018-03-26T11:36:00Z">
+          <w:rPrChange w:id="58" w:author="Bingham, JL, Mr &lt;jeremyb@sun.ac.za&gt;" w:date="2018-03-26T11:36:00Z">
             <w:rPr/>
           </w:rPrChange>
         </w:rPr>
@@ -2004,32 +1932,32 @@
       <w:r>
         <w:rPr>
           <w:highlight w:val="green"/>
-          <w:rPrChange w:id="66" w:author="Bingham, JL, Mr &lt;jeremyb@sun.ac.za&gt;" w:date="2018-03-26T11:36:00Z">
+          <w:rPrChange w:id="59" w:author="Bingham, JL, Mr &lt;jeremyb@sun.ac.za&gt;" w:date="2018-03-26T11:36:00Z">
             <w:rPr/>
           </w:rPrChange>
         </w:rPr>
         <w:t xml:space="preserve"> </w:t>
       </w:r>
-      <w:commentRangeEnd w:id="60"/>
+      <w:commentRangeEnd w:id="53"/>
       <w:r>
         <w:rPr>
           <w:rStyle w:val="CommentReference"/>
           <w:highlight w:val="green"/>
           <w:lang w:val="en-ZA"/>
-          <w:rPrChange w:id="67" w:author="Bingham, JL, Mr &lt;jeremyb@sun.ac.za&gt;" w:date="2018-03-26T11:36:00Z">
+          <w:rPrChange w:id="60" w:author="Bingham, JL, Mr &lt;jeremyb@sun.ac.za&gt;" w:date="2018-03-26T11:36:00Z">
             <w:rPr>
               <w:rStyle w:val="CommentReference"/>
               <w:lang w:val="en-ZA"/>
             </w:rPr>
           </w:rPrChange>
         </w:rPr>
-        <w:commentReference w:id="60"/>
+        <w:commentReference w:id="53"/>
       </w:r>
       <w:r>
         <w:fldChar w:fldCharType="begin" w:fldLock="1"/>
       </w:r>
       <w:r>
-        <w:instrText>ADDIN CSL_CITATION { "citationItems" : [ { "id" : "ITEM-1", "itemData" : { "DOI" : "10.1097/01.aids.0000076308.76477.b8", "ISSN" : "0269-9370", "PMID" : "12960819", "abstract" : "OBJECTIVES The characterization of primary HIV infection by the analysis of serial plasma samples from newly infected persons using multiple standard viral assays. DESIGN A retrospective study involving two sets of archived samples from HIV-infected plasma donors. (A) 435 samples from 51 donors detected by anti-HIV enzyme immunoassays donated during 1984-1994; (B) 145 specimens from 44 donors detected by p24 antigen screening donated during 1996-1998. SETTING Two US plasma products companies. MAIN OUTCOME MEASURES The timepoints of appearance of HIV-1 markers and viral load concentrations during primary HIV infection. RESULTS The pattern of sequential emergence of viral markers in the 'A' panels was highly consistent, allowing the definition and estimation of the duration of six sequential stages. From the 'B' panels, the viral load at p24 antigen seroconversion was estimated by regression analysis at 10 000 copies/ml (95% CI 2000-93 000) and the HIV replication rate at 0.35 log copies/ml/day, corresponding to a doubling time in the preseroconversion phase of 20.5 h (95% CI 18.2-23.4 h). Consequently, an RNA test with 50 copies/ml sensitivity would detect HIV infection approximately 7 days before a p24 antigen test, and 12 days before a sensitive anti-HIV test. CONCLUSION The sequential emergence of assay reactivity allows the classification of primary HIV-1 infection into distinct laboratory stages, which may facilitate the diagnosis of recent infection and stratification of patients enrolled in clinical trials. Quantitative analysis of preseroconversion replication rates of HIV is useful for projecting the yield and predictive value of assays targeting primary HIV infection.", "author" : [ { "dropping-particle" : "", "family" : "Fiebig", "given" : "Eberhard W", "non-dropping-particle" : "", "parse-names" : false, "suffix" : "" }, { "dropping-particle" : "", "family" : "Wright", "given" : "David J", "non-dropping-particle" : "", "parse-names" : false, "suffix" : "" }, { "dropping-particle" : "", "family" : "Rawal", "given" : "Bhupat D", "non-dropping-particle" : "", "parse-names" : false, "suffix" : "" }, { "dropping-particle" : "", "family" : "Garrett", "given" : "Patricia E", "non-dropping-particle" : "", "parse-names" : false, "suffix" : "" }, { "dropping-particle" : "", "family" : "Schumacher", "given" : "Richard T", "non-dropping-particle" : "", "parse-names" : false, "suffix" : "" }, { "dropping-particle" : "", "family" : "Peddada", "given" : "Lorraine", "non-dropping-particle" : "", "parse-names" : false, "suffix" : "" }, { "dropping-particle" : "", "family" : "Heldebrant", "given" : "Charles", "non-dropping-particle" : "", "parse-names" : false, "suffix" : "" }, { "dropping-particle" : "", "family" : "Smith", "given" : "Richard", "non-dropping-particle" : "", "parse-names" : false, "suffix" : "" }, { "dropping-particle" : "", "family" : "Conrad", "given" : "Andrew", "non-dropping-particle" : "", "parse-names" : false, "suffix" : "" }, { "dropping-particle" : "", "family" : "Kleinman", "given" : "Steven H", "non-dropping-particle" : "", "parse-names" : false, "suffix" : "" }, { "dropping-particle" : "", "family" : "Busch", "given" : "Michael P.", "non-dropping-particle" : "", "parse-names" : false, "suffix" : "" } ], "container-title" : "AIDS", "id" : "ITEM-1", "issue" : "13", "issued" : { "date-parts" : [ [ "2003", "9", "5" ] ] }, "page" : "1871-9", "title" : "Dynamics of HIV viremia and antibody seroconversion in plasma donors: implications for diagnosis and staging of primary HIV infection", "type" : "article-journal", "volume" : "17" }, "uris" : [ "http://www.mendeley.com/documents/?uuid=7face1cd-e921-4432-a470-d33348717cb2" ] } ], "mendeley" : { "formattedCitation" : "[1]", "plainTextFormattedCitation" : "[1]", "previouslyFormattedCitation" : "[1]" }, "properties" : {  }, "schema" : "https://github.com/citation-style-language/schema/raw/master/csl-citation.json" }</w:instrText>
+        <w:instrText>ADDIN CSL_CITATION { "citationItems" : [ { "id" : "ITEM-1", "itemData" : { "DOI" : "10.1097/01.aids.0000076308.76477.b8", "ISSN" : "0269-9370", "PMID" : "12960819", "abstract" : "OBJECTIVES The characterization of primary HIV infection by the analysis of serial plasma samples from newly infected persons using multiple standard viral assays. DESIGN A retrospective study involving two sets of archived samples from HIV-infected plasma donors. (A) 435 samples from 51 donors detected by anti-HIV enzyme immunoassays donated during 1984-1994; (B) 145 specimens from 44 donors detected by p24 antigen screening donated during 1996-1998. SETTING Two US plasma products companies. MAIN OUTCOME MEASURES The timepoints of appearance of HIV-1 markers and viral load concentrations during primary HIV infection. RESULTS The pattern of sequential emergence of viral markers in the 'A' panels was highly consistent, allowing the definition and estimation of the duration of six sequential stages. From the 'B' panels, the viral load at p24 antigen seroconversion was estimated by regression analysis at 10 000 copies/ml (95% CI 2000-93 000) and the HIV replication rate at 0.35 log copies/ml/day, corresponding to a doubling time in the preseroconversion phase of 20.5 h (95% CI 18.2-23.4 h). Consequently, an RNA test with 50 copies/ml sensitivity would detect HIV infection approximately 7 days before a p24 antigen test, and 12 days before a sensitive anti-HIV test. CONCLUSION The sequential emergence of assay reactivity allows the classification of primary HIV-1 infection into distinct laboratory stages, which may facilitate the diagnosis of recent infection and stratification of patients enrolled in clinical trials. Quantitative analysis of preseroconversion replication rates of HIV is useful for projecting the yield and predictive value of assays targeting primary HIV infection.", "author" : [ { "dropping-particle" : "", "family" : "Fiebig", "given" : "Eberhard W", "non-dropping-particle" : "", "parse-names" : false, "suffix" : "" }, { "dropping-particle" : "", "family" : "Wright", "given" : "David J", "non-dropping-particle" : "", "parse-names" : false, "suffix" : "" }, { "dropping-particle" : "", "family" : "Rawal", "given" : "Bhupat D", "non-dropping-particle" : "", "parse-names" : false, "suffix" : "" }, { "dropping-particle" : "", "family" : "Garrett", "given" : "Patricia E", "non-dropping-particle" : "", "parse-names" : false, "suffix" : "" }, { "dropping-particle" : "", "family" : "Schumacher", "given" : "Richard T", "non-dropping-particle" : "", "parse-names" : false, "suffix" : "" }, { "dropping-particle" : "", "family" : "Peddada", "given" : "Lorraine", "non-dropping-particle" : "", "parse-names" : false, "suffix" : "" }, { "dropping-particle" : "", "family" : "Heldebrant", "given" : "Charles", "non-dropping-particle" : "", "parse-names" : false, "suffix" : "" }, { "dropping-particle" : "", "family" : "Smith", "given" : "Richard", "non-dropping-particle" : "", "parse-names" : false, "suffix" : "" }, { "dropping-particle" : "", "family" : "Conrad", "given" : "Andrew", "non-dropping-particle" : "", "parse-names" : false, "suffix" : "" }, { "dropping-particle" : "", "family" : "Kleinman", "given" : "Steven H", "non-dropping-particle" : "", "parse-names" : false, "suffix" : "" }, { "dropping-particle" : "", "family" : "Busch", "given" : "Michael P.", "non-dropping-particle" : "", "parse-names" : false, "suffix" : "" } ], "container-title" : "AIDS", "id" : "ITEM-1", "issue" : "13", "issued" : { "date-parts" : [ [ "2003", "9", "5" ] ] }, "page" : "1871-9", "title" : "Dynamics of HIV viremia and antibody seroconversion in plasma donors: implications for diagnosis and staging of primary HIV infection", "type" : "article-journal", "volume" : "17" }, "uris" : [ "http://www.mendeley.com/documents/?uuid=7face1cd-e921-4432-a470-d33348717cb2" ] } ], "mendeley" : { "formattedCitation" : "[1]", "plainTextFormattedCitation" : "[1]", "previouslyFormattedCitation" : "[1]" }, "properties" : { "noteIndex" : 0 }, "schema" : "https://github.com/citation-style-language/schema/raw/master/csl-citation.json" }</w:instrText>
       </w:r>
       <w:r>
         <w:fldChar w:fldCharType="separate"/>
@@ -2082,7 +2010,7 @@
         <w:fldChar w:fldCharType="begin" w:fldLock="1"/>
       </w:r>
       <w:r>
-        <w:instrText>ADDIN CSL_CITATION { "citationItems" : [ { "id" : "ITEM-1", "itemData" : { "author" : [ { "dropping-particle" : "", "family" : "Kassanjee", "given" : "Reshma", "non-dropping-particle" : "", "parse-names" : false, "suffix" : "" } ], "container-title" : "School of Computational and Applied Mathematics", "id" : "ITEM-1", "issued" : { "date-parts" : [ [ "2014" ] ] }, "publisher" : "University of the Witwatersrand", "publisher-place" : "Johannesburg", "title" : "Characterisation and Application of Tests for Recent Infection for HIV Incidence Surveillance", "type" : "thesis", "volume" : "PhD" }, "uris" : [ "http://www.mendeley.com/documents/?uuid=54cb5736-6854-4e0d-8535-06f5870a06ac" ] } ], "mendeley" : { "formattedCitation" : "[14]", "plainTextFormattedCitation" : "[14]", "previouslyFormattedCitation" : "[14]" }, "properties" : {  }, "schema" : "https://github.com/citation-style-language/schema/raw/master/csl-citation.json" }</w:instrText>
+        <w:instrText>ADDIN CSL_CITATION { "citationItems" : [ { "id" : "ITEM-1", "itemData" : { "author" : [ { "dropping-particle" : "", "family" : "Kassanjee", "given" : "Reshma", "non-dropping-particle" : "", "parse-names" : false, "suffix" : "" } ], "container-title" : "School of Computational and Applied Mathematics", "id" : "ITEM-1", "issued" : { "date-parts" : [ [ "2014" ] ] }, "publisher" : "University of the Witwatersrand", "publisher-place" : "Johannesburg", "title" : "Characterisation and Application of Tests for Recent Infection for HIV Incidence Surveillance", "type" : "thesis", "volume" : "PhD" }, "uris" : [ "http://www.mendeley.com/documents/?uuid=54cb5736-6854-4e0d-8535-06f5870a06ac" ] } ], "mendeley" : { "formattedCitation" : "[14]", "plainTextFormattedCitation" : "[14]", "previouslyFormattedCitation" : "[14]" }, "properties" : { "noteIndex" : 0 }, "schema" : "https://github.com/citation-style-language/schema/raw/master/csl-citation.json" }</w:instrText>
       </w:r>
       <w:r>
         <w:fldChar w:fldCharType="separate"/>
@@ -2301,7 +2229,7 @@
         <w:fldChar w:fldCharType="begin" w:fldLock="1"/>
       </w:r>
       <w:r>
-        <w:instrText>ADDIN CSL_CITATION { "citationItems" : [ { "id" : "ITEM-1", "itemData" : { "DOI" : "10.1097/01.aids.0000076308.76477.b8", "ISSN" : "0269-9370", "PMID" : "12960819", "abstract" : "OBJECTIVES The characterization of primary HIV infection by the analysis of serial plasma samples from newly infected persons using multiple standard viral assays. DESIGN A retrospective study involving two sets of archived samples from HIV-infected plasma donors. (A) 435 samples from 51 donors detected by anti-HIV enzyme immunoassays donated during 1984-1994; (B) 145 specimens from 44 donors detected by p24 antigen screening donated during 1996-1998. SETTING Two US plasma products companies. MAIN OUTCOME MEASURES The timepoints of appearance of HIV-1 markers and viral load concentrations during primary HIV infection. RESULTS The pattern of sequential emergence of viral markers in the 'A' panels was highly consistent, allowing the definition and estimation of the duration of six sequential stages. From the 'B' panels, the viral load at p24 antigen seroconversion was estimated by regression analysis at 10 000 copies/ml (95% CI 2000-93 000) and the HIV replication rate at 0.35 log copies/ml/day, corresponding to a doubling time in the preseroconversion phase of 20.5 h (95% CI 18.2-23.4 h). Consequently, an RNA test with 50 copies/ml sensitivity would detect HIV infection approximately 7 days before a p24 antigen test, and 12 days before a sensitive anti-HIV test. CONCLUSION The sequential emergence of assay reactivity allows the classification of primary HIV-1 infection into distinct laboratory stages, which may facilitate the diagnosis of recent infection and stratification of patients enrolled in clinical trials. Quantitative analysis of preseroconversion replication rates of HIV is useful for projecting the yield and predictive value of assays targeting primary HIV infection.", "author" : [ { "dropping-particle" : "", "family" : "Fiebig", "given" : "Eberhard W", "non-dropping-particle" : "", "parse-names" : false, "suffix" : "" }, { "dropping-particle" : "", "family" : "Wright", "given" : "David J", "non-dropping-particle" : "", "parse-names" : false, "suffix" : "" }, { "dropping-particle" : "", "family" : "Rawal", "given" : "Bhupat D", "non-dropping-particle" : "", "parse-names" : false, "suffix" : "" }, { "dropping-particle" : "", "family" : "Garrett", "given" : "Patricia E", "non-dropping-particle" : "", "parse-names" : false, "suffix" : "" }, { "dropping-particle" : "", "family" : "Schumacher", "given" : "Richard T", "non-dropping-particle" : "", "parse-names" : false, "suffix" : "" }, { "dropping-particle" : "", "family" : "Peddada", "given" : "Lorraine", "non-dropping-particle" : "", "parse-names" : false, "suffix" : "" }, { "dropping-particle" : "", "family" : "Heldebrant", "given" : "Charles", "non-dropping-particle" : "", "parse-names" : false, "suffix" : "" }, { "dropping-particle" : "", "family" : "Smith", "given" : "Richard", "non-dropping-particle" : "", "parse-names" : false, "suffix" : "" }, { "dropping-particle" : "", "family" : "Conrad", "given" : "Andrew", "non-dropping-particle" : "", "parse-names" : false, "suffix" : "" }, { "dropping-particle" : "", "family" : "Kleinman", "given" : "Steven H", "non-dropping-particle" : "", "parse-names" : false, "suffix" : "" }, { "dropping-particle" : "", "family" : "Busch", "given" : "Michael P.", "non-dropping-particle" : "", "parse-names" : false, "suffix" : "" } ], "container-title" : "AIDS", "id" : "ITEM-1", "issue" : "13", "issued" : { "date-parts" : [ [ "2003", "9", "5" ] ] }, "page" : "1871-9", "title" : "Dynamics of HIV viremia and antibody seroconversion in plasma donors: implications for diagnosis and staging of primary HIV infection", "type" : "article-journal", "volume" : "17" }, "uris" : [ "http://www.mendeley.com/documents/?uuid=7face1cd-e921-4432-a470-d33348717cb2" ] } ], "mendeley" : { "formattedCitation" : "[1]", "plainTextFormattedCitation" : "[1]", "previouslyFormattedCitation" : "[1]" }, "properties" : {  }, "schema" : "https://github.com/citation-style-language/schema/raw/master/csl-citation.json" }</w:instrText>
+        <w:instrText>ADDIN CSL_CITATION { "citationItems" : [ { "id" : "ITEM-1", "itemData" : { "DOI" : "10.1097/01.aids.0000076308.76477.b8", "ISSN" : "0269-9370", "PMID" : "12960819", "abstract" : "OBJECTIVES The characterization of primary HIV infection by the analysis of serial plasma samples from newly infected persons using multiple standard viral assays. DESIGN A retrospective study involving two sets of archived samples from HIV-infected plasma donors. (A) 435 samples from 51 donors detected by anti-HIV enzyme immunoassays donated during 1984-1994; (B) 145 specimens from 44 donors detected by p24 antigen screening donated during 1996-1998. SETTING Two US plasma products companies. MAIN OUTCOME MEASURES The timepoints of appearance of HIV-1 markers and viral load concentrations during primary HIV infection. RESULTS The pattern of sequential emergence of viral markers in the 'A' panels was highly consistent, allowing the definition and estimation of the duration of six sequential stages. From the 'B' panels, the viral load at p24 antigen seroconversion was estimated by regression analysis at 10 000 copies/ml (95% CI 2000-93 000) and the HIV replication rate at 0.35 log copies/ml/day, corresponding to a doubling time in the preseroconversion phase of 20.5 h (95% CI 18.2-23.4 h). Consequently, an RNA test with 50 copies/ml sensitivity would detect HIV infection approximately 7 days before a p24 antigen test, and 12 days before a sensitive anti-HIV test. CONCLUSION The sequential emergence of assay reactivity allows the classification of primary HIV-1 infection into distinct laboratory stages, which may facilitate the diagnosis of recent infection and stratification of patients enrolled in clinical trials. Quantitative analysis of preseroconversion replication rates of HIV is useful for projecting the yield and predictive value of assays targeting primary HIV infection.", "author" : [ { "dropping-particle" : "", "family" : "Fiebig", "given" : "Eberhard W", "non-dropping-particle" : "", "parse-names" : false, "suffix" : "" }, { "dropping-particle" : "", "family" : "Wright", "given" : "David J", "non-dropping-particle" : "", "parse-names" : false, "suffix" : "" }, { "dropping-particle" : "", "family" : "Rawal", "given" : "Bhupat D", "non-dropping-particle" : "", "parse-names" : false, "suffix" : "" }, { "dropping-particle" : "", "family" : "Garrett", "given" : "Patricia E", "non-dropping-particle" : "", "parse-names" : false, "suffix" : "" }, { "dropping-particle" : "", "family" : "Schumacher", "given" : "Richard T", "non-dropping-particle" : "", "parse-names" : false, "suffix" : "" }, { "dropping-particle" : "", "family" : "Peddada", "given" : "Lorraine", "non-dropping-particle" : "", "parse-names" : false, "suffix" : "" }, { "dropping-particle" : "", "family" : "Heldebrant", "given" : "Charles", "non-dropping-particle" : "", "parse-names" : false, "suffix" : "" }, { "dropping-particle" : "", "family" : "Smith", "given" : "Richard", "non-dropping-particle" : "", "parse-names" : false, "suffix" : "" }, { "dropping-particle" : "", "family" : "Conrad", "given" : "Andrew", "non-dropping-particle" : "", "parse-names" : false, "suffix" : "" }, { "dropping-particle" : "", "family" : "Kleinman", "given" : "Steven H", "non-dropping-particle" : "", "parse-names" : false, "suffix" : "" }, { "dropping-particle" : "", "family" : "Busch", "given" : "Michael P.", "non-dropping-particle" : "", "parse-names" : false, "suffix" : "" } ], "container-title" : "AIDS", "id" : "ITEM-1", "issue" : "13", "issued" : { "date-parts" : [ [ "2003", "9", "5" ] ] }, "page" : "1871-9", "title" : "Dynamics of HIV viremia and antibody seroconversion in plasma donors: implications for diagnosis and staging of primary HIV infection", "type" : "article-journal", "volume" : "17" }, "uris" : [ "http://www.mendeley.com/documents/?uuid=7face1cd-e921-4432-a470-d33348717cb2" ] } ], "mendeley" : { "formattedCitation" : "[1]", "plainTextFormattedCitation" : "[1]", "previouslyFormattedCitation" : "[1]" }, "properties" : { "noteIndex" : 0 }, "schema" : "https://github.com/citation-style-language/schema/raw/master/csl-citation.json" }</w:instrText>
       </w:r>
       <w:r>
         <w:fldChar w:fldCharType="separate"/>
@@ -2485,32 +2413,32 @@
       <w:r>
         <w:t>, a</w:t>
       </w:r>
-      <w:ins w:id="68" w:author="Bingham, JL, Mr &lt;jeremyb@sun.ac.za&gt;" w:date="2018-04-06T05:57:00Z">
+      <w:ins w:id="61" w:author="Bingham, JL, Mr &lt;jeremyb@sun.ac.za&gt;" w:date="2018-04-06T05:57:00Z">
         <w:r>
           <w:t xml:space="preserve"> particular </w:t>
         </w:r>
       </w:ins>
-      <w:del w:id="69" w:author="Bingham, JL, Mr &lt;jeremyb@sun.ac.za&gt;" w:date="2018-04-06T05:57:00Z">
+      <w:del w:id="62" w:author="Bingham, JL, Mr &lt;jeremyb@sun.ac.za&gt;" w:date="2018-04-06T05:57:00Z">
         <w:r>
           <w:delText xml:space="preserve">n </w:delText>
         </w:r>
-        <w:commentRangeStart w:id="70"/>
+        <w:commentRangeStart w:id="63"/>
         <w:r>
           <w:rPr>
             <w:highlight w:val="green"/>
-            <w:rPrChange w:id="71" w:author="Bingham, JL, Mr &lt;jeremyb@sun.ac.za&gt;" w:date="2018-03-26T11:39:00Z">
+            <w:rPrChange w:id="64" w:author="Bingham, JL, Mr &lt;jeremyb@sun.ac.za&gt;" w:date="2018-03-26T11:39:00Z">
               <w:rPr/>
             </w:rPrChange>
           </w:rPr>
           <w:delText>individual</w:delText>
         </w:r>
-        <w:commentRangeEnd w:id="70"/>
+        <w:commentRangeEnd w:id="63"/>
         <w:r>
           <w:rPr>
             <w:rStyle w:val="CommentReference"/>
             <w:lang w:val="en-ZA"/>
           </w:rPr>
-          <w:commentReference w:id="70"/>
+          <w:commentReference w:id="63"/>
         </w:r>
         <w:r>
           <w:delText xml:space="preserve"> </w:delText>
@@ -2546,7 +2474,7 @@
       <w:r>
         <w:t xml:space="preserve"> </w:t>
       </w:r>
-      <w:commentRangeStart w:id="72"/>
+      <w:commentRangeStart w:id="65"/>
       <w:r>
         <w:t>(i.e</w:t>
       </w:r>
@@ -2559,13 +2487,13 @@
       <w:r>
         <w:t xml:space="preserve"> </w:t>
       </w:r>
-      <w:commentRangeEnd w:id="72"/>
+      <w:commentRangeEnd w:id="65"/>
       <w:r>
         <w:rPr>
           <w:rStyle w:val="CommentReference"/>
           <w:lang w:val="en-ZA"/>
         </w:rPr>
-        <w:commentReference w:id="72"/>
+        <w:commentReference w:id="65"/>
       </w:r>
       <w:r>
         <w:t xml:space="preserve">will produce a positive result, given that the specimen was obtained at a time </w:t>
@@ -2623,12 +2551,12 @@
       <w:r>
         <w:t xml:space="preserve">. </w:t>
       </w:r>
-      <w:ins w:id="73" w:author="Bingham, JL, Mr &lt;jeremyb@sun.ac.za&gt;" w:date="2018-04-06T05:58:00Z">
+      <w:ins w:id="66" w:author="Bingham, JL, Mr &lt;jeremyb@sun.ac.za&gt;" w:date="2018-04-06T05:58:00Z">
         <w:r>
           <w:t>The key features of a test’s sensitivity curve (represented by the red curve in figure 1)</w:t>
         </w:r>
       </w:ins>
-      <w:del w:id="74" w:author="Bingham, JL, Mr &lt;jeremyb@sun.ac.za&gt;" w:date="2018-04-06T05:59:00Z">
+      <w:del w:id="67" w:author="Bingham, JL, Mr &lt;jeremyb@sun.ac.za&gt;" w:date="2018-04-06T05:59:00Z">
         <w:r>
           <w:delText>This is expected to look something like the red curve in</w:delText>
         </w:r>
@@ -2653,17 +2581,17 @@
       <w:r>
         <w:t xml:space="preserve">there is effectively no chance of detecting an infection immediately after </w:t>
       </w:r>
-      <w:commentRangeStart w:id="75"/>
+      <w:commentRangeStart w:id="68"/>
       <w:r>
         <w:t>exposure</w:t>
       </w:r>
-      <w:commentRangeEnd w:id="75"/>
+      <w:commentRangeEnd w:id="68"/>
       <w:r>
         <w:rPr>
           <w:rStyle w:val="CommentReference"/>
           <w:lang w:val="en-ZA"/>
         </w:rPr>
-        <w:commentReference w:id="75"/>
+        <w:commentReference w:id="68"/>
       </w:r>
       <w:r>
         <w:t>;</w:t>
@@ -2676,17 +2604,17 @@
       <w:r>
         <w:t xml:space="preserve">after some time, </w:t>
       </w:r>
-      <w:del w:id="76" w:author="Bingham, JL, Mr &lt;jeremyb@sun.ac.za&gt;" w:date="2018-04-06T06:01:00Z">
+      <w:del w:id="69" w:author="Bingham, JL, Mr &lt;jeremyb@sun.ac.za&gt;" w:date="2018-04-06T06:01:00Z">
         <w:r>
           <w:delText>it is almost certain that the</w:delText>
         </w:r>
       </w:del>
-      <w:ins w:id="77" w:author="Bingham, JL, Mr &lt;jeremyb@sun.ac.za&gt;" w:date="2018-04-06T06:01:00Z">
+      <w:ins w:id="70" w:author="Bingham, JL, Mr &lt;jeremyb@sun.ac.za&gt;" w:date="2018-04-06T06:01:00Z">
         <w:r>
           <w:t xml:space="preserve">the </w:t>
         </w:r>
       </w:ins>
-      <w:del w:id="78" w:author="Bingham, JL, Mr &lt;jeremyb@sun.ac.za&gt;" w:date="2018-04-06T06:01:00Z">
+      <w:del w:id="71" w:author="Bingham, JL, Mr &lt;jeremyb@sun.ac.za&gt;" w:date="2018-04-06T06:01:00Z">
         <w:r>
           <w:delText xml:space="preserve"> </w:delText>
         </w:r>
@@ -2694,7 +2622,7 @@
       <w:r>
         <w:t>test will</w:t>
       </w:r>
-      <w:ins w:id="79" w:author="Bingham, JL, Mr &lt;jeremyb@sun.ac.za&gt;" w:date="2018-04-06T06:01:00Z">
+      <w:ins w:id="72" w:author="Bingham, JL, Mr &lt;jeremyb@sun.ac.za&gt;" w:date="2018-04-06T06:01:00Z">
         <w:r>
           <w:t xml:space="preserve"> almost certainly</w:t>
         </w:r>
@@ -2702,7 +2630,7 @@
       <w:r>
         <w:t xml:space="preserve"> detect</w:t>
       </w:r>
-      <w:ins w:id="80" w:author="Bingham, JL, Mr &lt;jeremyb@sun.ac.za&gt;" w:date="2018-04-06T06:01:00Z">
+      <w:ins w:id="73" w:author="Bingham, JL, Mr &lt;jeremyb@sun.ac.za&gt;" w:date="2018-04-06T06:01:00Z">
         <w:r>
           <w:t xml:space="preserve"> an</w:t>
         </w:r>
@@ -2718,13 +2646,8 @@
       <w:pPr>
         <w:pStyle w:val="ListParagraph"/>
       </w:pPr>
-      <w:proofErr w:type="gramStart"/>
-      <w:r>
-        <w:t>there</w:t>
-      </w:r>
-      <w:proofErr w:type="gramEnd"/>
-      <w:r>
-        <w:t xml:space="preserve"> is a characteristic time </w:t>
+      <w:r>
+        <w:t xml:space="preserve">there is a characteristic time </w:t>
       </w:r>
       <w:r>
         <w:t>range</w:t>
@@ -2735,16 +2658,16 @@
       <w:r>
         <w:t>transitions from close to zero to close to one</w:t>
       </w:r>
-      <w:ins w:id="81" w:author="Bingham, JL, Mr &lt;jeremyb@sun.ac.za&gt;" w:date="2018-04-06T06:06:00Z">
+      <w:ins w:id="74" w:author="Bingham, JL, Mr &lt;jeremyb@sun.ac.za&gt;" w:date="2018-04-06T06:06:00Z">
         <w:r>
           <w:t xml:space="preserve">. </w:t>
         </w:r>
-        <w:commentRangeStart w:id="82"/>
+        <w:commentRangeStart w:id="75"/>
         <w:r>
           <w:t>This can</w:t>
         </w:r>
       </w:ins>
-      <w:del w:id="83" w:author="Bingham, JL, Mr &lt;jeremyb@sun.ac.za&gt;" w:date="2018-04-06T06:06:00Z">
+      <w:del w:id="76" w:author="Bingham, JL, Mr &lt;jeremyb@sun.ac.za&gt;" w:date="2018-04-06T06:06:00Z">
         <w:r>
           <w:delText xml:space="preserve"> (and which can</w:delText>
         </w:r>
@@ -2752,7 +2675,7 @@
       <w:r>
         <w:t xml:space="preserve"> be summarised as something very much like a mean or me</w:t>
       </w:r>
-      <w:del w:id="84" w:author="Bingham, JL, Mr &lt;jeremyb@sun.ac.za&gt;" w:date="2018-04-06T05:59:00Z">
+      <w:del w:id="77" w:author="Bingham, JL, Mr &lt;jeremyb@sun.ac.za&gt;" w:date="2018-04-06T05:59:00Z">
         <w:r>
           <w:delText>a</w:delText>
         </w:r>
@@ -2760,7 +2683,7 @@
       <w:r>
         <w:t>dian and a standard deviation</w:t>
       </w:r>
-      <w:del w:id="85" w:author="Bingham, JL, Mr &lt;jeremyb@sun.ac.za&gt;" w:date="2018-04-06T06:06:00Z">
+      <w:del w:id="78" w:author="Bingham, JL, Mr &lt;jeremyb@sun.ac.za&gt;" w:date="2018-04-06T06:06:00Z">
         <w:r>
           <w:delText>)</w:delText>
         </w:r>
@@ -2768,13 +2691,13 @@
       <w:r>
         <w:t>.</w:t>
       </w:r>
-      <w:commentRangeEnd w:id="82"/>
+      <w:commentRangeEnd w:id="75"/>
       <w:r>
         <w:rPr>
           <w:rStyle w:val="CommentReference"/>
           <w:lang w:val="en-ZA"/>
         </w:rPr>
-        <w:commentReference w:id="82"/>
+        <w:commentReference w:id="75"/>
       </w:r>
     </w:p>
     <w:p>
@@ -2788,6 +2711,12 @@
     <w:p>
       <w:pPr>
         <w:ind w:left="360"/>
+        <w:jc w:val="center"/>
+        <w:pPrChange w:id="79" w:author="Eduard Grebe" w:date="2018-04-13T15:23:00Z">
+          <w:pPr>
+            <w:ind w:left="360"/>
+          </w:pPr>
+        </w:pPrChange>
       </w:pPr>
       <w:r>
         <w:rPr>
@@ -2795,9 +2724,9 @@
           <w:lang w:eastAsia="en-ZA"/>
         </w:rPr>
         <w:drawing>
-          <wp:inline distT="0" distB="0" distL="0" distR="0" wp14:anchorId="53943D75" wp14:editId="55B33386">
-            <wp:extent cx="5307099" cy="3075719"/>
-            <wp:effectExtent l="0" t="0" r="1905" b="0"/>
+          <wp:inline distT="0" distB="0" distL="0" distR="0" wp14:anchorId="53943D75" wp14:editId="2D5409FB">
+            <wp:extent cx="5600700" cy="3755654"/>
+            <wp:effectExtent l="0" t="0" r="0" b="3810"/>
             <wp:docPr id="1" name="Picture 1"/>
             <wp:cNvGraphicFramePr>
               <a:graphicFrameLocks xmlns:a="http://schemas.openxmlformats.org/drawingml/2006/main" noChangeAspect="1"/>
@@ -2810,7 +2739,13 @@
                     <pic:cNvPicPr/>
                   </pic:nvPicPr>
                   <pic:blipFill>
-                    <a:blip r:embed="rId12"/>
+                    <a:blip r:embed="rId13">
+                      <a:extLst>
+                        <a:ext uri="{28A0092B-C50C-407E-A947-70E740481C1C}">
+                          <a14:useLocalDpi xmlns:a14="http://schemas.microsoft.com/office/drawing/2010/main" val="0"/>
+                        </a:ext>
+                      </a:extLst>
+                    </a:blip>
                     <a:stretch>
                       <a:fillRect/>
                     </a:stretch>
@@ -2818,7 +2753,7 @@
                   <pic:spPr>
                     <a:xfrm>
                       <a:off x="0" y="0"/>
-                      <a:ext cx="5414818" cy="3138147"/>
+                      <a:ext cx="5619268" cy="3768105"/>
                     </a:xfrm>
                     <a:prstGeom prst="rect">
                       <a:avLst/>
@@ -2836,15 +2771,11 @@
         <w:pStyle w:val="Paragraph"/>
       </w:pPr>
       <w:r>
+        <w:lastRenderedPageBreak/>
         <w:t>For individuals in the population, the test will perform with some variation from the red population curve. G</w:t>
       </w:r>
       <w:r>
-        <w:t>enotype</w:t>
-      </w:r>
-      <w:bookmarkStart w:id="86" w:name="_GoBack"/>
-      <w:bookmarkEnd w:id="86"/>
-      <w:r>
-        <w:t xml:space="preserve"> and other attributes</w:t>
+        <w:t>enotype and other attributes</w:t>
       </w:r>
       <w:r>
         <w:t>,</w:t>
@@ -2912,11 +2843,7 @@
         <w:t xml:space="preserve"> 1</w:t>
       </w:r>
       <w:r>
-        <w:t xml:space="preserve">, which </w:t>
-      </w:r>
-      <w:r>
-        <w:lastRenderedPageBreak/>
-        <w:t>capture</w:t>
+        <w:t>, which capture</w:t>
       </w:r>
       <w:r>
         <w:t xml:space="preserve"> the probability, as a function of time, that specimens f</w:t>
@@ -3281,13 +3208,8 @@
         <w:t xml:space="preserve">1, this </w:t>
       </w:r>
       <w:r>
-        <w:t xml:space="preserve">is the </w:t>
-      </w:r>
-      <w:proofErr w:type="gramStart"/>
-      <w:r>
-        <w:t xml:space="preserve">parameter </w:t>
-      </w:r>
-      <w:proofErr w:type="gramEnd"/>
+        <w:t xml:space="preserve">is the parameter </w:t>
+      </w:r>
       <m:oMath>
         <m:r>
           <w:rPr>
@@ -3425,10 +3347,18 @@
         <w:t>s</w:t>
       </w:r>
       <w:r>
-        <w:t xml:space="preserve"> a simple cumulative normal distribution)</w:t>
-      </w:r>
-      <w:r>
-        <w:t>, and setting one additional parameter</w:t>
+        <w:t xml:space="preserve"> a simple cumulative normal distribution</w:t>
+      </w:r>
+      <w:proofErr w:type="gramStart"/>
+      <w:r>
+        <w:t>)</w:t>
+      </w:r>
+      <w:r>
+        <w:t>, and</w:t>
+      </w:r>
+      <w:proofErr w:type="gramEnd"/>
+      <w:r>
+        <w:t xml:space="preserve"> setting one additional parameter</w:t>
       </w:r>
       <w:r>
         <w:t xml:space="preserve"> to capture the</w:t>
@@ -3575,13 +3505,8 @@
           <w:numId w:val="25"/>
         </w:numPr>
       </w:pPr>
-      <w:proofErr w:type="gramStart"/>
-      <w:r>
-        <w:t>tests</w:t>
-      </w:r>
-      <w:proofErr w:type="gramEnd"/>
-      <w:r>
-        <w:t xml:space="preserve"> positive on some component of an algorithm, and negative on another com</w:t>
+      <w:r>
+        <w:t>tests positive on some component of an algorithm, and negative on another com</w:t>
       </w:r>
       <w:r>
         <w:t>ponent, at a single study visit</w:t>
@@ -3607,16 +3532,11 @@
         <w:t>test result</w:t>
       </w:r>
       <w:r>
-        <w:t xml:space="preserve"> and at least one positive test result. In the primitive case where there is precisely one of each, namely a negative test (with an expected diagnostic delay </w:t>
-      </w:r>
-      <w:proofErr w:type="gramStart"/>
-      <w:r>
-        <w:t>of</w:t>
+        <w:t xml:space="preserve"> and at least one positive test result. In the primitive case where there is precisely one of each, namely a negative test (with an expected diagnostic delay of</w:t>
       </w:r>
       <w:r>
         <w:t xml:space="preserve"> </w:t>
       </w:r>
-      <w:proofErr w:type="gramEnd"/>
       <m:oMath>
         <m:sSub>
           <m:sSubPr>
@@ -3967,16 +3887,11 @@
         <w:t xml:space="preserve"> </w:t>
       </w:r>
       <w:r>
-        <w:t xml:space="preserve">each with a diagnostic </w:t>
-      </w:r>
-      <w:proofErr w:type="gramStart"/>
-      <w:r>
-        <w:t>delay</w:t>
+        <w:t>each with a diagnostic delay</w:t>
       </w:r>
       <w:r>
         <w:t xml:space="preserve"> </w:t>
       </w:r>
-      <w:proofErr w:type="gramEnd"/>
       <m:oMath>
         <m:sSubSup>
           <m:sSubSupPr>
@@ -4152,7 +4067,11 @@
         <w:t xml:space="preserve"> </w:t>
       </w:r>
       <w:r>
-        <w:t>which narrow the ‘window of detectabl</w:t>
+        <w:t xml:space="preserve">which narrow the ‘window of </w:t>
+      </w:r>
+      <w:r>
+        <w:lastRenderedPageBreak/>
+        <w:t>detectabl</w:t>
       </w:r>
       <w:r>
         <w:t>e infection’ (i.e. the latest EP</w:t>
@@ -4190,7 +4109,6 @@
         <w:pStyle w:val="Paragraph"/>
       </w:pPr>
       <w:r>
-        <w:lastRenderedPageBreak/>
         <w:t>This</w:t>
       </w:r>
       <w:r>
@@ -4238,11 +4156,9 @@
       <w:r>
         <w:t xml:space="preserve">tive negative and positive tests are at different </w:t>
       </w:r>
-      <w:proofErr w:type="spellStart"/>
       <w:r>
         <w:t>timepoints</w:t>
       </w:r>
-      <w:proofErr w:type="spellEnd"/>
       <w:r>
         <w:t>, t</w:t>
       </w:r>
@@ -4874,6 +4790,7 @@
         <w:pStyle w:val="ListParagraph"/>
       </w:pPr>
       <w:r>
+        <w:lastRenderedPageBreak/>
         <w:t>the likelihood of seeing one result (chosen arbitrarily to be considered first) given the hypothetical time of infection, and</w:t>
       </w:r>
     </w:p>
@@ -4905,14 +4822,8 @@
           <w:numId w:val="18"/>
         </w:numPr>
       </w:pPr>
-      <w:proofErr w:type="gramStart"/>
-      <w:r>
-        <w:lastRenderedPageBreak/>
-        <w:t>the</w:t>
-      </w:r>
-      <w:proofErr w:type="gramEnd"/>
-      <w:r>
-        <w:t xml:space="preserve"> fact that</w:t>
+      <w:r>
+        <w:t>the fact that</w:t>
       </w:r>
       <w:r>
         <w:t xml:space="preserve"> the first result has already been obtained</w:t>
@@ -5058,16 +4969,8 @@
         <w:rPr>
           <w:rFonts w:eastAsiaTheme="minorEastAsia"/>
         </w:rPr>
-        <w:t xml:space="preserve"> as positive and negative tests at </w:t>
-      </w:r>
-      <w:proofErr w:type="gramStart"/>
-      <w:r>
-        <w:rPr>
-          <w:rFonts w:eastAsiaTheme="minorEastAsia"/>
-        </w:rPr>
-        <w:t xml:space="preserve">time </w:t>
-      </w:r>
-      <w:proofErr w:type="gramEnd"/>
+        <w:t xml:space="preserve"> as positive and negative tests at time </w:t>
+      </w:r>
       <m:oMath>
         <m:sSub>
           <m:sSubPr>
@@ -5835,16 +5738,11 @@
         <w:t xml:space="preserve">the </w:t>
       </w:r>
       <w:r>
-        <w:t xml:space="preserve">first formulation, as it seems more intuitively appealing </w:t>
-      </w:r>
-      <w:proofErr w:type="gramStart"/>
-      <w:r>
-        <w:t>when</w:t>
+        <w:t>first formulation, as it seems more intuitively appealing when</w:t>
       </w:r>
       <w:r>
         <w:t xml:space="preserve"> </w:t>
       </w:r>
-      <w:proofErr w:type="gramEnd"/>
       <m:oMath>
         <m:sSub>
           <m:sSubPr>
@@ -5944,13 +5842,8 @@
           <w:numId w:val="26"/>
         </w:numPr>
       </w:pPr>
-      <w:proofErr w:type="gramStart"/>
-      <w:r>
-        <w:t>the</w:t>
-      </w:r>
-      <w:proofErr w:type="gramEnd"/>
-      <w:r>
-        <w:t xml:space="preserve"> two test times are separated by a time that is larger than the </w:t>
+      <w:r>
+        <w:t xml:space="preserve">the two test times are separated by a time that is larger than the </w:t>
       </w:r>
       <w:r>
         <w:t xml:space="preserve">mean diagnostic delay (and its </w:t>
@@ -6022,13 +5915,8 @@
         </m:sSub>
       </m:oMath>
       <w:r>
-        <w:t xml:space="preserve"> </w:t>
-      </w:r>
-      <w:proofErr w:type="gramStart"/>
-      <w:r>
-        <w:t xml:space="preserve">and </w:t>
-      </w:r>
-      <w:proofErr w:type="gramEnd"/>
+        <w:t xml:space="preserve"> and </w:t>
+      </w:r>
       <m:oMath>
         <m:sSub>
           <m:sSubPr>
@@ -6091,8 +5979,8 @@
           <w:lang w:eastAsia="en-ZA"/>
         </w:rPr>
         <w:drawing>
-          <wp:inline distT="0" distB="0" distL="0" distR="0" wp14:anchorId="7C024E0A" wp14:editId="24CE77DE">
-            <wp:extent cx="5692425" cy="2034540"/>
+          <wp:inline distT="0" distB="0" distL="0" distR="0" wp14:anchorId="7C024E0A" wp14:editId="2730093B">
+            <wp:extent cx="5719624" cy="3835400"/>
             <wp:effectExtent l="0" t="0" r="0" b="0"/>
             <wp:docPr id="2" name="Picture 2"/>
             <wp:cNvGraphicFramePr>
@@ -6106,7 +5994,13 @@
                     <pic:cNvPicPr/>
                   </pic:nvPicPr>
                   <pic:blipFill>
-                    <a:blip r:embed="rId13"/>
+                    <a:blip r:embed="rId14">
+                      <a:extLst>
+                        <a:ext uri="{28A0092B-C50C-407E-A947-70E740481C1C}">
+                          <a14:useLocalDpi xmlns:a14="http://schemas.microsoft.com/office/drawing/2010/main" val="0"/>
+                        </a:ext>
+                      </a:extLst>
+                    </a:blip>
                     <a:stretch>
                       <a:fillRect/>
                     </a:stretch>
@@ -6114,7 +6008,7 @@
                   <pic:spPr>
                     <a:xfrm>
                       <a:off x="0" y="0"/>
-                      <a:ext cx="5713240" cy="2041980"/>
+                      <a:ext cx="5726226" cy="3839827"/>
                     </a:xfrm>
                     <a:prstGeom prst="rect">
                       <a:avLst/>
@@ -6132,6 +6026,7 @@
         <w:pStyle w:val="Paragraph"/>
       </w:pPr>
       <w:r>
+        <w:lastRenderedPageBreak/>
         <w:t>A</w:t>
       </w:r>
       <w:r>
@@ -6515,14 +6410,12 @@
       <w:r>
         <w:t xml:space="preserve"> differ from the population-</w:t>
       </w:r>
-      <w:proofErr w:type="gramStart"/>
       <w:r>
         <w:t>averaged</w:t>
       </w:r>
       <w:r>
         <w:t xml:space="preserve"> </w:t>
       </w:r>
-      <w:proofErr w:type="gramEnd"/>
       <m:oMath>
         <m:r>
           <w:rPr>
@@ -7027,14 +6920,12 @@
       <w:r>
         <w:t xml:space="preserve"> the population </w:t>
       </w:r>
-      <w:proofErr w:type="gramStart"/>
       <w:r>
         <w:t>average</w:t>
       </w:r>
       <w:r>
         <w:t xml:space="preserve"> </w:t>
       </w:r>
-      <w:proofErr w:type="gramEnd"/>
       <m:oMath>
         <m:r>
           <w:rPr>
@@ -7265,7 +7156,6 @@
       </w:r>
       <w:proofErr w:type="spellStart"/>
       <w:r>
-        <w:lastRenderedPageBreak/>
         <w:t>prog</w:t>
       </w:r>
       <w:r>
@@ -7307,7 +7197,15 @@
         </m:sSub>
       </m:oMath>
       <w:r>
-        <w:t xml:space="preserve"> (a time later than </w:t>
+        <w:t xml:space="preserve"> (a tim</w:t>
+      </w:r>
+      <w:proofErr w:type="spellStart"/>
+      <w:r>
+        <w:t>e</w:t>
+      </w:r>
+      <w:proofErr w:type="spellEnd"/>
+      <w:r>
+        <w:t xml:space="preserve"> later than </w:t>
       </w:r>
       <m:oMath>
         <m:sSub>
@@ -7663,7 +7561,15 @@
         <w:t>would</w:t>
       </w:r>
       <w:r>
-        <w:t xml:space="preserve"> be investigated and underlying test failures </w:t>
+        <w:t xml:space="preserve"> be </w:t>
+      </w:r>
+      <w:proofErr w:type="gramStart"/>
+      <w:r>
+        <w:t>investigated</w:t>
+      </w:r>
+      <w:proofErr w:type="gramEnd"/>
+      <w:r>
+        <w:t xml:space="preserve"> and underlying test failures </w:t>
       </w:r>
       <w:r>
         <w:t>would</w:t>
@@ -7751,13 +7657,8 @@
         <w:t xml:space="preserve"> infection time </w:t>
       </w:r>
       <w:r>
-        <w:t xml:space="preserve">(vertical arrow </w:t>
-      </w:r>
-      <w:proofErr w:type="gramStart"/>
-      <w:r>
-        <w:t xml:space="preserve">labelled </w:t>
-      </w:r>
-      <w:proofErr w:type="gramEnd"/>
+        <w:t xml:space="preserve">(vertical arrow labelled </w:t>
+      </w:r>
       <m:oMath>
         <m:sSub>
           <m:sSubPr>
@@ -7857,6 +7758,7 @@
         <w:pStyle w:val="Figurecaption"/>
       </w:pPr>
       <w:r>
+        <w:lastRenderedPageBreak/>
         <w:t>Figure</w:t>
       </w:r>
       <w:r>
@@ -7873,8 +7775,8 @@
           <w:lang w:eastAsia="en-ZA"/>
         </w:rPr>
         <w:drawing>
-          <wp:inline distT="0" distB="0" distL="0" distR="0" wp14:anchorId="7EC91801" wp14:editId="7F059ABB">
-            <wp:extent cx="5691847" cy="2186940"/>
+          <wp:inline distT="0" distB="0" distL="0" distR="0" wp14:anchorId="7EC91801" wp14:editId="763121AC">
+            <wp:extent cx="5719623" cy="3835400"/>
             <wp:effectExtent l="0" t="0" r="0" b="0"/>
             <wp:docPr id="3" name="Picture 3"/>
             <wp:cNvGraphicFramePr>
@@ -7888,7 +7790,13 @@
                     <pic:cNvPicPr/>
                   </pic:nvPicPr>
                   <pic:blipFill>
-                    <a:blip r:embed="rId14"/>
+                    <a:blip r:embed="rId15">
+                      <a:extLst>
+                        <a:ext uri="{28A0092B-C50C-407E-A947-70E740481C1C}">
+                          <a14:useLocalDpi xmlns:a14="http://schemas.microsoft.com/office/drawing/2010/main" val="0"/>
+                        </a:ext>
+                      </a:extLst>
+                    </a:blip>
                     <a:stretch>
                       <a:fillRect/>
                     </a:stretch>
@@ -7896,7 +7804,7 @@
                   <pic:spPr>
                     <a:xfrm>
                       <a:off x="0" y="0"/>
-                      <a:ext cx="5709008" cy="2193534"/>
+                      <a:ext cx="5735676" cy="3846165"/>
                     </a:xfrm>
                     <a:prstGeom prst="rect">
                       <a:avLst/>
@@ -7995,11 +7903,9 @@
       <w:r>
         <w:t xml:space="preserve"> </w:t>
       </w:r>
-      <w:proofErr w:type="gramStart"/>
       <w:r>
         <w:t xml:space="preserve">and </w:t>
       </w:r>
-      <w:proofErr w:type="gramEnd"/>
       <m:oMath>
         <m:sSub>
           <m:sSubPr>
@@ -8140,13 +8046,8 @@
         <w:t xml:space="preserve"> they essentially evaluate to one</w:t>
       </w:r>
       <w:r>
-        <w:t xml:space="preserve">, just as in the preceding case of ‘early’ values </w:t>
-      </w:r>
-      <w:proofErr w:type="gramStart"/>
-      <w:r>
-        <w:t xml:space="preserve">of </w:t>
-      </w:r>
-      <w:proofErr w:type="gramEnd"/>
+        <w:t xml:space="preserve">, just as in the preceding case of ‘early’ values of </w:t>
+      </w:r>
       <m:oMath>
         <m:sSub>
           <m:sSubPr>
@@ -8176,15 +8077,7 @@
         </m:sSub>
       </m:oMath>
       <w:r>
-        <w:t>. Again, there is no meaningful differe</w:t>
-      </w:r>
-      <w:proofErr w:type="spellStart"/>
-      <w:r>
-        <w:t>nce</w:t>
-      </w:r>
-      <w:proofErr w:type="spellEnd"/>
-      <w:r>
-        <w:t xml:space="preserve"> between</w:t>
+        <w:t>. Again, there is no meaningful difference between</w:t>
       </w:r>
       <w:r>
         <w:t xml:space="preserve"> </w:t>
@@ -8365,16 +8258,11 @@
         <w:t>and</w:t>
       </w:r>
       <w:r>
-        <w:t xml:space="preserve"> the population </w:t>
-      </w:r>
-      <w:proofErr w:type="gramStart"/>
-      <w:r>
-        <w:t>average</w:t>
+        <w:t xml:space="preserve"> the population average</w:t>
       </w:r>
       <w:r>
         <w:t xml:space="preserve"> </w:t>
       </w:r>
-      <w:proofErr w:type="gramEnd"/>
       <m:oMath>
         <m:r>
           <w:rPr>
@@ -8496,7 +8384,15 @@
         <w:t>s</w:t>
       </w:r>
       <w:r>
-        <w:t xml:space="preserve"> of t for which the joint likelihood is to be constructed, and means that the full joint likelihood is indeed rendered by the product of the individual</w:t>
+        <w:t xml:space="preserve"> of t for which the joint likelihood is to be </w:t>
+      </w:r>
+      <w:proofErr w:type="gramStart"/>
+      <w:r>
+        <w:t>constructed, and</w:t>
+      </w:r>
+      <w:proofErr w:type="gramEnd"/>
+      <w:r>
+        <w:t xml:space="preserve"> means that the full joint likelihood is indeed rendered by the product of the individual</w:t>
       </w:r>
       <w:r>
         <w:t xml:space="preserve"> unconditioned population level-</w:t>
@@ -8545,6 +8441,7 @@
       <w:pPr>
         <w:jc w:val="center"/>
         <w:rPr>
+          <w:ins w:id="80" w:author="Eduard Grebe" w:date="2018-04-13T15:44:00Z"/>
           <w:b/>
         </w:rPr>
       </w:pPr>
@@ -8554,523 +8451,10 @@
           <w:lang w:eastAsia="en-ZA"/>
         </w:rPr>
         <w:drawing>
-          <wp:inline distT="0" distB="0" distL="0" distR="0" wp14:anchorId="4834E490" wp14:editId="4FDD4C3E">
+          <wp:inline distT="0" distB="0" distL="0" distR="0" wp14:anchorId="4834E490" wp14:editId="6C3B79E2">
             <wp:extent cx="5628050" cy="2072640"/>
             <wp:effectExtent l="0" t="0" r="10795" b="10160"/>
             <wp:docPr id="4" name="Picture 4"/>
-            <wp:cNvGraphicFramePr>
-              <a:graphicFrameLocks xmlns:a="http://schemas.openxmlformats.org/drawingml/2006/main" noChangeAspect="1"/>
-            </wp:cNvGraphicFramePr>
-            <a:graphic xmlns:a="http://schemas.openxmlformats.org/drawingml/2006/main">
-              <a:graphicData uri="http://schemas.openxmlformats.org/drawingml/2006/picture">
-                <pic:pic xmlns:pic="http://schemas.openxmlformats.org/drawingml/2006/picture">
-                  <pic:nvPicPr>
-                    <pic:cNvPr id="1" name=""/>
-                    <pic:cNvPicPr/>
-                  </pic:nvPicPr>
-                  <pic:blipFill>
-                    <a:blip r:embed="rId15"/>
-                    <a:stretch>
-                      <a:fillRect/>
-                    </a:stretch>
-                  </pic:blipFill>
-                  <pic:spPr>
-                    <a:xfrm>
-                      <a:off x="0" y="0"/>
-                      <a:ext cx="5695459" cy="2097465"/>
-                    </a:xfrm>
-                    <a:prstGeom prst="rect">
-                      <a:avLst/>
-                    </a:prstGeom>
-                  </pic:spPr>
-                </pic:pic>
-              </a:graphicData>
-            </a:graphic>
-          </wp:inline>
-        </w:drawing>
-      </w:r>
-    </w:p>
-    <w:p>
-      <w:pPr>
-        <w:pStyle w:val="Paragraph"/>
-      </w:pPr>
-      <w:r>
-        <w:t xml:space="preserve">As indicated in </w:t>
-      </w:r>
-      <w:r>
-        <w:rPr>
-          <w:b/>
-        </w:rPr>
-        <w:t>F</w:t>
-      </w:r>
-      <w:r>
-        <w:rPr>
-          <w:b/>
-        </w:rPr>
-        <w:t>igure 2c</w:t>
-      </w:r>
-      <w:r>
-        <w:t>, o</w:t>
-      </w:r>
-      <w:r>
-        <w:t xml:space="preserve">ne may want to provide a </w:t>
-      </w:r>
-      <w:r>
-        <w:t xml:space="preserve">pragmatic </w:t>
-      </w:r>
-      <w:r>
-        <w:t>safety margin</w:t>
-      </w:r>
-      <w:r>
-        <w:t xml:space="preserve"> (</w:t>
-      </w:r>
-      <w:r>
-        <w:t>p</w:t>
-      </w:r>
-      <w:r>
-        <w:t xml:space="preserve">resumably some preferred multiple of the variability </w:t>
-      </w:r>
-      <w:proofErr w:type="gramStart"/>
-      <w:r>
-        <w:t>parameter</w:t>
-      </w:r>
-      <w:r>
-        <w:t xml:space="preserve"> </w:t>
-      </w:r>
-      <w:proofErr w:type="gramEnd"/>
-      <m:oMath>
-        <m:r>
-          <w:rPr>
-            <w:rFonts w:ascii="Cambria Math" w:hAnsi="Cambria Math"/>
-          </w:rPr>
-          <m:t>σ</m:t>
-        </m:r>
-      </m:oMath>
-      <w:r>
-        <w:t>)</w:t>
-      </w:r>
-      <w:r>
-        <w:t xml:space="preserve"> and </w:t>
-      </w:r>
-      <w:r>
-        <w:t xml:space="preserve">then </w:t>
-      </w:r>
-      <w:r>
-        <w:t>think of it</w:t>
-      </w:r>
-      <w:r>
-        <w:t xml:space="preserve"> either</w:t>
-      </w:r>
-      <w:r>
-        <w:t xml:space="preserve"> as </w:t>
-      </w:r>
-      <w:r>
-        <w:t xml:space="preserve">either </w:t>
-      </w:r>
-      <w:r>
-        <w:t xml:space="preserve">an </w:t>
-      </w:r>
-      <w:r>
-        <w:t>‘</w:t>
-      </w:r>
-      <w:r>
-        <w:t>almost 100</w:t>
-      </w:r>
-      <w:r>
-        <w:t>%</w:t>
-      </w:r>
-      <w:r>
-        <w:t xml:space="preserve"> confidence interval,</w:t>
-      </w:r>
-      <w:r>
-        <w:t>’</w:t>
-      </w:r>
-      <w:r>
-        <w:t xml:space="preserve"> or </w:t>
-      </w:r>
-      <w:r>
-        <w:t xml:space="preserve">the </w:t>
-      </w:r>
-      <w:r>
-        <w:t xml:space="preserve">region of </w:t>
-      </w:r>
-      <w:r>
-        <w:t xml:space="preserve">support for </w:t>
-      </w:r>
-      <w:r>
-        <w:t xml:space="preserve">a </w:t>
-      </w:r>
-      <w:r>
-        <w:t>justified informative</w:t>
-      </w:r>
-      <w:r>
-        <w:t xml:space="preserve"> prior for subsequent analysis of a quantitative progression marker.</w:t>
-      </w:r>
-    </w:p>
-    <w:p>
-      <w:pPr>
-        <w:pStyle w:val="Heading2"/>
-      </w:pPr>
-      <w:r>
-        <w:t>Discordant results on a given study-visit</w:t>
-      </w:r>
-    </w:p>
-    <w:p>
-      <w:pPr>
-        <w:pStyle w:val="Paragraph"/>
-      </w:pPr>
-      <w:r>
-        <w:t>F</w:t>
-      </w:r>
-      <w:r>
-        <w:t>igure</w:t>
-      </w:r>
-      <w:r>
-        <w:t xml:space="preserve"> 3</w:t>
-      </w:r>
-      <w:r>
-        <w:rPr>
-          <w:highlight w:val="yellow"/>
-        </w:rPr>
-        <w:t>a</w:t>
-      </w:r>
-      <w:r>
-        <w:t xml:space="preserve"> shows the typical </w:t>
-      </w:r>
-      <w:r>
-        <w:t>‘</w:t>
-      </w:r>
-      <w:r>
-        <w:t xml:space="preserve">discordant </w:t>
-      </w:r>
-      <w:r>
-        <w:t xml:space="preserve">test’ </w:t>
-      </w:r>
-      <w:r>
-        <w:t>situation, where a test with a longer diagnostic delay produces a negative result</w:t>
-      </w:r>
-      <w:r>
-        <w:t xml:space="preserve"> </w:t>
-      </w:r>
-      <w:r>
-        <w:t>and</w:t>
-      </w:r>
-      <w:r>
-        <w:t xml:space="preserve"> a test with a shorter diagnostic delay produces a positive result</w:t>
-      </w:r>
-      <w:r>
-        <w:t>, at the same visit</w:t>
-      </w:r>
-      <w:r>
-        <w:t>.</w:t>
-      </w:r>
-    </w:p>
-    <w:p>
-      <w:pPr>
-        <w:pStyle w:val="Figurecaption"/>
-      </w:pPr>
-      <w:r>
-        <w:t>Figure 3a</w:t>
-      </w:r>
-    </w:p>
-    <w:p>
-      <w:pPr>
-        <w:jc w:val="center"/>
-      </w:pPr>
-      <w:r>
-        <w:rPr>
-          <w:lang w:val="en-GB"/>
-        </w:rPr>
-        <w:t xml:space="preserve"> </w:t>
-      </w:r>
-    </w:p>
-    <w:p>
-      <w:pPr>
-        <w:pStyle w:val="Paragraph"/>
-      </w:pPr>
-      <w:r>
-        <w:t xml:space="preserve">Even here, though not as starkly as in the case where the two tests are conducted at significantly different times, </w:t>
-      </w:r>
-      <w:r>
-        <w:t xml:space="preserve">conditioning </w:t>
-      </w:r>
-      <w:r>
-        <w:t>one result on the other</w:t>
-      </w:r>
-      <w:r>
-        <w:t xml:space="preserve"> </w:t>
-      </w:r>
-      <w:r>
-        <w:t>has relatively modest impact</w:t>
-      </w:r>
-      <w:r>
-        <w:t xml:space="preserve">. </w:t>
-      </w:r>
-      <w:r>
-        <w:rPr>
-          <w:highlight w:val="yellow"/>
-        </w:rPr>
-        <w:t xml:space="preserve">Moving the hypothetical infection time to </w:t>
-      </w:r>
-      <w:r>
-        <w:rPr>
-          <w:highlight w:val="yellow"/>
-        </w:rPr>
-        <w:t xml:space="preserve">the </w:t>
-      </w:r>
-      <w:r>
-        <w:rPr>
-          <w:highlight w:val="yellow"/>
-        </w:rPr>
-        <w:t>left</w:t>
-      </w:r>
-      <w:r>
-        <w:rPr>
-          <w:highlight w:val="yellow"/>
-        </w:rPr>
-        <w:t>,</w:t>
-      </w:r>
-      <w:r>
-        <w:rPr>
-          <w:highlight w:val="yellow"/>
-        </w:rPr>
-        <w:t xml:space="preserve"> the negative result becomes less likely, and the </w:t>
-      </w:r>
-      <w:r>
-        <w:rPr>
-          <w:highlight w:val="yellow"/>
-        </w:rPr>
-        <w:t xml:space="preserve">effect of the </w:t>
-      </w:r>
-      <w:r>
-        <w:rPr>
-          <w:highlight w:val="yellow"/>
-        </w:rPr>
-        <w:t>conditioning on the</w:t>
-      </w:r>
-      <w:r>
-        <w:rPr>
-          <w:highlight w:val="yellow"/>
-        </w:rPr>
-        <w:t xml:space="preserve"> likelihood of seeing the</w:t>
-      </w:r>
-      <w:r>
-        <w:rPr>
-          <w:highlight w:val="yellow"/>
-        </w:rPr>
-        <w:t xml:space="preserve"> second test</w:t>
-      </w:r>
-      <w:r>
-        <w:rPr>
-          <w:highlight w:val="yellow"/>
-        </w:rPr>
-        <w:t xml:space="preserve"> result</w:t>
-      </w:r>
-      <w:r>
-        <w:rPr>
-          <w:highlight w:val="yellow"/>
-        </w:rPr>
-        <w:t xml:space="preserve"> becomes initially more significant</w:t>
-      </w:r>
-      <w:r>
-        <w:rPr>
-          <w:highlight w:val="yellow"/>
-        </w:rPr>
-        <w:t>. It then</w:t>
-      </w:r>
-      <w:r>
-        <w:rPr>
-          <w:highlight w:val="yellow"/>
-        </w:rPr>
-        <w:t>, in turn</w:t>
-      </w:r>
-      <w:r>
-        <w:rPr>
-          <w:highlight w:val="yellow"/>
-        </w:rPr>
-        <w:t>, becomes</w:t>
-      </w:r>
-      <w:r>
-        <w:rPr>
-          <w:highlight w:val="yellow"/>
-        </w:rPr>
-        <w:t xml:space="preserve"> less relevant as the considered </w:t>
-      </w:r>
-      <w:r>
-        <w:rPr>
-          <w:highlight w:val="yellow"/>
-        </w:rPr>
-        <w:t xml:space="preserve">times </w:t>
-      </w:r>
-      <w:r>
-        <w:rPr>
-          <w:highlight w:val="yellow"/>
-        </w:rPr>
-        <w:t>leave the dynamic r</w:t>
-      </w:r>
-      <w:r>
-        <w:rPr>
-          <w:highlight w:val="yellow"/>
-        </w:rPr>
-        <w:t>ange of T</w:t>
-      </w:r>
-      <w:r>
-        <w:rPr>
-          <w:highlight w:val="yellow"/>
-        </w:rPr>
-        <w:t>est</w:t>
-      </w:r>
-      <w:r>
-        <w:rPr>
-          <w:highlight w:val="yellow"/>
-          <w:vertAlign w:val="subscript"/>
-        </w:rPr>
-        <w:t>2</w:t>
-      </w:r>
-      <w:r>
-        <w:rPr>
-          <w:highlight w:val="yellow"/>
-        </w:rPr>
-        <w:t>. The</w:t>
-      </w:r>
-      <w:r>
-        <w:t xml:space="preserve"> </w:t>
-      </w:r>
-      <w:r>
-        <w:rPr>
-          <w:highlight w:val="yellow"/>
-        </w:rPr>
-        <w:t>blue</w:t>
-      </w:r>
-      <w:r>
-        <w:rPr>
-          <w:highlight w:val="yellow"/>
-        </w:rPr>
-        <w:t xml:space="preserve"> line</w:t>
-      </w:r>
-      <w:r>
-        <w:t xml:space="preserve"> </w:t>
-      </w:r>
-      <w:r>
-        <w:rPr>
-          <w:highlight w:val="yellow"/>
-        </w:rPr>
-        <w:t xml:space="preserve">is a heuristic rendition </w:t>
-      </w:r>
-      <w:r>
-        <w:rPr>
-          <w:highlight w:val="yellow"/>
-        </w:rPr>
-        <w:t>of the full joint likelihood, which does not differ in any interesting way from a simple produ</w:t>
-      </w:r>
-      <w:r>
-        <w:rPr>
-          <w:highlight w:val="yellow"/>
-        </w:rPr>
-        <w:t>ct of the individual population-</w:t>
-      </w:r>
-      <w:r>
-        <w:rPr>
-          <w:highlight w:val="yellow"/>
-        </w:rPr>
-        <w:t>level likelihoods</w:t>
-      </w:r>
-      <w:r>
-        <w:t xml:space="preserve">. The </w:t>
-      </w:r>
-      <w:r>
-        <w:t>main conclusion</w:t>
-      </w:r>
-      <w:r>
-        <w:t xml:space="preserve">, then, is </w:t>
-      </w:r>
-      <w:r>
-        <w:t xml:space="preserve">that </w:t>
-      </w:r>
-      <w:r>
-        <w:t xml:space="preserve">relative to the test date, </w:t>
-      </w:r>
-      <w:r>
-        <w:t>plausible infection times are largely located</w:t>
-      </w:r>
-      <w:r>
-        <w:t xml:space="preserve"> </w:t>
-      </w:r>
-      <w:r>
-        <w:t>between the two diagnostic delays (with some spreading due to variability).</w:t>
-      </w:r>
-    </w:p>
-    <w:p>
-      <w:pPr>
-        <w:pStyle w:val="Figurecaption"/>
-      </w:pPr>
-      <w:r>
-        <w:t>Figure 3b</w:t>
-      </w:r>
-    </w:p>
-    <w:p>
-      <w:pPr>
-        <w:jc w:val="center"/>
-      </w:pPr>
-    </w:p>
-    <w:p>
-      <w:pPr>
-        <w:pStyle w:val="Paragraph"/>
-      </w:pPr>
-      <w:r>
-        <w:t>Figure 3</w:t>
-      </w:r>
-      <w:r>
-        <w:t>c</w:t>
-      </w:r>
-      <w:r>
-        <w:t xml:space="preserve"> shows</w:t>
-      </w:r>
-      <w:r>
-        <w:t xml:space="preserve"> the situation where the dynamic ranges of the tests are essentially the same. In this case, the plausible dates of in</w:t>
-      </w:r>
-      <w:r>
-        <w:t xml:space="preserve">fection are centred </w:t>
-      </w:r>
-      <w:proofErr w:type="gramStart"/>
-      <w:r>
-        <w:t>around</w:t>
-      </w:r>
-      <w:proofErr w:type="gramEnd"/>
-      <w:r>
-        <w:t xml:space="preserve"> the </w:t>
-      </w:r>
-      <w:r>
-        <w:t>shared diagnostic delay of the tests, again with some spread for variability.</w:t>
-      </w:r>
-    </w:p>
-    <w:p>
-      <w:pPr>
-        <w:pStyle w:val="Figurecaption"/>
-      </w:pPr>
-      <w:r>
-        <w:lastRenderedPageBreak/>
-        <w:t>Figure 3c</w:t>
-      </w:r>
-    </w:p>
-    <w:p>
-      <w:pPr>
-        <w:spacing w:after="0"/>
-        <w:jc w:val="center"/>
-        <w:rPr>
-          <w:i/>
-        </w:rPr>
-      </w:pPr>
-      <w:r>
-        <w:rPr>
-          <w:noProof/>
-          <w:lang w:eastAsia="en-ZA"/>
-        </w:rPr>
-        <w:drawing>
-          <wp:inline distT="0" distB="0" distL="0" distR="0" wp14:anchorId="7304173C" wp14:editId="7EFC4EBB">
-            <wp:extent cx="5632455" cy="2599690"/>
-            <wp:effectExtent l="0" t="0" r="6350" b="0"/>
-            <wp:docPr id="7" name="Picture 7"/>
             <wp:cNvGraphicFramePr>
               <a:graphicFrameLocks xmlns:a="http://schemas.openxmlformats.org/drawingml/2006/main" noChangeAspect="1"/>
             </wp:cNvGraphicFramePr>
@@ -9090,7 +8474,7 @@
                   <pic:spPr>
                     <a:xfrm>
                       <a:off x="0" y="0"/>
-                      <a:ext cx="5669186" cy="2616643"/>
+                      <a:ext cx="5628050" cy="2072640"/>
                     </a:xfrm>
                     <a:prstGeom prst="rect">
                       <a:avLst/>
@@ -9106,51 +8490,255 @@
     <w:p>
       <w:pPr>
         <w:pStyle w:val="Paragraph"/>
-      </w:pPr>
-      <w:r>
-        <w:rPr>
+        <w:rPr>
+          <w:ins w:id="81" w:author="Eduard Grebe" w:date="2018-04-13T15:34:00Z"/>
           <w:i/>
-        </w:rPr>
-        <w:t>Outliers</w:t>
-      </w:r>
-      <w:r>
-        <w:rPr>
-          <w:i/>
-        </w:rPr>
-        <w:t>:</w:t>
+          <w:rPrChange w:id="82" w:author="Eduard Grebe" w:date="2018-04-13T15:44:00Z">
+            <w:rPr>
+              <w:ins w:id="83" w:author="Eduard Grebe" w:date="2018-04-13T15:34:00Z"/>
+            </w:rPr>
+          </w:rPrChange>
+        </w:rPr>
+        <w:pPrChange w:id="84" w:author="Eduard Grebe" w:date="2018-04-13T15:44:00Z">
+          <w:pPr>
+            <w:jc w:val="center"/>
+          </w:pPr>
+        </w:pPrChange>
+      </w:pPr>
+      <w:ins w:id="85" w:author="Eduard Grebe" w:date="2018-04-13T15:44:00Z">
+        <w:r>
+          <w:rPr>
+            <w:i/>
+          </w:rPr>
+          <w:t>[DRAFT FIGURE BELOW IS INCOMPLETE]</w:t>
+        </w:r>
+      </w:ins>
+    </w:p>
+    <w:p>
+      <w:pPr>
+        <w:jc w:val="center"/>
+        <w:rPr>
+          <w:b/>
+        </w:rPr>
+      </w:pPr>
+      <w:ins w:id="86" w:author="Eduard Grebe" w:date="2018-04-13T15:34:00Z">
+        <w:r>
+          <w:rPr>
+            <w:b/>
+            <w:noProof/>
+          </w:rPr>
+          <w:drawing>
+            <wp:inline distT="0" distB="0" distL="0" distR="0" wp14:anchorId="7AD2DC66" wp14:editId="7C970DBE">
+              <wp:extent cx="5731510" cy="3843370"/>
+              <wp:effectExtent l="0" t="0" r="0" b="5080"/>
+              <wp:docPr id="5" name="Picture 5"/>
+              <wp:cNvGraphicFramePr>
+                <a:graphicFrameLocks xmlns:a="http://schemas.openxmlformats.org/drawingml/2006/main" noChangeAspect="1"/>
+              </wp:cNvGraphicFramePr>
+              <a:graphic xmlns:a="http://schemas.openxmlformats.org/drawingml/2006/main">
+                <a:graphicData uri="http://schemas.openxmlformats.org/drawingml/2006/picture">
+                  <pic:pic xmlns:pic="http://schemas.openxmlformats.org/drawingml/2006/picture">
+                    <pic:nvPicPr>
+                      <pic:cNvPr id="5" name="Figure2c.eps"/>
+                      <pic:cNvPicPr/>
+                    </pic:nvPicPr>
+                    <pic:blipFill>
+                      <a:blip r:embed="rId17">
+                        <a:extLst>
+                          <a:ext uri="{28A0092B-C50C-407E-A947-70E740481C1C}">
+                            <a14:useLocalDpi xmlns:a14="http://schemas.microsoft.com/office/drawing/2010/main" val="0"/>
+                          </a:ext>
+                        </a:extLst>
+                      </a:blip>
+                      <a:stretch>
+                        <a:fillRect/>
+                      </a:stretch>
+                    </pic:blipFill>
+                    <pic:spPr>
+                      <a:xfrm>
+                        <a:off x="0" y="0"/>
+                        <a:ext cx="5731510" cy="3843370"/>
+                      </a:xfrm>
+                      <a:prstGeom prst="rect">
+                        <a:avLst/>
+                      </a:prstGeom>
+                    </pic:spPr>
+                  </pic:pic>
+                </a:graphicData>
+              </a:graphic>
+            </wp:inline>
+          </w:drawing>
+        </w:r>
+      </w:ins>
+    </w:p>
+    <w:p>
+      <w:pPr>
+        <w:pStyle w:val="Paragraph"/>
+      </w:pPr>
+      <w:r>
+        <w:t xml:space="preserve">As indicated in </w:t>
+      </w:r>
+      <w:r>
+        <w:rPr>
+          <w:b/>
+        </w:rPr>
+        <w:t>F</w:t>
+      </w:r>
+      <w:r>
+        <w:rPr>
+          <w:b/>
+        </w:rPr>
+        <w:t>igure 2c</w:t>
+      </w:r>
+      <w:r>
+        <w:t>, o</w:t>
+      </w:r>
+      <w:r>
+        <w:t xml:space="preserve">ne may want to provide a </w:t>
+      </w:r>
+      <w:r>
+        <w:t xml:space="preserve">pragmatic </w:t>
+      </w:r>
+      <w:r>
+        <w:t>safety margin</w:t>
+      </w:r>
+      <w:r>
+        <w:t xml:space="preserve"> (</w:t>
+      </w:r>
+      <w:r>
+        <w:t>p</w:t>
+      </w:r>
+      <w:r>
+        <w:t>resumably some preferred multiple of the variability parameter</w:t>
       </w:r>
       <w:r>
         <w:t xml:space="preserve"> </w:t>
       </w:r>
-      <w:r>
-        <w:t xml:space="preserve">Figure </w:t>
-      </w:r>
-      <w:r>
-        <w:t>3d</w:t>
-      </w:r>
-      <w:r>
-        <w:t xml:space="preserve"> shows the less common situation when a more sensitive test is negative while a less sensitive test is positive. If test error has been largely ruled out, this implies an outlier situation in which the plausible test infect</w:t>
-      </w:r>
-      <w:r>
-        <w:t xml:space="preserve">ion time likelihood </w:t>
-      </w:r>
-      <w:r>
-        <w:t xml:space="preserve">is determined by the details of </w:t>
-      </w:r>
-      <w:r>
-        <w:t xml:space="preserve">distributional tails and </w:t>
-      </w:r>
-      <w:r>
-        <w:t>test correlation, but is nevertheless constrained to lie in the region between the two diagnostic delays</w:t>
-      </w:r>
-      <w:r>
-        <w:t xml:space="preserve">. In this rare case there is less plausible </w:t>
-      </w:r>
-      <w:r>
-        <w:t>scope for variability than in the typical assignment of the</w:t>
-      </w:r>
-      <w:r>
-        <w:t xml:space="preserve"> negative and positive results.</w:t>
+      <m:oMath>
+        <m:r>
+          <w:rPr>
+            <w:rFonts w:ascii="Cambria Math" w:hAnsi="Cambria Math"/>
+          </w:rPr>
+          <m:t>σ</m:t>
+        </m:r>
+      </m:oMath>
+      <w:r>
+        <w:t>)</w:t>
+      </w:r>
+      <w:r>
+        <w:t xml:space="preserve"> and </w:t>
+      </w:r>
+      <w:r>
+        <w:t xml:space="preserve">then </w:t>
+      </w:r>
+      <w:r>
+        <w:t>think of it</w:t>
+      </w:r>
+      <w:r>
+        <w:t xml:space="preserve"> either</w:t>
+      </w:r>
+      <w:r>
+        <w:t xml:space="preserve"> as </w:t>
+      </w:r>
+      <w:r>
+        <w:t xml:space="preserve">either </w:t>
+      </w:r>
+      <w:r>
+        <w:t xml:space="preserve">an </w:t>
+      </w:r>
+      <w:r>
+        <w:t>‘</w:t>
+      </w:r>
+      <w:r>
+        <w:t>almost 100</w:t>
+      </w:r>
+      <w:r>
+        <w:t>%</w:t>
+      </w:r>
+      <w:r>
+        <w:t xml:space="preserve"> confidence interval,</w:t>
+      </w:r>
+      <w:r>
+        <w:t>’</w:t>
+      </w:r>
+      <w:r>
+        <w:t xml:space="preserve"> or </w:t>
+      </w:r>
+      <w:r>
+        <w:t xml:space="preserve">the </w:t>
+      </w:r>
+      <w:r>
+        <w:t xml:space="preserve">region of </w:t>
+      </w:r>
+      <w:r>
+        <w:t xml:space="preserve">support for </w:t>
+      </w:r>
+      <w:r>
+        <w:t xml:space="preserve">a </w:t>
+      </w:r>
+      <w:r>
+        <w:t>justified informative</w:t>
+      </w:r>
+      <w:r>
+        <w:t xml:space="preserve"> prior for subsequent analysis of a quantitative progression marker.</w:t>
+      </w:r>
+    </w:p>
+    <w:p>
+      <w:pPr>
+        <w:pStyle w:val="Heading2"/>
+      </w:pPr>
+      <w:r>
+        <w:t>Discordant results on a given study-visit</w:t>
+      </w:r>
+    </w:p>
+    <w:p>
+      <w:pPr>
+        <w:pStyle w:val="Paragraph"/>
+      </w:pPr>
+      <w:r>
+        <w:t>F</w:t>
+      </w:r>
+      <w:r>
+        <w:t>igure</w:t>
+      </w:r>
+      <w:r>
+        <w:t xml:space="preserve"> 3</w:t>
+      </w:r>
+      <w:r>
+        <w:rPr>
+          <w:highlight w:val="yellow"/>
+        </w:rPr>
+        <w:t>a</w:t>
+      </w:r>
+      <w:r>
+        <w:t xml:space="preserve"> shows the typical </w:t>
+      </w:r>
+      <w:r>
+        <w:t>‘</w:t>
+      </w:r>
+      <w:r>
+        <w:t xml:space="preserve">discordant </w:t>
+      </w:r>
+      <w:r>
+        <w:t xml:space="preserve">test’ </w:t>
+      </w:r>
+      <w:r>
+        <w:t>situation, where a test with a longer diagnostic delay produces a negative result</w:t>
+      </w:r>
+      <w:r>
+        <w:t xml:space="preserve"> </w:t>
+      </w:r>
+      <w:r>
+        <w:t>and</w:t>
+      </w:r>
+      <w:r>
+        <w:t xml:space="preserve"> a test with a shorter diagnostic delay produces a positive result</w:t>
+      </w:r>
+      <w:r>
+        <w:t>, at the same visit</w:t>
+      </w:r>
+      <w:r>
+        <w:t>.</w:t>
       </w:r>
     </w:p>
     <w:p>
@@ -9158,60 +8746,756 @@
         <w:pStyle w:val="Figurecaption"/>
       </w:pPr>
       <w:r>
-        <w:t>Figure 3</w:t>
-      </w:r>
-      <w:r>
-        <w:t>d</w:t>
+        <w:lastRenderedPageBreak/>
+        <w:t>Figure 3a</w:t>
       </w:r>
     </w:p>
     <w:p>
       <w:pPr>
         <w:jc w:val="center"/>
-        <w:rPr>
+      </w:pPr>
+      <w:bookmarkStart w:id="87" w:name="_GoBack"/>
+      <w:ins w:id="88" w:author="Eduard Grebe" w:date="2018-04-13T16:12:00Z">
+        <w:r>
+          <w:rPr>
+            <w:noProof/>
+            <w:lang w:val="en-GB"/>
+          </w:rPr>
+          <w:drawing>
+            <wp:inline distT="0" distB="0" distL="0" distR="0" wp14:anchorId="353E110D" wp14:editId="67756387">
+              <wp:extent cx="5709329" cy="3522217"/>
+              <wp:effectExtent l="0" t="0" r="0" b="0"/>
+              <wp:docPr id="12" name="Picture 12"/>
+              <wp:cNvGraphicFramePr>
+                <a:graphicFrameLocks xmlns:a="http://schemas.openxmlformats.org/drawingml/2006/main" noChangeAspect="1"/>
+              </wp:cNvGraphicFramePr>
+              <a:graphic xmlns:a="http://schemas.openxmlformats.org/drawingml/2006/main">
+                <a:graphicData uri="http://schemas.openxmlformats.org/drawingml/2006/picture">
+                  <pic:pic xmlns:pic="http://schemas.openxmlformats.org/drawingml/2006/picture">
+                    <pic:nvPicPr>
+                      <pic:cNvPr id="12" name="Figure3a.eps"/>
+                      <pic:cNvPicPr/>
+                    </pic:nvPicPr>
+                    <pic:blipFill>
+                      <a:blip r:embed="rId18">
+                        <a:extLst>
+                          <a:ext uri="{28A0092B-C50C-407E-A947-70E740481C1C}">
+                            <a14:useLocalDpi xmlns:a14="http://schemas.microsoft.com/office/drawing/2010/main" val="0"/>
+                          </a:ext>
+                        </a:extLst>
+                      </a:blip>
+                      <a:stretch>
+                        <a:fillRect/>
+                      </a:stretch>
+                    </pic:blipFill>
+                    <pic:spPr>
+                      <a:xfrm>
+                        <a:off x="0" y="0"/>
+                        <a:ext cx="5709329" cy="3522217"/>
+                      </a:xfrm>
+                      <a:prstGeom prst="rect">
+                        <a:avLst/>
+                      </a:prstGeom>
+                    </pic:spPr>
+                  </pic:pic>
+                </a:graphicData>
+              </a:graphic>
+            </wp:inline>
+          </w:drawing>
+        </w:r>
+      </w:ins>
+      <w:bookmarkEnd w:id="87"/>
+      <w:del w:id="89" w:author="Eduard Grebe" w:date="2018-04-13T15:45:00Z">
+        <w:r>
+          <w:rPr>
+            <w:lang w:val="en-GB"/>
+          </w:rPr>
+          <w:delText xml:space="preserve"> </w:delText>
+        </w:r>
+      </w:del>
+    </w:p>
+    <w:p>
+      <w:pPr>
+        <w:pStyle w:val="Paragraph"/>
+        <w:rPr>
+          <w:ins w:id="90" w:author="Eduard Grebe" w:date="2018-04-13T16:07:00Z"/>
+        </w:rPr>
+      </w:pPr>
+      <w:r>
+        <w:t xml:space="preserve">Even here, though not as starkly as in the case where the two tests are conducted at significantly different times, </w:t>
+      </w:r>
+      <w:r>
+        <w:t xml:space="preserve">conditioning </w:t>
+      </w:r>
+      <w:r>
+        <w:t>one result on the other</w:t>
+      </w:r>
+      <w:r>
+        <w:t xml:space="preserve"> </w:t>
+      </w:r>
+      <w:r>
+        <w:t>has relatively modest impact</w:t>
+      </w:r>
+      <w:r>
+        <w:t xml:space="preserve">. </w:t>
+      </w:r>
+      <w:r>
+        <w:rPr>
+          <w:rPrChange w:id="91" w:author="Eduard Grebe" w:date="2018-04-13T16:20:00Z">
+            <w:rPr>
+              <w:highlight w:val="yellow"/>
+            </w:rPr>
+          </w:rPrChange>
+        </w:rPr>
+        <w:t xml:space="preserve">Moving the hypothetical infection time to </w:t>
+      </w:r>
+      <w:r>
+        <w:rPr>
+          <w:rPrChange w:id="92" w:author="Eduard Grebe" w:date="2018-04-13T16:20:00Z">
+            <w:rPr>
+              <w:highlight w:val="yellow"/>
+            </w:rPr>
+          </w:rPrChange>
+        </w:rPr>
+        <w:t xml:space="preserve">the </w:t>
+      </w:r>
+      <w:r>
+        <w:rPr>
+          <w:rPrChange w:id="93" w:author="Eduard Grebe" w:date="2018-04-13T16:20:00Z">
+            <w:rPr>
+              <w:highlight w:val="yellow"/>
+            </w:rPr>
+          </w:rPrChange>
+        </w:rPr>
+        <w:t>left</w:t>
+      </w:r>
+      <w:r>
+        <w:rPr>
+          <w:rPrChange w:id="94" w:author="Eduard Grebe" w:date="2018-04-13T16:20:00Z">
+            <w:rPr>
+              <w:highlight w:val="yellow"/>
+            </w:rPr>
+          </w:rPrChange>
+        </w:rPr>
+        <w:t>,</w:t>
+      </w:r>
+      <w:r>
+        <w:rPr>
+          <w:rPrChange w:id="95" w:author="Eduard Grebe" w:date="2018-04-13T16:20:00Z">
+            <w:rPr>
+              <w:highlight w:val="yellow"/>
+            </w:rPr>
+          </w:rPrChange>
+        </w:rPr>
+        <w:t xml:space="preserve"> the negative result becomes less likely, and the </w:t>
+      </w:r>
+      <w:r>
+        <w:rPr>
+          <w:rPrChange w:id="96" w:author="Eduard Grebe" w:date="2018-04-13T16:20:00Z">
+            <w:rPr>
+              <w:highlight w:val="yellow"/>
+            </w:rPr>
+          </w:rPrChange>
+        </w:rPr>
+        <w:t xml:space="preserve">effect of the </w:t>
+      </w:r>
+      <w:r>
+        <w:rPr>
+          <w:rPrChange w:id="97" w:author="Eduard Grebe" w:date="2018-04-13T16:20:00Z">
+            <w:rPr>
+              <w:highlight w:val="yellow"/>
+            </w:rPr>
+          </w:rPrChange>
+        </w:rPr>
+        <w:t>conditioning on the</w:t>
+      </w:r>
+      <w:r>
+        <w:rPr>
+          <w:rPrChange w:id="98" w:author="Eduard Grebe" w:date="2018-04-13T16:20:00Z">
+            <w:rPr>
+              <w:highlight w:val="yellow"/>
+            </w:rPr>
+          </w:rPrChange>
+        </w:rPr>
+        <w:t xml:space="preserve"> likelihood of seeing the</w:t>
+      </w:r>
+      <w:r>
+        <w:rPr>
+          <w:rPrChange w:id="99" w:author="Eduard Grebe" w:date="2018-04-13T16:20:00Z">
+            <w:rPr>
+              <w:highlight w:val="yellow"/>
+            </w:rPr>
+          </w:rPrChange>
+        </w:rPr>
+        <w:t xml:space="preserve"> second test</w:t>
+      </w:r>
+      <w:r>
+        <w:rPr>
+          <w:rPrChange w:id="100" w:author="Eduard Grebe" w:date="2018-04-13T16:20:00Z">
+            <w:rPr>
+              <w:highlight w:val="yellow"/>
+            </w:rPr>
+          </w:rPrChange>
+        </w:rPr>
+        <w:t xml:space="preserve"> result</w:t>
+      </w:r>
+      <w:r>
+        <w:rPr>
+          <w:rPrChange w:id="101" w:author="Eduard Grebe" w:date="2018-04-13T16:20:00Z">
+            <w:rPr>
+              <w:highlight w:val="yellow"/>
+            </w:rPr>
+          </w:rPrChange>
+        </w:rPr>
+        <w:t xml:space="preserve"> becomes initially more significant</w:t>
+      </w:r>
+      <w:r>
+        <w:rPr>
+          <w:rPrChange w:id="102" w:author="Eduard Grebe" w:date="2018-04-13T16:20:00Z">
+            <w:rPr>
+              <w:highlight w:val="yellow"/>
+            </w:rPr>
+          </w:rPrChange>
+        </w:rPr>
+        <w:t>. It then</w:t>
+      </w:r>
+      <w:r>
+        <w:rPr>
+          <w:rPrChange w:id="103" w:author="Eduard Grebe" w:date="2018-04-13T16:20:00Z">
+            <w:rPr>
+              <w:highlight w:val="yellow"/>
+            </w:rPr>
+          </w:rPrChange>
+        </w:rPr>
+        <w:t>, in turn</w:t>
+      </w:r>
+      <w:r>
+        <w:rPr>
+          <w:rPrChange w:id="104" w:author="Eduard Grebe" w:date="2018-04-13T16:20:00Z">
+            <w:rPr>
+              <w:highlight w:val="yellow"/>
+            </w:rPr>
+          </w:rPrChange>
+        </w:rPr>
+        <w:t>, becomes</w:t>
+      </w:r>
+      <w:r>
+        <w:rPr>
+          <w:rPrChange w:id="105" w:author="Eduard Grebe" w:date="2018-04-13T16:20:00Z">
+            <w:rPr>
+              <w:highlight w:val="yellow"/>
+            </w:rPr>
+          </w:rPrChange>
+        </w:rPr>
+        <w:t xml:space="preserve"> less relevant as the considered </w:t>
+      </w:r>
+      <w:r>
+        <w:rPr>
+          <w:rPrChange w:id="106" w:author="Eduard Grebe" w:date="2018-04-13T16:20:00Z">
+            <w:rPr>
+              <w:highlight w:val="yellow"/>
+            </w:rPr>
+          </w:rPrChange>
+        </w:rPr>
+        <w:t xml:space="preserve">times </w:t>
+      </w:r>
+      <w:r>
+        <w:rPr>
+          <w:rPrChange w:id="107" w:author="Eduard Grebe" w:date="2018-04-13T16:20:00Z">
+            <w:rPr>
+              <w:highlight w:val="yellow"/>
+            </w:rPr>
+          </w:rPrChange>
+        </w:rPr>
+        <w:t>leave the dynamic r</w:t>
+      </w:r>
+      <w:r>
+        <w:rPr>
+          <w:rPrChange w:id="108" w:author="Eduard Grebe" w:date="2018-04-13T16:20:00Z">
+            <w:rPr>
+              <w:highlight w:val="yellow"/>
+            </w:rPr>
+          </w:rPrChange>
+        </w:rPr>
+        <w:t>ange of T</w:t>
+      </w:r>
+      <w:r>
+        <w:rPr>
+          <w:rPrChange w:id="109" w:author="Eduard Grebe" w:date="2018-04-13T16:20:00Z">
+            <w:rPr>
+              <w:highlight w:val="yellow"/>
+            </w:rPr>
+          </w:rPrChange>
+        </w:rPr>
+        <w:t>est</w:t>
+      </w:r>
+      <w:r>
+        <w:rPr>
+          <w:vertAlign w:val="subscript"/>
+          <w:rPrChange w:id="110" w:author="Eduard Grebe" w:date="2018-04-13T16:20:00Z">
+            <w:rPr>
+              <w:highlight w:val="yellow"/>
+              <w:vertAlign w:val="subscript"/>
+            </w:rPr>
+          </w:rPrChange>
+        </w:rPr>
+        <w:t>2</w:t>
+      </w:r>
+      <w:r>
+        <w:rPr>
+          <w:rPrChange w:id="111" w:author="Eduard Grebe" w:date="2018-04-13T16:20:00Z">
+            <w:rPr>
+              <w:highlight w:val="yellow"/>
+            </w:rPr>
+          </w:rPrChange>
+        </w:rPr>
+        <w:t>. The</w:t>
+      </w:r>
+      <w:r>
+        <w:t xml:space="preserve"> </w:t>
+      </w:r>
+      <w:r>
+        <w:rPr>
+          <w:rPrChange w:id="112" w:author="Eduard Grebe" w:date="2018-04-13T16:20:00Z">
+            <w:rPr>
+              <w:highlight w:val="yellow"/>
+            </w:rPr>
+          </w:rPrChange>
+        </w:rPr>
+        <w:t>blue</w:t>
+      </w:r>
+      <w:r>
+        <w:rPr>
+          <w:rPrChange w:id="113" w:author="Eduard Grebe" w:date="2018-04-13T16:20:00Z">
+            <w:rPr>
+              <w:highlight w:val="yellow"/>
+            </w:rPr>
+          </w:rPrChange>
+        </w:rPr>
+        <w:t xml:space="preserve"> line</w:t>
+      </w:r>
+      <w:r>
+        <w:t xml:space="preserve"> </w:t>
+      </w:r>
+      <w:del w:id="114" w:author="Eduard Grebe" w:date="2018-04-13T16:07:00Z">
+        <w:r>
+          <w:rPr>
+            <w:rPrChange w:id="115" w:author="Eduard Grebe" w:date="2018-04-13T16:20:00Z">
+              <w:rPr>
+                <w:highlight w:val="yellow"/>
+              </w:rPr>
+            </w:rPrChange>
+          </w:rPr>
+          <w:delText xml:space="preserve">is a heuristic rendition </w:delText>
+        </w:r>
+        <w:r>
+          <w:rPr>
+            <w:rPrChange w:id="116" w:author="Eduard Grebe" w:date="2018-04-13T16:20:00Z">
+              <w:rPr>
+                <w:highlight w:val="yellow"/>
+              </w:rPr>
+            </w:rPrChange>
+          </w:rPr>
+          <w:delText>of</w:delText>
+        </w:r>
+      </w:del>
+      <w:ins w:id="117" w:author="Eduard Grebe" w:date="2018-04-13T16:07:00Z">
+        <w:r>
+          <w:rPr>
+            <w:rPrChange w:id="118" w:author="Eduard Grebe" w:date="2018-04-13T16:20:00Z">
+              <w:rPr>
+                <w:highlight w:val="yellow"/>
+              </w:rPr>
+            </w:rPrChange>
+          </w:rPr>
+          <w:t>is</w:t>
+        </w:r>
+      </w:ins>
+      <w:r>
+        <w:rPr>
+          <w:rPrChange w:id="119" w:author="Eduard Grebe" w:date="2018-04-13T16:20:00Z">
+            <w:rPr>
+              <w:highlight w:val="yellow"/>
+            </w:rPr>
+          </w:rPrChange>
+        </w:rPr>
+        <w:t xml:space="preserve"> the full joint likelihood, which does not differ </w:t>
+      </w:r>
+      <w:del w:id="120" w:author="Eduard Grebe" w:date="2018-04-13T16:07:00Z">
+        <w:r>
+          <w:rPr>
+            <w:rPrChange w:id="121" w:author="Eduard Grebe" w:date="2018-04-13T16:20:00Z">
+              <w:rPr>
+                <w:highlight w:val="yellow"/>
+              </w:rPr>
+            </w:rPrChange>
+          </w:rPr>
+          <w:delText>in any interesting way</w:delText>
+        </w:r>
+      </w:del>
+      <w:ins w:id="122" w:author="Eduard Grebe" w:date="2018-04-13T16:07:00Z">
+        <w:r>
+          <w:rPr>
+            <w:rPrChange w:id="123" w:author="Eduard Grebe" w:date="2018-04-13T16:20:00Z">
+              <w:rPr>
+                <w:highlight w:val="yellow"/>
+              </w:rPr>
+            </w:rPrChange>
+          </w:rPr>
+          <w:t>meaningfully</w:t>
+        </w:r>
+      </w:ins>
+      <w:r>
+        <w:rPr>
+          <w:rPrChange w:id="124" w:author="Eduard Grebe" w:date="2018-04-13T16:20:00Z">
+            <w:rPr>
+              <w:highlight w:val="yellow"/>
+            </w:rPr>
+          </w:rPrChange>
+        </w:rPr>
+        <w:t xml:space="preserve"> from a simple produ</w:t>
+      </w:r>
+      <w:r>
+        <w:rPr>
+          <w:rPrChange w:id="125" w:author="Eduard Grebe" w:date="2018-04-13T16:20:00Z">
+            <w:rPr>
+              <w:highlight w:val="yellow"/>
+            </w:rPr>
+          </w:rPrChange>
+        </w:rPr>
+        <w:t>ct of the individual population-</w:t>
+      </w:r>
+      <w:r>
+        <w:rPr>
+          <w:rPrChange w:id="126" w:author="Eduard Grebe" w:date="2018-04-13T16:20:00Z">
+            <w:rPr>
+              <w:highlight w:val="yellow"/>
+            </w:rPr>
+          </w:rPrChange>
+        </w:rPr>
+        <w:t>level likelihoods</w:t>
+      </w:r>
+      <w:ins w:id="127" w:author="Eduard Grebe" w:date="2018-04-13T16:07:00Z">
+        <w:r>
+          <w:t xml:space="preserve"> (shown in grey)</w:t>
+        </w:r>
+      </w:ins>
+      <w:r>
+        <w:t xml:space="preserve">. The </w:t>
+      </w:r>
+      <w:r>
+        <w:t>main conclusion</w:t>
+      </w:r>
+      <w:r>
+        <w:t xml:space="preserve">, then, is </w:t>
+      </w:r>
+      <w:r>
+        <w:t xml:space="preserve">that </w:t>
+      </w:r>
+      <w:r>
+        <w:t xml:space="preserve">relative to the test date, </w:t>
+      </w:r>
+      <w:r>
+        <w:t>plausible infection times are largely located</w:t>
+      </w:r>
+      <w:r>
+        <w:t xml:space="preserve"> </w:t>
+      </w:r>
+      <w:r>
+        <w:t>between the two diagnostic delays (with some spreading due to variability).</w:t>
+      </w:r>
+    </w:p>
+    <w:p>
+      <w:pPr>
+        <w:pStyle w:val="Paragraph"/>
+      </w:pPr>
+      <w:ins w:id="128" w:author="Eduard Grebe" w:date="2018-04-13T16:10:00Z">
+        <w:r>
+          <w:t>Figure 3</w:t>
+        </w:r>
+        <w:r>
+          <w:t>b</w:t>
+        </w:r>
+        <w:r>
+          <w:t xml:space="preserve"> shows</w:t>
+        </w:r>
+        <w:r>
+          <w:t xml:space="preserve"> the situation where the dynamic ranges of the tests are essentially the same. In this case, the plausible dates of infection are centred around the shared diagnostic delay of the tests, again with some spread for variability.</w:t>
+        </w:r>
+      </w:ins>
+    </w:p>
+    <w:p>
+      <w:pPr>
+        <w:pStyle w:val="Figurecaption"/>
+      </w:pPr>
+      <w:r>
+        <w:t>Figure 3b</w:t>
+      </w:r>
+    </w:p>
+    <w:p>
+      <w:pPr>
+        <w:jc w:val="center"/>
+        <w:rPr>
+          <w:ins w:id="129" w:author="Eduard Grebe" w:date="2018-04-13T16:11:00Z"/>
+        </w:rPr>
+      </w:pPr>
+    </w:p>
+    <w:p>
+      <w:pPr>
+        <w:pStyle w:val="Paragraph"/>
+        <w:rPr>
+          <w:ins w:id="130" w:author="Eduard Grebe" w:date="2018-04-13T16:11:00Z"/>
+        </w:rPr>
+      </w:pPr>
+      <w:ins w:id="131" w:author="Eduard Grebe" w:date="2018-04-13T16:11:00Z">
+        <w:r>
+          <w:rPr>
+            <w:i/>
+          </w:rPr>
+          <w:t>Outliers:</w:t>
+        </w:r>
+        <w:r>
+          <w:t xml:space="preserve"> Figure 3c shows the less common situation when a more sensitive test is negative while a less sensitive test is positive. If test error has been largely ruled out, this implies an outlier situation in which the plausible test infection time likelihood is determined by the details of distributional tails and test </w:t>
+        </w:r>
+        <w:proofErr w:type="gramStart"/>
+        <w:r>
+          <w:t>correlation, but</w:t>
+        </w:r>
+        <w:proofErr w:type="gramEnd"/>
+        <w:r>
+          <w:t xml:space="preserve"> is nevertheless constrained to lie in the region between the two diagnostic delays. In this rare case there is less plausible scope for variability than in the typical assignment of the negative and positive results.</w:t>
+        </w:r>
+      </w:ins>
+    </w:p>
+    <w:p>
+      <w:pPr>
+        <w:jc w:val="center"/>
+        <w:rPr>
+          <w:del w:id="132" w:author="Eduard Grebe" w:date="2018-04-13T16:11:00Z"/>
+        </w:rPr>
+      </w:pPr>
+    </w:p>
+    <w:p>
+      <w:pPr>
+        <w:pStyle w:val="Paragraph"/>
+        <w:rPr>
+          <w:del w:id="133" w:author="Eduard Grebe" w:date="2018-04-13T16:10:00Z"/>
+        </w:rPr>
+      </w:pPr>
+      <w:del w:id="134" w:author="Eduard Grebe" w:date="2018-04-13T16:10:00Z">
+        <w:r>
+          <w:delText>Figure 3</w:delText>
+        </w:r>
+        <w:r>
+          <w:delText>c</w:delText>
+        </w:r>
+        <w:r>
+          <w:delText xml:space="preserve"> shows</w:delText>
+        </w:r>
+        <w:r>
+          <w:delText xml:space="preserve"> the situation where the dynamic ranges of the tests are essentially the same. In this case, the plausible dates of in</w:delText>
+        </w:r>
+        <w:r>
+          <w:delText xml:space="preserve">fection are centred around the </w:delText>
+        </w:r>
+        <w:r>
+          <w:delText>shared diagnostic delay of the tests, again with some spread for variability.</w:delText>
+        </w:r>
+      </w:del>
+    </w:p>
+    <w:p>
+      <w:pPr>
+        <w:pStyle w:val="Figurecaption"/>
+      </w:pPr>
+      <w:r>
+        <w:t>Figure 3c</w:t>
+      </w:r>
+    </w:p>
+    <w:p>
+      <w:pPr>
+        <w:spacing w:after="0"/>
+        <w:jc w:val="center"/>
+        <w:rPr>
+          <w:rPrChange w:id="135" w:author="Eduard Grebe" w:date="2018-04-13T16:12:00Z">
+            <w:rPr>
+              <w:i/>
+            </w:rPr>
+          </w:rPrChange>
+        </w:rPr>
+      </w:pPr>
+      <w:del w:id="136" w:author="Eduard Grebe" w:date="2018-04-13T16:11:00Z">
+        <w:r>
+          <w:rPr>
+            <w:noProof/>
+            <w:lang w:eastAsia="en-ZA"/>
+          </w:rPr>
+          <w:drawing>
+            <wp:inline distT="0" distB="0" distL="0" distR="0" wp14:anchorId="7304173C" wp14:editId="616CFA2F">
+              <wp:extent cx="5740400" cy="3849333"/>
+              <wp:effectExtent l="0" t="0" r="0" b="0"/>
+              <wp:docPr id="7" name="Picture 7"/>
+              <wp:cNvGraphicFramePr>
+                <a:graphicFrameLocks xmlns:a="http://schemas.openxmlformats.org/drawingml/2006/main" noChangeAspect="1"/>
+              </wp:cNvGraphicFramePr>
+              <a:graphic xmlns:a="http://schemas.openxmlformats.org/drawingml/2006/main">
+                <a:graphicData uri="http://schemas.openxmlformats.org/drawingml/2006/picture">
+                  <pic:pic xmlns:pic="http://schemas.openxmlformats.org/drawingml/2006/picture">
+                    <pic:nvPicPr>
+                      <pic:cNvPr id="1" name=""/>
+                      <pic:cNvPicPr/>
+                    </pic:nvPicPr>
+                    <pic:blipFill>
+                      <a:blip r:embed="rId19">
+                        <a:extLst>
+                          <a:ext uri="{28A0092B-C50C-407E-A947-70E740481C1C}">
+                            <a14:useLocalDpi xmlns:a14="http://schemas.microsoft.com/office/drawing/2010/main" val="0"/>
+                          </a:ext>
+                        </a:extLst>
+                      </a:blip>
+                      <a:stretch>
+                        <a:fillRect/>
+                      </a:stretch>
+                    </pic:blipFill>
+                    <pic:spPr>
+                      <a:xfrm>
+                        <a:off x="0" y="0"/>
+                        <a:ext cx="5761591" cy="3863543"/>
+                      </a:xfrm>
+                      <a:prstGeom prst="rect">
+                        <a:avLst/>
+                      </a:prstGeom>
+                    </pic:spPr>
+                  </pic:pic>
+                </a:graphicData>
+              </a:graphic>
+            </wp:inline>
+          </w:drawing>
+        </w:r>
+      </w:del>
+    </w:p>
+    <w:p>
+      <w:pPr>
+        <w:pStyle w:val="Paragraph"/>
+        <w:rPr>
+          <w:del w:id="137" w:author="Eduard Grebe" w:date="2018-04-13T16:11:00Z"/>
+        </w:rPr>
+      </w:pPr>
+      <w:del w:id="138" w:author="Eduard Grebe" w:date="2018-04-13T16:11:00Z">
+        <w:r>
+          <w:rPr>
+            <w:i/>
+          </w:rPr>
+          <w:lastRenderedPageBreak/>
+          <w:delText>Outliers</w:delText>
+        </w:r>
+        <w:r>
+          <w:rPr>
+            <w:i/>
+          </w:rPr>
+          <w:delText>:</w:delText>
+        </w:r>
+        <w:r>
+          <w:delText xml:space="preserve"> </w:delText>
+        </w:r>
+        <w:r>
+          <w:delText xml:space="preserve">Figure </w:delText>
+        </w:r>
+        <w:r>
+          <w:delText>3d</w:delText>
+        </w:r>
+        <w:r>
+          <w:delText xml:space="preserve"> shows the less common situation when a more sensitive test is negative while a less sensitive test is positive. If test error has been largely ruled out, this implies an outlier situation in which the plausible test infect</w:delText>
+        </w:r>
+        <w:r>
+          <w:delText xml:space="preserve">ion time likelihood </w:delText>
+        </w:r>
+        <w:r>
+          <w:delText xml:space="preserve">is determined by the details of </w:delText>
+        </w:r>
+        <w:r>
+          <w:delText xml:space="preserve">distributional tails and </w:delText>
+        </w:r>
+        <w:r>
+          <w:delText>test correlation, but is nevertheless constrained to lie in the region between the two diagnostic delays</w:delText>
+        </w:r>
+        <w:r>
+          <w:delText xml:space="preserve">. In this rare case there is less plausible </w:delText>
+        </w:r>
+        <w:r>
+          <w:delText>scope for variability than in the typical assignment of the</w:delText>
+        </w:r>
+        <w:r>
+          <w:delText xml:space="preserve"> negative and positive results.</w:delText>
+        </w:r>
+      </w:del>
+    </w:p>
+    <w:p>
+      <w:pPr>
+        <w:pStyle w:val="Figurecaption"/>
+        <w:rPr>
+          <w:del w:id="139" w:author="Eduard Grebe" w:date="2018-04-13T16:11:00Z"/>
+        </w:rPr>
+      </w:pPr>
+      <w:del w:id="140" w:author="Eduard Grebe" w:date="2018-04-13T16:11:00Z">
+        <w:r>
+          <w:delText>Figure 3</w:delText>
+        </w:r>
+        <w:r>
+          <w:delText>d</w:delText>
+        </w:r>
+      </w:del>
+    </w:p>
+    <w:p>
+      <w:pPr>
+        <w:jc w:val="center"/>
+        <w:rPr>
+          <w:del w:id="141" w:author="Eduard Grebe" w:date="2018-04-13T16:11:00Z"/>
           <w:b/>
         </w:rPr>
       </w:pPr>
-      <w:r>
-        <w:rPr>
-          <w:noProof/>
-          <w:lang w:eastAsia="en-ZA"/>
-        </w:rPr>
-        <w:drawing>
-          <wp:inline distT="0" distB="0" distL="0" distR="0" wp14:anchorId="3838A8BF" wp14:editId="70AE6A5F">
-            <wp:extent cx="5711133" cy="2669540"/>
-            <wp:effectExtent l="0" t="0" r="4445" b="0"/>
-            <wp:docPr id="6" name="Picture 6"/>
-            <wp:cNvGraphicFramePr>
-              <a:graphicFrameLocks xmlns:a="http://schemas.openxmlformats.org/drawingml/2006/main" noChangeAspect="1"/>
-            </wp:cNvGraphicFramePr>
-            <a:graphic xmlns:a="http://schemas.openxmlformats.org/drawingml/2006/main">
-              <a:graphicData uri="http://schemas.openxmlformats.org/drawingml/2006/picture">
-                <pic:pic xmlns:pic="http://schemas.openxmlformats.org/drawingml/2006/picture">
-                  <pic:nvPicPr>
-                    <pic:cNvPr id="1" name=""/>
-                    <pic:cNvPicPr/>
-                  </pic:nvPicPr>
-                  <pic:blipFill>
-                    <a:blip r:embed="rId17"/>
-                    <a:stretch>
-                      <a:fillRect/>
-                    </a:stretch>
-                  </pic:blipFill>
-                  <pic:spPr>
-                    <a:xfrm>
-                      <a:off x="0" y="0"/>
-                      <a:ext cx="5762649" cy="2693620"/>
-                    </a:xfrm>
-                    <a:prstGeom prst="rect">
-                      <a:avLst/>
-                    </a:prstGeom>
-                  </pic:spPr>
-                </pic:pic>
-              </a:graphicData>
-            </a:graphic>
-          </wp:inline>
-        </w:drawing>
-      </w:r>
+      <w:del w:id="142" w:author="Eduard Grebe" w:date="2018-04-13T16:11:00Z">
+        <w:r>
+          <w:rPr>
+            <w:noProof/>
+            <w:lang w:eastAsia="en-ZA"/>
+          </w:rPr>
+          <w:drawing>
+            <wp:inline distT="0" distB="0" distL="0" distR="0" wp14:anchorId="3838A8BF" wp14:editId="70AE6A5F">
+              <wp:extent cx="5711133" cy="2669540"/>
+              <wp:effectExtent l="0" t="0" r="4445" b="0"/>
+              <wp:docPr id="6" name="Picture 6"/>
+              <wp:cNvGraphicFramePr>
+                <a:graphicFrameLocks xmlns:a="http://schemas.openxmlformats.org/drawingml/2006/main" noChangeAspect="1"/>
+              </wp:cNvGraphicFramePr>
+              <a:graphic xmlns:a="http://schemas.openxmlformats.org/drawingml/2006/main">
+                <a:graphicData uri="http://schemas.openxmlformats.org/drawingml/2006/picture">
+                  <pic:pic xmlns:pic="http://schemas.openxmlformats.org/drawingml/2006/picture">
+                    <pic:nvPicPr>
+                      <pic:cNvPr id="1" name=""/>
+                      <pic:cNvPicPr/>
+                    </pic:nvPicPr>
+                    <pic:blipFill>
+                      <a:blip r:embed="rId20"/>
+                      <a:stretch>
+                        <a:fillRect/>
+                      </a:stretch>
+                    </pic:blipFill>
+                    <pic:spPr>
+                      <a:xfrm>
+                        <a:off x="0" y="0"/>
+                        <a:ext cx="5762649" cy="2693620"/>
+                      </a:xfrm>
+                      <a:prstGeom prst="rect">
+                        <a:avLst/>
+                      </a:prstGeom>
+                    </pic:spPr>
+                  </pic:pic>
+                </a:graphicData>
+              </a:graphic>
+            </wp:inline>
+          </w:drawing>
+        </w:r>
+      </w:del>
     </w:p>
     <w:p>
       <w:pPr>
@@ -9271,9 +9555,12 @@
         <w:t xml:space="preserve"> where they can register and maintain a profile which saves their work</w:t>
       </w:r>
       <w:r>
-        <w:t>, making future calculations more efficient</w:t>
+        <w:t xml:space="preserve">, making future calculations more </w:t>
       </w:r>
       <w:proofErr w:type="gramStart"/>
+      <w:r>
+        <w:t>efficient</w:t>
+      </w:r>
       <w:r>
         <w:t>;=</w:t>
       </w:r>
@@ -9291,7 +9578,6 @@
         </w:numPr>
       </w:pPr>
       <w:r>
-        <w:lastRenderedPageBreak/>
         <w:t xml:space="preserve">Individual test dates and positive/negative </w:t>
       </w:r>
       <w:r>
@@ -9433,7 +9719,7 @@
         <w:fldChar w:fldCharType="begin" w:fldLock="1"/>
       </w:r>
       <w:r>
-        <w:instrText>ADDIN CSL_CITATION { "citationItems" : [ { "id" : "ITEM-1", "itemData" : { "DOI" : "10.1097/01.aids.0000076308.76477.b8", "ISSN" : "0269-9370", "PMID" : "12960819", "abstract" : "OBJECTIVES The characterization of primary HIV infection by the analysis of serial plasma samples from newly infected persons using multiple standard viral assays. DESIGN A retrospective study involving two sets of archived samples from HIV-infected plasma donors. (A) 435 samples from 51 donors detected by anti-HIV enzyme immunoassays donated during 1984-1994; (B) 145 specimens from 44 donors detected by p24 antigen screening donated during 1996-1998. SETTING Two US plasma products companies. MAIN OUTCOME MEASURES The timepoints of appearance of HIV-1 markers and viral load concentrations during primary HIV infection. RESULTS The pattern of sequential emergence of viral markers in the 'A' panels was highly consistent, allowing the definition and estimation of the duration of six sequential stages. From the 'B' panels, the viral load at p24 antigen seroconversion was estimated by regression analysis at 10 000 copies/ml (95% CI 2000-93 000) and the HIV replication rate at 0.35 log copies/ml/day, corresponding to a doubling time in the preseroconversion phase of 20.5 h (95% CI 18.2-23.4 h). Consequently, an RNA test with 50 copies/ml sensitivity would detect HIV infection approximately 7 days before a p24 antigen test, and 12 days before a sensitive anti-HIV test. CONCLUSION The sequential emergence of assay reactivity allows the classification of primary HIV-1 infection into distinct laboratory stages, which may facilitate the diagnosis of recent infection and stratification of patients enrolled in clinical trials. Quantitative analysis of preseroconversion replication rates of HIV is useful for projecting the yield and predictive value of assays targeting primary HIV infection.", "author" : [ { "dropping-particle" : "", "family" : "Fiebig", "given" : "Eberhard W", "non-dropping-particle" : "", "parse-names" : false, "suffix" : "" }, { "dropping-particle" : "", "family" : "Wright", "given" : "David J", "non-dropping-particle" : "", "parse-names" : false, "suffix" : "" }, { "dropping-particle" : "", "family" : "Rawal", "given" : "Bhupat D", "non-dropping-particle" : "", "parse-names" : false, "suffix" : "" }, { "dropping-particle" : "", "family" : "Garrett", "given" : "Patricia E", "non-dropping-particle" : "", "parse-names" : false, "suffix" : "" }, { "dropping-particle" : "", "family" : "Schumacher", "given" : "Richard T", "non-dropping-particle" : "", "parse-names" : false, "suffix" : "" }, { "dropping-particle" : "", "family" : "Peddada", "given" : "Lorraine", "non-dropping-particle" : "", "parse-names" : false, "suffix" : "" }, { "dropping-particle" : "", "family" : "Heldebrant", "given" : "Charles", "non-dropping-particle" : "", "parse-names" : false, "suffix" : "" }, { "dropping-particle" : "", "family" : "Smith", "given" : "Richard", "non-dropping-particle" : "", "parse-names" : false, "suffix" : "" }, { "dropping-particle" : "", "family" : "Conrad", "given" : "Andrew", "non-dropping-particle" : "", "parse-names" : false, "suffix" : "" }, { "dropping-particle" : "", "family" : "Kleinman", "given" : "Steven H", "non-dropping-particle" : "", "parse-names" : false, "suffix" : "" }, { "dropping-particle" : "", "family" : "Busch", "given" : "Michael P.", "non-dropping-particle" : "", "parse-names" : false, "suffix" : "" } ], "container-title" : "AIDS", "id" : "ITEM-1", "issue" : "13", "issued" : { "date-parts" : [ [ "2003", "9", "5" ] ] }, "page" : "1871-9", "title" : "Dynamics of HIV viremia and antibody seroconversion in plasma donors: implications for diagnosis and staging of primary HIV infection", "type" : "article-journal", "volume" : "17" }, "uris" : [ "http://www.mendeley.com/documents/?uuid=7face1cd-e921-4432-a470-d33348717cb2" ] } ], "mendeley" : { "formattedCitation" : "[1]", "plainTextFormattedCitation" : "[1]", "previouslyFormattedCitation" : "[1]" }, "properties" : {  }, "schema" : "https://github.com/citation-style-language/schema/raw/master/csl-citation.json" }</w:instrText>
+        <w:instrText>ADDIN CSL_CITATION { "citationItems" : [ { "id" : "ITEM-1", "itemData" : { "DOI" : "10.1097/01.aids.0000076308.76477.b8", "ISSN" : "0269-9370", "PMID" : "12960819", "abstract" : "OBJECTIVES The characterization of primary HIV infection by the analysis of serial plasma samples from newly infected persons using multiple standard viral assays. DESIGN A retrospective study involving two sets of archived samples from HIV-infected plasma donors. (A) 435 samples from 51 donors detected by anti-HIV enzyme immunoassays donated during 1984-1994; (B) 145 specimens from 44 donors detected by p24 antigen screening donated during 1996-1998. SETTING Two US plasma products companies. MAIN OUTCOME MEASURES The timepoints of appearance of HIV-1 markers and viral load concentrations during primary HIV infection. RESULTS The pattern of sequential emergence of viral markers in the 'A' panels was highly consistent, allowing the definition and estimation of the duration of six sequential stages. From the 'B' panels, the viral load at p24 antigen seroconversion was estimated by regression analysis at 10 000 copies/ml (95% CI 2000-93 000) and the HIV replication rate at 0.35 log copies/ml/day, corresponding to a doubling time in the preseroconversion phase of 20.5 h (95% CI 18.2-23.4 h). Consequently, an RNA test with 50 copies/ml sensitivity would detect HIV infection approximately 7 days before a p24 antigen test, and 12 days before a sensitive anti-HIV test. CONCLUSION The sequential emergence of assay reactivity allows the classification of primary HIV-1 infection into distinct laboratory stages, which may facilitate the diagnosis of recent infection and stratification of patients enrolled in clinical trials. Quantitative analysis of preseroconversion replication rates of HIV is useful for projecting the yield and predictive value of assays targeting primary HIV infection.", "author" : [ { "dropping-particle" : "", "family" : "Fiebig", "given" : "Eberhard W", "non-dropping-particle" : "", "parse-names" : false, "suffix" : "" }, { "dropping-particle" : "", "family" : "Wright", "given" : "David J", "non-dropping-particle" : "", "parse-names" : false, "suffix" : "" }, { "dropping-particle" : "", "family" : "Rawal", "given" : "Bhupat D", "non-dropping-particle" : "", "parse-names" : false, "suffix" : "" }, { "dropping-particle" : "", "family" : "Garrett", "given" : "Patricia E", "non-dropping-particle" : "", "parse-names" : false, "suffix" : "" }, { "dropping-particle" : "", "family" : "Schumacher", "given" : "Richard T", "non-dropping-particle" : "", "parse-names" : false, "suffix" : "" }, { "dropping-particle" : "", "family" : "Peddada", "given" : "Lorraine", "non-dropping-particle" : "", "parse-names" : false, "suffix" : "" }, { "dropping-particle" : "", "family" : "Heldebrant", "given" : "Charles", "non-dropping-particle" : "", "parse-names" : false, "suffix" : "" }, { "dropping-particle" : "", "family" : "Smith", "given" : "Richard", "non-dropping-particle" : "", "parse-names" : false, "suffix" : "" }, { "dropping-particle" : "", "family" : "Conrad", "given" : "Andrew", "non-dropping-particle" : "", "parse-names" : false, "suffix" : "" }, { "dropping-particle" : "", "family" : "Kleinman", "given" : "Steven H", "non-dropping-particle" : "", "parse-names" : false, "suffix" : "" }, { "dropping-particle" : "", "family" : "Busch", "given" : "Michael P.", "non-dropping-particle" : "", "parse-names" : false, "suffix" : "" } ], "container-title" : "AIDS", "id" : "ITEM-1", "issue" : "13", "issued" : { "date-parts" : [ [ "2003", "9", "5" ] ] }, "page" : "1871-9", "title" : "Dynamics of HIV viremia and antibody seroconversion in plasma donors: implications for diagnosis and staging of primary HIV infection", "type" : "article-journal", "volume" : "17" }, "uris" : [ "http://www.mendeley.com/documents/?uuid=7face1cd-e921-4432-a470-d33348717cb2" ] } ], "mendeley" : { "formattedCitation" : "[1]", "plainTextFormattedCitation" : "[1]", "previouslyFormattedCitation" : "[1]" }, "properties" : { "noteIndex" : 0 }, "schema" : "https://github.com/citation-style-language/schema/raw/master/csl-citation.json" }</w:instrText>
       </w:r>
       <w:r>
         <w:fldChar w:fldCharType="separate"/>
@@ -9588,13 +9874,8 @@
           <w:numId w:val="22"/>
         </w:numPr>
       </w:pPr>
-      <w:proofErr w:type="gramStart"/>
-      <w:r>
-        <w:t>the</w:t>
-      </w:r>
-      <w:proofErr w:type="gramEnd"/>
-      <w:r>
-        <w:t xml:space="preserve"> number of days</w:t>
+      <w:r>
+        <w:t>the number of days</w:t>
       </w:r>
       <w:r>
         <w:t xml:space="preserve"> between the EP-DDI and LP-DDI</w:t>
@@ -9628,8 +9909,8 @@
       <w:pPr>
         <w:pStyle w:val="Paragraph"/>
       </w:pPr>
-      <w:commentRangeStart w:id="87"/>
-      <w:commentRangeStart w:id="88"/>
+      <w:commentRangeStart w:id="143"/>
+      <w:commentRangeStart w:id="144"/>
       <w:r>
         <w:t xml:space="preserve">The logic and diagnostic test performance data required for infection dating has significant overlap with that required to </w:t>
       </w:r>
@@ -9701,20 +9982,20 @@
       <w:r>
         <w:t>.</w:t>
       </w:r>
-      <w:commentRangeEnd w:id="87"/>
+      <w:commentRangeEnd w:id="143"/>
       <w:r>
         <w:rPr>
           <w:rStyle w:val="CommentReference"/>
         </w:rPr>
-        <w:commentReference w:id="87"/>
-      </w:r>
-      <w:commentRangeEnd w:id="88"/>
+        <w:commentReference w:id="143"/>
+      </w:r>
+      <w:commentRangeEnd w:id="144"/>
       <w:r>
         <w:rPr>
           <w:rStyle w:val="CommentReference"/>
           <w:lang w:val="en-ZA"/>
         </w:rPr>
-        <w:commentReference w:id="88"/>
+        <w:commentReference w:id="144"/>
       </w:r>
     </w:p>
     <w:p>
@@ -9738,7 +10019,7 @@
       <w:r>
         <w:t xml:space="preserve"> </w:t>
       </w:r>
-      <w:hyperlink r:id="rId18" w:history="1">
+      <w:hyperlink r:id="rId21" w:history="1">
         <w:r>
           <w:rPr>
             <w:rStyle w:val="Hyperlink"/>
@@ -9894,16 +10175,11 @@
       <w:pPr>
         <w:pStyle w:val="ListParagraph"/>
       </w:pPr>
-      <w:proofErr w:type="gramStart"/>
       <w:r>
         <w:t>a</w:t>
       </w:r>
       <w:r>
-        <w:t>nother</w:t>
-      </w:r>
-      <w:proofErr w:type="gramEnd"/>
-      <w:r>
-        <w:t xml:space="preserve"> subject (Jill) was </w:t>
+        <w:t xml:space="preserve">nother subject (Jill) was </w:t>
       </w:r>
       <w:r>
         <w:t>screened negative on a point-of-</w:t>
@@ -10543,11 +10819,9 @@
           <w:numId w:val="23"/>
         </w:numPr>
       </w:pPr>
-      <w:proofErr w:type="gramStart"/>
       <w:r>
         <w:t>a</w:t>
       </w:r>
-      <w:proofErr w:type="gramEnd"/>
       <w:r>
         <w:t xml:space="preserve"> ‘Test-Full’ v</w:t>
       </w:r>
@@ -11380,7 +11654,7 @@
       <w:r>
         <w:t xml:space="preserve"> (</w:t>
       </w:r>
-      <w:hyperlink r:id="rId19" w:history="1">
+      <w:hyperlink r:id="rId22" w:history="1">
         <w:r>
           <w:rPr>
             <w:rStyle w:val="Hyperlink"/>
@@ -11422,7 +11696,15 @@
         <w:t xml:space="preserve"> </w:t>
       </w:r>
       <w:r>
-        <w:t xml:space="preserve">The developers welcome contributions to the code base via ‘pull requests’. </w:t>
+        <w:t xml:space="preserve">The </w:t>
+      </w:r>
+      <w:proofErr w:type="gramStart"/>
+      <w:r>
+        <w:t>developers</w:t>
+      </w:r>
+      <w:proofErr w:type="gramEnd"/>
+      <w:r>
+        <w:t xml:space="preserve"> welcome contributions to the code base via ‘pull requests’. </w:t>
       </w:r>
       <w:r>
         <w:t xml:space="preserve">Test characteristics for </w:t>
@@ -11797,7 +12079,7 @@
                     <pic:cNvPicPr/>
                   </pic:nvPicPr>
                   <pic:blipFill>
-                    <a:blip r:embed="rId20">
+                    <a:blip r:embed="rId23">
                       <a:extLst>
                         <a:ext uri="{28A0092B-C50C-407E-A947-70E740481C1C}">
                           <a14:useLocalDpi xmlns:a14="http://schemas.microsoft.com/office/drawing/2010/main" val="0"/>
@@ -11879,7 +12161,7 @@
                     <pic:cNvPicPr/>
                   </pic:nvPicPr>
                   <pic:blipFill>
-                    <a:blip r:embed="rId21">
+                    <a:blip r:embed="rId24">
                       <a:extLst>
                         <a:ext uri="{28A0092B-C50C-407E-A947-70E740481C1C}">
                           <a14:useLocalDpi xmlns:a14="http://schemas.microsoft.com/office/drawing/2010/main" val="0"/>
@@ -11965,7 +12247,7 @@
                     <pic:cNvPicPr/>
                   </pic:nvPicPr>
                   <pic:blipFill>
-                    <a:blip r:embed="rId22">
+                    <a:blip r:embed="rId25">
                       <a:extLst>
                         <a:ext uri="{28A0092B-C50C-407E-A947-70E740481C1C}">
                           <a14:useLocalDpi xmlns:a14="http://schemas.microsoft.com/office/drawing/2010/main" val="0"/>
@@ -12106,7 +12388,7 @@
                     <pic:cNvPicPr/>
                   </pic:nvPicPr>
                   <pic:blipFill>
-                    <a:blip r:embed="rId23">
+                    <a:blip r:embed="rId26">
                       <a:extLst>
                         <a:ext uri="{28A0092B-C50C-407E-A947-70E740481C1C}">
                           <a14:useLocalDpi xmlns:a14="http://schemas.microsoft.com/office/drawing/2010/main" val="0"/>
@@ -12199,7 +12481,7 @@
                     <pic:cNvPicPr/>
                   </pic:nvPicPr>
                   <pic:blipFill>
-                    <a:blip r:embed="rId24">
+                    <a:blip r:embed="rId27">
                       <a:extLst>
                         <a:ext uri="{28A0092B-C50C-407E-A947-70E740481C1C}">
                           <a14:useLocalDpi xmlns:a14="http://schemas.microsoft.com/office/drawing/2010/main" val="0"/>
@@ -12377,7 +12659,6 @@
       <w:pPr>
         <w:pStyle w:val="ListParagraph"/>
       </w:pPr>
-      <w:proofErr w:type="gramStart"/>
       <w:r>
         <w:rPr>
           <w:b/>
@@ -12390,7 +12671,6 @@
         </w:rPr>
         <w:t>ubjects</w:t>
       </w:r>
-      <w:proofErr w:type="gramEnd"/>
       <w:r>
         <w:t xml:space="preserve">: </w:t>
       </w:r>
@@ -12451,15 +12731,7 @@
         <w:t xml:space="preserve"> (both system-provided and user-provided)</w:t>
       </w:r>
       <w:r>
-        <w:t xml:space="preserve">. It is conceived here for a single condition (HIV), but the existing structure can be used even if multiple agents are tested for, as long as this is clearly recorded in the metadata, and consistently used. Note that a single platform which produces multiplexed results from a single specimen must be conceived, for the present purposes, as a separate test per </w:t>
-      </w:r>
-      <w:proofErr w:type="spellStart"/>
-      <w:r>
-        <w:t>analyte</w:t>
-      </w:r>
-      <w:proofErr w:type="spellEnd"/>
-      <w:r>
-        <w:t>.</w:t>
+        <w:t>. It is conceived here for a single condition (HIV), but the existing structure can be used even if multiple agents are tested for, as long as this is clearly recorded in the metadata, and consistently used. Note that a single platform which produces multiplexed results from a single specimen must be conceived, for the present purposes, as a separate test per analyte.</w:t>
       </w:r>
     </w:p>
     <w:p>
@@ -12647,6 +12919,7 @@
         <w:rPr>
           <w:rFonts w:ascii="Calibri" w:hAnsi="Calibri" w:cs="Calibri"/>
           <w:noProof/>
+          <w:lang w:val="en-US"/>
         </w:rPr>
       </w:pPr>
       <w:r>
@@ -12662,6 +12935,7 @@
         <w:rPr>
           <w:rFonts w:ascii="Calibri" w:hAnsi="Calibri" w:cs="Calibri"/>
           <w:noProof/>
+          <w:lang w:val="en-US"/>
         </w:rPr>
         <w:t xml:space="preserve">1. </w:t>
       </w:r>
@@ -12669,6 +12943,7 @@
         <w:rPr>
           <w:rFonts w:ascii="Calibri" w:hAnsi="Calibri" w:cs="Calibri"/>
           <w:noProof/>
+          <w:lang w:val="en-US"/>
         </w:rPr>
         <w:tab/>
         <w:t xml:space="preserve">Fiebig EW, Wright DJ, Rawal BD, Garrett PE, Schumacher RT, Peddada L, et al. Dynamics of HIV viremia and antibody seroconversion in plasma donors: implications for diagnosis and staging of primary HIV infection. AIDS. 2003 Sep 5;17(13):1871–9. </w:t>
@@ -12685,12 +12960,14 @@
         <w:rPr>
           <w:rFonts w:ascii="Calibri" w:hAnsi="Calibri" w:cs="Calibri"/>
           <w:noProof/>
+          <w:lang w:val="en-US"/>
         </w:rPr>
       </w:pPr>
       <w:r>
         <w:rPr>
           <w:rFonts w:ascii="Calibri" w:hAnsi="Calibri" w:cs="Calibri"/>
           <w:noProof/>
+          <w:lang w:val="en-US"/>
         </w:rPr>
         <w:t xml:space="preserve">2. </w:t>
       </w:r>
@@ -12698,6 +12975,7 @@
         <w:rPr>
           <w:rFonts w:ascii="Calibri" w:hAnsi="Calibri" w:cs="Calibri"/>
           <w:noProof/>
+          <w:lang w:val="en-US"/>
         </w:rPr>
         <w:tab/>
         <w:t xml:space="preserve">Lee HY, Giorgi EE, Keele BF, Gaschen B, Athreya GS, Salazar-Gonzalez JF, et al. Modeling sequence evolution in acute HIV-1 infection. J Theor Biol. 2009 Nov;261(2):341–60. </w:t>
@@ -12714,12 +12992,14 @@
         <w:rPr>
           <w:rFonts w:ascii="Calibri" w:hAnsi="Calibri" w:cs="Calibri"/>
           <w:noProof/>
+          <w:lang w:val="en-US"/>
         </w:rPr>
       </w:pPr>
       <w:r>
         <w:rPr>
           <w:rFonts w:ascii="Calibri" w:hAnsi="Calibri" w:cs="Calibri"/>
           <w:noProof/>
+          <w:lang w:val="en-US"/>
         </w:rPr>
         <w:t xml:space="preserve">3. </w:t>
       </w:r>
@@ -12727,6 +13007,7 @@
         <w:rPr>
           <w:rFonts w:ascii="Calibri" w:hAnsi="Calibri" w:cs="Calibri"/>
           <w:noProof/>
+          <w:lang w:val="en-US"/>
         </w:rPr>
         <w:tab/>
         <w:t xml:space="preserve">Ananworanich J, Fletcher JLK, Pinyakorn S, van Griensven F, Vandergeeten C, Schuetz A, et al. A novel acute HIV infection staging system based on 4th generation immunoassay. Retrovirology. 2013 May 29;10(1):56. </w:t>
@@ -12743,12 +13024,14 @@
         <w:rPr>
           <w:rFonts w:ascii="Calibri" w:hAnsi="Calibri" w:cs="Calibri"/>
           <w:noProof/>
+          <w:lang w:val="en-US"/>
         </w:rPr>
       </w:pPr>
       <w:r>
         <w:rPr>
           <w:rFonts w:ascii="Calibri" w:hAnsi="Calibri" w:cs="Calibri"/>
           <w:noProof/>
+          <w:lang w:val="en-US"/>
         </w:rPr>
         <w:t xml:space="preserve">4. </w:t>
       </w:r>
@@ -12756,6 +13039,7 @@
         <w:rPr>
           <w:rFonts w:ascii="Calibri" w:hAnsi="Calibri" w:cs="Calibri"/>
           <w:noProof/>
+          <w:lang w:val="en-US"/>
         </w:rPr>
         <w:tab/>
         <w:t>CEPHIA. Consortium for the Performance and Evaluation of HIV Incidence Assays [Internet]. Available from: http://www.incidence-estimation.org/page/cephia</w:t>
@@ -12772,12 +13056,14 @@
         <w:rPr>
           <w:rFonts w:ascii="Calibri" w:hAnsi="Calibri" w:cs="Calibri"/>
           <w:noProof/>
+          <w:lang w:val="en-US"/>
         </w:rPr>
       </w:pPr>
       <w:r>
         <w:rPr>
           <w:rFonts w:ascii="Calibri" w:hAnsi="Calibri" w:cs="Calibri"/>
           <w:noProof/>
+          <w:lang w:val="en-US"/>
         </w:rPr>
         <w:t xml:space="preserve">5. </w:t>
       </w:r>
@@ -12785,6 +13071,7 @@
         <w:rPr>
           <w:rFonts w:ascii="Calibri" w:hAnsi="Calibri" w:cs="Calibri"/>
           <w:noProof/>
+          <w:lang w:val="en-US"/>
         </w:rPr>
         <w:tab/>
         <w:t xml:space="preserve">Kassanjee R, Pilcher CD, Keating SM, Facente SN, McKinney E, Price MA, et al. Independent assessment of candidate HIV incidence assays on specimens in the CEPHIA repository. AIDS. 2014 Oct;28(16):2439–49. </w:t>
@@ -12801,12 +13088,14 @@
         <w:rPr>
           <w:rFonts w:ascii="Calibri" w:hAnsi="Calibri" w:cs="Calibri"/>
           <w:noProof/>
+          <w:lang w:val="en-US"/>
         </w:rPr>
       </w:pPr>
       <w:r>
         <w:rPr>
           <w:rFonts w:ascii="Calibri" w:hAnsi="Calibri" w:cs="Calibri"/>
           <w:noProof/>
+          <w:lang w:val="en-US"/>
         </w:rPr>
         <w:t xml:space="preserve">6. </w:t>
       </w:r>
@@ -12814,6 +13103,7 @@
         <w:rPr>
           <w:rFonts w:ascii="Calibri" w:hAnsi="Calibri" w:cs="Calibri"/>
           <w:noProof/>
+          <w:lang w:val="en-US"/>
         </w:rPr>
         <w:tab/>
         <w:t xml:space="preserve">Murphy G, Pilcher CD, Keating SM, Kassanjee R, Facente SN, Welte A, et al. Moving towards a reliable HIV incidence test - current status, resources available, future directions and challenges ahead. Epidemiol Infect. 2017 Dec 22;145(5):925–41. </w:t>
@@ -12830,12 +13120,14 @@
         <w:rPr>
           <w:rFonts w:ascii="Calibri" w:hAnsi="Calibri" w:cs="Calibri"/>
           <w:noProof/>
+          <w:lang w:val="en-US"/>
         </w:rPr>
       </w:pPr>
       <w:r>
         <w:rPr>
           <w:rFonts w:ascii="Calibri" w:hAnsi="Calibri" w:cs="Calibri"/>
           <w:noProof/>
+          <w:lang w:val="en-US"/>
         </w:rPr>
         <w:t xml:space="preserve">7. </w:t>
       </w:r>
@@ -12843,6 +13135,7 @@
         <w:rPr>
           <w:rFonts w:ascii="Calibri" w:hAnsi="Calibri" w:cs="Calibri"/>
           <w:noProof/>
+          <w:lang w:val="en-US"/>
         </w:rPr>
         <w:tab/>
         <w:t xml:space="preserve">Kassanjee R, Pilcher CD, Busch MP, Murphy G, Facente SN, Keating SM, et al. Viral load criteria and threshold optimization to improve HIV incidence assay characteristics. AIDS. 2016 Sep;30(15):2361–71. </w:t>
@@ -12859,12 +13152,14 @@
         <w:rPr>
           <w:rFonts w:ascii="Calibri" w:hAnsi="Calibri" w:cs="Calibri"/>
           <w:noProof/>
+          <w:lang w:val="en-US"/>
         </w:rPr>
       </w:pPr>
       <w:r>
         <w:rPr>
           <w:rFonts w:ascii="Calibri" w:hAnsi="Calibri" w:cs="Calibri"/>
           <w:noProof/>
+          <w:lang w:val="en-US"/>
         </w:rPr>
         <w:t xml:space="preserve">8. </w:t>
       </w:r>
@@ -12872,6 +13167,7 @@
         <w:rPr>
           <w:rFonts w:ascii="Calibri" w:hAnsi="Calibri" w:cs="Calibri"/>
           <w:noProof/>
+          <w:lang w:val="en-US"/>
         </w:rPr>
         <w:tab/>
         <w:t xml:space="preserve">Grebe E, Welte A, Hall J, Keating SM, Facente SN, Marson K, et al. Infection Staging and Incidence Surveillance Applications of High Dynamic Range Diagnostic Immuno-Assay Platforms. JAIDS J Acquir Immune Defic Syndr. 2017 Dec;76(5):547–55. </w:t>
@@ -12888,12 +13184,14 @@
         <w:rPr>
           <w:rFonts w:ascii="Calibri" w:hAnsi="Calibri" w:cs="Calibri"/>
           <w:noProof/>
+          <w:lang w:val="en-US"/>
         </w:rPr>
       </w:pPr>
       <w:r>
         <w:rPr>
           <w:rFonts w:ascii="Calibri" w:hAnsi="Calibri" w:cs="Calibri"/>
           <w:noProof/>
+          <w:lang w:val="en-US"/>
         </w:rPr>
         <w:t xml:space="preserve">9. </w:t>
       </w:r>
@@ -12901,6 +13199,7 @@
         <w:rPr>
           <w:rFonts w:ascii="Calibri" w:hAnsi="Calibri" w:cs="Calibri"/>
           <w:noProof/>
+          <w:lang w:val="en-US"/>
         </w:rPr>
         <w:tab/>
         <w:t xml:space="preserve">Kassanjee R, McWalter TA, Bärnighausen T, Welte A. A New General Biomarker-based Incidence Estimator. Epidemiology. 2012 Sep;23(5):721–8. </w:t>
@@ -12917,12 +13216,14 @@
         <w:rPr>
           <w:rFonts w:ascii="Calibri" w:hAnsi="Calibri" w:cs="Calibri"/>
           <w:noProof/>
+          <w:lang w:val="en-US"/>
         </w:rPr>
       </w:pPr>
       <w:r>
         <w:rPr>
           <w:rFonts w:ascii="Calibri" w:hAnsi="Calibri" w:cs="Calibri"/>
           <w:noProof/>
+          <w:lang w:val="en-US"/>
         </w:rPr>
         <w:t xml:space="preserve">10. </w:t>
       </w:r>
@@ -12930,6 +13231,7 @@
         <w:rPr>
           <w:rFonts w:ascii="Calibri" w:hAnsi="Calibri" w:cs="Calibri"/>
           <w:noProof/>
+          <w:lang w:val="en-US"/>
         </w:rPr>
         <w:tab/>
         <w:t xml:space="preserve">Owen SM, Yang C, Spira T, Ou CY, Pau CP, Parekh BS, et al. Alternative algorithms for human immunodeficiency virus infection diagnosis using tests that are licensed in the United States. J Clin Microbiol. 2008;46(5):1588–95. </w:t>
@@ -12946,12 +13248,14 @@
         <w:rPr>
           <w:rFonts w:ascii="Calibri" w:hAnsi="Calibri" w:cs="Calibri"/>
           <w:noProof/>
+          <w:lang w:val="en-US"/>
         </w:rPr>
       </w:pPr>
       <w:r>
         <w:rPr>
           <w:rFonts w:ascii="Calibri" w:hAnsi="Calibri" w:cs="Calibri"/>
           <w:noProof/>
+          <w:lang w:val="en-US"/>
         </w:rPr>
         <w:t xml:space="preserve">11. </w:t>
       </w:r>
@@ -12959,6 +13263,7 @@
         <w:rPr>
           <w:rFonts w:ascii="Calibri" w:hAnsi="Calibri" w:cs="Calibri"/>
           <w:noProof/>
+          <w:lang w:val="en-US"/>
         </w:rPr>
         <w:tab/>
         <w:t xml:space="preserve">Masciotra S, McDougal JS, Feldman J, Sprinkle P, Wesolowski L, Owen SM. Evaluation of an alternative HIV diagnostic algorithm using specimens from seroconversion panels and persons with established HIV infections. J Clin Virol. 2011 Dec;52 Suppl 1(SUPPL. 1):S17-22. </w:t>
@@ -12975,12 +13280,14 @@
         <w:rPr>
           <w:rFonts w:ascii="Calibri" w:hAnsi="Calibri" w:cs="Calibri"/>
           <w:noProof/>
+          <w:lang w:val="en-US"/>
         </w:rPr>
       </w:pPr>
       <w:r>
         <w:rPr>
           <w:rFonts w:ascii="Calibri" w:hAnsi="Calibri" w:cs="Calibri"/>
           <w:noProof/>
+          <w:lang w:val="en-US"/>
         </w:rPr>
         <w:t xml:space="preserve">12. </w:t>
       </w:r>
@@ -12988,6 +13295,7 @@
         <w:rPr>
           <w:rFonts w:ascii="Calibri" w:hAnsi="Calibri" w:cs="Calibri"/>
           <w:noProof/>
+          <w:lang w:val="en-US"/>
         </w:rPr>
         <w:tab/>
         <w:t xml:space="preserve">Delaney KP, Hanson DL, Masciotra S, Ethridge SF, Wesolowski L, Owen SM. Time Until Emergence of HIV Test Reactivity Following Infection With HIV-1: Implications for Interpreting Test Results and Retesting After Exposure. Clin Infect Dis. 2017 Jan 1;64(1):53–9. </w:t>
@@ -13004,12 +13312,14 @@
         <w:rPr>
           <w:rFonts w:ascii="Calibri" w:hAnsi="Calibri" w:cs="Calibri"/>
           <w:noProof/>
+          <w:lang w:val="en-US"/>
         </w:rPr>
       </w:pPr>
       <w:r>
         <w:rPr>
           <w:rFonts w:ascii="Calibri" w:hAnsi="Calibri" w:cs="Calibri"/>
           <w:noProof/>
+          <w:lang w:val="en-US"/>
         </w:rPr>
         <w:lastRenderedPageBreak/>
         <w:t xml:space="preserve">13. </w:t>
@@ -13018,6 +13328,7 @@
         <w:rPr>
           <w:rFonts w:ascii="Calibri" w:hAnsi="Calibri" w:cs="Calibri"/>
           <w:noProof/>
+          <w:lang w:val="en-US"/>
         </w:rPr>
         <w:tab/>
         <w:t xml:space="preserve">Konrad BP, Taylor D, Conway JM, Ogilvie GS, Coombs D. On the duration of the period between exposure to HIV and detectable infection. Epidemics. 2017 Sep;20:73–83. </w:t>
@@ -13040,6 +13351,7 @@
         <w:rPr>
           <w:rFonts w:ascii="Calibri" w:hAnsi="Calibri" w:cs="Calibri"/>
           <w:noProof/>
+          <w:lang w:val="en-US"/>
         </w:rPr>
         <w:t xml:space="preserve">14. </w:t>
       </w:r>
@@ -13047,6 +13359,7 @@
         <w:rPr>
           <w:rFonts w:ascii="Calibri" w:hAnsi="Calibri" w:cs="Calibri"/>
           <w:noProof/>
+          <w:lang w:val="en-US"/>
         </w:rPr>
         <w:tab/>
         <w:t xml:space="preserve">Kassanjee R. Characterisation and Application of Tests for Recent Infection for HIV Incidence Surveillance. Vol. PhD, School of Computational and Applied Mathematics. [Johannesburg]: University of the Witwatersrand; 2014. </w:t>
@@ -13076,8 +13389,8 @@
 </file>
 
 <file path=word/comments.xml><?xml version="1.0" encoding="utf-8"?>
-<w:comments xmlns:wpc="http://schemas.microsoft.com/office/word/2010/wordprocessingCanvas" xmlns:cx="http://schemas.microsoft.com/office/drawing/2014/chartex" xmlns:cx1="http://schemas.microsoft.com/office/drawing/2015/9/8/chartex" xmlns:mc="http://schemas.openxmlformats.org/markup-compatibility/2006" xmlns:o="urn:schemas-microsoft-com:office:office" xmlns:r="http://schemas.openxmlformats.org/officeDocument/2006/relationships" xmlns:m="http://schemas.openxmlformats.org/officeDocument/2006/math" xmlns:v="urn:schemas-microsoft-com:vml" xmlns:wp14="http://schemas.microsoft.com/office/word/2010/wordprocessingDrawing" xmlns:wp="http://schemas.openxmlformats.org/drawingml/2006/wordprocessingDrawing" xmlns:w10="urn:schemas-microsoft-com:office:word" xmlns:w="http://schemas.openxmlformats.org/wordprocessingml/2006/main" xmlns:w14="http://schemas.microsoft.com/office/word/2010/wordml" xmlns:w15="http://schemas.microsoft.com/office/word/2012/wordml" xmlns:w16se="http://schemas.microsoft.com/office/word/2015/wordml/symex" xmlns:wpg="http://schemas.microsoft.com/office/word/2010/wordprocessingGroup" xmlns:wpi="http://schemas.microsoft.com/office/word/2010/wordprocessingInk" xmlns:wne="http://schemas.microsoft.com/office/word/2006/wordml" xmlns:wps="http://schemas.microsoft.com/office/word/2010/wordprocessingShape" mc:Ignorable="w14 w15 w16se wp14">
-  <w:comment w:id="17" w:author="Bingham, JL, Mr &lt;jeremyb@sun.ac.za&gt;" w:date="2018-03-26T11:14:00Z" w:initials="BJM&lt;">
+<w:comments xmlns:wpc="http://schemas.microsoft.com/office/word/2010/wordprocessingCanvas" xmlns:cx="http://schemas.microsoft.com/office/drawing/2014/chartex" xmlns:cx1="http://schemas.microsoft.com/office/drawing/2015/9/8/chartex" xmlns:cx2="http://schemas.microsoft.com/office/drawing/2015/10/21/chartex" xmlns:cx3="http://schemas.microsoft.com/office/drawing/2016/5/9/chartex" xmlns:cx4="http://schemas.microsoft.com/office/drawing/2016/5/10/chartex" xmlns:cx5="http://schemas.microsoft.com/office/drawing/2016/5/11/chartex" xmlns:cx6="http://schemas.microsoft.com/office/drawing/2016/5/12/chartex" xmlns:cx7="http://schemas.microsoft.com/office/drawing/2016/5/13/chartex" xmlns:cx8="http://schemas.microsoft.com/office/drawing/2016/5/14/chartex" xmlns:mc="http://schemas.openxmlformats.org/markup-compatibility/2006" xmlns:aink="http://schemas.microsoft.com/office/drawing/2016/ink" xmlns:am3d="http://schemas.microsoft.com/office/drawing/2017/model3d" xmlns:o="urn:schemas-microsoft-com:office:office" xmlns:r="http://schemas.openxmlformats.org/officeDocument/2006/relationships" xmlns:m="http://schemas.openxmlformats.org/officeDocument/2006/math" xmlns:v="urn:schemas-microsoft-com:vml" xmlns:wp14="http://schemas.microsoft.com/office/word/2010/wordprocessingDrawing" xmlns:wp="http://schemas.openxmlformats.org/drawingml/2006/wordprocessingDrawing" xmlns:w10="urn:schemas-microsoft-com:office:word" xmlns:w="http://schemas.openxmlformats.org/wordprocessingml/2006/main" xmlns:w14="http://schemas.microsoft.com/office/word/2010/wordml" xmlns:w15="http://schemas.microsoft.com/office/word/2012/wordml" xmlns:w16cid="http://schemas.microsoft.com/office/word/2016/wordml/cid" xmlns:w16se="http://schemas.microsoft.com/office/word/2015/wordml/symex" xmlns:wpg="http://schemas.microsoft.com/office/word/2010/wordprocessingGroup" xmlns:wpi="http://schemas.microsoft.com/office/word/2010/wordprocessingInk" xmlns:wne="http://schemas.microsoft.com/office/word/2006/wordml" xmlns:wps="http://schemas.microsoft.com/office/word/2010/wordprocessingShape" mc:Ignorable="w14 w15 w16se w16cid wp14">
+  <w:comment w:id="14" w:author="Bingham, JL, Mr &lt;jeremyb@sun.ac.za&gt;" w:date="2018-03-26T11:14:00Z" w:initials="BJM&lt;">
     <w:p>
       <w:pPr>
         <w:pStyle w:val="CommentText"/>
@@ -13093,7 +13406,7 @@
       </w:r>
     </w:p>
   </w:comment>
-  <w:comment w:id="25" w:author="Bingham, JL, Mr &lt;jeremyb@sun.ac.za&gt;" w:date="2018-03-26T11:15:00Z" w:initials="BJM&lt;">
+  <w:comment w:id="18" w:author="Bingham, JL, Mr &lt;jeremyb@sun.ac.za&gt;" w:date="2018-03-26T11:15:00Z" w:initials="BJM&lt;">
     <w:p>
       <w:pPr>
         <w:pStyle w:val="CommentText"/>
@@ -13105,15 +13418,7 @@
         <w:annotationRef/>
       </w:r>
       <w:r>
-        <w:t>Not at all clear why “more and more” or even “more” difficult. “</w:t>
-      </w:r>
-      <w:proofErr w:type="gramStart"/>
-      <w:r>
-        <w:t>continues</w:t>
-      </w:r>
-      <w:proofErr w:type="gramEnd"/>
-      <w:r>
-        <w:t xml:space="preserve"> to evolve rapidly” implies that it has been rapid, so the difficulty </w:t>
+        <w:t xml:space="preserve">Not at all clear why “more and more” or even “more” difficult. “continues to evolve rapidly” implies that it has been rapid, so the difficulty </w:t>
       </w:r>
       <w:r>
         <w:rPr>
@@ -13126,7 +13431,7 @@
       </w:r>
     </w:p>
   </w:comment>
-  <w:comment w:id="46" w:author="Bingham, JL, Mr &lt;jeremyb@sun.ac.za&gt;" w:date="2018-03-26T11:30:00Z" w:initials="BJM&lt;">
+  <w:comment w:id="39" w:author="Bingham, JL, Mr &lt;jeremyb@sun.ac.za&gt;" w:date="2018-03-26T11:30:00Z" w:initials="BJM&lt;">
     <w:p>
       <w:pPr>
         <w:pStyle w:val="CommentText"/>
@@ -13138,19 +13443,11 @@
         <w:annotationRef/>
       </w:r>
       <w:r>
-        <w:t>Why not just “as previously defined</w:t>
-      </w:r>
-      <w:proofErr w:type="gramStart"/>
-      <w:r>
-        <w:t>”[</w:t>
-      </w:r>
-      <w:proofErr w:type="gramEnd"/>
-      <w:r>
-        <w:t>ref]?</w:t>
+        <w:t>Why not just “as previously defined”[ref]?</w:t>
       </w:r>
     </w:p>
   </w:comment>
-  <w:comment w:id="59" w:author="Bingham, JL, Mr &lt;jeremyb@sun.ac.za&gt;" w:date="2018-03-26T11:34:00Z" w:initials="BJM&lt;">
+  <w:comment w:id="52" w:author="Bingham, JL, Mr &lt;jeremyb@sun.ac.za&gt;" w:date="2018-03-26T11:34:00Z" w:initials="BJM&lt;">
     <w:p>
       <w:pPr>
         <w:pStyle w:val="CommentText"/>
@@ -13161,17 +13458,12 @@
         </w:rPr>
         <w:annotationRef/>
       </w:r>
-      <w:proofErr w:type="gramStart"/>
-      <w:r>
-        <w:t>and</w:t>
-      </w:r>
-      <w:proofErr w:type="gramEnd"/>
-      <w:r>
-        <w:t xml:space="preserve"> is estimated to be</w:t>
+      <w:r>
+        <w:t>and is estimated to be</w:t>
       </w:r>
     </w:p>
   </w:comment>
-  <w:comment w:id="60" w:author="Bingham, JL, Mr &lt;jeremyb@sun.ac.za&gt;" w:date="2018-03-26T11:35:00Z" w:initials="BJM&lt;">
+  <w:comment w:id="53" w:author="Bingham, JL, Mr &lt;jeremyb@sun.ac.za&gt;" w:date="2018-03-26T11:35:00Z" w:initials="BJM&lt;">
     <w:p>
       <w:pPr>
         <w:pStyle w:val="CommentText"/>
@@ -13182,17 +13474,12 @@
         </w:rPr>
         <w:annotationRef/>
       </w:r>
-      <w:proofErr w:type="gramStart"/>
-      <w:r>
-        <w:t>is</w:t>
-      </w:r>
-      <w:proofErr w:type="gramEnd"/>
-      <w:r>
-        <w:t xml:space="preserve"> it possible to also put a more-understandable rate/doubling time here?</w:t>
+      <w:r>
+        <w:t>is it possible to also put a more-understandable rate/doubling time here?</w:t>
       </w:r>
     </w:p>
   </w:comment>
-  <w:comment w:id="70" w:author="Bingham, JL, Mr &lt;jeremyb@sun.ac.za&gt;" w:date="2018-03-26T11:39:00Z" w:initials="BJM&lt;">
+  <w:comment w:id="63" w:author="Bingham, JL, Mr &lt;jeremyb@sun.ac.za&gt;" w:date="2018-03-26T11:39:00Z" w:initials="BJM&lt;">
     <w:p>
       <w:pPr>
         <w:pStyle w:val="CommentText"/>
@@ -13208,7 +13495,7 @@
       </w:r>
     </w:p>
   </w:comment>
-  <w:comment w:id="72" w:author="Bingham, JL, Mr &lt;jeremyb@sun.ac.za&gt;" w:date="2018-04-06T05:57:00Z" w:initials="BJM&lt;">
+  <w:comment w:id="65" w:author="Bingham, JL, Mr &lt;jeremyb@sun.ac.za&gt;" w:date="2018-04-06T05:57:00Z" w:initials="BJM&lt;">
     <w:p>
       <w:pPr>
         <w:pStyle w:val="CommentText"/>
@@ -13224,7 +13511,7 @@
       </w:r>
     </w:p>
   </w:comment>
-  <w:comment w:id="75" w:author="Bingham, JL, Mr &lt;jeremyb@sun.ac.za&gt;" w:date="2018-04-06T06:00:00Z" w:initials="BJM&lt;">
+  <w:comment w:id="68" w:author="Bingham, JL, Mr &lt;jeremyb@sun.ac.za&gt;" w:date="2018-04-06T06:00:00Z" w:initials="BJM&lt;">
     <w:p>
       <w:pPr>
         <w:pStyle w:val="CommentText"/>
@@ -13245,19 +13532,11 @@
         <w:t>more</w:t>
       </w:r>
       <w:r>
-        <w:t xml:space="preserve"> sensitive test</w:t>
-      </w:r>
-      <w:proofErr w:type="gramStart"/>
-      <w:r>
-        <w:t>..</w:t>
-      </w:r>
-      <w:proofErr w:type="gramEnd"/>
-      <w:r>
-        <w:t xml:space="preserve"> </w:t>
+        <w:t xml:space="preserve"> sensitive test.. </w:t>
       </w:r>
     </w:p>
   </w:comment>
-  <w:comment w:id="82" w:author="Bingham, JL, Mr &lt;jeremyb@sun.ac.za&gt;" w:date="2018-04-06T06:06:00Z" w:initials="BJM&lt;">
+  <w:comment w:id="75" w:author="Bingham, JL, Mr &lt;jeremyb@sun.ac.za&gt;" w:date="2018-04-06T06:06:00Z" w:initials="BJM&lt;">
     <w:p>
       <w:pPr>
         <w:pStyle w:val="CommentText"/>
@@ -13273,7 +13552,7 @@
       </w:r>
     </w:p>
   </w:comment>
-  <w:comment w:id="87" w:author="Shelley Facente" w:date="2017-11-18T13:14:00Z" w:initials="SF">
+  <w:comment w:id="143" w:author="Shelley Facente" w:date="2017-11-18T13:14:00Z" w:initials="SF">
     <w:p>
       <w:pPr>
         <w:pStyle w:val="CommentText"/>
@@ -13289,7 +13568,7 @@
       </w:r>
     </w:p>
   </w:comment>
-  <w:comment w:id="88" w:author="Eduard Grebe" w:date="2018-01-23T11:31:00Z" w:initials="EG">
+  <w:comment w:id="144" w:author="Eduard Grebe" w:date="2018-01-23T11:31:00Z" w:initials="EG">
     <w:p>
       <w:pPr>
         <w:pStyle w:val="CommentText"/>
@@ -13309,7 +13588,7 @@
 </file>
 
 <file path=word/commentsExtended.xml><?xml version="1.0" encoding="utf-8"?>
-<w15:commentsEx xmlns:wpc="http://schemas.microsoft.com/office/word/2010/wordprocessingCanvas" xmlns:cx="http://schemas.microsoft.com/office/drawing/2014/chartex" xmlns:cx1="http://schemas.microsoft.com/office/drawing/2015/9/8/chartex" xmlns:mc="http://schemas.openxmlformats.org/markup-compatibility/2006" xmlns:o="urn:schemas-microsoft-com:office:office" xmlns:r="http://schemas.openxmlformats.org/officeDocument/2006/relationships" xmlns:m="http://schemas.openxmlformats.org/officeDocument/2006/math" xmlns:v="urn:schemas-microsoft-com:vml" xmlns:wp14="http://schemas.microsoft.com/office/word/2010/wordprocessingDrawing" xmlns:wp="http://schemas.openxmlformats.org/drawingml/2006/wordprocessingDrawing" xmlns:w10="urn:schemas-microsoft-com:office:word" xmlns:w="http://schemas.openxmlformats.org/wordprocessingml/2006/main" xmlns:w14="http://schemas.microsoft.com/office/word/2010/wordml" xmlns:w15="http://schemas.microsoft.com/office/word/2012/wordml" xmlns:w16se="http://schemas.microsoft.com/office/word/2015/wordml/symex" xmlns:wpg="http://schemas.microsoft.com/office/word/2010/wordprocessingGroup" xmlns:wpi="http://schemas.microsoft.com/office/word/2010/wordprocessingInk" xmlns:wne="http://schemas.microsoft.com/office/word/2006/wordml" xmlns:wps="http://schemas.microsoft.com/office/word/2010/wordprocessingShape" mc:Ignorable="w14 w15 w16se wp14">
+<w15:commentsEx xmlns:wpc="http://schemas.microsoft.com/office/word/2010/wordprocessingCanvas" xmlns:cx="http://schemas.microsoft.com/office/drawing/2014/chartex" xmlns:cx1="http://schemas.microsoft.com/office/drawing/2015/9/8/chartex" xmlns:cx2="http://schemas.microsoft.com/office/drawing/2015/10/21/chartex" xmlns:cx3="http://schemas.microsoft.com/office/drawing/2016/5/9/chartex" xmlns:cx4="http://schemas.microsoft.com/office/drawing/2016/5/10/chartex" xmlns:cx5="http://schemas.microsoft.com/office/drawing/2016/5/11/chartex" xmlns:cx6="http://schemas.microsoft.com/office/drawing/2016/5/12/chartex" xmlns:cx7="http://schemas.microsoft.com/office/drawing/2016/5/13/chartex" xmlns:cx8="http://schemas.microsoft.com/office/drawing/2016/5/14/chartex" xmlns:mc="http://schemas.openxmlformats.org/markup-compatibility/2006" xmlns:aink="http://schemas.microsoft.com/office/drawing/2016/ink" xmlns:am3d="http://schemas.microsoft.com/office/drawing/2017/model3d" xmlns:o="urn:schemas-microsoft-com:office:office" xmlns:r="http://schemas.openxmlformats.org/officeDocument/2006/relationships" xmlns:m="http://schemas.openxmlformats.org/officeDocument/2006/math" xmlns:v="urn:schemas-microsoft-com:vml" xmlns:wp14="http://schemas.microsoft.com/office/word/2010/wordprocessingDrawing" xmlns:wp="http://schemas.openxmlformats.org/drawingml/2006/wordprocessingDrawing" xmlns:w10="urn:schemas-microsoft-com:office:word" xmlns:w="http://schemas.openxmlformats.org/wordprocessingml/2006/main" xmlns:w14="http://schemas.microsoft.com/office/word/2010/wordml" xmlns:w15="http://schemas.microsoft.com/office/word/2012/wordml" xmlns:w16cid="http://schemas.microsoft.com/office/word/2016/wordml/cid" xmlns:w16se="http://schemas.microsoft.com/office/word/2015/wordml/symex" xmlns:wpg="http://schemas.microsoft.com/office/word/2010/wordprocessingGroup" xmlns:wpi="http://schemas.microsoft.com/office/word/2010/wordprocessingInk" xmlns:wne="http://schemas.microsoft.com/office/word/2006/wordml" xmlns:wps="http://schemas.microsoft.com/office/word/2010/wordprocessingShape" mc:Ignorable="w14 w15 w16se w16cid wp14">
   <w15:commentEx w15:paraId="38691384" w15:done="0"/>
   <w15:commentEx w15:paraId="11557164" w15:done="0"/>
   <w15:commentEx w15:paraId="6E38BAF8" w15:done="0"/>
@@ -13326,13 +13605,22 @@
 
 <file path=word/commentsIds.xml><?xml version="1.0" encoding="utf-8"?>
 <w16cid:commentsIds xmlns:wpc="http://schemas.microsoft.com/office/word/2010/wordprocessingCanvas" xmlns:cx="http://schemas.microsoft.com/office/drawing/2014/chartex" xmlns:cx1="http://schemas.microsoft.com/office/drawing/2015/9/8/chartex" xmlns:cx2="http://schemas.microsoft.com/office/drawing/2015/10/21/chartex" xmlns:cx3="http://schemas.microsoft.com/office/drawing/2016/5/9/chartex" xmlns:cx4="http://schemas.microsoft.com/office/drawing/2016/5/10/chartex" xmlns:cx5="http://schemas.microsoft.com/office/drawing/2016/5/11/chartex" xmlns:cx6="http://schemas.microsoft.com/office/drawing/2016/5/12/chartex" xmlns:cx7="http://schemas.microsoft.com/office/drawing/2016/5/13/chartex" xmlns:cx8="http://schemas.microsoft.com/office/drawing/2016/5/14/chartex" xmlns:mc="http://schemas.openxmlformats.org/markup-compatibility/2006" xmlns:aink="http://schemas.microsoft.com/office/drawing/2016/ink" xmlns:am3d="http://schemas.microsoft.com/office/drawing/2017/model3d" xmlns:o="urn:schemas-microsoft-com:office:office" xmlns:r="http://schemas.openxmlformats.org/officeDocument/2006/relationships" xmlns:m="http://schemas.openxmlformats.org/officeDocument/2006/math" xmlns:v="urn:schemas-microsoft-com:vml" xmlns:wp14="http://schemas.microsoft.com/office/word/2010/wordprocessingDrawing" xmlns:wp="http://schemas.openxmlformats.org/drawingml/2006/wordprocessingDrawing" xmlns:w10="urn:schemas-microsoft-com:office:word" xmlns:w="http://schemas.openxmlformats.org/wordprocessingml/2006/main" xmlns:w14="http://schemas.microsoft.com/office/word/2010/wordml" xmlns:w15="http://schemas.microsoft.com/office/word/2012/wordml" xmlns:w16cid="http://schemas.microsoft.com/office/word/2016/wordml/cid" xmlns:w16se="http://schemas.microsoft.com/office/word/2015/wordml/symex" xmlns:wpg="http://schemas.microsoft.com/office/word/2010/wordprocessingGroup" xmlns:wpi="http://schemas.microsoft.com/office/word/2010/wordprocessingInk" xmlns:wne="http://schemas.microsoft.com/office/word/2006/wordml" xmlns:wps="http://schemas.microsoft.com/office/word/2010/wordprocessingShape" mc:Ignorable="w14 w15 w16se w16cid wp14">
+  <w16cid:commentId w16cid:paraId="38691384" w16cid:durableId="1E7B455A"/>
+  <w16cid:commentId w16cid:paraId="11557164" w16cid:durableId="1E7B455B"/>
+  <w16cid:commentId w16cid:paraId="6E38BAF8" w16cid:durableId="1E7B455C"/>
+  <w16cid:commentId w16cid:paraId="64F19521" w16cid:durableId="1E7B455D"/>
+  <w16cid:commentId w16cid:paraId="7FDE407D" w16cid:durableId="1E7B455E"/>
+  <w16cid:commentId w16cid:paraId="21F83333" w16cid:durableId="1E7B455F"/>
+  <w16cid:commentId w16cid:paraId="2A214A35" w16cid:durableId="1E7B4560"/>
+  <w16cid:commentId w16cid:paraId="7A7A2E65" w16cid:durableId="1E7B4561"/>
+  <w16cid:commentId w16cid:paraId="22B9759B" w16cid:durableId="1E7B4562"/>
   <w16cid:commentId w16cid:paraId="3660AEAA" w16cid:durableId="1DBAB0C9"/>
   <w16cid:commentId w16cid:paraId="2E70EE10" w16cid:durableId="1E119B8F"/>
 </w16cid:commentsIds>
 </file>
 
 <file path=word/endnotes.xml><?xml version="1.0" encoding="utf-8"?>
-<w:endnotes xmlns:wpc="http://schemas.microsoft.com/office/word/2010/wordprocessingCanvas" xmlns:cx="http://schemas.microsoft.com/office/drawing/2014/chartex" xmlns:cx1="http://schemas.microsoft.com/office/drawing/2015/9/8/chartex" xmlns:mc="http://schemas.openxmlformats.org/markup-compatibility/2006" xmlns:o="urn:schemas-microsoft-com:office:office" xmlns:r="http://schemas.openxmlformats.org/officeDocument/2006/relationships" xmlns:m="http://schemas.openxmlformats.org/officeDocument/2006/math" xmlns:v="urn:schemas-microsoft-com:vml" xmlns:wp14="http://schemas.microsoft.com/office/word/2010/wordprocessingDrawing" xmlns:wp="http://schemas.openxmlformats.org/drawingml/2006/wordprocessingDrawing" xmlns:w10="urn:schemas-microsoft-com:office:word" xmlns:w="http://schemas.openxmlformats.org/wordprocessingml/2006/main" xmlns:w14="http://schemas.microsoft.com/office/word/2010/wordml" xmlns:w15="http://schemas.microsoft.com/office/word/2012/wordml" xmlns:w16se="http://schemas.microsoft.com/office/word/2015/wordml/symex" xmlns:wpg="http://schemas.microsoft.com/office/word/2010/wordprocessingGroup" xmlns:wpi="http://schemas.microsoft.com/office/word/2010/wordprocessingInk" xmlns:wne="http://schemas.microsoft.com/office/word/2006/wordml" xmlns:wps="http://schemas.microsoft.com/office/word/2010/wordprocessingShape" mc:Ignorable="w14 w15 w16se wp14">
+<w:endnotes xmlns:wpc="http://schemas.microsoft.com/office/word/2010/wordprocessingCanvas" xmlns:cx="http://schemas.microsoft.com/office/drawing/2014/chartex" xmlns:cx1="http://schemas.microsoft.com/office/drawing/2015/9/8/chartex" xmlns:cx2="http://schemas.microsoft.com/office/drawing/2015/10/21/chartex" xmlns:cx3="http://schemas.microsoft.com/office/drawing/2016/5/9/chartex" xmlns:cx4="http://schemas.microsoft.com/office/drawing/2016/5/10/chartex" xmlns:cx5="http://schemas.microsoft.com/office/drawing/2016/5/11/chartex" xmlns:cx6="http://schemas.microsoft.com/office/drawing/2016/5/12/chartex" xmlns:cx7="http://schemas.microsoft.com/office/drawing/2016/5/13/chartex" xmlns:cx8="http://schemas.microsoft.com/office/drawing/2016/5/14/chartex" xmlns:mc="http://schemas.openxmlformats.org/markup-compatibility/2006" xmlns:aink="http://schemas.microsoft.com/office/drawing/2016/ink" xmlns:am3d="http://schemas.microsoft.com/office/drawing/2017/model3d" xmlns:o="urn:schemas-microsoft-com:office:office" xmlns:r="http://schemas.openxmlformats.org/officeDocument/2006/relationships" xmlns:m="http://schemas.openxmlformats.org/officeDocument/2006/math" xmlns:v="urn:schemas-microsoft-com:vml" xmlns:wp14="http://schemas.microsoft.com/office/word/2010/wordprocessingDrawing" xmlns:wp="http://schemas.openxmlformats.org/drawingml/2006/wordprocessingDrawing" xmlns:w10="urn:schemas-microsoft-com:office:word" xmlns:w="http://schemas.openxmlformats.org/wordprocessingml/2006/main" xmlns:w14="http://schemas.microsoft.com/office/word/2010/wordml" xmlns:w15="http://schemas.microsoft.com/office/word/2012/wordml" xmlns:w16cid="http://schemas.microsoft.com/office/word/2016/wordml/cid" xmlns:w16se="http://schemas.microsoft.com/office/word/2015/wordml/symex" xmlns:wpg="http://schemas.microsoft.com/office/word/2010/wordprocessingGroup" xmlns:wpi="http://schemas.microsoft.com/office/word/2010/wordprocessingInk" xmlns:wne="http://schemas.microsoft.com/office/word/2006/wordml" xmlns:wps="http://schemas.microsoft.com/office/word/2010/wordprocessingShape" mc:Ignorable="w14 w15 w16se w16cid wp14">
   <w:endnote w:type="separator" w:id="-1">
     <w:p>
       <w:pPr>
@@ -13364,7 +13652,7 @@
 </file>
 
 <file path=word/footnotes.xml><?xml version="1.0" encoding="utf-8"?>
-<w:footnotes xmlns:wpc="http://schemas.microsoft.com/office/word/2010/wordprocessingCanvas" xmlns:cx="http://schemas.microsoft.com/office/drawing/2014/chartex" xmlns:cx1="http://schemas.microsoft.com/office/drawing/2015/9/8/chartex" xmlns:mc="http://schemas.openxmlformats.org/markup-compatibility/2006" xmlns:o="urn:schemas-microsoft-com:office:office" xmlns:r="http://schemas.openxmlformats.org/officeDocument/2006/relationships" xmlns:m="http://schemas.openxmlformats.org/officeDocument/2006/math" xmlns:v="urn:schemas-microsoft-com:vml" xmlns:wp14="http://schemas.microsoft.com/office/word/2010/wordprocessingDrawing" xmlns:wp="http://schemas.openxmlformats.org/drawingml/2006/wordprocessingDrawing" xmlns:w10="urn:schemas-microsoft-com:office:word" xmlns:w="http://schemas.openxmlformats.org/wordprocessingml/2006/main" xmlns:w14="http://schemas.microsoft.com/office/word/2010/wordml" xmlns:w15="http://schemas.microsoft.com/office/word/2012/wordml" xmlns:w16se="http://schemas.microsoft.com/office/word/2015/wordml/symex" xmlns:wpg="http://schemas.microsoft.com/office/word/2010/wordprocessingGroup" xmlns:wpi="http://schemas.microsoft.com/office/word/2010/wordprocessingInk" xmlns:wne="http://schemas.microsoft.com/office/word/2006/wordml" xmlns:wps="http://schemas.microsoft.com/office/word/2010/wordprocessingShape" mc:Ignorable="w14 w15 w16se wp14">
+<w:footnotes xmlns:wpc="http://schemas.microsoft.com/office/word/2010/wordprocessingCanvas" xmlns:cx="http://schemas.microsoft.com/office/drawing/2014/chartex" xmlns:cx1="http://schemas.microsoft.com/office/drawing/2015/9/8/chartex" xmlns:cx2="http://schemas.microsoft.com/office/drawing/2015/10/21/chartex" xmlns:cx3="http://schemas.microsoft.com/office/drawing/2016/5/9/chartex" xmlns:cx4="http://schemas.microsoft.com/office/drawing/2016/5/10/chartex" xmlns:cx5="http://schemas.microsoft.com/office/drawing/2016/5/11/chartex" xmlns:cx6="http://schemas.microsoft.com/office/drawing/2016/5/12/chartex" xmlns:cx7="http://schemas.microsoft.com/office/drawing/2016/5/13/chartex" xmlns:cx8="http://schemas.microsoft.com/office/drawing/2016/5/14/chartex" xmlns:mc="http://schemas.openxmlformats.org/markup-compatibility/2006" xmlns:aink="http://schemas.microsoft.com/office/drawing/2016/ink" xmlns:am3d="http://schemas.microsoft.com/office/drawing/2017/model3d" xmlns:o="urn:schemas-microsoft-com:office:office" xmlns:r="http://schemas.openxmlformats.org/officeDocument/2006/relationships" xmlns:m="http://schemas.openxmlformats.org/officeDocument/2006/math" xmlns:v="urn:schemas-microsoft-com:vml" xmlns:wp14="http://schemas.microsoft.com/office/word/2010/wordprocessingDrawing" xmlns:wp="http://schemas.openxmlformats.org/drawingml/2006/wordprocessingDrawing" xmlns:w10="urn:schemas-microsoft-com:office:word" xmlns:w="http://schemas.openxmlformats.org/wordprocessingml/2006/main" xmlns:w14="http://schemas.microsoft.com/office/word/2010/wordml" xmlns:w15="http://schemas.microsoft.com/office/word/2012/wordml" xmlns:w16cid="http://schemas.microsoft.com/office/word/2016/wordml/cid" xmlns:w16se="http://schemas.microsoft.com/office/word/2015/wordml/symex" xmlns:wpg="http://schemas.microsoft.com/office/word/2010/wordprocessingGroup" xmlns:wpi="http://schemas.microsoft.com/office/word/2010/wordprocessingInk" xmlns:wne="http://schemas.microsoft.com/office/word/2006/wordml" xmlns:wps="http://schemas.microsoft.com/office/word/2010/wordprocessingShape" mc:Ignorable="w14 w15 w16se w16cid wp14">
   <w:footnote w:type="separator" w:id="-1">
     <w:p>
       <w:pPr>
@@ -13396,7 +13684,7 @@
 </file>
 
 <file path=word/numbering.xml><?xml version="1.0" encoding="utf-8"?>
-<w:numbering xmlns:wpc="http://schemas.microsoft.com/office/word/2010/wordprocessingCanvas" xmlns:cx="http://schemas.microsoft.com/office/drawing/2014/chartex" xmlns:cx1="http://schemas.microsoft.com/office/drawing/2015/9/8/chartex" xmlns:mc="http://schemas.openxmlformats.org/markup-compatibility/2006" xmlns:o="urn:schemas-microsoft-com:office:office" xmlns:r="http://schemas.openxmlformats.org/officeDocument/2006/relationships" xmlns:m="http://schemas.openxmlformats.org/officeDocument/2006/math" xmlns:v="urn:schemas-microsoft-com:vml" xmlns:wp14="http://schemas.microsoft.com/office/word/2010/wordprocessingDrawing" xmlns:wp="http://schemas.openxmlformats.org/drawingml/2006/wordprocessingDrawing" xmlns:w10="urn:schemas-microsoft-com:office:word" xmlns:w="http://schemas.openxmlformats.org/wordprocessingml/2006/main" xmlns:w14="http://schemas.microsoft.com/office/word/2010/wordml" xmlns:w15="http://schemas.microsoft.com/office/word/2012/wordml" xmlns:w16se="http://schemas.microsoft.com/office/word/2015/wordml/symex" xmlns:wpg="http://schemas.microsoft.com/office/word/2010/wordprocessingGroup" xmlns:wpi="http://schemas.microsoft.com/office/word/2010/wordprocessingInk" xmlns:wne="http://schemas.microsoft.com/office/word/2006/wordml" xmlns:wps="http://schemas.microsoft.com/office/word/2010/wordprocessingShape" mc:Ignorable="w14 w15 w16se wp14">
+<w:numbering xmlns:wpc="http://schemas.microsoft.com/office/word/2010/wordprocessingCanvas" xmlns:cx="http://schemas.microsoft.com/office/drawing/2014/chartex" xmlns:cx1="http://schemas.microsoft.com/office/drawing/2015/9/8/chartex" xmlns:cx2="http://schemas.microsoft.com/office/drawing/2015/10/21/chartex" xmlns:cx3="http://schemas.microsoft.com/office/drawing/2016/5/9/chartex" xmlns:cx4="http://schemas.microsoft.com/office/drawing/2016/5/10/chartex" xmlns:cx5="http://schemas.microsoft.com/office/drawing/2016/5/11/chartex" xmlns:cx6="http://schemas.microsoft.com/office/drawing/2016/5/12/chartex" xmlns:cx7="http://schemas.microsoft.com/office/drawing/2016/5/13/chartex" xmlns:cx8="http://schemas.microsoft.com/office/drawing/2016/5/14/chartex" xmlns:mc="http://schemas.openxmlformats.org/markup-compatibility/2006" xmlns:aink="http://schemas.microsoft.com/office/drawing/2016/ink" xmlns:am3d="http://schemas.microsoft.com/office/drawing/2017/model3d" xmlns:o="urn:schemas-microsoft-com:office:office" xmlns:r="http://schemas.openxmlformats.org/officeDocument/2006/relationships" xmlns:m="http://schemas.openxmlformats.org/officeDocument/2006/math" xmlns:v="urn:schemas-microsoft-com:vml" xmlns:wp14="http://schemas.microsoft.com/office/word/2010/wordprocessingDrawing" xmlns:wp="http://schemas.openxmlformats.org/drawingml/2006/wordprocessingDrawing" xmlns:w10="urn:schemas-microsoft-com:office:word" xmlns:w="http://schemas.openxmlformats.org/wordprocessingml/2006/main" xmlns:w14="http://schemas.microsoft.com/office/word/2010/wordml" xmlns:w15="http://schemas.microsoft.com/office/word/2012/wordml" xmlns:w16cid="http://schemas.microsoft.com/office/word/2016/wordml/cid" xmlns:w16se="http://schemas.microsoft.com/office/word/2015/wordml/symex" xmlns:wpg="http://schemas.microsoft.com/office/word/2010/wordprocessingGroup" xmlns:wpi="http://schemas.microsoft.com/office/word/2010/wordprocessingInk" xmlns:wne="http://schemas.microsoft.com/office/word/2006/wordml" xmlns:wps="http://schemas.microsoft.com/office/word/2010/wordprocessingShape" mc:Ignorable="w14 w15 w16se w16cid wp14">
   <w:abstractNum w:abstractNumId="0" w15:restartNumberingAfterBreak="0">
     <w:nsid w:val="FFFFFF1D"/>
     <w:multiLevelType w:val="multilevel"/>
@@ -16256,17 +16544,15 @@
 </file>
 
 <file path=word/people.xml><?xml version="1.0" encoding="utf-8"?>
-<w15:people xmlns:wpc="http://schemas.microsoft.com/office/word/2010/wordprocessingCanvas" xmlns:cx="http://schemas.microsoft.com/office/drawing/2014/chartex" xmlns:cx1="http://schemas.microsoft.com/office/drawing/2015/9/8/chartex" xmlns:mc="http://schemas.openxmlformats.org/markup-compatibility/2006" xmlns:o="urn:schemas-microsoft-com:office:office" xmlns:r="http://schemas.openxmlformats.org/officeDocument/2006/relationships" xmlns:m="http://schemas.openxmlformats.org/officeDocument/2006/math" xmlns:v="urn:schemas-microsoft-com:vml" xmlns:wp14="http://schemas.microsoft.com/office/word/2010/wordprocessingDrawing" xmlns:wp="http://schemas.openxmlformats.org/drawingml/2006/wordprocessingDrawing" xmlns:w10="urn:schemas-microsoft-com:office:word" xmlns:w="http://schemas.openxmlformats.org/wordprocessingml/2006/main" xmlns:w14="http://schemas.microsoft.com/office/word/2010/wordml" xmlns:w15="http://schemas.microsoft.com/office/word/2012/wordml" xmlns:w16se="http://schemas.microsoft.com/office/word/2015/wordml/symex" xmlns:wpg="http://schemas.microsoft.com/office/word/2010/wordprocessingGroup" xmlns:wpi="http://schemas.microsoft.com/office/word/2010/wordprocessingInk" xmlns:wne="http://schemas.microsoft.com/office/word/2006/wordml" xmlns:wps="http://schemas.microsoft.com/office/word/2010/wordprocessingShape" mc:Ignorable="w14 w15 w16se wp14">
-  <w15:person w15:author="Bingham, JL, Mr &lt;jeremyb@sun.ac.za&gt;">
-    <w15:person w15:author="Shelley Facente">
-      <w15:presenceInfo w15:providerId="Windows Live" w15:userId="c96e5065c001ff27"/>
-    </w15:person>
+<w15:people xmlns:wpc="http://schemas.microsoft.com/office/word/2010/wordprocessingCanvas" xmlns:cx="http://schemas.microsoft.com/office/drawing/2014/chartex" xmlns:cx1="http://schemas.microsoft.com/office/drawing/2015/9/8/chartex" xmlns:cx2="http://schemas.microsoft.com/office/drawing/2015/10/21/chartex" xmlns:cx3="http://schemas.microsoft.com/office/drawing/2016/5/9/chartex" xmlns:cx4="http://schemas.microsoft.com/office/drawing/2016/5/10/chartex" xmlns:cx5="http://schemas.microsoft.com/office/drawing/2016/5/11/chartex" xmlns:cx6="http://schemas.microsoft.com/office/drawing/2016/5/12/chartex" xmlns:cx7="http://schemas.microsoft.com/office/drawing/2016/5/13/chartex" xmlns:cx8="http://schemas.microsoft.com/office/drawing/2016/5/14/chartex" xmlns:mc="http://schemas.openxmlformats.org/markup-compatibility/2006" xmlns:aink="http://schemas.microsoft.com/office/drawing/2016/ink" xmlns:am3d="http://schemas.microsoft.com/office/drawing/2017/model3d" xmlns:o="urn:schemas-microsoft-com:office:office" xmlns:r="http://schemas.openxmlformats.org/officeDocument/2006/relationships" xmlns:m="http://schemas.openxmlformats.org/officeDocument/2006/math" xmlns:v="urn:schemas-microsoft-com:vml" xmlns:wp14="http://schemas.microsoft.com/office/word/2010/wordprocessingDrawing" xmlns:wp="http://schemas.openxmlformats.org/drawingml/2006/wordprocessingDrawing" xmlns:w10="urn:schemas-microsoft-com:office:word" xmlns:w="http://schemas.openxmlformats.org/wordprocessingml/2006/main" xmlns:w14="http://schemas.microsoft.com/office/word/2010/wordml" xmlns:w15="http://schemas.microsoft.com/office/word/2012/wordml" xmlns:w16cid="http://schemas.microsoft.com/office/word/2016/wordml/cid" xmlns:w16se="http://schemas.microsoft.com/office/word/2015/wordml/symex" xmlns:wpg="http://schemas.microsoft.com/office/word/2010/wordprocessingGroup" xmlns:wpi="http://schemas.microsoft.com/office/word/2010/wordprocessingInk" xmlns:wne="http://schemas.microsoft.com/office/word/2006/wordml" xmlns:wps="http://schemas.microsoft.com/office/word/2010/wordprocessingShape" mc:Ignorable="w14 w15 w16se w16cid wp14">
+  <w15:person w15:author="Shelley Facente">
+    <w15:presenceInfo w15:providerId="Windows Live" w15:userId="c96e5065c001ff27"/>
   </w15:person>
 </w15:people>
 </file>
 
 <file path=word/styles.xml><?xml version="1.0" encoding="utf-8"?>
-<w:styles xmlns:mc="http://schemas.openxmlformats.org/markup-compatibility/2006" xmlns:r="http://schemas.openxmlformats.org/officeDocument/2006/relationships" xmlns:w="http://schemas.openxmlformats.org/wordprocessingml/2006/main" xmlns:w14="http://schemas.microsoft.com/office/word/2010/wordml" xmlns:w15="http://schemas.microsoft.com/office/word/2012/wordml" xmlns:w16se="http://schemas.microsoft.com/office/word/2015/wordml/symex" mc:Ignorable="w14 w15 w16se">
+<w:styles xmlns:mc="http://schemas.openxmlformats.org/markup-compatibility/2006" xmlns:r="http://schemas.openxmlformats.org/officeDocument/2006/relationships" xmlns:w="http://schemas.openxmlformats.org/wordprocessingml/2006/main" xmlns:w14="http://schemas.microsoft.com/office/word/2010/wordml" xmlns:w15="http://schemas.microsoft.com/office/word/2012/wordml" xmlns:w16cid="http://schemas.microsoft.com/office/word/2016/wordml/cid" xmlns:w16se="http://schemas.microsoft.com/office/word/2015/wordml/symex" mc:Ignorable="w14 w15 w16se w16cid">
   <w:docDefaults>
     <w:rPrDefault>
       <w:rPr>
@@ -16282,7 +16568,7 @@
       </w:pPr>
     </w:pPrDefault>
   </w:docDefaults>
-  <w:latentStyles w:defLockedState="0" w:defUIPriority="99" w:defSemiHidden="0" w:defUnhideWhenUsed="0" w:defQFormat="0" w:count="371">
+  <w:latentStyles w:defLockedState="0" w:defUIPriority="99" w:defSemiHidden="0" w:defUnhideWhenUsed="0" w:defQFormat="0" w:count="375">
     <w:lsdException w:name="Normal" w:uiPriority="0" w:qFormat="1"/>
     <w:lsdException w:name="heading 1" w:uiPriority="9" w:qFormat="1"/>
     <w:lsdException w:name="heading 2" w:semiHidden="1" w:uiPriority="9" w:unhideWhenUsed="1" w:qFormat="1"/>
@@ -16654,6 +16940,10 @@
     <w:lsdException w:name="List Table 5 Dark Accent 6" w:uiPriority="50"/>
     <w:lsdException w:name="List Table 6 Colorful Accent 6" w:uiPriority="51"/>
     <w:lsdException w:name="List Table 7 Colorful Accent 6" w:uiPriority="52"/>
+    <w:lsdException w:name="Mention" w:semiHidden="1" w:unhideWhenUsed="1"/>
+    <w:lsdException w:name="Smart Hyperlink" w:semiHidden="1" w:unhideWhenUsed="1"/>
+    <w:lsdException w:name="Hashtag" w:semiHidden="1" w:unhideWhenUsed="1"/>
+    <w:lsdException w:name="Unresolved Mention" w:semiHidden="1" w:unhideWhenUsed="1"/>
   </w:latentStyles>
   <w:style w:type="paragraph" w:default="1" w:styleId="Normal">
     <w:name w:val="Normal"/>
@@ -17166,8 +17456,8 @@
       <w:szCs w:val="24"/>
     </w:rPr>
   </w:style>
-  <w:style w:type="character" w:customStyle="1" w:styleId="UnresolvedMention">
-    <w:name w:val="Unresolved Mention"/>
+  <w:style w:type="character" w:customStyle="1" w:styleId="UnresolvedMention1">
+    <w:name w:val="Unresolved Mention1"/>
     <w:basedOn w:val="DefaultParagraphFont"/>
     <w:uiPriority w:val="99"/>
     <w:rsid w:val="003B1B79"/>
@@ -17490,7 +17780,7 @@
 </file>
 
 <file path=customXml/itemProps1.xml><?xml version="1.0" encoding="utf-8"?>
-<ds:datastoreItem xmlns:ds="http://schemas.openxmlformats.org/officeDocument/2006/customXml" ds:itemID="{0F4DD58B-63A5-4A3C-A752-B4DD9A6F9158}">
+<ds:datastoreItem xmlns:ds="http://schemas.openxmlformats.org/officeDocument/2006/customXml" ds:itemID="{9E2B4A0A-B8D9-A945-B94F-9ED419534223}">
   <ds:schemaRefs>
     <ds:schemaRef ds:uri="http://schemas.openxmlformats.org/officeDocument/2006/bibliography"/>
   </ds:schemaRefs>
@@ -17498,7 +17788,7 @@
 </file>
 
 <file path=customXml/itemProps2.xml><?xml version="1.0" encoding="utf-8"?>
-<ds:datastoreItem xmlns:ds="http://schemas.openxmlformats.org/officeDocument/2006/customXml" ds:itemID="{0220F0F9-8730-4540-8C37-3F64CB651C5D}">
+<ds:datastoreItem xmlns:ds="http://schemas.openxmlformats.org/officeDocument/2006/customXml" ds:itemID="{A64F4391-3BBB-824F-BF32-7C4DC147AED2}">
   <ds:schemaRefs>
     <ds:schemaRef ds:uri="http://schemas.openxmlformats.org/officeDocument/2006/bibliography"/>
   </ds:schemaRefs>

</xml_diff>